<commit_message>
Finished annotating FPGA subunits
Annotated subunits 10 and 11
</commit_message>
<xml_diff>
--- a/Lab 2 Report.docx
+++ b/Lab 2 Report.docx
@@ -5,14 +5,55 @@
     <w:p>
       <w:pPr>
         <w:pStyle w:val="Heading2"/>
+        <w:spacing w:before="0" w:after="0"/>
+        <w:contextualSpacing w:val="0"/>
+        <w:rPr>
+          <w:b w:val="0"/>
+          <w:sz w:val="24"/>
+          <w:szCs w:val="24"/>
+        </w:rPr>
+      </w:pPr>
+      <w:bookmarkStart w:id="0" w:name="_k3oyrew9ssee" w:colFirst="0" w:colLast="0"/>
+      <w:bookmarkEnd w:id="0"/>
+      <w:r>
+        <w:rPr>
+          <w:b w:val="0"/>
+          <w:sz w:val="24"/>
+          <w:szCs w:val="24"/>
+        </w:rPr>
+        <w:t>James DeBacker and Nicholas Fuselier</w:t>
+      </w:r>
+    </w:p>
+    <w:p/>
+    <w:p>
+      <w:pPr>
+        <w:pStyle w:val="Heading2"/>
+        <w:spacing w:before="0" w:after="0"/>
+        <w:contextualSpacing w:val="0"/>
+        <w:jc w:val="center"/>
+        <w:rPr>
+          <w:sz w:val="48"/>
+          <w:szCs w:val="48"/>
+        </w:rPr>
+      </w:pPr>
+      <w:r>
+        <w:rPr>
+          <w:sz w:val="48"/>
+          <w:szCs w:val="48"/>
+        </w:rPr>
+        <w:t>Lab 2</w:t>
+      </w:r>
+    </w:p>
+    <w:p>
+      <w:pPr>
+        <w:pStyle w:val="Heading2"/>
+        <w:spacing w:before="0"/>
         <w:contextualSpacing w:val="0"/>
         <w:rPr>
           <w:sz w:val="34"/>
           <w:szCs w:val="34"/>
         </w:rPr>
       </w:pPr>
-      <w:bookmarkStart w:id="0" w:name="_k3oyrew9ssee" w:colFirst="0" w:colLast="0"/>
-      <w:bookmarkEnd w:id="0"/>
       <w:r>
         <w:rPr>
           <w:noProof/>
@@ -517,7 +558,7 @@
           </mc:Choice>
           <mc:Fallback>
             <w:pict>
-              <v:rect w14:anchorId="5F42AA95" id="Rectangle 18" o:spid="_x0000_s1026" style="position:absolute;margin-left:55.5pt;margin-top:7.15pt;width:405.5pt;height:94pt;z-index:251412992;visibility:visible;mso-wrap-style:square;mso-width-percent:0;mso-height-percent:0;mso-wrap-distance-left:9pt;mso-wrap-distance-top:0;mso-wrap-distance-right:9pt;mso-wrap-distance-bottom:0;mso-position-horizontal:absolute;mso-position-horizontal-relative:text;mso-position-vertical:absolute;mso-position-vertical-relative:text;mso-width-percent:0;mso-height-percent:0;mso-width-relative:margin;mso-height-relative:margin;v-text-anchor:middle" o:gfxdata="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" filled="f" strokecolor="black [3213]" strokeweight="1pt"/>
+              <v:rect w14:anchorId="0A65FBA5" id="Rectangle 18" o:spid="_x0000_s1026" style="position:absolute;margin-left:55.5pt;margin-top:7.15pt;width:405.5pt;height:94pt;z-index:251412992;visibility:visible;mso-wrap-style:square;mso-width-percent:0;mso-height-percent:0;mso-wrap-distance-left:9pt;mso-wrap-distance-top:0;mso-wrap-distance-right:9pt;mso-wrap-distance-bottom:0;mso-position-horizontal:absolute;mso-position-horizontal-relative:text;mso-position-vertical:absolute;mso-position-vertical-relative:text;mso-width-percent:0;mso-height-percent:0;mso-width-relative:margin;mso-height-relative:margin;v-text-anchor:middle" o:gfxdata="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" filled="f" strokecolor="black [3213]" strokeweight="1pt"/>
             </w:pict>
           </mc:Fallback>
         </mc:AlternateContent>
@@ -811,7 +852,7 @@
           </mc:Choice>
           <mc:Fallback>
             <w:pict>
-              <v:rect w14:anchorId="755680C5" id="Rectangle 19" o:spid="_x0000_s1026" style="position:absolute;margin-left:40pt;margin-top:100.65pt;width:423pt;height:34pt;z-index:251449856;visibility:visible;mso-wrap-style:square;mso-width-percent:0;mso-height-percent:0;mso-wrap-distance-left:9pt;mso-wrap-distance-top:0;mso-wrap-distance-right:9pt;mso-wrap-distance-bottom:0;mso-position-horizontal:absolute;mso-position-horizontal-relative:text;mso-position-vertical:absolute;mso-position-vertical-relative:text;mso-width-percent:0;mso-height-percent:0;mso-width-relative:margin;mso-height-relative:margin;v-text-anchor:middle" o:gfxdata="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" filled="f" strokecolor="black [3213]" strokeweight="1pt"/>
+              <v:rect w14:anchorId="1449B130" id="Rectangle 19" o:spid="_x0000_s1026" style="position:absolute;margin-left:40pt;margin-top:100.65pt;width:423pt;height:34pt;z-index:251449856;visibility:visible;mso-wrap-style:square;mso-width-percent:0;mso-height-percent:0;mso-wrap-distance-left:9pt;mso-wrap-distance-top:0;mso-wrap-distance-right:9pt;mso-wrap-distance-bottom:0;mso-position-horizontal:absolute;mso-position-horizontal-relative:text;mso-position-vertical:absolute;mso-position-vertical-relative:text;mso-width-percent:0;mso-height-percent:0;mso-width-relative:margin;mso-height-relative:margin;v-text-anchor:middle" o:gfxdata="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" filled="f" strokecolor="black [3213]" strokeweight="1pt"/>
             </w:pict>
           </mc:Fallback>
         </mc:AlternateContent>
@@ -1687,7 +1728,7 @@
           </mc:Choice>
           <mc:Fallback>
             <w:pict>
-              <v:rect w14:anchorId="4F0A410E" id="Rectangle 24" o:spid="_x0000_s1026" style="position:absolute;margin-left:73pt;margin-top:.55pt;width:396.5pt;height:317pt;z-index:251531776;visibility:visible;mso-wrap-style:square;mso-width-percent:0;mso-height-percent:0;mso-wrap-distance-left:9pt;mso-wrap-distance-top:0;mso-wrap-distance-right:9pt;mso-wrap-distance-bottom:0;mso-position-horizontal:absolute;mso-position-horizontal-relative:text;mso-position-vertical:absolute;mso-position-vertical-relative:text;mso-width-percent:0;mso-height-percent:0;mso-width-relative:margin;mso-height-relative:margin;v-text-anchor:middle" o:gfxdata="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" filled="f" strokecolor="#ffc000" strokeweight="1pt"/>
+              <v:rect w14:anchorId="6177E547" id="Rectangle 24" o:spid="_x0000_s1026" style="position:absolute;margin-left:73pt;margin-top:.55pt;width:396.5pt;height:317pt;z-index:251531776;visibility:visible;mso-wrap-style:square;mso-width-percent:0;mso-height-percent:0;mso-wrap-distance-left:9pt;mso-wrap-distance-top:0;mso-wrap-distance-right:9pt;mso-wrap-distance-bottom:0;mso-position-horizontal:absolute;mso-position-horizontal-relative:text;mso-position-vertical:absolute;mso-position-vertical-relative:text;mso-width-percent:0;mso-height-percent:0;mso-width-relative:margin;mso-height-relative:margin;v-text-anchor:middle" o:gfxdata="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" filled="f" strokecolor="#ffc000" strokeweight="1pt"/>
             </w:pict>
           </mc:Fallback>
         </mc:AlternateContent>
@@ -1767,7 +1808,7 @@
           </mc:Choice>
           <mc:Fallback>
             <w:pict>
-              <v:rect w14:anchorId="7161868A" id="Rectangle 13" o:spid="_x0000_s1026" style="position:absolute;margin-left:44.75pt;margin-top:201.8pt;width:419.75pt;height:113.75pt;z-index:251332096;visibility:visible;mso-wrap-style:square;mso-width-percent:0;mso-height-percent:0;mso-wrap-distance-left:9pt;mso-wrap-distance-top:0;mso-wrap-distance-right:9pt;mso-wrap-distance-bottom:0;mso-position-horizontal:absolute;mso-position-horizontal-relative:text;mso-position-vertical:absolute;mso-position-vertical-relative:text;mso-width-percent:0;mso-height-percent:0;mso-width-relative:margin;mso-height-relative:margin;v-text-anchor:middle" o:gfxdata="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" filled="f" strokecolor="black [3213]" strokeweight="1pt"/>
+              <v:rect w14:anchorId="613735F8" id="Rectangle 13" o:spid="_x0000_s1026" style="position:absolute;margin-left:44.75pt;margin-top:201.8pt;width:419.75pt;height:113.75pt;z-index:251332096;visibility:visible;mso-wrap-style:square;mso-width-percent:0;mso-height-percent:0;mso-wrap-distance-left:9pt;mso-wrap-distance-top:0;mso-wrap-distance-right:9pt;mso-wrap-distance-bottom:0;mso-position-horizontal:absolute;mso-position-horizontal-relative:text;mso-position-vertical:absolute;mso-position-vertical-relative:text;mso-width-percent:0;mso-height-percent:0;mso-width-relative:margin;mso-height-relative:margin;v-text-anchor:middle" o:gfxdata="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" filled="f" strokecolor="black [3213]" strokeweight="1pt"/>
             </w:pict>
           </mc:Fallback>
         </mc:AlternateContent>
@@ -1847,7 +1888,7 @@
           </mc:Choice>
           <mc:Fallback>
             <w:pict>
-              <v:rect w14:anchorId="7D205FE1" id="Rectangle 23" o:spid="_x0000_s1026" style="position:absolute;margin-left:64.25pt;margin-top:142.8pt;width:404.3pt;height:9.75pt;z-index:251524608;visibility:visible;mso-wrap-style:square;mso-width-percent:0;mso-height-percent:0;mso-wrap-distance-left:9pt;mso-wrap-distance-top:0;mso-wrap-distance-right:9pt;mso-wrap-distance-bottom:0;mso-position-horizontal:absolute;mso-position-horizontal-relative:text;mso-position-vertical:absolute;mso-position-vertical-relative:text;mso-width-percent:0;mso-height-percent:0;mso-width-relative:margin;mso-height-relative:margin;v-text-anchor:middle" o:gfxdata="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" filled="f" strokecolor="red" strokeweight="1pt"/>
+              <v:rect w14:anchorId="3DE17955" id="Rectangle 23" o:spid="_x0000_s1026" style="position:absolute;margin-left:64.25pt;margin-top:142.8pt;width:404.3pt;height:9.75pt;z-index:251524608;visibility:visible;mso-wrap-style:square;mso-width-percent:0;mso-height-percent:0;mso-wrap-distance-left:9pt;mso-wrap-distance-top:0;mso-wrap-distance-right:9pt;mso-wrap-distance-bottom:0;mso-position-horizontal:absolute;mso-position-horizontal-relative:text;mso-position-vertical:absolute;mso-position-vertical-relative:text;mso-width-percent:0;mso-height-percent:0;mso-width-relative:margin;mso-height-relative:margin;v-text-anchor:middle" o:gfxdata="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" filled="f" strokecolor="red" strokeweight="1pt"/>
             </w:pict>
           </mc:Fallback>
         </mc:AlternateContent>
@@ -1927,7 +1968,7 @@
           </mc:Choice>
           <mc:Fallback>
             <w:pict>
-              <v:rect w14:anchorId="44B83515" id="Rectangle 15" o:spid="_x0000_s1026" style="position:absolute;margin-left:230.5pt;margin-top:153.3pt;width:84pt;height:38.25pt;z-index:251364864;visibility:visible;mso-wrap-style:square;mso-width-percent:0;mso-height-percent:0;mso-wrap-distance-left:9pt;mso-wrap-distance-top:0;mso-wrap-distance-right:9pt;mso-wrap-distance-bottom:0;mso-position-horizontal:absolute;mso-position-horizontal-relative:text;mso-position-vertical:absolute;mso-position-vertical-relative:text;mso-width-percent:0;mso-height-percent:0;mso-width-relative:margin;mso-height-relative:margin;v-text-anchor:middle" o:gfxdata="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" filled="f" strokecolor="black [3213]" strokeweight="1pt"/>
+              <v:rect w14:anchorId="155F292F" id="Rectangle 15" o:spid="_x0000_s1026" style="position:absolute;margin-left:230.5pt;margin-top:153.3pt;width:84pt;height:38.25pt;z-index:251364864;visibility:visible;mso-wrap-style:square;mso-width-percent:0;mso-height-percent:0;mso-wrap-distance-left:9pt;mso-wrap-distance-top:0;mso-wrap-distance-right:9pt;mso-wrap-distance-bottom:0;mso-position-horizontal:absolute;mso-position-horizontal-relative:text;mso-position-vertical:absolute;mso-position-vertical-relative:text;mso-width-percent:0;mso-height-percent:0;mso-width-relative:margin;mso-height-relative:margin;v-text-anchor:middle" o:gfxdata="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" filled="f" strokecolor="black [3213]" strokeweight="1pt"/>
             </w:pict>
           </mc:Fallback>
         </mc:AlternateContent>
@@ -2007,7 +2048,7 @@
           </mc:Choice>
           <mc:Fallback>
             <w:pict>
-              <v:rect w14:anchorId="4CAB1656" id="Rectangle 22" o:spid="_x0000_s1026" style="position:absolute;margin-left:64.35pt;margin-top:135.7pt;width:404.3pt;height:6.95pt;z-index:251506176;visibility:visible;mso-wrap-style:square;mso-width-percent:0;mso-height-percent:0;mso-wrap-distance-left:9pt;mso-wrap-distance-top:0;mso-wrap-distance-right:9pt;mso-wrap-distance-bottom:0;mso-position-horizontal:absolute;mso-position-horizontal-relative:text;mso-position-vertical:absolute;mso-position-vertical-relative:text;mso-width-percent:0;mso-height-percent:0;mso-width-relative:margin;mso-height-relative:margin;v-text-anchor:middle" o:gfxdata="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" filled="f" strokecolor="red" strokeweight="1pt"/>
+              <v:rect w14:anchorId="6635EE42" id="Rectangle 22" o:spid="_x0000_s1026" style="position:absolute;margin-left:64.35pt;margin-top:135.7pt;width:404.3pt;height:6.95pt;z-index:251506176;visibility:visible;mso-wrap-style:square;mso-width-percent:0;mso-height-percent:0;mso-wrap-distance-left:9pt;mso-wrap-distance-top:0;mso-wrap-distance-right:9pt;mso-wrap-distance-bottom:0;mso-position-horizontal:absolute;mso-position-horizontal-relative:text;mso-position-vertical:absolute;mso-position-vertical-relative:text;mso-width-percent:0;mso-height-percent:0;mso-width-relative:margin;mso-height-relative:margin;v-text-anchor:middle" o:gfxdata="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" filled="f" strokecolor="red" strokeweight="1pt"/>
             </w:pict>
           </mc:Fallback>
         </mc:AlternateContent>
@@ -2087,7 +2128,7 @@
           </mc:Choice>
           <mc:Fallback>
             <w:pict>
-              <v:rect w14:anchorId="2233E4AD" id="Rectangle 17" o:spid="_x0000_s1026" style="position:absolute;margin-left:420.5pt;margin-top:152.55pt;width:36.5pt;height:33pt;z-index:251388416;visibility:visible;mso-wrap-style:square;mso-width-percent:0;mso-height-percent:0;mso-wrap-distance-left:9pt;mso-wrap-distance-top:0;mso-wrap-distance-right:9pt;mso-wrap-distance-bottom:0;mso-position-horizontal:absolute;mso-position-horizontal-relative:text;mso-position-vertical:absolute;mso-position-vertical-relative:text;mso-width-percent:0;mso-height-percent:0;mso-width-relative:margin;mso-height-relative:margin;v-text-anchor:middle" o:gfxdata="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" filled="f" strokecolor="black [3213]" strokeweight="1pt"/>
+              <v:rect w14:anchorId="7D3E659D" id="Rectangle 17" o:spid="_x0000_s1026" style="position:absolute;margin-left:420.5pt;margin-top:152.55pt;width:36.5pt;height:33pt;z-index:251388416;visibility:visible;mso-wrap-style:square;mso-width-percent:0;mso-height-percent:0;mso-wrap-distance-left:9pt;mso-wrap-distance-top:0;mso-wrap-distance-right:9pt;mso-wrap-distance-bottom:0;mso-position-horizontal:absolute;mso-position-horizontal-relative:text;mso-position-vertical:absolute;mso-position-vertical-relative:text;mso-width-percent:0;mso-height-percent:0;mso-width-relative:margin;mso-height-relative:margin;v-text-anchor:middle" o:gfxdata="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" filled="f" strokecolor="black [3213]" strokeweight="1pt"/>
             </w:pict>
           </mc:Fallback>
         </mc:AlternateContent>
@@ -2167,7 +2208,7 @@
           </mc:Choice>
           <mc:Fallback>
             <w:pict>
-              <v:rect w14:anchorId="6A097E2E" id="Rectangle 16" o:spid="_x0000_s1026" style="position:absolute;margin-left:326.5pt;margin-top:144.05pt;width:59pt;height:49pt;z-index:251377152;visibility:visible;mso-wrap-style:square;mso-width-percent:0;mso-height-percent:0;mso-wrap-distance-left:9pt;mso-wrap-distance-top:0;mso-wrap-distance-right:9pt;mso-wrap-distance-bottom:0;mso-position-horizontal:absolute;mso-position-horizontal-relative:text;mso-position-vertical:absolute;mso-position-vertical-relative:text;mso-width-percent:0;mso-height-percent:0;mso-width-relative:margin;mso-height-relative:margin;v-text-anchor:middle" o:gfxdata="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" filled="f" strokecolor="black [3213]" strokeweight="1pt"/>
+              <v:rect w14:anchorId="12355BFD" id="Rectangle 16" o:spid="_x0000_s1026" style="position:absolute;margin-left:326.5pt;margin-top:144.05pt;width:59pt;height:49pt;z-index:251377152;visibility:visible;mso-wrap-style:square;mso-width-percent:0;mso-height-percent:0;mso-wrap-distance-left:9pt;mso-wrap-distance-top:0;mso-wrap-distance-right:9pt;mso-wrap-distance-bottom:0;mso-position-horizontal:absolute;mso-position-horizontal-relative:text;mso-position-vertical:absolute;mso-position-vertical-relative:text;mso-width-percent:0;mso-height-percent:0;mso-width-relative:margin;mso-height-relative:margin;v-text-anchor:middle" o:gfxdata="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" filled="f" strokecolor="black [3213]" strokeweight="1pt"/>
             </w:pict>
           </mc:Fallback>
         </mc:AlternateContent>
@@ -2244,7 +2285,7 @@
           </mc:Choice>
           <mc:Fallback>
             <w:pict>
-              <v:rect w14:anchorId="3DA9E4C3" id="Rectangle 14" o:spid="_x0000_s1026" style="position:absolute;margin-left:147pt;margin-top:140.05pt;width:70pt;height:47pt;z-index:251342336;visibility:visible;mso-wrap-style:square;mso-width-percent:0;mso-wrap-distance-left:9pt;mso-wrap-distance-top:0;mso-wrap-distance-right:9pt;mso-wrap-distance-bottom:0;mso-position-horizontal:absolute;mso-position-horizontal-relative:text;mso-position-vertical:absolute;mso-position-vertical-relative:text;mso-width-percent:0;mso-width-relative:margin;v-text-anchor:middle" o:gfxdata="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" filled="f" strokecolor="black [3213]" strokeweight="1pt"/>
+              <v:rect w14:anchorId="34889438" id="Rectangle 14" o:spid="_x0000_s1026" style="position:absolute;margin-left:147pt;margin-top:140.05pt;width:70pt;height:47pt;z-index:251342336;visibility:visible;mso-wrap-style:square;mso-width-percent:0;mso-wrap-distance-left:9pt;mso-wrap-distance-top:0;mso-wrap-distance-right:9pt;mso-wrap-distance-bottom:0;mso-position-horizontal:absolute;mso-position-horizontal-relative:text;mso-position-vertical:absolute;mso-position-vertical-relative:text;mso-width-percent:0;mso-width-relative:margin;v-text-anchor:middle" o:gfxdata="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" filled="f" strokecolor="black [3213]" strokeweight="1pt"/>
             </w:pict>
           </mc:Fallback>
         </mc:AlternateContent>
@@ -2321,7 +2362,7 @@
           </mc:Choice>
           <mc:Fallback>
             <w:pict>
-              <v:rect w14:anchorId="19A74A2A" id="Rectangle 12" o:spid="_x0000_s1026" style="position:absolute;margin-left:-7.5pt;margin-top:142.55pt;width:49pt;height:47pt;z-index:251316736;visibility:visible;mso-wrap-style:square;mso-width-percent:0;mso-wrap-distance-left:9pt;mso-wrap-distance-top:0;mso-wrap-distance-right:9pt;mso-wrap-distance-bottom:0;mso-position-horizontal:absolute;mso-position-horizontal-relative:text;mso-position-vertical:absolute;mso-position-vertical-relative:text;mso-width-percent:0;mso-width-relative:margin;v-text-anchor:middle" o:gfxdata="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" filled="f" strokecolor="#ffc000" strokeweight="1pt"/>
+              <v:rect w14:anchorId="222D4365" id="Rectangle 12" o:spid="_x0000_s1026" style="position:absolute;margin-left:-7.5pt;margin-top:142.55pt;width:49pt;height:47pt;z-index:251316736;visibility:visible;mso-wrap-style:square;mso-width-percent:0;mso-wrap-distance-left:9pt;mso-wrap-distance-top:0;mso-wrap-distance-right:9pt;mso-wrap-distance-bottom:0;mso-position-horizontal:absolute;mso-position-horizontal-relative:text;mso-position-vertical:absolute;mso-position-vertical-relative:text;mso-width-percent:0;mso-width-relative:margin;v-text-anchor:middle" o:gfxdata="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" filled="f" strokecolor="#ffc000" strokeweight="1pt"/>
             </w:pict>
           </mc:Fallback>
         </mc:AlternateContent>
@@ -2478,16 +2519,6 @@
           <w:szCs w:val="26"/>
         </w:rPr>
       </w:pPr>
-    </w:p>
-    <w:p>
-      <w:pPr>
-        <w:pStyle w:val="Heading3"/>
-        <w:contextualSpacing w:val="0"/>
-        <w:rPr>
-          <w:sz w:val="26"/>
-          <w:szCs w:val="26"/>
-        </w:rPr>
-      </w:pPr>
       <w:r>
         <w:rPr>
           <w:sz w:val="26"/>
@@ -3281,7 +3312,58 @@
       <w:pPr>
         <w:contextualSpacing w:val="0"/>
       </w:pPr>
-      <w:r>
+    </w:p>
+    <w:p>
+      <w:pPr>
+        <w:contextualSpacing w:val="0"/>
+      </w:pPr>
+    </w:p>
+    <w:p>
+      <w:pPr>
+        <w:contextualSpacing w:val="0"/>
+      </w:pPr>
+    </w:p>
+    <w:p>
+      <w:pPr>
+        <w:contextualSpacing w:val="0"/>
+      </w:pPr>
+    </w:p>
+    <w:p>
+      <w:pPr>
+        <w:contextualSpacing w:val="0"/>
+      </w:pPr>
+    </w:p>
+    <w:p>
+      <w:pPr>
+        <w:contextualSpacing w:val="0"/>
+      </w:pPr>
+    </w:p>
+    <w:p>
+      <w:pPr>
+        <w:contextualSpacing w:val="0"/>
+      </w:pPr>
+    </w:p>
+    <w:p>
+      <w:pPr>
+        <w:contextualSpacing w:val="0"/>
+      </w:pPr>
+    </w:p>
+    <w:p>
+      <w:pPr>
+        <w:contextualSpacing w:val="0"/>
+      </w:pPr>
+    </w:p>
+    <w:p>
+      <w:pPr>
+        <w:contextualSpacing w:val="0"/>
+      </w:pPr>
+    </w:p>
+    <w:p>
+      <w:pPr>
+        <w:contextualSpacing w:val="0"/>
+      </w:pPr>
+      <w:r>
+        <w:lastRenderedPageBreak/>
         <w:t>10</w:t>
       </w:r>
       <w:r>
@@ -3326,14 +3408,155 @@
       <w:pPr>
         <w:contextualSpacing w:val="0"/>
       </w:pPr>
-      <w:bookmarkStart w:id="3" w:name="_GoBack"/>
-      <w:bookmarkEnd w:id="3"/>
-    </w:p>
-    <w:p>
-      <w:pPr>
-        <w:contextualSpacing w:val="0"/>
-      </w:pPr>
-      <w:r>
+      <w:r>
+        <w:drawing>
+          <wp:inline distT="0" distB="0" distL="0" distR="0" wp14:anchorId="4188D8E3" wp14:editId="21A9AE4D">
+            <wp:extent cx="5943600" cy="3721735"/>
+            <wp:effectExtent l="0" t="0" r="0" b="0"/>
+            <wp:docPr id="60" name="Picture 60"/>
+            <wp:cNvGraphicFramePr>
+              <a:graphicFrameLocks xmlns:a="http://schemas.openxmlformats.org/drawingml/2006/main" noChangeAspect="1"/>
+            </wp:cNvGraphicFramePr>
+            <a:graphic xmlns:a="http://schemas.openxmlformats.org/drawingml/2006/main">
+              <a:graphicData uri="http://schemas.openxmlformats.org/drawingml/2006/picture">
+                <pic:pic xmlns:pic="http://schemas.openxmlformats.org/drawingml/2006/picture">
+                  <pic:nvPicPr>
+                    <pic:cNvPr id="1" name=""/>
+                    <pic:cNvPicPr/>
+                  </pic:nvPicPr>
+                  <pic:blipFill>
+                    <a:blip r:embed="rId15"/>
+                    <a:stretch>
+                      <a:fillRect/>
+                    </a:stretch>
+                  </pic:blipFill>
+                  <pic:spPr>
+                    <a:xfrm>
+                      <a:off x="0" y="0"/>
+                      <a:ext cx="5943600" cy="3721735"/>
+                    </a:xfrm>
+                    <a:prstGeom prst="rect">
+                      <a:avLst/>
+                    </a:prstGeom>
+                  </pic:spPr>
+                </pic:pic>
+              </a:graphicData>
+            </a:graphic>
+          </wp:inline>
+        </w:drawing>
+      </w:r>
+    </w:p>
+    <w:p>
+      <w:pPr>
+        <w:contextualSpacing w:val="0"/>
+      </w:pPr>
+    </w:p>
+    <w:p>
+      <w:pPr>
+        <w:contextualSpacing w:val="0"/>
+      </w:pPr>
+    </w:p>
+    <w:p>
+      <w:pPr>
+        <w:contextualSpacing w:val="0"/>
+      </w:pPr>
+    </w:p>
+    <w:p>
+      <w:pPr>
+        <w:contextualSpacing w:val="0"/>
+      </w:pPr>
+    </w:p>
+    <w:p>
+      <w:pPr>
+        <w:contextualSpacing w:val="0"/>
+      </w:pPr>
+    </w:p>
+    <w:p>
+      <w:pPr>
+        <w:contextualSpacing w:val="0"/>
+      </w:pPr>
+    </w:p>
+    <w:p>
+      <w:pPr>
+        <w:contextualSpacing w:val="0"/>
+      </w:pPr>
+    </w:p>
+    <w:p>
+      <w:pPr>
+        <w:contextualSpacing w:val="0"/>
+      </w:pPr>
+    </w:p>
+    <w:p>
+      <w:pPr>
+        <w:contextualSpacing w:val="0"/>
+      </w:pPr>
+    </w:p>
+    <w:p>
+      <w:pPr>
+        <w:contextualSpacing w:val="0"/>
+      </w:pPr>
+    </w:p>
+    <w:p>
+      <w:pPr>
+        <w:contextualSpacing w:val="0"/>
+      </w:pPr>
+    </w:p>
+    <w:p>
+      <w:pPr>
+        <w:contextualSpacing w:val="0"/>
+      </w:pPr>
+    </w:p>
+    <w:p>
+      <w:pPr>
+        <w:contextualSpacing w:val="0"/>
+      </w:pPr>
+    </w:p>
+    <w:p>
+      <w:pPr>
+        <w:contextualSpacing w:val="0"/>
+      </w:pPr>
+    </w:p>
+    <w:p>
+      <w:pPr>
+        <w:contextualSpacing w:val="0"/>
+      </w:pPr>
+    </w:p>
+    <w:p>
+      <w:pPr>
+        <w:contextualSpacing w:val="0"/>
+      </w:pPr>
+    </w:p>
+    <w:p>
+      <w:pPr>
+        <w:contextualSpacing w:val="0"/>
+      </w:pPr>
+    </w:p>
+    <w:p>
+      <w:pPr>
+        <w:contextualSpacing w:val="0"/>
+      </w:pPr>
+    </w:p>
+    <w:p>
+      <w:pPr>
+        <w:contextualSpacing w:val="0"/>
+      </w:pPr>
+    </w:p>
+    <w:p>
+      <w:pPr>
+        <w:contextualSpacing w:val="0"/>
+      </w:pPr>
+    </w:p>
+    <w:p>
+      <w:pPr>
+        <w:contextualSpacing w:val="0"/>
+      </w:pPr>
+    </w:p>
+    <w:p>
+      <w:pPr>
+        <w:contextualSpacing w:val="0"/>
+      </w:pPr>
+      <w:r>
+        <w:lastRenderedPageBreak/>
         <w:t>11</w:t>
       </w:r>
       <w:r>
@@ -3378,6 +3601,48 @@
       </w:r>
       <w:r>
         <w:t>Outputs digitally and physically.</w:t>
+      </w:r>
+    </w:p>
+    <w:p>
+      <w:pPr>
+        <w:contextualSpacing w:val="0"/>
+      </w:pPr>
+      <w:r>
+        <w:drawing>
+          <wp:inline distT="0" distB="0" distL="0" distR="0" wp14:anchorId="5B898208" wp14:editId="7C6BA2D5">
+            <wp:extent cx="5943600" cy="3721735"/>
+            <wp:effectExtent l="0" t="0" r="0" b="0"/>
+            <wp:docPr id="61" name="Picture 61"/>
+            <wp:cNvGraphicFramePr>
+              <a:graphicFrameLocks xmlns:a="http://schemas.openxmlformats.org/drawingml/2006/main" noChangeAspect="1"/>
+            </wp:cNvGraphicFramePr>
+            <a:graphic xmlns:a="http://schemas.openxmlformats.org/drawingml/2006/main">
+              <a:graphicData uri="http://schemas.openxmlformats.org/drawingml/2006/picture">
+                <pic:pic xmlns:pic="http://schemas.openxmlformats.org/drawingml/2006/picture">
+                  <pic:nvPicPr>
+                    <pic:cNvPr id="1" name=""/>
+                    <pic:cNvPicPr/>
+                  </pic:nvPicPr>
+                  <pic:blipFill>
+                    <a:blip r:embed="rId16"/>
+                    <a:stretch>
+                      <a:fillRect/>
+                    </a:stretch>
+                  </pic:blipFill>
+                  <pic:spPr>
+                    <a:xfrm>
+                      <a:off x="0" y="0"/>
+                      <a:ext cx="5943600" cy="3721735"/>
+                    </a:xfrm>
+                    <a:prstGeom prst="rect">
+                      <a:avLst/>
+                    </a:prstGeom>
+                  </pic:spPr>
+                </pic:pic>
+              </a:graphicData>
+            </a:graphic>
+          </wp:inline>
+        </w:drawing>
       </w:r>
     </w:p>
     <w:p>
@@ -3394,15 +3659,51 @@
       <w:pPr>
         <w:pStyle w:val="Heading2"/>
         <w:contextualSpacing w:val="0"/>
+      </w:pPr>
+      <w:bookmarkStart w:id="3" w:name="_t0tq9i7vc41e" w:colFirst="0" w:colLast="0"/>
+      <w:bookmarkStart w:id="4" w:name="_gtc1uspe8bks" w:colFirst="0" w:colLast="0"/>
+      <w:bookmarkEnd w:id="3"/>
+      <w:bookmarkEnd w:id="4"/>
+    </w:p>
+    <w:p>
+      <w:pPr>
+        <w:pStyle w:val="Heading2"/>
+        <w:contextualSpacing w:val="0"/>
+      </w:pPr>
+    </w:p>
+    <w:p>
+      <w:pPr>
+        <w:pStyle w:val="Heading2"/>
+        <w:contextualSpacing w:val="0"/>
+      </w:pPr>
+    </w:p>
+    <w:p>
+      <w:pPr>
+        <w:pStyle w:val="Heading2"/>
+        <w:contextualSpacing w:val="0"/>
+      </w:pPr>
+    </w:p>
+    <w:p>
+      <w:pPr>
+        <w:pStyle w:val="Heading2"/>
+        <w:contextualSpacing w:val="0"/>
+      </w:pPr>
+    </w:p>
+    <w:p>
+      <w:pPr>
+        <w:pStyle w:val="Heading2"/>
+        <w:contextualSpacing w:val="0"/>
+      </w:pPr>
+    </w:p>
+    <w:p>
+      <w:pPr>
+        <w:pStyle w:val="Heading2"/>
+        <w:contextualSpacing w:val="0"/>
         <w:rPr>
           <w:sz w:val="34"/>
           <w:szCs w:val="34"/>
         </w:rPr>
       </w:pPr>
-      <w:bookmarkStart w:id="4" w:name="_t0tq9i7vc41e" w:colFirst="0" w:colLast="0"/>
-      <w:bookmarkStart w:id="5" w:name="_gtc1uspe8bks" w:colFirst="0" w:colLast="0"/>
-      <w:bookmarkEnd w:id="4"/>
-      <w:bookmarkEnd w:id="5"/>
       <w:r>
         <w:rPr>
           <w:noProof/>
@@ -3498,8 +3799,8 @@
           <v:rect id="_x0000_i1028" style="width:0;height:1.5pt" o:hralign="center" o:hrstd="t" o:hr="t" fillcolor="#a0a0a0" stroked="f"/>
         </w:pict>
       </w:r>
-      <w:bookmarkStart w:id="6" w:name="_o0vtwz2h95cd" w:colFirst="0" w:colLast="0"/>
-      <w:bookmarkEnd w:id="6"/>
+      <w:bookmarkStart w:id="5" w:name="_o0vtwz2h95cd" w:colFirst="0" w:colLast="0"/>
+      <w:bookmarkEnd w:id="5"/>
     </w:p>
     <w:p>
       <w:pPr>
@@ -3510,8 +3811,8 @@
           <w:szCs w:val="26"/>
         </w:rPr>
       </w:pPr>
-      <w:bookmarkStart w:id="7" w:name="_mnelmhip6fvl" w:colFirst="0" w:colLast="0"/>
-      <w:bookmarkEnd w:id="7"/>
+      <w:bookmarkStart w:id="6" w:name="_mnelmhip6fvl" w:colFirst="0" w:colLast="0"/>
+      <w:bookmarkEnd w:id="6"/>
       <w:r>
         <w:rPr>
           <w:sz w:val="26"/>
@@ -3569,7 +3870,7 @@
                     <pic:cNvPicPr preferRelativeResize="0"/>
                   </pic:nvPicPr>
                   <pic:blipFill>
-                    <a:blip r:embed="rId15"/>
+                    <a:blip r:embed="rId17"/>
                     <a:srcRect/>
                     <a:stretch>
                       <a:fillRect/>
@@ -3611,13 +3912,104 @@
           <w:szCs w:val="26"/>
         </w:rPr>
       </w:pPr>
-      <w:bookmarkStart w:id="8" w:name="_muuw0m1mv0uo" w:colFirst="0" w:colLast="0"/>
-      <w:bookmarkEnd w:id="8"/>
-      <w:r>
+      <w:bookmarkStart w:id="7" w:name="_muuw0m1mv0uo" w:colFirst="0" w:colLast="0"/>
+      <w:bookmarkEnd w:id="7"/>
+    </w:p>
+    <w:p>
+      <w:pPr>
+        <w:pStyle w:val="Heading3"/>
+        <w:contextualSpacing w:val="0"/>
         <w:rPr>
           <w:sz w:val="26"/>
           <w:szCs w:val="26"/>
         </w:rPr>
+      </w:pPr>
+    </w:p>
+    <w:p>
+      <w:pPr>
+        <w:pStyle w:val="Heading3"/>
+        <w:contextualSpacing w:val="0"/>
+        <w:rPr>
+          <w:sz w:val="26"/>
+          <w:szCs w:val="26"/>
+        </w:rPr>
+      </w:pPr>
+    </w:p>
+    <w:p>
+      <w:pPr>
+        <w:pStyle w:val="Heading3"/>
+        <w:contextualSpacing w:val="0"/>
+        <w:rPr>
+          <w:sz w:val="26"/>
+          <w:szCs w:val="26"/>
+        </w:rPr>
+      </w:pPr>
+    </w:p>
+    <w:p>
+      <w:pPr>
+        <w:pStyle w:val="Heading3"/>
+        <w:contextualSpacing w:val="0"/>
+        <w:rPr>
+          <w:sz w:val="26"/>
+          <w:szCs w:val="26"/>
+        </w:rPr>
+      </w:pPr>
+    </w:p>
+    <w:p>
+      <w:pPr>
+        <w:pStyle w:val="Heading3"/>
+        <w:contextualSpacing w:val="0"/>
+        <w:rPr>
+          <w:sz w:val="26"/>
+          <w:szCs w:val="26"/>
+        </w:rPr>
+      </w:pPr>
+    </w:p>
+    <w:p>
+      <w:pPr>
+        <w:pStyle w:val="Heading3"/>
+        <w:contextualSpacing w:val="0"/>
+        <w:rPr>
+          <w:sz w:val="26"/>
+          <w:szCs w:val="26"/>
+        </w:rPr>
+      </w:pPr>
+    </w:p>
+    <w:p>
+      <w:pPr>
+        <w:pStyle w:val="Heading3"/>
+        <w:contextualSpacing w:val="0"/>
+        <w:rPr>
+          <w:sz w:val="26"/>
+          <w:szCs w:val="26"/>
+        </w:rPr>
+      </w:pPr>
+    </w:p>
+    <w:p>
+      <w:pPr>
+        <w:pStyle w:val="Heading3"/>
+        <w:contextualSpacing w:val="0"/>
+        <w:rPr>
+          <w:sz w:val="26"/>
+          <w:szCs w:val="26"/>
+        </w:rPr>
+      </w:pPr>
+    </w:p>
+    <w:p>
+      <w:pPr>
+        <w:pStyle w:val="Heading3"/>
+        <w:contextualSpacing w:val="0"/>
+        <w:rPr>
+          <w:sz w:val="26"/>
+          <w:szCs w:val="26"/>
+        </w:rPr>
+      </w:pPr>
+      <w:r>
+        <w:rPr>
+          <w:sz w:val="26"/>
+          <w:szCs w:val="26"/>
+        </w:rPr>
+        <w:lastRenderedPageBreak/>
         <w:t>Block Diagram</w:t>
       </w:r>
     </w:p>
@@ -3629,7 +4021,6 @@
         <w:rPr>
           <w:noProof/>
         </w:rPr>
-        <w:lastRenderedPageBreak/>
         <w:drawing>
           <wp:inline distT="114300" distB="114300" distL="114300" distR="114300">
             <wp:extent cx="5943600" cy="3797300"/>
@@ -3644,7 +4035,7 @@
                     <pic:cNvPicPr preferRelativeResize="0"/>
                   </pic:nvPicPr>
                   <pic:blipFill>
-                    <a:blip r:embed="rId16"/>
+                    <a:blip r:embed="rId18"/>
                     <a:srcRect/>
                     <a:stretch>
                       <a:fillRect/>
@@ -3676,10 +4067,10 @@
           <v:rect id="_x0000_i1031" style="width:0;height:1.5pt" o:hralign="center" o:hrstd="t" o:hr="t" fillcolor="#a0a0a0" stroked="f"/>
         </w:pict>
       </w:r>
-      <w:bookmarkStart w:id="9" w:name="_sadme9db2t0n" w:colFirst="0" w:colLast="0"/>
-      <w:bookmarkStart w:id="10" w:name="_k99x5yfg8c3q" w:colFirst="0" w:colLast="0"/>
+      <w:bookmarkStart w:id="8" w:name="_sadme9db2t0n" w:colFirst="0" w:colLast="0"/>
+      <w:bookmarkStart w:id="9" w:name="_k99x5yfg8c3q" w:colFirst="0" w:colLast="0"/>
+      <w:bookmarkEnd w:id="8"/>
       <w:bookmarkEnd w:id="9"/>
-      <w:bookmarkEnd w:id="10"/>
     </w:p>
     <w:p>
       <w:pPr>
@@ -3690,8 +4081,8 @@
           <w:szCs w:val="34"/>
         </w:rPr>
       </w:pPr>
-      <w:bookmarkStart w:id="11" w:name="_3zqu9k6pfcyd" w:colFirst="0" w:colLast="0"/>
-      <w:bookmarkEnd w:id="11"/>
+      <w:bookmarkStart w:id="10" w:name="_3zqu9k6pfcyd" w:colFirst="0" w:colLast="0"/>
+      <w:bookmarkEnd w:id="10"/>
       <w:r>
         <w:rPr>
           <w:noProof/>
@@ -3714,7 +4105,7 @@
                     </pic:cNvPicPr>
                   </pic:nvPicPr>
                   <pic:blipFill>
-                    <a:blip r:embed="rId17">
+                    <a:blip r:embed="rId19">
                       <a:extLst>
                         <a:ext uri="{28A0092B-C50C-407E-A947-70E740481C1C}">
                           <a14:useLocalDpi xmlns:a14="http://schemas.microsoft.com/office/drawing/2010/main" val="0"/>
@@ -3783,8 +4174,8 @@
           <v:rect id="_x0000_i1032" style="width:0;height:1.5pt" o:hralign="center" o:hrstd="t" o:hr="t" fillcolor="#a0a0a0" stroked="f"/>
         </w:pict>
       </w:r>
-      <w:bookmarkStart w:id="12" w:name="_8nmxishrjz3w" w:colFirst="0" w:colLast="0"/>
-      <w:bookmarkEnd w:id="12"/>
+      <w:bookmarkStart w:id="11" w:name="_8nmxishrjz3w" w:colFirst="0" w:colLast="0"/>
+      <w:bookmarkEnd w:id="11"/>
     </w:p>
     <w:p>
       <w:pPr>
@@ -3795,8 +4186,8 @@
           <w:szCs w:val="26"/>
         </w:rPr>
       </w:pPr>
-      <w:bookmarkStart w:id="13" w:name="_cm9nzo5z6pxu" w:colFirst="0" w:colLast="0"/>
-      <w:bookmarkEnd w:id="13"/>
+      <w:bookmarkStart w:id="12" w:name="_cm9nzo5z6pxu" w:colFirst="0" w:colLast="0"/>
+      <w:bookmarkEnd w:id="12"/>
       <w:r>
         <w:rPr>
           <w:sz w:val="26"/>
@@ -3827,7 +4218,7 @@
                     <pic:cNvPicPr preferRelativeResize="0"/>
                   </pic:nvPicPr>
                   <pic:blipFill>
-                    <a:blip r:embed="rId18"/>
+                    <a:blip r:embed="rId20"/>
                     <a:srcRect/>
                     <a:stretch>
                       <a:fillRect/>
@@ -3869,13 +4260,26 @@
           <w:szCs w:val="26"/>
         </w:rPr>
       </w:pPr>
-      <w:bookmarkStart w:id="14" w:name="_qdvbh773uwlc" w:colFirst="0" w:colLast="0"/>
-      <w:bookmarkEnd w:id="14"/>
-      <w:r>
+      <w:bookmarkStart w:id="13" w:name="_qdvbh773uwlc" w:colFirst="0" w:colLast="0"/>
+      <w:bookmarkEnd w:id="13"/>
+    </w:p>
+    <w:p>
+      <w:pPr>
+        <w:pStyle w:val="Heading3"/>
+        <w:contextualSpacing w:val="0"/>
         <w:rPr>
           <w:sz w:val="26"/>
           <w:szCs w:val="26"/>
         </w:rPr>
+      </w:pPr>
+      <w:bookmarkStart w:id="14" w:name="_GoBack"/>
+      <w:bookmarkEnd w:id="14"/>
+      <w:r>
+        <w:rPr>
+          <w:sz w:val="26"/>
+          <w:szCs w:val="26"/>
+        </w:rPr>
+        <w:lastRenderedPageBreak/>
         <w:t>Block Diagram</w:t>
       </w:r>
     </w:p>
@@ -3887,7 +4291,6 @@
         <w:rPr>
           <w:noProof/>
         </w:rPr>
-        <w:lastRenderedPageBreak/>
         <w:drawing>
           <wp:inline distT="114300" distB="114300" distL="114300" distR="114300">
             <wp:extent cx="5943600" cy="2641600"/>
@@ -3902,7 +4305,7 @@
                     <pic:cNvPicPr preferRelativeResize="0"/>
                   </pic:nvPicPr>
                   <pic:blipFill>
-                    <a:blip r:embed="rId19"/>
+                    <a:blip r:embed="rId21"/>
                     <a:srcRect/>
                     <a:stretch>
                       <a:fillRect/>

</xml_diff>

<commit_message>
Finished Report/Added NSEW Smart Integration
Availabe in PDF and docx. Added in NS priority mode and NS smart mode
that interface with the NSEW sensors. The FPGA bitfile needs to be
recompiled and the main_RT.vi needs to be updated for the additional
inputs. They are already layed out and only need to be connected after
the bitfile is updated.
</commit_message>
<xml_diff>
--- a/Lab 2 Report.docx
+++ b/Lab 2 Report.docx
@@ -22,6 +22,55 @@
           <w:szCs w:val="24"/>
         </w:rPr>
         <w:t>James DeBacker and Nicholas Fuselier</w:t>
+      </w:r>
+      <w:r>
+        <w:rPr>
+          <w:b w:val="0"/>
+          <w:sz w:val="24"/>
+          <w:szCs w:val="24"/>
+        </w:rPr>
+        <w:tab/>
+      </w:r>
+      <w:r>
+        <w:rPr>
+          <w:b w:val="0"/>
+          <w:sz w:val="24"/>
+          <w:szCs w:val="24"/>
+        </w:rPr>
+        <w:tab/>
+      </w:r>
+      <w:r>
+        <w:rPr>
+          <w:b w:val="0"/>
+          <w:sz w:val="24"/>
+          <w:szCs w:val="24"/>
+        </w:rPr>
+        <w:tab/>
+      </w:r>
+      <w:r>
+        <w:rPr>
+          <w:b w:val="0"/>
+          <w:sz w:val="24"/>
+          <w:szCs w:val="24"/>
+        </w:rPr>
+        <w:tab/>
+      </w:r>
+      <w:r>
+        <w:rPr>
+          <w:b w:val="0"/>
+          <w:sz w:val="24"/>
+          <w:szCs w:val="24"/>
+        </w:rPr>
+        <w:tab/>
+      </w:r>
+      <w:r>
+        <w:rPr>
+          <w:b w:val="0"/>
+          <w:sz w:val="24"/>
+          <w:szCs w:val="24"/>
+        </w:rPr>
+        <w:tab/>
+        <w:t xml:space="preserve"> April 6, 2017</w:t>
       </w:r>
     </w:p>
     <w:p/>
@@ -76,7 +125,7 @@
                     </pic:cNvPicPr>
                   </pic:nvPicPr>
                   <pic:blipFill>
-                    <a:blip r:embed="rId4">
+                    <a:blip r:embed="rId7">
                       <a:extLst>
                         <a:ext uri="{28A0092B-C50C-407E-A947-70E740481C1C}">
                           <a14:useLocalDpi xmlns:a14="http://schemas.microsoft.com/office/drawing/2010/main" val="0"/>
@@ -116,6 +165,20 @@
           <w:szCs w:val="34"/>
         </w:rPr>
         <w:t>main_FPGA.vi</w:t>
+      </w:r>
+      <w:r>
+        <w:rPr>
+          <w:sz w:val="34"/>
+          <w:szCs w:val="34"/>
+        </w:rPr>
+        <w:t xml:space="preserve"> (</w:t>
+      </w:r>
+      <w:r>
+        <w:rPr>
+          <w:sz w:val="34"/>
+          <w:szCs w:val="34"/>
+        </w:rPr>
+        <w:t>Basic Light)</w:t>
       </w:r>
     </w:p>
     <w:p>
@@ -558,7 +621,7 @@
           </mc:Choice>
           <mc:Fallback>
             <w:pict>
-              <v:rect w14:anchorId="0A65FBA5" id="Rectangle 18" o:spid="_x0000_s1026" style="position:absolute;margin-left:55.5pt;margin-top:7.15pt;width:405.5pt;height:94pt;z-index:251412992;visibility:visible;mso-wrap-style:square;mso-width-percent:0;mso-height-percent:0;mso-wrap-distance-left:9pt;mso-wrap-distance-top:0;mso-wrap-distance-right:9pt;mso-wrap-distance-bottom:0;mso-position-horizontal:absolute;mso-position-horizontal-relative:text;mso-position-vertical:absolute;mso-position-vertical-relative:text;mso-width-percent:0;mso-height-percent:0;mso-width-relative:margin;mso-height-relative:margin;v-text-anchor:middle" o:gfxdata="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" filled="f" strokecolor="black [3213]" strokeweight="1pt"/>
+              <v:rect w14:anchorId="07A0AA1B" id="Rectangle 18" o:spid="_x0000_s1026" style="position:absolute;margin-left:55.5pt;margin-top:7.15pt;width:405.5pt;height:94pt;z-index:251412992;visibility:visible;mso-wrap-style:square;mso-width-percent:0;mso-height-percent:0;mso-wrap-distance-left:9pt;mso-wrap-distance-top:0;mso-wrap-distance-right:9pt;mso-wrap-distance-bottom:0;mso-position-horizontal:absolute;mso-position-horizontal-relative:text;mso-position-vertical:absolute;mso-position-vertical-relative:text;mso-width-percent:0;mso-height-percent:0;mso-width-relative:margin;mso-height-relative:margin;v-text-anchor:middle" o:gfxdata="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" filled="f" strokecolor="black [3213]" strokeweight="1pt"/>
             </w:pict>
           </mc:Fallback>
         </mc:AlternateContent>
@@ -852,7 +915,7 @@
           </mc:Choice>
           <mc:Fallback>
             <w:pict>
-              <v:rect w14:anchorId="1449B130" id="Rectangle 19" o:spid="_x0000_s1026" style="position:absolute;margin-left:40pt;margin-top:100.65pt;width:423pt;height:34pt;z-index:251449856;visibility:visible;mso-wrap-style:square;mso-width-percent:0;mso-height-percent:0;mso-wrap-distance-left:9pt;mso-wrap-distance-top:0;mso-wrap-distance-right:9pt;mso-wrap-distance-bottom:0;mso-position-horizontal:absolute;mso-position-horizontal-relative:text;mso-position-vertical:absolute;mso-position-vertical-relative:text;mso-width-percent:0;mso-height-percent:0;mso-width-relative:margin;mso-height-relative:margin;v-text-anchor:middle" o:gfxdata="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" filled="f" strokecolor="black [3213]" strokeweight="1pt"/>
+              <v:rect w14:anchorId="15CAAD62" id="Rectangle 19" o:spid="_x0000_s1026" style="position:absolute;margin-left:40pt;margin-top:100.65pt;width:423pt;height:34pt;z-index:251449856;visibility:visible;mso-wrap-style:square;mso-width-percent:0;mso-height-percent:0;mso-wrap-distance-left:9pt;mso-wrap-distance-top:0;mso-wrap-distance-right:9pt;mso-wrap-distance-bottom:0;mso-position-horizontal:absolute;mso-position-horizontal-relative:text;mso-position-vertical:absolute;mso-position-vertical-relative:text;mso-width-percent:0;mso-height-percent:0;mso-width-relative:margin;mso-height-relative:margin;v-text-anchor:middle" o:gfxdata="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" filled="f" strokecolor="black [3213]" strokeweight="1pt"/>
             </w:pict>
           </mc:Fallback>
         </mc:AlternateContent>
@@ -1728,7 +1791,7 @@
           </mc:Choice>
           <mc:Fallback>
             <w:pict>
-              <v:rect w14:anchorId="6177E547" id="Rectangle 24" o:spid="_x0000_s1026" style="position:absolute;margin-left:73pt;margin-top:.55pt;width:396.5pt;height:317pt;z-index:251531776;visibility:visible;mso-wrap-style:square;mso-width-percent:0;mso-height-percent:0;mso-wrap-distance-left:9pt;mso-wrap-distance-top:0;mso-wrap-distance-right:9pt;mso-wrap-distance-bottom:0;mso-position-horizontal:absolute;mso-position-horizontal-relative:text;mso-position-vertical:absolute;mso-position-vertical-relative:text;mso-width-percent:0;mso-height-percent:0;mso-width-relative:margin;mso-height-relative:margin;v-text-anchor:middle" o:gfxdata="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" filled="f" strokecolor="#ffc000" strokeweight="1pt"/>
+              <v:rect w14:anchorId="516918C9" id="Rectangle 24" o:spid="_x0000_s1026" style="position:absolute;margin-left:73pt;margin-top:.55pt;width:396.5pt;height:317pt;z-index:251531776;visibility:visible;mso-wrap-style:square;mso-width-percent:0;mso-height-percent:0;mso-wrap-distance-left:9pt;mso-wrap-distance-top:0;mso-wrap-distance-right:9pt;mso-wrap-distance-bottom:0;mso-position-horizontal:absolute;mso-position-horizontal-relative:text;mso-position-vertical:absolute;mso-position-vertical-relative:text;mso-width-percent:0;mso-height-percent:0;mso-width-relative:margin;mso-height-relative:margin;v-text-anchor:middle" o:gfxdata="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" filled="f" strokecolor="#ffc000" strokeweight="1pt"/>
             </w:pict>
           </mc:Fallback>
         </mc:AlternateContent>
@@ -1808,7 +1871,7 @@
           </mc:Choice>
           <mc:Fallback>
             <w:pict>
-              <v:rect w14:anchorId="613735F8" id="Rectangle 13" o:spid="_x0000_s1026" style="position:absolute;margin-left:44.75pt;margin-top:201.8pt;width:419.75pt;height:113.75pt;z-index:251332096;visibility:visible;mso-wrap-style:square;mso-width-percent:0;mso-height-percent:0;mso-wrap-distance-left:9pt;mso-wrap-distance-top:0;mso-wrap-distance-right:9pt;mso-wrap-distance-bottom:0;mso-position-horizontal:absolute;mso-position-horizontal-relative:text;mso-position-vertical:absolute;mso-position-vertical-relative:text;mso-width-percent:0;mso-height-percent:0;mso-width-relative:margin;mso-height-relative:margin;v-text-anchor:middle" o:gfxdata="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" filled="f" strokecolor="black [3213]" strokeweight="1pt"/>
+              <v:rect w14:anchorId="7164428A" id="Rectangle 13" o:spid="_x0000_s1026" style="position:absolute;margin-left:44.75pt;margin-top:201.8pt;width:419.75pt;height:113.75pt;z-index:251332096;visibility:visible;mso-wrap-style:square;mso-width-percent:0;mso-height-percent:0;mso-wrap-distance-left:9pt;mso-wrap-distance-top:0;mso-wrap-distance-right:9pt;mso-wrap-distance-bottom:0;mso-position-horizontal:absolute;mso-position-horizontal-relative:text;mso-position-vertical:absolute;mso-position-vertical-relative:text;mso-width-percent:0;mso-height-percent:0;mso-width-relative:margin;mso-height-relative:margin;v-text-anchor:middle" o:gfxdata="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" filled="f" strokecolor="black [3213]" strokeweight="1pt"/>
             </w:pict>
           </mc:Fallback>
         </mc:AlternateContent>
@@ -1888,7 +1951,7 @@
           </mc:Choice>
           <mc:Fallback>
             <w:pict>
-              <v:rect w14:anchorId="3DE17955" id="Rectangle 23" o:spid="_x0000_s1026" style="position:absolute;margin-left:64.25pt;margin-top:142.8pt;width:404.3pt;height:9.75pt;z-index:251524608;visibility:visible;mso-wrap-style:square;mso-width-percent:0;mso-height-percent:0;mso-wrap-distance-left:9pt;mso-wrap-distance-top:0;mso-wrap-distance-right:9pt;mso-wrap-distance-bottom:0;mso-position-horizontal:absolute;mso-position-horizontal-relative:text;mso-position-vertical:absolute;mso-position-vertical-relative:text;mso-width-percent:0;mso-height-percent:0;mso-width-relative:margin;mso-height-relative:margin;v-text-anchor:middle" o:gfxdata="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" filled="f" strokecolor="red" strokeweight="1pt"/>
+              <v:rect w14:anchorId="46E80FE7" id="Rectangle 23" o:spid="_x0000_s1026" style="position:absolute;margin-left:64.25pt;margin-top:142.8pt;width:404.3pt;height:9.75pt;z-index:251524608;visibility:visible;mso-wrap-style:square;mso-width-percent:0;mso-height-percent:0;mso-wrap-distance-left:9pt;mso-wrap-distance-top:0;mso-wrap-distance-right:9pt;mso-wrap-distance-bottom:0;mso-position-horizontal:absolute;mso-position-horizontal-relative:text;mso-position-vertical:absolute;mso-position-vertical-relative:text;mso-width-percent:0;mso-height-percent:0;mso-width-relative:margin;mso-height-relative:margin;v-text-anchor:middle" o:gfxdata="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" filled="f" strokecolor="red" strokeweight="1pt"/>
             </w:pict>
           </mc:Fallback>
         </mc:AlternateContent>
@@ -1968,7 +2031,7 @@
           </mc:Choice>
           <mc:Fallback>
             <w:pict>
-              <v:rect w14:anchorId="155F292F" id="Rectangle 15" o:spid="_x0000_s1026" style="position:absolute;margin-left:230.5pt;margin-top:153.3pt;width:84pt;height:38.25pt;z-index:251364864;visibility:visible;mso-wrap-style:square;mso-width-percent:0;mso-height-percent:0;mso-wrap-distance-left:9pt;mso-wrap-distance-top:0;mso-wrap-distance-right:9pt;mso-wrap-distance-bottom:0;mso-position-horizontal:absolute;mso-position-horizontal-relative:text;mso-position-vertical:absolute;mso-position-vertical-relative:text;mso-width-percent:0;mso-height-percent:0;mso-width-relative:margin;mso-height-relative:margin;v-text-anchor:middle" o:gfxdata="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" filled="f" strokecolor="black [3213]" strokeweight="1pt"/>
+              <v:rect w14:anchorId="79296158" id="Rectangle 15" o:spid="_x0000_s1026" style="position:absolute;margin-left:230.5pt;margin-top:153.3pt;width:84pt;height:38.25pt;z-index:251364864;visibility:visible;mso-wrap-style:square;mso-width-percent:0;mso-height-percent:0;mso-wrap-distance-left:9pt;mso-wrap-distance-top:0;mso-wrap-distance-right:9pt;mso-wrap-distance-bottom:0;mso-position-horizontal:absolute;mso-position-horizontal-relative:text;mso-position-vertical:absolute;mso-position-vertical-relative:text;mso-width-percent:0;mso-height-percent:0;mso-width-relative:margin;mso-height-relative:margin;v-text-anchor:middle" o:gfxdata="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" filled="f" strokecolor="black [3213]" strokeweight="1pt"/>
             </w:pict>
           </mc:Fallback>
         </mc:AlternateContent>
@@ -2048,7 +2111,7 @@
           </mc:Choice>
           <mc:Fallback>
             <w:pict>
-              <v:rect w14:anchorId="6635EE42" id="Rectangle 22" o:spid="_x0000_s1026" style="position:absolute;margin-left:64.35pt;margin-top:135.7pt;width:404.3pt;height:6.95pt;z-index:251506176;visibility:visible;mso-wrap-style:square;mso-width-percent:0;mso-height-percent:0;mso-wrap-distance-left:9pt;mso-wrap-distance-top:0;mso-wrap-distance-right:9pt;mso-wrap-distance-bottom:0;mso-position-horizontal:absolute;mso-position-horizontal-relative:text;mso-position-vertical:absolute;mso-position-vertical-relative:text;mso-width-percent:0;mso-height-percent:0;mso-width-relative:margin;mso-height-relative:margin;v-text-anchor:middle" o:gfxdata="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" filled="f" strokecolor="red" strokeweight="1pt"/>
+              <v:rect w14:anchorId="468ADAF7" id="Rectangle 22" o:spid="_x0000_s1026" style="position:absolute;margin-left:64.35pt;margin-top:135.7pt;width:404.3pt;height:6.95pt;z-index:251506176;visibility:visible;mso-wrap-style:square;mso-width-percent:0;mso-height-percent:0;mso-wrap-distance-left:9pt;mso-wrap-distance-top:0;mso-wrap-distance-right:9pt;mso-wrap-distance-bottom:0;mso-position-horizontal:absolute;mso-position-horizontal-relative:text;mso-position-vertical:absolute;mso-position-vertical-relative:text;mso-width-percent:0;mso-height-percent:0;mso-width-relative:margin;mso-height-relative:margin;v-text-anchor:middle" o:gfxdata="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" filled="f" strokecolor="red" strokeweight="1pt"/>
             </w:pict>
           </mc:Fallback>
         </mc:AlternateContent>
@@ -2128,7 +2191,7 @@
           </mc:Choice>
           <mc:Fallback>
             <w:pict>
-              <v:rect w14:anchorId="7D3E659D" id="Rectangle 17" o:spid="_x0000_s1026" style="position:absolute;margin-left:420.5pt;margin-top:152.55pt;width:36.5pt;height:33pt;z-index:251388416;visibility:visible;mso-wrap-style:square;mso-width-percent:0;mso-height-percent:0;mso-wrap-distance-left:9pt;mso-wrap-distance-top:0;mso-wrap-distance-right:9pt;mso-wrap-distance-bottom:0;mso-position-horizontal:absolute;mso-position-horizontal-relative:text;mso-position-vertical:absolute;mso-position-vertical-relative:text;mso-width-percent:0;mso-height-percent:0;mso-width-relative:margin;mso-height-relative:margin;v-text-anchor:middle" o:gfxdata="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" filled="f" strokecolor="black [3213]" strokeweight="1pt"/>
+              <v:rect w14:anchorId="5CF2252B" id="Rectangle 17" o:spid="_x0000_s1026" style="position:absolute;margin-left:420.5pt;margin-top:152.55pt;width:36.5pt;height:33pt;z-index:251388416;visibility:visible;mso-wrap-style:square;mso-width-percent:0;mso-height-percent:0;mso-wrap-distance-left:9pt;mso-wrap-distance-top:0;mso-wrap-distance-right:9pt;mso-wrap-distance-bottom:0;mso-position-horizontal:absolute;mso-position-horizontal-relative:text;mso-position-vertical:absolute;mso-position-vertical-relative:text;mso-width-percent:0;mso-height-percent:0;mso-width-relative:margin;mso-height-relative:margin;v-text-anchor:middle" o:gfxdata="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" filled="f" strokecolor="black [3213]" strokeweight="1pt"/>
             </w:pict>
           </mc:Fallback>
         </mc:AlternateContent>
@@ -2208,7 +2271,7 @@
           </mc:Choice>
           <mc:Fallback>
             <w:pict>
-              <v:rect w14:anchorId="12355BFD" id="Rectangle 16" o:spid="_x0000_s1026" style="position:absolute;margin-left:326.5pt;margin-top:144.05pt;width:59pt;height:49pt;z-index:251377152;visibility:visible;mso-wrap-style:square;mso-width-percent:0;mso-height-percent:0;mso-wrap-distance-left:9pt;mso-wrap-distance-top:0;mso-wrap-distance-right:9pt;mso-wrap-distance-bottom:0;mso-position-horizontal:absolute;mso-position-horizontal-relative:text;mso-position-vertical:absolute;mso-position-vertical-relative:text;mso-width-percent:0;mso-height-percent:0;mso-width-relative:margin;mso-height-relative:margin;v-text-anchor:middle" o:gfxdata="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" filled="f" strokecolor="black [3213]" strokeweight="1pt"/>
+              <v:rect w14:anchorId="193E7763" id="Rectangle 16" o:spid="_x0000_s1026" style="position:absolute;margin-left:326.5pt;margin-top:144.05pt;width:59pt;height:49pt;z-index:251377152;visibility:visible;mso-wrap-style:square;mso-width-percent:0;mso-height-percent:0;mso-wrap-distance-left:9pt;mso-wrap-distance-top:0;mso-wrap-distance-right:9pt;mso-wrap-distance-bottom:0;mso-position-horizontal:absolute;mso-position-horizontal-relative:text;mso-position-vertical:absolute;mso-position-vertical-relative:text;mso-width-percent:0;mso-height-percent:0;mso-width-relative:margin;mso-height-relative:margin;v-text-anchor:middle" o:gfxdata="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" filled="f" strokecolor="black [3213]" strokeweight="1pt"/>
             </w:pict>
           </mc:Fallback>
         </mc:AlternateContent>
@@ -2285,7 +2348,7 @@
           </mc:Choice>
           <mc:Fallback>
             <w:pict>
-              <v:rect w14:anchorId="34889438" id="Rectangle 14" o:spid="_x0000_s1026" style="position:absolute;margin-left:147pt;margin-top:140.05pt;width:70pt;height:47pt;z-index:251342336;visibility:visible;mso-wrap-style:square;mso-width-percent:0;mso-wrap-distance-left:9pt;mso-wrap-distance-top:0;mso-wrap-distance-right:9pt;mso-wrap-distance-bottom:0;mso-position-horizontal:absolute;mso-position-horizontal-relative:text;mso-position-vertical:absolute;mso-position-vertical-relative:text;mso-width-percent:0;mso-width-relative:margin;v-text-anchor:middle" o:gfxdata="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" filled="f" strokecolor="black [3213]" strokeweight="1pt"/>
+              <v:rect w14:anchorId="065F02F2" id="Rectangle 14" o:spid="_x0000_s1026" style="position:absolute;margin-left:147pt;margin-top:140.05pt;width:70pt;height:47pt;z-index:251342336;visibility:visible;mso-wrap-style:square;mso-width-percent:0;mso-wrap-distance-left:9pt;mso-wrap-distance-top:0;mso-wrap-distance-right:9pt;mso-wrap-distance-bottom:0;mso-position-horizontal:absolute;mso-position-horizontal-relative:text;mso-position-vertical:absolute;mso-position-vertical-relative:text;mso-width-percent:0;mso-width-relative:margin;v-text-anchor:middle" o:gfxdata="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" filled="f" strokecolor="black [3213]" strokeweight="1pt"/>
             </w:pict>
           </mc:Fallback>
         </mc:AlternateContent>
@@ -2362,7 +2425,7 @@
           </mc:Choice>
           <mc:Fallback>
             <w:pict>
-              <v:rect w14:anchorId="222D4365" id="Rectangle 12" o:spid="_x0000_s1026" style="position:absolute;margin-left:-7.5pt;margin-top:142.55pt;width:49pt;height:47pt;z-index:251316736;visibility:visible;mso-wrap-style:square;mso-width-percent:0;mso-wrap-distance-left:9pt;mso-wrap-distance-top:0;mso-wrap-distance-right:9pt;mso-wrap-distance-bottom:0;mso-position-horizontal:absolute;mso-position-horizontal-relative:text;mso-position-vertical:absolute;mso-position-vertical-relative:text;mso-width-percent:0;mso-width-relative:margin;v-text-anchor:middle" o:gfxdata="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" filled="f" strokecolor="#ffc000" strokeweight="1pt"/>
+              <v:rect w14:anchorId="2BD6DEF8" id="Rectangle 12" o:spid="_x0000_s1026" style="position:absolute;margin-left:-7.5pt;margin-top:142.55pt;width:49pt;height:47pt;z-index:251316736;visibility:visible;mso-wrap-style:square;mso-width-percent:0;mso-wrap-distance-left:9pt;mso-wrap-distance-top:0;mso-wrap-distance-right:9pt;mso-wrap-distance-bottom:0;mso-position-horizontal:absolute;mso-position-horizontal-relative:text;mso-position-vertical:absolute;mso-position-vertical-relative:text;mso-width-percent:0;mso-width-relative:margin;v-text-anchor:middle" o:gfxdata="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" filled="f" strokecolor="#ffc000" strokeweight="1pt"/>
             </w:pict>
           </mc:Fallback>
         </mc:AlternateContent>
@@ -2385,7 +2448,7 @@
                     <pic:cNvPicPr preferRelativeResize="0"/>
                   </pic:nvPicPr>
                   <pic:blipFill>
-                    <a:blip r:embed="rId5"/>
+                    <a:blip r:embed="rId8"/>
                     <a:srcRect/>
                     <a:stretch>
                       <a:fillRect/>
@@ -2438,7 +2501,7 @@
                     </pic:cNvPicPr>
                   </pic:nvPicPr>
                   <pic:blipFill>
-                    <a:blip r:embed="rId6">
+                    <a:blip r:embed="rId9">
                       <a:extLst>
                         <a:ext uri="{28A0092B-C50C-407E-A947-70E740481C1C}">
                           <a14:useLocalDpi xmlns:a14="http://schemas.microsoft.com/office/drawing/2010/main" val="0"/>
@@ -2608,7 +2671,7 @@
                     <pic:cNvPicPr/>
                   </pic:nvPicPr>
                   <pic:blipFill>
-                    <a:blip r:embed="rId7"/>
+                    <a:blip r:embed="rId10"/>
                     <a:stretch>
                       <a:fillRect/>
                     </a:stretch>
@@ -2713,244 +2776,6 @@
             <wp:extent cx="4597400" cy="2809031"/>
             <wp:effectExtent l="0" t="0" r="0" b="0"/>
             <wp:docPr id="45" name="Picture 45"/>
-            <wp:cNvGraphicFramePr>
-              <a:graphicFrameLocks xmlns:a="http://schemas.openxmlformats.org/drawingml/2006/main" noChangeAspect="1"/>
-            </wp:cNvGraphicFramePr>
-            <a:graphic xmlns:a="http://schemas.openxmlformats.org/drawingml/2006/main">
-              <a:graphicData uri="http://schemas.openxmlformats.org/drawingml/2006/picture">
-                <pic:pic xmlns:pic="http://schemas.openxmlformats.org/drawingml/2006/picture">
-                  <pic:nvPicPr>
-                    <pic:cNvPr id="1" name=""/>
-                    <pic:cNvPicPr/>
-                  </pic:nvPicPr>
-                  <pic:blipFill>
-                    <a:blip r:embed="rId8"/>
-                    <a:stretch>
-                      <a:fillRect/>
-                    </a:stretch>
-                  </pic:blipFill>
-                  <pic:spPr>
-                    <a:xfrm>
-                      <a:off x="0" y="0"/>
-                      <a:ext cx="4612821" cy="2818453"/>
-                    </a:xfrm>
-                    <a:prstGeom prst="rect">
-                      <a:avLst/>
-                    </a:prstGeom>
-                  </pic:spPr>
-                </pic:pic>
-              </a:graphicData>
-            </a:graphic>
-          </wp:inline>
-        </w:drawing>
-      </w:r>
-    </w:p>
-    <w:p>
-      <w:pPr>
-        <w:contextualSpacing w:val="0"/>
-      </w:pPr>
-      <w:r>
-        <w:t>6</w:t>
-      </w:r>
-      <w:r>
-        <w:t>:</w:t>
-      </w:r>
-      <w:r>
-        <w:t xml:space="preserve"> Time </w:t>
-      </w:r>
-      <w:r>
-        <w:t>–</w:t>
-      </w:r>
-      <w:r>
-        <w:t xml:space="preserve"> Converts the number of iterations (here being the equivalent to clock ticks) into   </w:t>
-      </w:r>
-      <w:r>
-        <w:t xml:space="preserve">  </w:t>
-      </w:r>
-    </w:p>
-    <w:p>
-      <w:pPr>
-        <w:contextualSpacing w:val="0"/>
-      </w:pPr>
-      <w:r>
-        <w:t xml:space="preserve">    seconds. 2000 ticks/second.</w:t>
-      </w:r>
-    </w:p>
-    <w:p>
-      <w:pPr>
-        <w:contextualSpacing w:val="0"/>
-        <w:jc w:val="center"/>
-      </w:pPr>
-      <w:r>
-        <w:rPr>
-          <w:noProof/>
-        </w:rPr>
-        <w:drawing>
-          <wp:inline distT="0" distB="0" distL="0" distR="0" wp14:anchorId="3C363A1F" wp14:editId="5808534D">
-            <wp:extent cx="3562350" cy="1333979"/>
-            <wp:effectExtent l="0" t="0" r="0" b="0"/>
-            <wp:docPr id="46" name="Picture 46"/>
-            <wp:cNvGraphicFramePr>
-              <a:graphicFrameLocks xmlns:a="http://schemas.openxmlformats.org/drawingml/2006/main" noChangeAspect="1"/>
-            </wp:cNvGraphicFramePr>
-            <a:graphic xmlns:a="http://schemas.openxmlformats.org/drawingml/2006/main">
-              <a:graphicData uri="http://schemas.openxmlformats.org/drawingml/2006/picture">
-                <pic:pic xmlns:pic="http://schemas.openxmlformats.org/drawingml/2006/picture">
-                  <pic:nvPicPr>
-                    <pic:cNvPr id="1" name=""/>
-                    <pic:cNvPicPr/>
-                  </pic:nvPicPr>
-                  <pic:blipFill>
-                    <a:blip r:embed="rId9"/>
-                    <a:stretch>
-                      <a:fillRect/>
-                    </a:stretch>
-                  </pic:blipFill>
-                  <pic:spPr>
-                    <a:xfrm>
-                      <a:off x="0" y="0"/>
-                      <a:ext cx="3609450" cy="1351616"/>
-                    </a:xfrm>
-                    <a:prstGeom prst="rect">
-                      <a:avLst/>
-                    </a:prstGeom>
-                  </pic:spPr>
-                </pic:pic>
-              </a:graphicData>
-            </a:graphic>
-          </wp:inline>
-        </w:drawing>
-      </w:r>
-    </w:p>
-    <w:p>
-      <w:pPr>
-        <w:contextualSpacing w:val="0"/>
-        <w:jc w:val="center"/>
-      </w:pPr>
-    </w:p>
-    <w:p>
-      <w:pPr>
-        <w:contextualSpacing w:val="0"/>
-      </w:pPr>
-      <w:r>
-        <w:lastRenderedPageBreak/>
-        <w:t>7</w:t>
-      </w:r>
-      <w:r>
-        <w:t>:</w:t>
-      </w:r>
-      <w:r>
-        <w:t xml:space="preserve"> Time Adjustment Register (TAR) </w:t>
-      </w:r>
-      <w:r>
-        <w:t>–</w:t>
-      </w:r>
-      <w:r>
-        <w:t xml:space="preserve"> Modifies the transmitted value of the clock register in </w:t>
-      </w:r>
-    </w:p>
-    <w:p>
-      <w:pPr>
-        <w:contextualSpacing w:val="0"/>
-      </w:pPr>
-      <w:r>
-        <w:t xml:space="preserve">    response to the completion of a cycle of a crosswalk request.</w:t>
-      </w:r>
-    </w:p>
-    <w:p>
-      <w:pPr>
-        <w:contextualSpacing w:val="0"/>
-      </w:pPr>
-    </w:p>
-    <w:p>
-      <w:pPr>
-        <w:contextualSpacing w:val="0"/>
-      </w:pPr>
-      <w:r>
-        <w:rPr>
-          <w:noProof/>
-        </w:rPr>
-        <w:drawing>
-          <wp:inline distT="0" distB="0" distL="0" distR="0" wp14:anchorId="7B791C22" wp14:editId="2E9717F9">
-            <wp:extent cx="5943600" cy="881380"/>
-            <wp:effectExtent l="0" t="0" r="0" b="0"/>
-            <wp:docPr id="48" name="Picture 48"/>
-            <wp:cNvGraphicFramePr>
-              <a:graphicFrameLocks xmlns:a="http://schemas.openxmlformats.org/drawingml/2006/main" noChangeAspect="1"/>
-            </wp:cNvGraphicFramePr>
-            <a:graphic xmlns:a="http://schemas.openxmlformats.org/drawingml/2006/main">
-              <a:graphicData uri="http://schemas.openxmlformats.org/drawingml/2006/picture">
-                <pic:pic xmlns:pic="http://schemas.openxmlformats.org/drawingml/2006/picture">
-                  <pic:nvPicPr>
-                    <pic:cNvPr id="1" name=""/>
-                    <pic:cNvPicPr/>
-                  </pic:nvPicPr>
-                  <pic:blipFill>
-                    <a:blip r:embed="rId10"/>
-                    <a:stretch>
-                      <a:fillRect/>
-                    </a:stretch>
-                  </pic:blipFill>
-                  <pic:spPr>
-                    <a:xfrm>
-                      <a:off x="0" y="0"/>
-                      <a:ext cx="5943600" cy="881380"/>
-                    </a:xfrm>
-                    <a:prstGeom prst="rect">
-                      <a:avLst/>
-                    </a:prstGeom>
-                  </pic:spPr>
-                </pic:pic>
-              </a:graphicData>
-            </a:graphic>
-          </wp:inline>
-        </w:drawing>
-      </w:r>
-    </w:p>
-    <w:p>
-      <w:pPr>
-        <w:contextualSpacing w:val="0"/>
-      </w:pPr>
-    </w:p>
-    <w:p>
-      <w:pPr>
-        <w:contextualSpacing w:val="0"/>
-      </w:pPr>
-      <w:r>
-        <w:t xml:space="preserve">7.1: Cycle Adjust </w:t>
-      </w:r>
-      <w:r>
-        <w:t>–</w:t>
-      </w:r>
-      <w:r>
-        <w:t xml:space="preserve"> Subtracts the cycle </w:t>
-      </w:r>
-      <w:r>
-        <w:t>period</w:t>
-      </w:r>
-      <w:r>
-        <w:t xml:space="preserve"> (120s) from the TAR on the completion of a cycle</w:t>
-      </w:r>
-    </w:p>
-    <w:p>
-      <w:pPr>
-        <w:contextualSpacing w:val="0"/>
-      </w:pPr>
-    </w:p>
-    <w:p>
-      <w:pPr>
-        <w:contextualSpacing w:val="0"/>
-        <w:jc w:val="center"/>
-      </w:pPr>
-      <w:r>
-        <w:rPr>
-          <w:noProof/>
-        </w:rPr>
-        <w:drawing>
-          <wp:inline distT="0" distB="0" distL="0" distR="0" wp14:anchorId="4393C777" wp14:editId="75AC0AFB">
-            <wp:extent cx="3600450" cy="1651745"/>
-            <wp:effectExtent l="0" t="0" r="0" b="5715"/>
-            <wp:docPr id="50" name="Picture 50"/>
             <wp:cNvGraphicFramePr>
               <a:graphicFrameLocks xmlns:a="http://schemas.openxmlformats.org/drawingml/2006/main" noChangeAspect="1"/>
             </wp:cNvGraphicFramePr>
@@ -2970,7 +2795,7 @@
                   <pic:spPr>
                     <a:xfrm>
                       <a:off x="0" y="0"/>
-                      <a:ext cx="3622398" cy="1661814"/>
+                      <a:ext cx="4612821" cy="2818453"/>
                     </a:xfrm>
                     <a:prstGeom prst="rect">
                       <a:avLst/>
@@ -2988,45 +2813,30 @@
         <w:contextualSpacing w:val="0"/>
       </w:pPr>
       <w:r>
-        <w:t>7.2</w:t>
-      </w:r>
-      <w:r>
-        <w:t xml:space="preserve">: </w:t>
-      </w:r>
-      <w:r>
-        <w:t xml:space="preserve">Crosswalk Adjust </w:t>
+        <w:t>6</w:t>
+      </w:r>
+      <w:r>
+        <w:t>:</w:t>
+      </w:r>
+      <w:r>
+        <w:t xml:space="preserve"> Time </w:t>
       </w:r>
       <w:r>
         <w:t>–</w:t>
       </w:r>
       <w:r>
-        <w:t xml:space="preserve"> Adds</w:t>
-      </w:r>
-      <w:r>
-        <w:t xml:space="preserve"> the </w:t>
-      </w:r>
-      <w:r>
-        <w:t>crosswalk reduction (8</w:t>
-      </w:r>
-      <w:r>
-        <w:t xml:space="preserve">s) </w:t>
-      </w:r>
-      <w:r>
-        <w:t>to</w:t>
-      </w:r>
-      <w:r>
-        <w:t xml:space="preserve"> the TAR </w:t>
-      </w:r>
-      <w:r>
-        <w:t xml:space="preserve">on a valid crosswalk </w:t>
-      </w:r>
-    </w:p>
-    <w:p>
-      <w:pPr>
-        <w:contextualSpacing w:val="0"/>
-      </w:pPr>
-      <w:r>
-        <w:t xml:space="preserve">       request.</w:t>
+        <w:t xml:space="preserve"> Converts the number of iterations (here being the equivalent to clock ticks) into   </w:t>
+      </w:r>
+      <w:r>
+        <w:t xml:space="preserve">  </w:t>
+      </w:r>
+    </w:p>
+    <w:p>
+      <w:pPr>
+        <w:contextualSpacing w:val="0"/>
+      </w:pPr>
+      <w:r>
+        <w:t xml:space="preserve">    seconds. 2000 ticks/second.</w:t>
       </w:r>
     </w:p>
     <w:p>
@@ -3039,10 +2849,10 @@
           <w:noProof/>
         </w:rPr>
         <w:drawing>
-          <wp:inline distT="0" distB="0" distL="0" distR="0" wp14:anchorId="7E8BD023" wp14:editId="5B3C4B84">
-            <wp:extent cx="3016250" cy="1371814"/>
+          <wp:inline distT="0" distB="0" distL="0" distR="0" wp14:anchorId="3C363A1F" wp14:editId="5808534D">
+            <wp:extent cx="3562350" cy="1333979"/>
             <wp:effectExtent l="0" t="0" r="0" b="0"/>
-            <wp:docPr id="51" name="Picture 51"/>
+            <wp:docPr id="46" name="Picture 46"/>
             <wp:cNvGraphicFramePr>
               <a:graphicFrameLocks xmlns:a="http://schemas.openxmlformats.org/drawingml/2006/main" noChangeAspect="1"/>
             </wp:cNvGraphicFramePr>
@@ -3062,7 +2872,7 @@
                   <pic:spPr>
                     <a:xfrm>
                       <a:off x="0" y="0"/>
-                      <a:ext cx="3050085" cy="1387202"/>
+                      <a:ext cx="3609450" cy="1351616"/>
                     </a:xfrm>
                     <a:prstGeom prst="rect">
                       <a:avLst/>
@@ -3078,29 +2888,36 @@
     <w:p>
       <w:pPr>
         <w:contextualSpacing w:val="0"/>
-      </w:pPr>
-      <w:r>
-        <w:t>8</w:t>
+        <w:jc w:val="center"/>
+      </w:pPr>
+    </w:p>
+    <w:p>
+      <w:pPr>
+        <w:contextualSpacing w:val="0"/>
+      </w:pPr>
+      <w:r>
+        <w:lastRenderedPageBreak/>
+        <w:t>7</w:t>
       </w:r>
       <w:r>
         <w:t>:</w:t>
       </w:r>
       <w:r>
-        <w:t xml:space="preserve"> Time Register </w:t>
+        <w:t xml:space="preserve"> Time Adjustment Register (TAR) </w:t>
       </w:r>
       <w:r>
         <w:t>–</w:t>
       </w:r>
       <w:r>
-        <w:t xml:space="preserve"> Adds the value in the TAR to the number of iterations (right) to get a cycle  </w:t>
-      </w:r>
-    </w:p>
-    <w:p>
-      <w:pPr>
-        <w:contextualSpacing w:val="0"/>
-      </w:pPr>
-      <w:r>
-        <w:t xml:space="preserve">    specific virtual time (left).</w:t>
+        <w:t xml:space="preserve"> Modifies the transmitted value of the clock register in </w:t>
+      </w:r>
+    </w:p>
+    <w:p>
+      <w:pPr>
+        <w:contextualSpacing w:val="0"/>
+      </w:pPr>
+      <w:r>
+        <w:t xml:space="preserve">    response to the completion of a cycle of a crosswalk request.</w:t>
       </w:r>
     </w:p>
     <w:p>
@@ -3117,10 +2934,10 @@
           <w:noProof/>
         </w:rPr>
         <w:drawing>
-          <wp:inline distT="0" distB="0" distL="0" distR="0" wp14:anchorId="545DC64F" wp14:editId="49F6FCF7">
-            <wp:extent cx="5943600" cy="808355"/>
+          <wp:inline distT="0" distB="0" distL="0" distR="0" wp14:anchorId="7B791C22" wp14:editId="2E9717F9">
+            <wp:extent cx="5943600" cy="881380"/>
             <wp:effectExtent l="0" t="0" r="0" b="0"/>
-            <wp:docPr id="57" name="Picture 57"/>
+            <wp:docPr id="48" name="Picture 48"/>
             <wp:cNvGraphicFramePr>
               <a:graphicFrameLocks xmlns:a="http://schemas.openxmlformats.org/drawingml/2006/main" noChangeAspect="1"/>
             </wp:cNvGraphicFramePr>
@@ -3140,6 +2957,252 @@
                   <pic:spPr>
                     <a:xfrm>
                       <a:off x="0" y="0"/>
+                      <a:ext cx="5943600" cy="881380"/>
+                    </a:xfrm>
+                    <a:prstGeom prst="rect">
+                      <a:avLst/>
+                    </a:prstGeom>
+                  </pic:spPr>
+                </pic:pic>
+              </a:graphicData>
+            </a:graphic>
+          </wp:inline>
+        </w:drawing>
+      </w:r>
+    </w:p>
+    <w:p>
+      <w:pPr>
+        <w:contextualSpacing w:val="0"/>
+      </w:pPr>
+    </w:p>
+    <w:p>
+      <w:pPr>
+        <w:contextualSpacing w:val="0"/>
+      </w:pPr>
+      <w:r>
+        <w:t xml:space="preserve">7.1: Cycle Adjust </w:t>
+      </w:r>
+      <w:r>
+        <w:t>–</w:t>
+      </w:r>
+      <w:r>
+        <w:t xml:space="preserve"> Subtracts the cycle </w:t>
+      </w:r>
+      <w:r>
+        <w:t>period</w:t>
+      </w:r>
+      <w:r>
+        <w:t xml:space="preserve"> (120s) from the TAR on the completion of a cycle</w:t>
+      </w:r>
+    </w:p>
+    <w:p>
+      <w:pPr>
+        <w:contextualSpacing w:val="0"/>
+      </w:pPr>
+    </w:p>
+    <w:p>
+      <w:pPr>
+        <w:contextualSpacing w:val="0"/>
+        <w:jc w:val="center"/>
+      </w:pPr>
+      <w:r>
+        <w:rPr>
+          <w:noProof/>
+        </w:rPr>
+        <w:drawing>
+          <wp:inline distT="0" distB="0" distL="0" distR="0" wp14:anchorId="4393C777" wp14:editId="75AC0AFB">
+            <wp:extent cx="3600450" cy="1651745"/>
+            <wp:effectExtent l="0" t="0" r="0" b="5715"/>
+            <wp:docPr id="50" name="Picture 50"/>
+            <wp:cNvGraphicFramePr>
+              <a:graphicFrameLocks xmlns:a="http://schemas.openxmlformats.org/drawingml/2006/main" noChangeAspect="1"/>
+            </wp:cNvGraphicFramePr>
+            <a:graphic xmlns:a="http://schemas.openxmlformats.org/drawingml/2006/main">
+              <a:graphicData uri="http://schemas.openxmlformats.org/drawingml/2006/picture">
+                <pic:pic xmlns:pic="http://schemas.openxmlformats.org/drawingml/2006/picture">
+                  <pic:nvPicPr>
+                    <pic:cNvPr id="1" name=""/>
+                    <pic:cNvPicPr/>
+                  </pic:nvPicPr>
+                  <pic:blipFill>
+                    <a:blip r:embed="rId14"/>
+                    <a:stretch>
+                      <a:fillRect/>
+                    </a:stretch>
+                  </pic:blipFill>
+                  <pic:spPr>
+                    <a:xfrm>
+                      <a:off x="0" y="0"/>
+                      <a:ext cx="3622398" cy="1661814"/>
+                    </a:xfrm>
+                    <a:prstGeom prst="rect">
+                      <a:avLst/>
+                    </a:prstGeom>
+                  </pic:spPr>
+                </pic:pic>
+              </a:graphicData>
+            </a:graphic>
+          </wp:inline>
+        </w:drawing>
+      </w:r>
+    </w:p>
+    <w:p>
+      <w:pPr>
+        <w:contextualSpacing w:val="0"/>
+      </w:pPr>
+      <w:r>
+        <w:t>7.2</w:t>
+      </w:r>
+      <w:r>
+        <w:t xml:space="preserve">: </w:t>
+      </w:r>
+      <w:r>
+        <w:t xml:space="preserve">Crosswalk Adjust </w:t>
+      </w:r>
+      <w:r>
+        <w:t>–</w:t>
+      </w:r>
+      <w:r>
+        <w:t xml:space="preserve"> Adds</w:t>
+      </w:r>
+      <w:r>
+        <w:t xml:space="preserve"> the </w:t>
+      </w:r>
+      <w:r>
+        <w:t>crosswalk reduction (8</w:t>
+      </w:r>
+      <w:r>
+        <w:t xml:space="preserve">s) </w:t>
+      </w:r>
+      <w:r>
+        <w:t>to</w:t>
+      </w:r>
+      <w:r>
+        <w:t xml:space="preserve"> the TAR </w:t>
+      </w:r>
+      <w:r>
+        <w:t xml:space="preserve">on a valid crosswalk </w:t>
+      </w:r>
+    </w:p>
+    <w:p>
+      <w:pPr>
+        <w:contextualSpacing w:val="0"/>
+      </w:pPr>
+      <w:r>
+        <w:t xml:space="preserve">       request.</w:t>
+      </w:r>
+    </w:p>
+    <w:p>
+      <w:pPr>
+        <w:contextualSpacing w:val="0"/>
+        <w:jc w:val="center"/>
+      </w:pPr>
+      <w:r>
+        <w:rPr>
+          <w:noProof/>
+        </w:rPr>
+        <w:drawing>
+          <wp:inline distT="0" distB="0" distL="0" distR="0" wp14:anchorId="7E8BD023" wp14:editId="5B3C4B84">
+            <wp:extent cx="3016250" cy="1371814"/>
+            <wp:effectExtent l="0" t="0" r="0" b="0"/>
+            <wp:docPr id="51" name="Picture 51"/>
+            <wp:cNvGraphicFramePr>
+              <a:graphicFrameLocks xmlns:a="http://schemas.openxmlformats.org/drawingml/2006/main" noChangeAspect="1"/>
+            </wp:cNvGraphicFramePr>
+            <a:graphic xmlns:a="http://schemas.openxmlformats.org/drawingml/2006/main">
+              <a:graphicData uri="http://schemas.openxmlformats.org/drawingml/2006/picture">
+                <pic:pic xmlns:pic="http://schemas.openxmlformats.org/drawingml/2006/picture">
+                  <pic:nvPicPr>
+                    <pic:cNvPr id="1" name=""/>
+                    <pic:cNvPicPr/>
+                  </pic:nvPicPr>
+                  <pic:blipFill>
+                    <a:blip r:embed="rId15"/>
+                    <a:stretch>
+                      <a:fillRect/>
+                    </a:stretch>
+                  </pic:blipFill>
+                  <pic:spPr>
+                    <a:xfrm>
+                      <a:off x="0" y="0"/>
+                      <a:ext cx="3050085" cy="1387202"/>
+                    </a:xfrm>
+                    <a:prstGeom prst="rect">
+                      <a:avLst/>
+                    </a:prstGeom>
+                  </pic:spPr>
+                </pic:pic>
+              </a:graphicData>
+            </a:graphic>
+          </wp:inline>
+        </w:drawing>
+      </w:r>
+    </w:p>
+    <w:p>
+      <w:pPr>
+        <w:contextualSpacing w:val="0"/>
+      </w:pPr>
+      <w:r>
+        <w:t>8</w:t>
+      </w:r>
+      <w:r>
+        <w:t>:</w:t>
+      </w:r>
+      <w:r>
+        <w:t xml:space="preserve"> Time Register </w:t>
+      </w:r>
+      <w:r>
+        <w:t>–</w:t>
+      </w:r>
+      <w:r>
+        <w:t xml:space="preserve"> Adds the value in the TAR to the number of iterations (right) to get a cycle  </w:t>
+      </w:r>
+    </w:p>
+    <w:p>
+      <w:pPr>
+        <w:contextualSpacing w:val="0"/>
+      </w:pPr>
+      <w:r>
+        <w:t xml:space="preserve">    specific virtual time (left).</w:t>
+      </w:r>
+    </w:p>
+    <w:p>
+      <w:pPr>
+        <w:contextualSpacing w:val="0"/>
+      </w:pPr>
+    </w:p>
+    <w:p>
+      <w:pPr>
+        <w:contextualSpacing w:val="0"/>
+      </w:pPr>
+      <w:r>
+        <w:rPr>
+          <w:noProof/>
+        </w:rPr>
+        <w:drawing>
+          <wp:inline distT="0" distB="0" distL="0" distR="0" wp14:anchorId="545DC64F" wp14:editId="49F6FCF7">
+            <wp:extent cx="5943600" cy="808355"/>
+            <wp:effectExtent l="0" t="0" r="0" b="0"/>
+            <wp:docPr id="57" name="Picture 57"/>
+            <wp:cNvGraphicFramePr>
+              <a:graphicFrameLocks xmlns:a="http://schemas.openxmlformats.org/drawingml/2006/main" noChangeAspect="1"/>
+            </wp:cNvGraphicFramePr>
+            <a:graphic xmlns:a="http://schemas.openxmlformats.org/drawingml/2006/main">
+              <a:graphicData uri="http://schemas.openxmlformats.org/drawingml/2006/picture">
+                <pic:pic xmlns:pic="http://schemas.openxmlformats.org/drawingml/2006/picture">
+                  <pic:nvPicPr>
+                    <pic:cNvPr id="1" name=""/>
+                    <pic:cNvPicPr/>
+                  </pic:nvPicPr>
+                  <pic:blipFill>
+                    <a:blip r:embed="rId16"/>
+                    <a:stretch>
+                      <a:fillRect/>
+                    </a:stretch>
+                  </pic:blipFill>
+                  <pic:spPr>
+                    <a:xfrm>
+                      <a:off x="0" y="0"/>
                       <a:ext cx="5943600" cy="808355"/>
                     </a:xfrm>
                     <a:prstGeom prst="rect">
@@ -3268,7 +3331,7 @@
                     </pic:cNvPicPr>
                   </pic:nvPicPr>
                   <pic:blipFill>
-                    <a:blip r:embed="rId14">
+                    <a:blip r:embed="rId17">
                       <a:extLst>
                         <a:ext uri="{28A0092B-C50C-407E-A947-70E740481C1C}">
                           <a14:useLocalDpi xmlns:a14="http://schemas.microsoft.com/office/drawing/2010/main" val="0"/>
@@ -3425,7 +3488,7 @@
                     <pic:cNvPicPr/>
                   </pic:nvPicPr>
                   <pic:blipFill>
-                    <a:blip r:embed="rId15"/>
+                    <a:blip r:embed="rId18"/>
                     <a:stretch>
                       <a:fillRect/>
                     </a:stretch>
@@ -3624,7 +3687,7 @@
                     <pic:cNvPicPr/>
                   </pic:nvPicPr>
                   <pic:blipFill>
-                    <a:blip r:embed="rId16"/>
+                    <a:blip r:embed="rId19"/>
                     <a:stretch>
                       <a:fillRect/>
                     </a:stretch>
@@ -3727,7 +3790,7 @@
                     </pic:cNvPicPr>
                   </pic:nvPicPr>
                   <pic:blipFill>
-                    <a:blip r:embed="rId4">
+                    <a:blip r:embed="rId7">
                       <a:extLst>
                         <a:ext uri="{28A0092B-C50C-407E-A947-70E740481C1C}">
                           <a14:useLocalDpi xmlns:a14="http://schemas.microsoft.com/office/drawing/2010/main" val="0"/>
@@ -3870,7 +3933,7 @@
                     <pic:cNvPicPr preferRelativeResize="0"/>
                   </pic:nvPicPr>
                   <pic:blipFill>
-                    <a:blip r:embed="rId17"/>
+                    <a:blip r:embed="rId20"/>
                     <a:srcRect/>
                     <a:stretch>
                       <a:fillRect/>
@@ -4035,7 +4098,7 @@
                     <pic:cNvPicPr preferRelativeResize="0"/>
                   </pic:nvPicPr>
                   <pic:blipFill>
-                    <a:blip r:embed="rId18"/>
+                    <a:blip r:embed="rId21"/>
                     <a:srcRect/>
                     <a:stretch>
                       <a:fillRect/>
@@ -4105,7 +4168,7 @@
                     </pic:cNvPicPr>
                   </pic:nvPicPr>
                   <pic:blipFill>
-                    <a:blip r:embed="rId19">
+                    <a:blip r:embed="rId22">
                       <a:extLst>
                         <a:ext uri="{28A0092B-C50C-407E-A947-70E740481C1C}">
                           <a14:useLocalDpi xmlns:a14="http://schemas.microsoft.com/office/drawing/2010/main" val="0"/>
@@ -4218,7 +4281,7 @@
                     <pic:cNvPicPr preferRelativeResize="0"/>
                   </pic:nvPicPr>
                   <pic:blipFill>
-                    <a:blip r:embed="rId20"/>
+                    <a:blip r:embed="rId23"/>
                     <a:srcRect/>
                     <a:stretch>
                       <a:fillRect/>
@@ -4272,8 +4335,6 @@
           <w:szCs w:val="26"/>
         </w:rPr>
       </w:pPr>
-      <w:bookmarkStart w:id="14" w:name="_GoBack"/>
-      <w:bookmarkEnd w:id="14"/>
       <w:r>
         <w:rPr>
           <w:sz w:val="26"/>
@@ -4305,7 +4366,7 @@
                     <pic:cNvPicPr preferRelativeResize="0"/>
                   </pic:nvPicPr>
                   <pic:blipFill>
-                    <a:blip r:embed="rId21"/>
+                    <a:blip r:embed="rId24"/>
                     <a:srcRect/>
                     <a:stretch>
                       <a:fillRect/>
@@ -4334,13 +4395,358 @@
       </w:pPr>
       <w:r>
         <w:pict>
-          <v:rect id="_x0000_i1035" style="width:0;height:1.5pt" o:hralign="center" o:hrstd="t" o:hr="t" fillcolor="#a0a0a0" stroked="f"/>
+          <v:rect id="_x0000_i1073" style="width:0;height:1.5pt" o:hralign="center" o:bullet="t" o:hrstd="t" o:hr="t" fillcolor="#a0a0a0" stroked="f"/>
         </w:pict>
       </w:r>
-      <w:bookmarkStart w:id="15" w:name="_vuhcev4mphus" w:colFirst="0" w:colLast="0"/>
+      <w:bookmarkStart w:id="14" w:name="_vuhcev4mphus" w:colFirst="0" w:colLast="0"/>
+      <w:bookmarkEnd w:id="14"/>
+    </w:p>
+    <w:p>
+      <w:pPr>
+        <w:contextualSpacing w:val="0"/>
+      </w:pPr>
+    </w:p>
+    <w:p>
+      <w:pPr>
+        <w:contextualSpacing w:val="0"/>
+      </w:pPr>
+    </w:p>
+    <w:p>
+      <w:pPr>
+        <w:contextualSpacing w:val="0"/>
+      </w:pPr>
+    </w:p>
+    <w:p>
+      <w:pPr>
+        <w:contextualSpacing w:val="0"/>
+      </w:pPr>
+    </w:p>
+    <w:p>
+      <w:pPr>
+        <w:contextualSpacing w:val="0"/>
+      </w:pPr>
+    </w:p>
+    <w:p>
+      <w:pPr>
+        <w:contextualSpacing w:val="0"/>
+      </w:pPr>
+    </w:p>
+    <w:p>
+      <w:pPr>
+        <w:contextualSpacing w:val="0"/>
+      </w:pPr>
+    </w:p>
+    <w:p>
+      <w:pPr>
+        <w:contextualSpacing w:val="0"/>
+      </w:pPr>
+    </w:p>
+    <w:p>
+      <w:pPr>
+        <w:contextualSpacing w:val="0"/>
+      </w:pPr>
+    </w:p>
+    <w:p>
+      <w:pPr>
+        <w:contextualSpacing w:val="0"/>
+      </w:pPr>
+    </w:p>
+    <w:p>
+      <w:pPr>
+        <w:contextualSpacing w:val="0"/>
+      </w:pPr>
+    </w:p>
+    <w:p>
+      <w:pPr>
+        <w:contextualSpacing w:val="0"/>
+      </w:pPr>
+    </w:p>
+    <w:p>
+      <w:pPr>
+        <w:contextualSpacing w:val="0"/>
+      </w:pPr>
+    </w:p>
+    <w:p>
+      <w:pPr>
+        <w:contextualSpacing w:val="0"/>
+      </w:pPr>
+    </w:p>
+    <w:p>
+      <w:pPr>
+        <w:contextualSpacing w:val="0"/>
+      </w:pPr>
+    </w:p>
+    <w:p>
+      <w:pPr>
+        <w:contextualSpacing w:val="0"/>
+      </w:pPr>
+    </w:p>
+    <w:p>
+      <w:pPr>
+        <w:contextualSpacing w:val="0"/>
+      </w:pPr>
+    </w:p>
+    <w:p>
+      <w:pPr>
+        <w:contextualSpacing w:val="0"/>
+      </w:pPr>
+    </w:p>
+    <w:p>
+      <w:pPr>
+        <w:contextualSpacing w:val="0"/>
+      </w:pPr>
+    </w:p>
+    <w:p>
+      <w:pPr>
+        <w:contextualSpacing w:val="0"/>
+      </w:pPr>
+    </w:p>
+    <w:p>
+      <w:pPr>
+        <w:contextualSpacing w:val="0"/>
+      </w:pPr>
+    </w:p>
+    <w:p>
+      <w:pPr>
+        <w:contextualSpacing w:val="0"/>
+      </w:pPr>
+    </w:p>
+    <w:p>
+      <w:pPr>
+        <w:contextualSpacing w:val="0"/>
+      </w:pPr>
+    </w:p>
+    <w:p>
+      <w:pPr>
+        <w:contextualSpacing w:val="0"/>
+      </w:pPr>
+    </w:p>
+    <w:p>
+      <w:pPr>
+        <w:contextualSpacing w:val="0"/>
+      </w:pPr>
+    </w:p>
+    <w:p>
+      <w:pPr>
+        <w:contextualSpacing w:val="0"/>
+      </w:pPr>
+    </w:p>
+    <w:p>
+      <w:pPr>
+        <w:contextualSpacing w:val="0"/>
+      </w:pPr>
+    </w:p>
+    <w:p>
+      <w:pPr>
+        <w:pStyle w:val="Heading2"/>
+        <w:spacing w:before="0"/>
+        <w:contextualSpacing w:val="0"/>
+        <w:rPr>
+          <w:sz w:val="34"/>
+          <w:szCs w:val="34"/>
+        </w:rPr>
+      </w:pPr>
+      <w:r>
+        <w:rPr>
+          <w:noProof/>
+        </w:rPr>
+        <w:lastRenderedPageBreak/>
+        <w:drawing>
+          <wp:inline distT="0" distB="0" distL="0" distR="0" wp14:anchorId="5C4423A6" wp14:editId="3D18818E">
+            <wp:extent cx="203200" cy="203200"/>
+            <wp:effectExtent l="0" t="0" r="6350" b="6350"/>
+            <wp:docPr id="64" name="image18.png"/>
+            <wp:cNvGraphicFramePr>
+              <a:graphicFrameLocks xmlns:a="http://schemas.openxmlformats.org/drawingml/2006/main" noChangeAspect="1"/>
+            </wp:cNvGraphicFramePr>
+            <a:graphic xmlns:a="http://schemas.openxmlformats.org/drawingml/2006/main">
+              <a:graphicData uri="http://schemas.openxmlformats.org/drawingml/2006/picture">
+                <pic:pic xmlns:pic="http://schemas.openxmlformats.org/drawingml/2006/picture">
+                  <pic:nvPicPr>
+                    <pic:cNvPr id="0" name="image18.png"/>
+                    <pic:cNvPicPr>
+                      <a:picLocks noChangeAspect="1" noChangeArrowheads="1"/>
+                    </pic:cNvPicPr>
+                  </pic:nvPicPr>
+                  <pic:blipFill>
+                    <a:blip r:embed="rId7">
+                      <a:extLst>
+                        <a:ext uri="{28A0092B-C50C-407E-A947-70E740481C1C}">
+                          <a14:useLocalDpi xmlns:a14="http://schemas.microsoft.com/office/drawing/2010/main" val="0"/>
+                        </a:ext>
+                      </a:extLst>
+                    </a:blip>
+                    <a:srcRect/>
+                    <a:stretch>
+                      <a:fillRect/>
+                    </a:stretch>
+                  </pic:blipFill>
+                  <pic:spPr bwMode="auto">
+                    <a:xfrm>
+                      <a:off x="0" y="0"/>
+                      <a:ext cx="203200" cy="203200"/>
+                    </a:xfrm>
+                    <a:prstGeom prst="rect">
+                      <a:avLst/>
+                    </a:prstGeom>
+                    <a:noFill/>
+                    <a:ln>
+                      <a:noFill/>
+                    </a:ln>
+                  </pic:spPr>
+                </pic:pic>
+              </a:graphicData>
+            </a:graphic>
+          </wp:inline>
+        </w:drawing>
+      </w:r>
+      <w:r>
+        <w:t xml:space="preserve"> </w:t>
+      </w:r>
+      <w:r>
+        <w:rPr>
+          <w:sz w:val="34"/>
+          <w:szCs w:val="34"/>
+        </w:rPr>
+        <w:t>main_FPGA.vi (</w:t>
+      </w:r>
+      <w:r>
+        <w:rPr>
+          <w:sz w:val="34"/>
+          <w:szCs w:val="34"/>
+        </w:rPr>
+        <w:t>With Sensors and Smart Timing</w:t>
+      </w:r>
+      <w:r>
+        <w:rPr>
+          <w:sz w:val="34"/>
+          <w:szCs w:val="34"/>
+        </w:rPr>
+        <w:t>)</w:t>
+      </w:r>
+    </w:p>
+    <w:p>
+      <w:pPr>
+        <w:contextualSpacing w:val="0"/>
+      </w:pPr>
+      <w:r>
+        <w:t xml:space="preserve">The changes to this version over the above version are the addition of the NSEW sensors and the NS Priority and NS Smart modes. </w:t>
+      </w:r>
+      <w:r>
+        <w:t xml:space="preserve">Their </w:t>
+      </w:r>
+      <w:r>
+        <w:t>functional spread makes commenting impractical.</w:t>
+      </w:r>
+      <w:bookmarkStart w:id="15" w:name="_GoBack"/>
       <w:bookmarkEnd w:id="15"/>
     </w:p>
+    <w:p>
+      <w:pPr>
+        <w:contextualSpacing w:val="0"/>
+      </w:pPr>
+      <w:r>
+        <w:pict>
+          <v:rect id="_x0000_i1074" style="width:0;height:1.5pt" o:hralign="center" o:hrstd="t" o:hr="t" fillcolor="#a0a0a0" stroked="f"/>
+        </w:pict>
+      </w:r>
+    </w:p>
+    <w:p>
+      <w:pPr>
+        <w:contextualSpacing w:val="0"/>
+        <w:jc w:val="center"/>
+      </w:pPr>
+      <w:r>
+        <w:rPr>
+          <w:noProof/>
+        </w:rPr>
+        <w:drawing>
+          <wp:inline distT="0" distB="0" distL="0" distR="0">
+            <wp:extent cx="5838333" cy="5607050"/>
+            <wp:effectExtent l="0" t="0" r="0" b="0"/>
+            <wp:docPr id="63" name="Picture 63" descr="C:\Users\DasNick\AppData\Local\Microsoft\Windows\INetCache\Content.Word\main__FPGAd.png"/>
+            <wp:cNvGraphicFramePr>
+              <a:graphicFrameLocks xmlns:a="http://schemas.openxmlformats.org/drawingml/2006/main" noChangeAspect="1"/>
+            </wp:cNvGraphicFramePr>
+            <a:graphic xmlns:a="http://schemas.openxmlformats.org/drawingml/2006/main">
+              <a:graphicData uri="http://schemas.openxmlformats.org/drawingml/2006/picture">
+                <pic:pic xmlns:pic="http://schemas.openxmlformats.org/drawingml/2006/picture">
+                  <pic:nvPicPr>
+                    <pic:cNvPr id="0" name="Picture 52" descr="C:\Users\DasNick\AppData\Local\Microsoft\Windows\INetCache\Content.Word\main__FPGAd.png"/>
+                    <pic:cNvPicPr>
+                      <a:picLocks noChangeAspect="1" noChangeArrowheads="1"/>
+                    </pic:cNvPicPr>
+                  </pic:nvPicPr>
+                  <pic:blipFill>
+                    <a:blip r:embed="rId25" cstate="print">
+                      <a:extLst>
+                        <a:ext uri="{28A0092B-C50C-407E-A947-70E740481C1C}">
+                          <a14:useLocalDpi xmlns:a14="http://schemas.microsoft.com/office/drawing/2010/main" val="0"/>
+                        </a:ext>
+                      </a:extLst>
+                    </a:blip>
+                    <a:srcRect/>
+                    <a:stretch>
+                      <a:fillRect/>
+                    </a:stretch>
+                  </pic:blipFill>
+                  <pic:spPr bwMode="auto">
+                    <a:xfrm>
+                      <a:off x="0" y="0"/>
+                      <a:ext cx="5839312" cy="5607990"/>
+                    </a:xfrm>
+                    <a:prstGeom prst="rect">
+                      <a:avLst/>
+                    </a:prstGeom>
+                    <a:noFill/>
+                    <a:ln>
+                      <a:noFill/>
+                    </a:ln>
+                  </pic:spPr>
+                </pic:pic>
+              </a:graphicData>
+            </a:graphic>
+          </wp:inline>
+        </w:drawing>
+      </w:r>
+    </w:p>
+    <w:p>
+      <w:pPr>
+        <w:contextualSpacing w:val="0"/>
+      </w:pPr>
+    </w:p>
+    <w:p>
+      <w:pPr>
+        <w:contextualSpacing w:val="0"/>
+      </w:pPr>
+      <w:r>
+        <w:t xml:space="preserve">1. </w:t>
+      </w:r>
+      <w:r>
+        <w:t xml:space="preserve">In NS Priority mode, the light is by default NS green. If greater than 10 seconds have elapsed since the light has been NS green, then either an EW crosswalk request or the EW sensors can trigger the continuation of light changes. The NS green light will be on for 10 seconds in this partial cycle. The 8 second reduction triggered by the crosswalks is disabled in this mode. </w:t>
+      </w:r>
+    </w:p>
+    <w:p>
+      <w:pPr>
+        <w:contextualSpacing w:val="0"/>
+      </w:pPr>
+    </w:p>
+    <w:p>
+      <w:pPr>
+        <w:contextualSpacing w:val="0"/>
+      </w:pPr>
+      <w:r>
+        <w:t xml:space="preserve">2. </w:t>
+      </w:r>
+      <w:r>
+        <w:t>In NS Smart mode the lights will operate normally or with NS Extend enabled</w:t>
+      </w:r>
+      <w:r>
+        <w:t>; if a sensor cross to the current green light is triggered, then the light will cycle to the next green period within 10 seconds. Crosswalks function normally in this mode.</w:t>
+      </w:r>
+    </w:p>
     <w:sectPr>
+      <w:headerReference w:type="default" r:id="rId26"/>
       <w:pgSz w:w="12240" w:h="15840"/>
       <w:pgMar w:top="1440" w:right="1440" w:bottom="1440" w:left="1440" w:header="0" w:footer="720" w:gutter="0"/>
       <w:pgNumType w:start="1"/>
@@ -4348,6 +4754,406 @@
     </w:sectPr>
   </w:body>
 </w:document>
+</file>
+
+<file path=word/endnotes.xml><?xml version="1.0" encoding="utf-8"?>
+<w:endnotes xmlns:wpc="http://schemas.microsoft.com/office/word/2010/wordprocessingCanvas" xmlns:cx="http://schemas.microsoft.com/office/drawing/2014/chartex" xmlns:cx1="http://schemas.microsoft.com/office/drawing/2015/9/8/chartex" xmlns:cx2="http://schemas.microsoft.com/office/drawing/2015/10/21/chartex" xmlns:cx3="http://schemas.microsoft.com/office/drawing/2016/5/9/chartex" xmlns:cx4="http://schemas.microsoft.com/office/drawing/2016/5/10/chartex" xmlns:cx5="http://schemas.microsoft.com/office/drawing/2016/5/11/chartex" xmlns:mc="http://schemas.openxmlformats.org/markup-compatibility/2006" xmlns:o="urn:schemas-microsoft-com:office:office" xmlns:r="http://schemas.openxmlformats.org/officeDocument/2006/relationships" xmlns:m="http://schemas.openxmlformats.org/officeDocument/2006/math" xmlns:v="urn:schemas-microsoft-com:vml" xmlns:wp14="http://schemas.microsoft.com/office/word/2010/wordprocessingDrawing" xmlns:wp="http://schemas.openxmlformats.org/drawingml/2006/wordprocessingDrawing" xmlns:w10="urn:schemas-microsoft-com:office:word" xmlns:w="http://schemas.openxmlformats.org/wordprocessingml/2006/main" xmlns:w14="http://schemas.microsoft.com/office/word/2010/wordml" xmlns:w15="http://schemas.microsoft.com/office/word/2012/wordml" xmlns:w16se="http://schemas.microsoft.com/office/word/2015/wordml/symex" xmlns:wpg="http://schemas.microsoft.com/office/word/2010/wordprocessingGroup" xmlns:wpi="http://schemas.microsoft.com/office/word/2010/wordprocessingInk" xmlns:wne="http://schemas.microsoft.com/office/word/2006/wordml" xmlns:wps="http://schemas.microsoft.com/office/word/2010/wordprocessingShape" mc:Ignorable="w14 w15 w16se wp14">
+  <w:endnote w:type="separator" w:id="-1">
+    <w:p>
+      <w:pPr>
+        <w:spacing w:line="240" w:lineRule="auto"/>
+      </w:pPr>
+      <w:r>
+        <w:separator/>
+      </w:r>
+    </w:p>
+  </w:endnote>
+  <w:endnote w:type="continuationSeparator" w:id="0">
+    <w:p>
+      <w:pPr>
+        <w:spacing w:line="240" w:lineRule="auto"/>
+      </w:pPr>
+      <w:r>
+        <w:continuationSeparator/>
+      </w:r>
+    </w:p>
+  </w:endnote>
+</w:endnotes>
+</file>
+
+<file path=word/footnotes.xml><?xml version="1.0" encoding="utf-8"?>
+<w:footnotes xmlns:wpc="http://schemas.microsoft.com/office/word/2010/wordprocessingCanvas" xmlns:cx="http://schemas.microsoft.com/office/drawing/2014/chartex" xmlns:cx1="http://schemas.microsoft.com/office/drawing/2015/9/8/chartex" xmlns:cx2="http://schemas.microsoft.com/office/drawing/2015/10/21/chartex" xmlns:cx3="http://schemas.microsoft.com/office/drawing/2016/5/9/chartex" xmlns:cx4="http://schemas.microsoft.com/office/drawing/2016/5/10/chartex" xmlns:cx5="http://schemas.microsoft.com/office/drawing/2016/5/11/chartex" xmlns:mc="http://schemas.openxmlformats.org/markup-compatibility/2006" xmlns:o="urn:schemas-microsoft-com:office:office" xmlns:r="http://schemas.openxmlformats.org/officeDocument/2006/relationships" xmlns:m="http://schemas.openxmlformats.org/officeDocument/2006/math" xmlns:v="urn:schemas-microsoft-com:vml" xmlns:wp14="http://schemas.microsoft.com/office/word/2010/wordprocessingDrawing" xmlns:wp="http://schemas.openxmlformats.org/drawingml/2006/wordprocessingDrawing" xmlns:w10="urn:schemas-microsoft-com:office:word" xmlns:w="http://schemas.openxmlformats.org/wordprocessingml/2006/main" xmlns:w14="http://schemas.microsoft.com/office/word/2010/wordml" xmlns:w15="http://schemas.microsoft.com/office/word/2012/wordml" xmlns:w16se="http://schemas.microsoft.com/office/word/2015/wordml/symex" xmlns:wpg="http://schemas.microsoft.com/office/word/2010/wordprocessingGroup" xmlns:wpi="http://schemas.microsoft.com/office/word/2010/wordprocessingInk" xmlns:wne="http://schemas.microsoft.com/office/word/2006/wordml" xmlns:wps="http://schemas.microsoft.com/office/word/2010/wordprocessingShape" mc:Ignorable="w14 w15 w16se wp14">
+  <w:footnote w:type="separator" w:id="-1">
+    <w:p>
+      <w:pPr>
+        <w:spacing w:line="240" w:lineRule="auto"/>
+      </w:pPr>
+      <w:r>
+        <w:separator/>
+      </w:r>
+    </w:p>
+  </w:footnote>
+  <w:footnote w:type="continuationSeparator" w:id="0">
+    <w:p>
+      <w:pPr>
+        <w:spacing w:line="240" w:lineRule="auto"/>
+      </w:pPr>
+      <w:r>
+        <w:continuationSeparator/>
+      </w:r>
+    </w:p>
+  </w:footnote>
+</w:footnotes>
+</file>
+
+<file path=word/header1.xml><?xml version="1.0" encoding="utf-8"?>
+<w:hdr xmlns:wpc="http://schemas.microsoft.com/office/word/2010/wordprocessingCanvas" xmlns:cx="http://schemas.microsoft.com/office/drawing/2014/chartex" xmlns:cx1="http://schemas.microsoft.com/office/drawing/2015/9/8/chartex" xmlns:cx2="http://schemas.microsoft.com/office/drawing/2015/10/21/chartex" xmlns:cx3="http://schemas.microsoft.com/office/drawing/2016/5/9/chartex" xmlns:cx4="http://schemas.microsoft.com/office/drawing/2016/5/10/chartex" xmlns:cx5="http://schemas.microsoft.com/office/drawing/2016/5/11/chartex" xmlns:mc="http://schemas.openxmlformats.org/markup-compatibility/2006" xmlns:o="urn:schemas-microsoft-com:office:office" xmlns:r="http://schemas.openxmlformats.org/officeDocument/2006/relationships" xmlns:m="http://schemas.openxmlformats.org/officeDocument/2006/math" xmlns:v="urn:schemas-microsoft-com:vml" xmlns:wp14="http://schemas.microsoft.com/office/word/2010/wordprocessingDrawing" xmlns:wp="http://schemas.openxmlformats.org/drawingml/2006/wordprocessingDrawing" xmlns:w10="urn:schemas-microsoft-com:office:word" xmlns:w="http://schemas.openxmlformats.org/wordprocessingml/2006/main" xmlns:w14="http://schemas.microsoft.com/office/word/2010/wordml" xmlns:w15="http://schemas.microsoft.com/office/word/2012/wordml" xmlns:w16se="http://schemas.microsoft.com/office/word/2015/wordml/symex" xmlns:wpg="http://schemas.microsoft.com/office/word/2010/wordprocessingGroup" xmlns:wpi="http://schemas.microsoft.com/office/word/2010/wordprocessingInk" xmlns:wne="http://schemas.microsoft.com/office/word/2006/wordml" xmlns:wps="http://schemas.microsoft.com/office/word/2010/wordprocessingShape" mc:Ignorable="w14 w15 w16se wp14">
+  <w:sdt>
+    <w:sdtPr>
+      <w:id w:val="2063752511"/>
+      <w:docPartObj>
+        <w:docPartGallery w:val="Page Numbers (Top of Page)"/>
+        <w:docPartUnique/>
+      </w:docPartObj>
+    </w:sdtPr>
+    <w:sdtEndPr>
+      <w:rPr>
+        <w:noProof/>
+      </w:rPr>
+    </w:sdtEndPr>
+    <w:sdtContent>
+      <w:p>
+        <w:pPr>
+          <w:pStyle w:val="Header"/>
+          <w:jc w:val="right"/>
+        </w:pPr>
+      </w:p>
+      <w:p>
+        <w:pPr>
+          <w:pStyle w:val="Header"/>
+          <w:jc w:val="right"/>
+        </w:pPr>
+      </w:p>
+      <w:p>
+        <w:pPr>
+          <w:pStyle w:val="Header"/>
+          <w:jc w:val="right"/>
+        </w:pPr>
+      </w:p>
+      <w:p>
+        <w:pPr>
+          <w:pStyle w:val="Header"/>
+          <w:jc w:val="right"/>
+        </w:pPr>
+        <w:r>
+          <w:fldChar w:fldCharType="begin"/>
+        </w:r>
+        <w:r>
+          <w:instrText xml:space="preserve"> PAGE   \* MERGEFORMAT </w:instrText>
+        </w:r>
+        <w:r>
+          <w:fldChar w:fldCharType="separate"/>
+        </w:r>
+        <w:r>
+          <w:rPr>
+            <w:noProof/>
+          </w:rPr>
+          <w:t>10</w:t>
+        </w:r>
+        <w:r>
+          <w:rPr>
+            <w:noProof/>
+          </w:rPr>
+          <w:fldChar w:fldCharType="end"/>
+        </w:r>
+      </w:p>
+    </w:sdtContent>
+  </w:sdt>
+  <w:p>
+    <w:pPr>
+      <w:pStyle w:val="Header"/>
+    </w:pPr>
+  </w:p>
+</w:hdr>
+</file>
+
+<file path=word/numbering.xml><?xml version="1.0" encoding="utf-8"?>
+<w:numbering xmlns:wpc="http://schemas.microsoft.com/office/word/2010/wordprocessingCanvas" xmlns:cx="http://schemas.microsoft.com/office/drawing/2014/chartex" xmlns:cx1="http://schemas.microsoft.com/office/drawing/2015/9/8/chartex" xmlns:cx2="http://schemas.microsoft.com/office/drawing/2015/10/21/chartex" xmlns:cx3="http://schemas.microsoft.com/office/drawing/2016/5/9/chartex" xmlns:cx4="http://schemas.microsoft.com/office/drawing/2016/5/10/chartex" xmlns:cx5="http://schemas.microsoft.com/office/drawing/2016/5/11/chartex" xmlns:mc="http://schemas.openxmlformats.org/markup-compatibility/2006" xmlns:o="urn:schemas-microsoft-com:office:office" xmlns:r="http://schemas.openxmlformats.org/officeDocument/2006/relationships" xmlns:m="http://schemas.openxmlformats.org/officeDocument/2006/math" xmlns:v="urn:schemas-microsoft-com:vml" xmlns:wp14="http://schemas.microsoft.com/office/word/2010/wordprocessingDrawing" xmlns:wp="http://schemas.openxmlformats.org/drawingml/2006/wordprocessingDrawing" xmlns:w10="urn:schemas-microsoft-com:office:word" xmlns:w="http://schemas.openxmlformats.org/wordprocessingml/2006/main" xmlns:w14="http://schemas.microsoft.com/office/word/2010/wordml" xmlns:w15="http://schemas.microsoft.com/office/word/2012/wordml" xmlns:w16se="http://schemas.microsoft.com/office/word/2015/wordml/symex" xmlns:wpg="http://schemas.microsoft.com/office/word/2010/wordprocessingGroup" xmlns:wpi="http://schemas.microsoft.com/office/word/2010/wordprocessingInk" xmlns:wne="http://schemas.microsoft.com/office/word/2006/wordml" xmlns:wps="http://schemas.microsoft.com/office/word/2010/wordprocessingShape" mc:Ignorable="w14 w15 w16se wp14">
+  <w:numPicBullet w:numPicBulletId="0">
+    <w:pict>
+      <v:shapetype id="_x0000_t75" coordsize="21600,21600" o:spt="75" o:preferrelative="t" path="m@4@5l@4@11@9@11@9@5xe" filled="f" stroked="f">
+        <v:stroke joinstyle="miter"/>
+        <v:formulas>
+          <v:f eqn="if lineDrawn pixelLineWidth 0"/>
+          <v:f eqn="sum @0 1 0"/>
+          <v:f eqn="sum 0 0 @1"/>
+          <v:f eqn="prod @2 1 2"/>
+          <v:f eqn="prod @3 21600 pixelWidth"/>
+          <v:f eqn="prod @3 21600 pixelHeight"/>
+          <v:f eqn="sum @0 0 1"/>
+          <v:f eqn="prod @6 1 2"/>
+          <v:f eqn="prod @7 21600 pixelWidth"/>
+          <v:f eqn="sum @8 21600 0"/>
+          <v:f eqn="prod @7 21600 pixelHeight"/>
+          <v:f eqn="sum @10 21600 0"/>
+        </v:formulas>
+        <v:path o:extrusionok="f" gradientshapeok="t" o:connecttype="rect"/>
+        <o:lock v:ext="edit" aspectratio="t"/>
+      </v:shapetype>
+      <v:shape id="_x0000_i1199" type="#_x0000_t75" style="width:24pt;height:24pt;visibility:visible;mso-wrap-style:square" o:bullet="t">
+        <v:imagedata r:id="rId1" o:title=""/>
+      </v:shape>
+    </w:pict>
+  </w:numPicBullet>
+  <w:numPicBullet w:numPicBulletId="1">
+    <w:pict>
+      <v:shape id="_x0000_i1200" type="#_x0000_t75" style="width:24pt;height:24pt;visibility:visible;mso-wrap-style:square" o:bullet="t">
+        <v:imagedata r:id="rId2" o:title=""/>
+      </v:shape>
+    </w:pict>
+  </w:numPicBullet>
+  <w:numPicBullet w:numPicBulletId="2">
+    <w:pict>
+      <v:rect id="_x0000_i1201" style="width:0;height:1.5pt" o:hralign="center" o:bullet="t" o:hrstd="t" o:hr="t" fillcolor="#a0a0a0" stroked="f"/>
+    </w:pict>
+  </w:numPicBullet>
+  <w:abstractNum w:abstractNumId="0" w15:restartNumberingAfterBreak="0">
+    <w:nsid w:val="0E31145A"/>
+    <w:multiLevelType w:val="hybridMultilevel"/>
+    <w:tmpl w:val="B4FCB4F2"/>
+    <w:lvl w:ilvl="0" w:tplc="0809000F">
+      <w:start w:val="1"/>
+      <w:numFmt w:val="decimal"/>
+      <w:lvlText w:val="%1."/>
+      <w:lvlJc w:val="left"/>
+      <w:pPr>
+        <w:ind w:left="720" w:hanging="360"/>
+      </w:pPr>
+      <w:rPr>
+        <w:rFonts w:hint="default"/>
+      </w:rPr>
+    </w:lvl>
+    <w:lvl w:ilvl="1" w:tplc="08090019" w:tentative="1">
+      <w:start w:val="1"/>
+      <w:numFmt w:val="lowerLetter"/>
+      <w:lvlText w:val="%2."/>
+      <w:lvlJc w:val="left"/>
+      <w:pPr>
+        <w:ind w:left="1440" w:hanging="360"/>
+      </w:pPr>
+    </w:lvl>
+    <w:lvl w:ilvl="2" w:tplc="0809001B" w:tentative="1">
+      <w:start w:val="1"/>
+      <w:numFmt w:val="lowerRoman"/>
+      <w:lvlText w:val="%3."/>
+      <w:lvlJc w:val="right"/>
+      <w:pPr>
+        <w:ind w:left="2160" w:hanging="180"/>
+      </w:pPr>
+    </w:lvl>
+    <w:lvl w:ilvl="3" w:tplc="0809000F" w:tentative="1">
+      <w:start w:val="1"/>
+      <w:numFmt w:val="decimal"/>
+      <w:lvlText w:val="%4."/>
+      <w:lvlJc w:val="left"/>
+      <w:pPr>
+        <w:ind w:left="2880" w:hanging="360"/>
+      </w:pPr>
+    </w:lvl>
+    <w:lvl w:ilvl="4" w:tplc="08090019" w:tentative="1">
+      <w:start w:val="1"/>
+      <w:numFmt w:val="lowerLetter"/>
+      <w:lvlText w:val="%5."/>
+      <w:lvlJc w:val="left"/>
+      <w:pPr>
+        <w:ind w:left="3600" w:hanging="360"/>
+      </w:pPr>
+    </w:lvl>
+    <w:lvl w:ilvl="5" w:tplc="0809001B" w:tentative="1">
+      <w:start w:val="1"/>
+      <w:numFmt w:val="lowerRoman"/>
+      <w:lvlText w:val="%6."/>
+      <w:lvlJc w:val="right"/>
+      <w:pPr>
+        <w:ind w:left="4320" w:hanging="180"/>
+      </w:pPr>
+    </w:lvl>
+    <w:lvl w:ilvl="6" w:tplc="0809000F" w:tentative="1">
+      <w:start w:val="1"/>
+      <w:numFmt w:val="decimal"/>
+      <w:lvlText w:val="%7."/>
+      <w:lvlJc w:val="left"/>
+      <w:pPr>
+        <w:ind w:left="5040" w:hanging="360"/>
+      </w:pPr>
+    </w:lvl>
+    <w:lvl w:ilvl="7" w:tplc="08090019" w:tentative="1">
+      <w:start w:val="1"/>
+      <w:numFmt w:val="lowerLetter"/>
+      <w:lvlText w:val="%8."/>
+      <w:lvlJc w:val="left"/>
+      <w:pPr>
+        <w:ind w:left="5760" w:hanging="360"/>
+      </w:pPr>
+    </w:lvl>
+    <w:lvl w:ilvl="8" w:tplc="0809001B" w:tentative="1">
+      <w:start w:val="1"/>
+      <w:numFmt w:val="lowerRoman"/>
+      <w:lvlText w:val="%9."/>
+      <w:lvlJc w:val="right"/>
+      <w:pPr>
+        <w:ind w:left="6480" w:hanging="180"/>
+      </w:pPr>
+    </w:lvl>
+  </w:abstractNum>
+  <w:abstractNum w:abstractNumId="1" w15:restartNumberingAfterBreak="0">
+    <w:nsid w:val="3F2938C1"/>
+    <w:multiLevelType w:val="hybridMultilevel"/>
+    <w:tmpl w:val="246E193C"/>
+    <w:lvl w:ilvl="0" w:tplc="6286253E">
+      <w:start w:val="1"/>
+      <w:numFmt w:val="bullet"/>
+      <w:lvlText w:val=""/>
+      <w:lvlPicBulletId w:val="0"/>
+      <w:lvlJc w:val="left"/>
+      <w:pPr>
+        <w:tabs>
+          <w:tab w:val="num" w:pos="720"/>
+        </w:tabs>
+        <w:ind w:left="720" w:hanging="360"/>
+      </w:pPr>
+      <w:rPr>
+        <w:rFonts w:ascii="Symbol" w:hAnsi="Symbol" w:hint="default"/>
+      </w:rPr>
+    </w:lvl>
+    <w:lvl w:ilvl="1" w:tplc="0694B4B4" w:tentative="1">
+      <w:start w:val="1"/>
+      <w:numFmt w:val="bullet"/>
+      <w:lvlText w:val=""/>
+      <w:lvlJc w:val="left"/>
+      <w:pPr>
+        <w:tabs>
+          <w:tab w:val="num" w:pos="1440"/>
+        </w:tabs>
+        <w:ind w:left="1440" w:hanging="360"/>
+      </w:pPr>
+      <w:rPr>
+        <w:rFonts w:ascii="Symbol" w:hAnsi="Symbol" w:hint="default"/>
+      </w:rPr>
+    </w:lvl>
+    <w:lvl w:ilvl="2" w:tplc="D3864E8C" w:tentative="1">
+      <w:start w:val="1"/>
+      <w:numFmt w:val="bullet"/>
+      <w:lvlText w:val=""/>
+      <w:lvlJc w:val="left"/>
+      <w:pPr>
+        <w:tabs>
+          <w:tab w:val="num" w:pos="2160"/>
+        </w:tabs>
+        <w:ind w:left="2160" w:hanging="360"/>
+      </w:pPr>
+      <w:rPr>
+        <w:rFonts w:ascii="Symbol" w:hAnsi="Symbol" w:hint="default"/>
+      </w:rPr>
+    </w:lvl>
+    <w:lvl w:ilvl="3" w:tplc="E5907952" w:tentative="1">
+      <w:start w:val="1"/>
+      <w:numFmt w:val="bullet"/>
+      <w:lvlText w:val=""/>
+      <w:lvlJc w:val="left"/>
+      <w:pPr>
+        <w:tabs>
+          <w:tab w:val="num" w:pos="2880"/>
+        </w:tabs>
+        <w:ind w:left="2880" w:hanging="360"/>
+      </w:pPr>
+      <w:rPr>
+        <w:rFonts w:ascii="Symbol" w:hAnsi="Symbol" w:hint="default"/>
+      </w:rPr>
+    </w:lvl>
+    <w:lvl w:ilvl="4" w:tplc="E45E8704" w:tentative="1">
+      <w:start w:val="1"/>
+      <w:numFmt w:val="bullet"/>
+      <w:lvlText w:val=""/>
+      <w:lvlJc w:val="left"/>
+      <w:pPr>
+        <w:tabs>
+          <w:tab w:val="num" w:pos="3600"/>
+        </w:tabs>
+        <w:ind w:left="3600" w:hanging="360"/>
+      </w:pPr>
+      <w:rPr>
+        <w:rFonts w:ascii="Symbol" w:hAnsi="Symbol" w:hint="default"/>
+      </w:rPr>
+    </w:lvl>
+    <w:lvl w:ilvl="5" w:tplc="0694DF04" w:tentative="1">
+      <w:start w:val="1"/>
+      <w:numFmt w:val="bullet"/>
+      <w:lvlText w:val=""/>
+      <w:lvlJc w:val="left"/>
+      <w:pPr>
+        <w:tabs>
+          <w:tab w:val="num" w:pos="4320"/>
+        </w:tabs>
+        <w:ind w:left="4320" w:hanging="360"/>
+      </w:pPr>
+      <w:rPr>
+        <w:rFonts w:ascii="Symbol" w:hAnsi="Symbol" w:hint="default"/>
+      </w:rPr>
+    </w:lvl>
+    <w:lvl w:ilvl="6" w:tplc="171E35BA" w:tentative="1">
+      <w:start w:val="1"/>
+      <w:numFmt w:val="bullet"/>
+      <w:lvlText w:val=""/>
+      <w:lvlJc w:val="left"/>
+      <w:pPr>
+        <w:tabs>
+          <w:tab w:val="num" w:pos="5040"/>
+        </w:tabs>
+        <w:ind w:left="5040" w:hanging="360"/>
+      </w:pPr>
+      <w:rPr>
+        <w:rFonts w:ascii="Symbol" w:hAnsi="Symbol" w:hint="default"/>
+      </w:rPr>
+    </w:lvl>
+    <w:lvl w:ilvl="7" w:tplc="6B507734" w:tentative="1">
+      <w:start w:val="1"/>
+      <w:numFmt w:val="bullet"/>
+      <w:lvlText w:val=""/>
+      <w:lvlJc w:val="left"/>
+      <w:pPr>
+        <w:tabs>
+          <w:tab w:val="num" w:pos="5760"/>
+        </w:tabs>
+        <w:ind w:left="5760" w:hanging="360"/>
+      </w:pPr>
+      <w:rPr>
+        <w:rFonts w:ascii="Symbol" w:hAnsi="Symbol" w:hint="default"/>
+      </w:rPr>
+    </w:lvl>
+    <w:lvl w:ilvl="8" w:tplc="7FE846A0" w:tentative="1">
+      <w:start w:val="1"/>
+      <w:numFmt w:val="bullet"/>
+      <w:lvlText w:val=""/>
+      <w:lvlJc w:val="left"/>
+      <w:pPr>
+        <w:tabs>
+          <w:tab w:val="num" w:pos="6480"/>
+        </w:tabs>
+        <w:ind w:left="6480" w:hanging="360"/>
+      </w:pPr>
+      <w:rPr>
+        <w:rFonts w:ascii="Symbol" w:hAnsi="Symbol" w:hint="default"/>
+      </w:rPr>
+    </w:lvl>
+  </w:abstractNum>
+  <w:num w:numId="1">
+    <w:abstractNumId w:val="1"/>
+  </w:num>
+  <w:num w:numId="2">
+    <w:abstractNumId w:val="0"/>
+  </w:num>
+</w:numbering>
 </file>
 
 <file path=word/styles.xml><?xml version="1.0" encoding="utf-8"?>
@@ -4997,6 +5803,60 @@
       <w:spacing w:line="240" w:lineRule="auto"/>
     </w:pPr>
   </w:style>
+  <w:style w:type="paragraph" w:styleId="ListParagraph">
+    <w:name w:val="List Paragraph"/>
+    <w:basedOn w:val="Normal"/>
+    <w:uiPriority w:val="34"/>
+    <w:qFormat/>
+    <w:rsid w:val="002F38B9"/>
+    <w:pPr>
+      <w:ind w:left="720"/>
+    </w:pPr>
+  </w:style>
+  <w:style w:type="paragraph" w:styleId="Header">
+    <w:name w:val="header"/>
+    <w:basedOn w:val="Normal"/>
+    <w:link w:val="HeaderChar"/>
+    <w:uiPriority w:val="99"/>
+    <w:unhideWhenUsed/>
+    <w:rsid w:val="002F38B9"/>
+    <w:pPr>
+      <w:tabs>
+        <w:tab w:val="center" w:pos="4513"/>
+        <w:tab w:val="right" w:pos="9026"/>
+      </w:tabs>
+      <w:spacing w:line="240" w:lineRule="auto"/>
+    </w:pPr>
+  </w:style>
+  <w:style w:type="character" w:customStyle="1" w:styleId="HeaderChar">
+    <w:name w:val="Header Char"/>
+    <w:basedOn w:val="DefaultParagraphFont"/>
+    <w:link w:val="Header"/>
+    <w:uiPriority w:val="99"/>
+    <w:rsid w:val="002F38B9"/>
+  </w:style>
+  <w:style w:type="paragraph" w:styleId="Footer">
+    <w:name w:val="footer"/>
+    <w:basedOn w:val="Normal"/>
+    <w:link w:val="FooterChar"/>
+    <w:uiPriority w:val="99"/>
+    <w:unhideWhenUsed/>
+    <w:rsid w:val="002F38B9"/>
+    <w:pPr>
+      <w:tabs>
+        <w:tab w:val="center" w:pos="4513"/>
+        <w:tab w:val="right" w:pos="9026"/>
+      </w:tabs>
+      <w:spacing w:line="240" w:lineRule="auto"/>
+    </w:pPr>
+  </w:style>
+  <w:style w:type="character" w:customStyle="1" w:styleId="FooterChar">
+    <w:name w:val="Footer Char"/>
+    <w:basedOn w:val="DefaultParagraphFont"/>
+    <w:link w:val="Footer"/>
+    <w:uiPriority w:val="99"/>
+    <w:rsid w:val="002F38B9"/>
+  </w:style>
 </w:styles>
 </file>
 

</xml_diff>

<commit_message>
Merged the Lab Reports
The emailed one and my updates
</commit_message>
<xml_diff>
--- a/Lab 2 Report.docx
+++ b/Lab 2 Report.docx
@@ -7,78 +7,6 @@
         <w:pStyle w:val="Heading2"/>
         <w:spacing w:before="0" w:after="0"/>
         <w:contextualSpacing w:val="0"/>
-        <w:rPr>
-          <w:b w:val="0"/>
-          <w:sz w:val="24"/>
-          <w:szCs w:val="24"/>
-        </w:rPr>
-      </w:pPr>
-      <w:bookmarkStart w:id="0" w:name="_k3oyrew9ssee" w:colFirst="0" w:colLast="0"/>
-      <w:bookmarkEnd w:id="0"/>
-      <w:r>
-        <w:rPr>
-          <w:b w:val="0"/>
-          <w:sz w:val="24"/>
-          <w:szCs w:val="24"/>
-        </w:rPr>
-        <w:t>James DeBacker and Nicholas Fuselier</w:t>
-      </w:r>
-      <w:r>
-        <w:rPr>
-          <w:b w:val="0"/>
-          <w:sz w:val="24"/>
-          <w:szCs w:val="24"/>
-        </w:rPr>
-        <w:tab/>
-      </w:r>
-      <w:r>
-        <w:rPr>
-          <w:b w:val="0"/>
-          <w:sz w:val="24"/>
-          <w:szCs w:val="24"/>
-        </w:rPr>
-        <w:tab/>
-      </w:r>
-      <w:r>
-        <w:rPr>
-          <w:b w:val="0"/>
-          <w:sz w:val="24"/>
-          <w:szCs w:val="24"/>
-        </w:rPr>
-        <w:tab/>
-      </w:r>
-      <w:r>
-        <w:rPr>
-          <w:b w:val="0"/>
-          <w:sz w:val="24"/>
-          <w:szCs w:val="24"/>
-        </w:rPr>
-        <w:tab/>
-      </w:r>
-      <w:r>
-        <w:rPr>
-          <w:b w:val="0"/>
-          <w:sz w:val="24"/>
-          <w:szCs w:val="24"/>
-        </w:rPr>
-        <w:tab/>
-      </w:r>
-      <w:r>
-        <w:rPr>
-          <w:b w:val="0"/>
-          <w:sz w:val="24"/>
-          <w:szCs w:val="24"/>
-        </w:rPr>
-        <w:tab/>
-        <w:t xml:space="preserve"> April 6, 2017</w:t>
-      </w:r>
-    </w:p>
-    <w:p/>
-    <w:p>
-      <w:pPr>
-        <w:pStyle w:val="Heading2"/>
-        <w:spacing w:before="0" w:after="0"/>
-        <w:contextualSpacing w:val="0"/>
         <w:jc w:val="center"/>
         <w:rPr>
           <w:sz w:val="48"/>
@@ -92,20 +20,281 @@
         </w:rPr>
         <w:t>Lab 2</w:t>
       </w:r>
-    </w:p>
-    <w:p>
-      <w:pPr>
-        <w:pStyle w:val="Heading2"/>
-        <w:spacing w:before="0"/>
-        <w:contextualSpacing w:val="0"/>
-        <w:rPr>
-          <w:sz w:val="34"/>
-          <w:szCs w:val="34"/>
-        </w:rPr>
-      </w:pPr>
+      <w:r>
+        <w:rPr>
+          <w:sz w:val="48"/>
+          <w:szCs w:val="48"/>
+        </w:rPr>
+        <w:t>: Remote Control of Intersection</w:t>
+      </w:r>
+    </w:p>
+    <w:p>
+      <w:pPr>
+        <w:spacing w:before="240" w:after="120" w:line="360" w:lineRule="auto"/>
+      </w:pPr>
+      <w:r>
+        <w:t>ME 348 Advanced Mechatronics</w:t>
+      </w:r>
+    </w:p>
+    <w:p>
+      <w:pPr>
+        <w:spacing w:after="120" w:line="360" w:lineRule="auto"/>
+      </w:pPr>
+      <w:r>
+        <w:t xml:space="preserve">James </w:t>
+      </w:r>
+      <w:proofErr w:type="spellStart"/>
+      <w:r>
+        <w:t>DeBacker</w:t>
+      </w:r>
+      <w:proofErr w:type="spellEnd"/>
+      <w:r>
+        <w:t xml:space="preserve"> and Nicholas </w:t>
+      </w:r>
+      <w:proofErr w:type="spellStart"/>
+      <w:r>
+        <w:t>Fuselier</w:t>
+      </w:r>
+      <w:proofErr w:type="spellEnd"/>
+    </w:p>
+    <w:p>
+      <w:pPr>
+        <w:spacing w:line="360" w:lineRule="auto"/>
+      </w:pPr>
+      <w:r>
+        <w:t xml:space="preserve">Emailed to: Benito Fernandez – </w:t>
+      </w:r>
+      <w:r>
+        <w:t>benito@mail.utexas.edu</w:t>
+      </w:r>
+    </w:p>
+    <w:p/>
+    <w:p>
+      <w:pPr>
+        <w:spacing w:after="120"/>
+        <w:rPr>
+          <w:b/>
+          <w:sz w:val="26"/>
+          <w:szCs w:val="26"/>
+        </w:rPr>
+      </w:pPr>
+      <w:r>
+        <w:rPr>
+          <w:b/>
+          <w:sz w:val="26"/>
+          <w:szCs w:val="26"/>
+        </w:rPr>
+        <w:t xml:space="preserve">1. </w:t>
+      </w:r>
+      <w:r>
+        <w:rPr>
+          <w:b/>
+          <w:sz w:val="26"/>
+          <w:szCs w:val="26"/>
+        </w:rPr>
+        <w:t>Introduction</w:t>
+      </w:r>
+    </w:p>
+    <w:p>
+      <w:r>
+        <w:t xml:space="preserve">The goal of this lab was to program an intersection using LabVIEW </w:t>
+      </w:r>
+      <w:r>
+        <w:t xml:space="preserve">FPGA on an embedded controller with a remote user control capability. Our solution was to use a NI </w:t>
+      </w:r>
+      <w:proofErr w:type="spellStart"/>
+      <w:r>
+        <w:t>myRIO</w:t>
+      </w:r>
+      <w:proofErr w:type="spellEnd"/>
+      <w:r>
+        <w:t xml:space="preserve"> with </w:t>
+      </w:r>
+      <w:proofErr w:type="spellStart"/>
+      <w:r>
+        <w:t>WiFi</w:t>
+      </w:r>
+      <w:proofErr w:type="spellEnd"/>
+      <w:r>
+        <w:t xml:space="preserve"> capability to generate the digital outputs and give control to a remote user. </w:t>
+      </w:r>
+    </w:p>
+    <w:p/>
+    <w:p>
+      <w:pPr>
+        <w:pStyle w:val="ListParagraph"/>
+        <w:numPr>
+          <w:ilvl w:val="1"/>
+          <w:numId w:val="1"/>
+        </w:numPr>
+        <w:rPr>
+          <w:b/>
+          <w:sz w:val="26"/>
+          <w:szCs w:val="26"/>
+        </w:rPr>
+      </w:pPr>
+      <w:r>
+        <w:rPr>
+          <w:b/>
+          <w:sz w:val="26"/>
+          <w:szCs w:val="26"/>
+        </w:rPr>
+        <w:t>Overall Code Structure</w:t>
+      </w:r>
+    </w:p>
+    <w:p>
+      <w:r>
+        <w:t xml:space="preserve">The resulting program consists of three </w:t>
+      </w:r>
+      <w:r>
+        <w:t>VIs</w:t>
+      </w:r>
+      <w:r>
+        <w:t xml:space="preserve"> executing on three different portions of the hardware. At the lowest level, the </w:t>
+      </w:r>
+      <w:r>
+        <w:rPr>
+          <w:i/>
+        </w:rPr>
+        <w:t>main_FPGA.vi</w:t>
+      </w:r>
+      <w:r>
+        <w:t xml:space="preserve"> program is compiled into a </w:t>
+      </w:r>
+      <w:proofErr w:type="spellStart"/>
+      <w:r>
+        <w:t>bitfile</w:t>
+      </w:r>
+      <w:proofErr w:type="spellEnd"/>
+      <w:r>
+        <w:t xml:space="preserve"> and loaded onto the </w:t>
+      </w:r>
+      <w:proofErr w:type="spellStart"/>
+      <w:r>
+        <w:t>myRIO’s</w:t>
+      </w:r>
+      <w:proofErr w:type="spellEnd"/>
+      <w:r>
+        <w:t xml:space="preserve"> FPGA. The </w:t>
+      </w:r>
+      <w:r>
+        <w:rPr>
+          <w:i/>
+        </w:rPr>
+        <w:t>main_RT.vi</w:t>
+      </w:r>
+      <w:r>
+        <w:t xml:space="preserve"> runs on the processor of the </w:t>
+      </w:r>
+      <w:proofErr w:type="spellStart"/>
+      <w:r>
+        <w:t>myRIO</w:t>
+      </w:r>
+      <w:proofErr w:type="spellEnd"/>
+      <w:r>
+        <w:t xml:space="preserve"> and is responsible for loading the </w:t>
+      </w:r>
+      <w:proofErr w:type="spellStart"/>
+      <w:r>
+        <w:t>bitfile</w:t>
+      </w:r>
+      <w:proofErr w:type="spellEnd"/>
+      <w:r>
+        <w:t xml:space="preserve"> and interfacing with </w:t>
+      </w:r>
+      <w:r>
+        <w:rPr>
+          <w:i/>
+        </w:rPr>
+        <w:t>main_FPGA</w:t>
+      </w:r>
+      <w:r>
+        <w:rPr>
+          <w:i/>
+        </w:rPr>
+        <w:t xml:space="preserve">.vi. </w:t>
+      </w:r>
+      <w:r>
+        <w:t xml:space="preserve">Finally, we have a host program </w:t>
+      </w:r>
+      <w:r>
+        <w:rPr>
+          <w:i/>
+        </w:rPr>
+        <w:t>RemotePanelMethods.vi</w:t>
+      </w:r>
+      <w:r>
+        <w:t xml:space="preserve"> which opens a connection to the remote panel running on the </w:t>
+      </w:r>
+      <w:proofErr w:type="spellStart"/>
+      <w:r>
+        <w:t>myRIO</w:t>
+      </w:r>
+      <w:proofErr w:type="spellEnd"/>
+      <w:r>
+        <w:t xml:space="preserve"> and allows a user to interface with the program</w:t>
+      </w:r>
+      <w:r>
+        <w:t xml:space="preserve"> over a </w:t>
+      </w:r>
+      <w:proofErr w:type="spellStart"/>
+      <w:r>
+        <w:t>WiFi</w:t>
+      </w:r>
+      <w:proofErr w:type="spellEnd"/>
+      <w:r>
+        <w:t xml:space="preserve"> connection.</w:t>
+      </w:r>
+    </w:p>
+    <w:p>
+      <w:pPr>
+        <w:pStyle w:val="ListParagraph"/>
+        <w:rPr>
+          <w:b/>
+        </w:rPr>
+      </w:pPr>
+    </w:p>
+    <w:p>
+      <w:pPr>
+        <w:spacing w:after="120"/>
+        <w:contextualSpacing w:val="0"/>
+        <w:rPr>
+          <w:b/>
+          <w:sz w:val="26"/>
+          <w:szCs w:val="26"/>
+        </w:rPr>
+      </w:pPr>
+      <w:r>
+        <w:rPr>
+          <w:b/>
+          <w:sz w:val="26"/>
+          <w:szCs w:val="26"/>
+        </w:rPr>
+        <w:t>2. Code Explanations</w:t>
+      </w:r>
+    </w:p>
+    <w:p>
+      <w:pPr>
+        <w:contextualSpacing w:val="0"/>
+        <w:rPr>
+          <w:b/>
+          <w:sz w:val="26"/>
+          <w:szCs w:val="26"/>
+        </w:rPr>
+      </w:pPr>
+      <w:r>
+        <w:rPr>
+          <w:b/>
+          <w:sz w:val="26"/>
+          <w:szCs w:val="26"/>
+        </w:rPr>
+        <w:t xml:space="preserve">2.1  </w:t>
+      </w:r>
       <w:r>
         <w:rPr>
           <w:noProof/>
+          <w:sz w:val="26"/>
+          <w:szCs w:val="26"/>
         </w:rPr>
         <w:drawing>
           <wp:inline distT="0" distB="0" distL="0" distR="0">
@@ -125,7 +314,7 @@
                     </pic:cNvPicPr>
                   </pic:nvPicPr>
                   <pic:blipFill>
-                    <a:blip r:embed="rId7">
+                    <a:blip r:embed="rId5">
                       <a:extLst>
                         <a:ext uri="{28A0092B-C50C-407E-A947-70E740481C1C}">
                           <a14:useLocalDpi xmlns:a14="http://schemas.microsoft.com/office/drawing/2010/main" val="0"/>
@@ -157,68 +346,86 @@
         </w:drawing>
       </w:r>
       <w:r>
+        <w:rPr>
+          <w:b/>
+          <w:sz w:val="26"/>
+          <w:szCs w:val="26"/>
+        </w:rPr>
+        <w:t xml:space="preserve">  </w:t>
+      </w:r>
+      <w:r>
+        <w:rPr>
+          <w:b/>
+          <w:sz w:val="26"/>
+          <w:szCs w:val="26"/>
+        </w:rPr>
+        <w:t>main_FPGA.vi</w:t>
+      </w:r>
+      <w:r>
+        <w:rPr>
+          <w:b/>
+          <w:sz w:val="26"/>
+          <w:szCs w:val="26"/>
+        </w:rPr>
         <w:t xml:space="preserve"> </w:t>
       </w:r>
       <w:r>
         <w:rPr>
-          <w:sz w:val="34"/>
-          <w:szCs w:val="34"/>
-        </w:rPr>
-        <w:t>main_FPGA.vi</w:t>
-      </w:r>
-      <w:r>
-        <w:rPr>
-          <w:sz w:val="34"/>
-          <w:szCs w:val="34"/>
-        </w:rPr>
-        <w:t xml:space="preserve"> (</w:t>
-      </w:r>
-      <w:r>
-        <w:rPr>
-          <w:sz w:val="34"/>
-          <w:szCs w:val="34"/>
-        </w:rPr>
-        <w:t>Basic Light)</w:t>
-      </w:r>
-    </w:p>
-    <w:p>
-      <w:pPr>
-        <w:contextualSpacing w:val="0"/>
-      </w:pPr>
-      <w:r>
-        <w:t xml:space="preserve">This VI </w:t>
-      </w:r>
-      <w:r>
-        <w:t>runs on the FPGA and is responsible for controlling stoplight operation and interfacing physical and digital I/O necessary to alter stoplight functionality.</w:t>
-      </w:r>
-    </w:p>
-    <w:p>
-      <w:pPr>
-        <w:contextualSpacing w:val="0"/>
-      </w:pPr>
-      <w:r>
-        <w:pict>
-          <v:rect id="_x0000_i1025" style="width:0;height:1.5pt" o:hralign="center" o:hrstd="t" o:hr="t" fillcolor="#a0a0a0" stroked="f"/>
-        </w:pict>
-      </w:r>
-      <w:bookmarkStart w:id="1" w:name="_9zdf6izdhzjs" w:colFirst="0" w:colLast="0"/>
+          <w:sz w:val="26"/>
+          <w:szCs w:val="26"/>
+        </w:rPr>
+        <w:t>(Basic Light)</w:t>
+      </w:r>
+    </w:p>
+    <w:p>
+      <w:pPr>
+        <w:spacing w:after="120"/>
+        <w:contextualSpacing w:val="0"/>
+      </w:pPr>
+      <w:r>
+        <w:t>This VI runs on the FPGA and is responsible for controlling stoplight operation and interfacing physical and digital I/O necessary to alter stoplight functionality.</w:t>
+      </w:r>
+      <w:r>
+        <w:t xml:space="preserve"> All of the main intersection logic takes place in this VI.</w:t>
+      </w:r>
+    </w:p>
+    <w:p>
+      <w:pPr>
+        <w:contextualSpacing w:val="0"/>
+      </w:pPr>
+      <w:bookmarkStart w:id="0" w:name="_9zdf6izdhzjs" w:colFirst="0" w:colLast="0"/>
+      <w:bookmarkEnd w:id="0"/>
+    </w:p>
+    <w:p>
+      <w:pPr>
+        <w:rPr>
+          <w:b/>
+          <w:sz w:val="26"/>
+          <w:szCs w:val="26"/>
+        </w:rPr>
+      </w:pPr>
+      <w:bookmarkStart w:id="1" w:name="_ciwpc5v4rakd" w:colFirst="0" w:colLast="0"/>
       <w:bookmarkEnd w:id="1"/>
+      <w:r>
+        <w:rPr>
+          <w:sz w:val="26"/>
+          <w:szCs w:val="26"/>
+        </w:rPr>
+        <w:br w:type="page"/>
+      </w:r>
     </w:p>
     <w:p>
       <w:pPr>
         <w:pStyle w:val="Heading3"/>
         <w:contextualSpacing w:val="0"/>
-        <w:rPr>
-          <w:sz w:val="26"/>
-          <w:szCs w:val="26"/>
-        </w:rPr>
-      </w:pPr>
-      <w:bookmarkStart w:id="2" w:name="_ciwpc5v4rakd" w:colFirst="0" w:colLast="0"/>
-      <w:bookmarkEnd w:id="2"/>
-      <w:r>
-        <w:rPr>
+      </w:pPr>
+      <w:r>
+        <w:rPr>
+          <w:b w:val="0"/>
           <w:noProof/>
-        </w:rPr>
+          <w:u w:val="single"/>
+        </w:rPr>
+        <w:lastRenderedPageBreak/>
         <mc:AlternateContent>
           <mc:Choice Requires="wps">
             <w:drawing>
@@ -302,7 +509,6 @@
                 <v:path gradientshapeok="t" o:connecttype="rect"/>
               </v:shapetype>
               <v:shape id="Text Box 25" o:spid="_x0000_s1026" type="#_x0000_t202" style="position:absolute;margin-left:-1.5pt;margin-top:35.75pt;width:59.5pt;height:50pt;z-index:251542016;visibility:visible;mso-wrap-style:square;mso-width-percent:0;mso-height-percent:0;mso-wrap-distance-left:9pt;mso-wrap-distance-top:0;mso-wrap-distance-right:9pt;mso-wrap-distance-bottom:0;mso-position-horizontal:absolute;mso-position-horizontal-relative:text;mso-position-vertical:absolute;mso-position-vertical-relative:text;mso-width-percent:0;mso-height-percent:0;mso-width-relative:margin;mso-height-relative:margin;v-text-anchor:top" o:gfxdata="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" filled="f" stroked="f">
-                <v:fill o:detectmouseclick="t"/>
                 <v:textbox>
                   <w:txbxContent>
                     <w:p>
@@ -332,18 +538,6 @@
           </mc:Fallback>
         </mc:AlternateContent>
       </w:r>
-      <w:r>
-        <w:rPr>
-          <w:sz w:val="26"/>
-          <w:szCs w:val="26"/>
-        </w:rPr>
-        <w:t>Block Diagram</w:t>
-      </w:r>
-    </w:p>
-    <w:p>
-      <w:pPr>
-        <w:contextualSpacing w:val="0"/>
-      </w:pPr>
       <w:r>
         <w:rPr>
           <w:noProof/>
@@ -421,7 +615,6 @@
           <mc:Fallback>
             <w:pict>
               <v:shape w14:anchorId="79854C21" id="Text Box 29" o:spid="_x0000_s1027" type="#_x0000_t202" style="position:absolute;margin-left:49.5pt;margin-top:140.05pt;width:32pt;height:50pt;z-index:251656704;visibility:visible;mso-wrap-style:square;mso-width-percent:0;mso-height-percent:0;mso-wrap-distance-left:9pt;mso-wrap-distance-top:0;mso-wrap-distance-right:9pt;mso-wrap-distance-bottom:0;mso-position-horizontal:absolute;mso-position-horizontal-relative:text;mso-position-vertical:absolute;mso-position-vertical-relative:text;mso-width-percent:0;mso-height-percent:0;mso-width-relative:margin;mso-height-relative:margin;v-text-anchor:top" o:gfxdata="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" filled="f" stroked="f">
-                <v:fill o:detectmouseclick="t"/>
                 <v:textbox>
                   <w:txbxContent>
                     <w:p>
@@ -522,7 +715,6 @@
           <mc:Fallback>
             <w:pict>
               <v:shape w14:anchorId="7527D5D6" id="Text Box 38" o:spid="_x0000_s1028" type="#_x0000_t202" style="position:absolute;margin-left:52pt;margin-top:6.55pt;width:32pt;height:50pt;z-index:252004864;visibility:visible;mso-wrap-style:square;mso-width-percent:0;mso-height-percent:0;mso-wrap-distance-left:9pt;mso-wrap-distance-top:0;mso-wrap-distance-right:9pt;mso-wrap-distance-bottom:0;mso-position-horizontal:absolute;mso-position-horizontal-relative:text;mso-position-vertical:absolute;mso-position-vertical-relative:text;mso-width-percent:0;mso-height-percent:0;mso-width-relative:margin;mso-height-relative:margin;v-text-anchor:top" o:gfxdata="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" filled="f" stroked="f">
-                <v:fill o:detectmouseclick="t"/>
                 <v:textbox>
                   <w:txbxContent>
                     <w:p>
@@ -621,7 +813,7 @@
           </mc:Choice>
           <mc:Fallback>
             <w:pict>
-              <v:rect w14:anchorId="07A0AA1B" id="Rectangle 18" o:spid="_x0000_s1026" style="position:absolute;margin-left:55.5pt;margin-top:7.15pt;width:405.5pt;height:94pt;z-index:251412992;visibility:visible;mso-wrap-style:square;mso-width-percent:0;mso-height-percent:0;mso-wrap-distance-left:9pt;mso-wrap-distance-top:0;mso-wrap-distance-right:9pt;mso-wrap-distance-bottom:0;mso-position-horizontal:absolute;mso-position-horizontal-relative:text;mso-position-vertical:absolute;mso-position-vertical-relative:text;mso-width-percent:0;mso-height-percent:0;mso-width-relative:margin;mso-height-relative:margin;v-text-anchor:middle" o:gfxdata="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" filled="f" strokecolor="black [3213]" strokeweight="1pt"/>
+              <v:rect w14:anchorId="0A65FBA5" id="Rectangle 18" o:spid="_x0000_s1026" style="position:absolute;margin-left:55.5pt;margin-top:7.15pt;width:405.5pt;height:94pt;z-index:251412992;visibility:visible;mso-wrap-style:square;mso-width-percent:0;mso-height-percent:0;mso-wrap-distance-left:9pt;mso-wrap-distance-top:0;mso-wrap-distance-right:9pt;mso-wrap-distance-bottom:0;mso-position-horizontal:absolute;mso-position-horizontal-relative:text;mso-position-vertical:absolute;mso-position-vertical-relative:text;mso-width-percent:0;mso-height-percent:0;mso-width-relative:margin;mso-height-relative:margin;v-text-anchor:middle" o:gfxdata="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" filled="f" strokecolor="black [3213]" strokeweight="1pt"/>
             </w:pict>
           </mc:Fallback>
         </mc:AlternateContent>
@@ -703,7 +895,6 @@
           <mc:Fallback>
             <w:pict>
               <v:shape w14:anchorId="5009BE6C" id="Text Box 28" o:spid="_x0000_s1029" type="#_x0000_t202" style="position:absolute;margin-left:93.5pt;margin-top:170.05pt;width:32pt;height:50pt;z-index:251616768;visibility:visible;mso-wrap-style:square;mso-width-percent:0;mso-height-percent:0;mso-wrap-distance-left:9pt;mso-wrap-distance-top:0;mso-wrap-distance-right:9pt;mso-wrap-distance-bottom:0;mso-position-horizontal:absolute;mso-position-horizontal-relative:text;mso-position-vertical:absolute;mso-position-vertical-relative:text;mso-width-percent:0;mso-height-percent:0;mso-width-relative:margin;mso-height-relative:margin;v-text-anchor:top" o:gfxdata="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" filled="f" stroked="f">
-                <v:fill o:detectmouseclick="t"/>
                 <v:textbox>
                   <w:txbxContent>
                     <w:p>
@@ -810,7 +1001,6 @@
           <mc:Fallback>
             <w:pict>
               <v:shape w14:anchorId="6C994EF6" id="Text Box 32" o:spid="_x0000_s1030" type="#_x0000_t202" style="position:absolute;margin-left:37pt;margin-top:110.55pt;width:32pt;height:50pt;z-index:251794944;visibility:visible;mso-wrap-style:square;mso-width-percent:0;mso-height-percent:0;mso-wrap-distance-left:9pt;mso-wrap-distance-top:0;mso-wrap-distance-right:9pt;mso-wrap-distance-bottom:0;mso-position-horizontal:absolute;mso-position-horizontal-relative:text;mso-position-vertical:absolute;mso-position-vertical-relative:text;mso-width-percent:0;mso-height-percent:0;mso-width-relative:margin;mso-height-relative:margin;v-text-anchor:top" o:gfxdata="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" filled="f" stroked="f">
-                <v:fill o:detectmouseclick="t"/>
                 <v:textbox>
                   <w:txbxContent>
                     <w:p>
@@ -915,7 +1105,7 @@
           </mc:Choice>
           <mc:Fallback>
             <w:pict>
-              <v:rect w14:anchorId="15CAAD62" id="Rectangle 19" o:spid="_x0000_s1026" style="position:absolute;margin-left:40pt;margin-top:100.65pt;width:423pt;height:34pt;z-index:251449856;visibility:visible;mso-wrap-style:square;mso-width-percent:0;mso-height-percent:0;mso-wrap-distance-left:9pt;mso-wrap-distance-top:0;mso-wrap-distance-right:9pt;mso-wrap-distance-bottom:0;mso-position-horizontal:absolute;mso-position-horizontal-relative:text;mso-position-vertical:absolute;mso-position-vertical-relative:text;mso-width-percent:0;mso-height-percent:0;mso-width-relative:margin;mso-height-relative:margin;v-text-anchor:middle" o:gfxdata="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" filled="f" strokecolor="black [3213]" strokeweight="1pt"/>
+              <v:rect w14:anchorId="1449B130" id="Rectangle 19" o:spid="_x0000_s1026" style="position:absolute;margin-left:40pt;margin-top:100.65pt;width:423pt;height:34pt;z-index:251449856;visibility:visible;mso-wrap-style:square;mso-width-percent:0;mso-height-percent:0;mso-wrap-distance-left:9pt;mso-wrap-distance-top:0;mso-wrap-distance-right:9pt;mso-wrap-distance-bottom:0;mso-position-horizontal:absolute;mso-position-horizontal-relative:text;mso-position-vertical:absolute;mso-position-vertical-relative:text;mso-width-percent:0;mso-height-percent:0;mso-width-relative:margin;mso-height-relative:margin;v-text-anchor:middle" o:gfxdata="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" filled="f" strokecolor="black [3213]" strokeweight="1pt"/>
             </w:pict>
           </mc:Fallback>
         </mc:AlternateContent>
@@ -997,7 +1187,6 @@
           <mc:Fallback>
             <w:pict>
               <v:shape w14:anchorId="547C831C" id="Text Box 30" o:spid="_x0000_s1031" type="#_x0000_t202" style="position:absolute;margin-left:49.5pt;margin-top:129.55pt;width:32pt;height:50pt;z-index:251700736;visibility:visible;mso-wrap-style:square;mso-width-percent:0;mso-height-percent:0;mso-wrap-distance-left:9pt;mso-wrap-distance-top:0;mso-wrap-distance-right:9pt;mso-wrap-distance-bottom:0;mso-position-horizontal:absolute;mso-position-horizontal-relative:text;mso-position-vertical:absolute;mso-position-vertical-relative:text;mso-width-percent:0;mso-height-percent:0;mso-width-relative:margin;mso-height-relative:margin;v-text-anchor:top" o:gfxdata="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" filled="f" stroked="f">
-                <v:fill o:detectmouseclick="t"/>
                 <v:textbox>
                   <w:txbxContent>
                     <w:p>
@@ -1098,7 +1287,6 @@
           <mc:Fallback>
             <w:pict>
               <v:shape w14:anchorId="523A0916" id="Text Box 33" o:spid="_x0000_s1032" type="#_x0000_t202" style="position:absolute;margin-left:47.5pt;margin-top:251.05pt;width:32pt;height:50pt;z-index:251828736;visibility:visible;mso-wrap-style:square;mso-width-percent:0;mso-height-percent:0;mso-wrap-distance-left:9pt;mso-wrap-distance-top:0;mso-wrap-distance-right:9pt;mso-wrap-distance-bottom:0;mso-position-horizontal:absolute;mso-position-horizontal-relative:text;mso-position-vertical:absolute;mso-position-vertical-relative:text;mso-width-percent:0;mso-height-percent:0;mso-width-relative:margin;mso-height-relative:margin;v-text-anchor:top" o:gfxdata="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" filled="f" stroked="f">
-                <v:fill o:detectmouseclick="t"/>
                 <v:textbox>
                   <w:txbxContent>
                     <w:p>
@@ -1199,7 +1387,6 @@
           <mc:Fallback>
             <w:pict>
               <v:shape w14:anchorId="274DA768" id="Text Box 37" o:spid="_x0000_s1033" type="#_x0000_t202" style="position:absolute;margin-left:441pt;margin-top:169.05pt;width:32pt;height:50pt;z-index:251989504;visibility:visible;mso-wrap-style:square;mso-width-percent:0;mso-height-percent:0;mso-wrap-distance-left:9pt;mso-wrap-distance-top:0;mso-wrap-distance-right:9pt;mso-wrap-distance-bottom:0;mso-position-horizontal:absolute;mso-position-horizontal-relative:text;mso-position-vertical:absolute;mso-position-vertical-relative:text;mso-width-percent:0;mso-height-percent:0;mso-width-relative:margin;mso-height-relative:margin;v-text-anchor:top" o:gfxdata="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" filled="f" stroked="f">
-                <v:fill o:detectmouseclick="t"/>
                 <v:textbox>
                   <w:txbxContent>
                     <w:p>
@@ -1306,7 +1493,6 @@
           <mc:Fallback>
             <w:pict>
               <v:shape w14:anchorId="33B95AC9" id="Text Box 34" o:spid="_x0000_s1034" type="#_x0000_t202" style="position:absolute;margin-left:191pt;margin-top:169.05pt;width:40.5pt;height:50pt;z-index:251869696;visibility:visible;mso-wrap-style:square;mso-width-percent:0;mso-height-percent:0;mso-wrap-distance-left:9pt;mso-wrap-distance-top:0;mso-wrap-distance-right:9pt;mso-wrap-distance-bottom:0;mso-position-horizontal:absolute;mso-position-horizontal-relative:text;mso-position-vertical:absolute;mso-position-vertical-relative:text;mso-width-percent:0;mso-height-percent:0;mso-width-relative:margin;mso-height-relative:margin;v-text-anchor:top" o:gfxdata="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" filled="f" stroked="f">
-                <v:fill o:detectmouseclick="t"/>
                 <v:textbox>
                   <w:txbxContent>
                     <w:p>
@@ -1407,7 +1593,6 @@
           <mc:Fallback>
             <w:pict>
               <v:shape w14:anchorId="0FAD9E0D" id="Text Box 35" o:spid="_x0000_s1035" type="#_x0000_t202" style="position:absolute;margin-left:323pt;margin-top:174.55pt;width:40.5pt;height:50pt;z-index:251909632;visibility:visible;mso-wrap-style:square;mso-width-percent:0;mso-height-percent:0;mso-wrap-distance-left:9pt;mso-wrap-distance-top:0;mso-wrap-distance-right:9pt;mso-wrap-distance-bottom:0;mso-position-horizontal:absolute;mso-position-horizontal-relative:text;mso-position-vertical:absolute;mso-position-vertical-relative:text;mso-width-percent:0;mso-height-percent:0;mso-width-relative:margin;mso-height-relative:margin;v-text-anchor:top" o:gfxdata="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" filled="f" stroked="f">
-                <v:fill o:detectmouseclick="t"/>
                 <v:textbox>
                   <w:txbxContent>
                     <w:p>
@@ -1502,7 +1687,6 @@
           <mc:Fallback>
             <w:pict>
               <v:shape w14:anchorId="566EE2E0" id="Text Box 36" o:spid="_x0000_s1036" type="#_x0000_t202" style="position:absolute;margin-left:286pt;margin-top:174.55pt;width:32pt;height:50pt;z-index:251949568;visibility:visible;mso-wrap-style:square;mso-width-percent:0;mso-height-percent:0;mso-wrap-distance-left:9pt;mso-wrap-distance-top:0;mso-wrap-distance-right:9pt;mso-wrap-distance-bottom:0;mso-position-horizontal:absolute;mso-position-horizontal-relative:text;mso-position-vertical:absolute;mso-position-vertical-relative:text;mso-width-percent:0;mso-height-percent:0;mso-width-relative:margin;mso-height-relative:margin;v-text-anchor:top" o:gfxdata="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" filled="f" stroked="f">
-                <v:fill o:detectmouseclick="t"/>
                 <v:textbox>
                   <w:txbxContent>
                     <w:p>
@@ -1597,7 +1781,6 @@
           <mc:Fallback>
             <w:pict>
               <v:shape w14:anchorId="2987BA19" id="Text Box 31" o:spid="_x0000_s1037" type="#_x0000_t202" style="position:absolute;margin-left:50.5pt;margin-top:59.05pt;width:32pt;height:50pt;z-index:251739648;visibility:visible;mso-wrap-style:square;mso-width-percent:0;mso-height-percent:0;mso-wrap-distance-left:9pt;mso-wrap-distance-top:0;mso-wrap-distance-right:9pt;mso-wrap-distance-bottom:0;mso-position-horizontal:absolute;mso-position-horizontal-relative:text;mso-position-vertical:absolute;mso-position-vertical-relative:text;mso-width-percent:0;mso-height-percent:0;mso-width-relative:margin;mso-height-relative:margin;v-text-anchor:top" o:gfxdata="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" filled="f" stroked="f">
-                <v:fill o:detectmouseclick="t"/>
                 <v:textbox>
                   <w:txbxContent>
                     <w:p>
@@ -1692,7 +1875,6 @@
           <mc:Fallback>
             <w:pict>
               <v:shape w14:anchorId="5A5A326B" id="Text Box 27" o:spid="_x0000_s1038" type="#_x0000_t202" style="position:absolute;margin-left:-13.5pt;margin-top:139.3pt;width:32pt;height:50pt;z-index:251576832;visibility:visible;mso-wrap-style:square;mso-width-percent:0;mso-height-percent:0;mso-wrap-distance-left:9pt;mso-wrap-distance-top:0;mso-wrap-distance-right:9pt;mso-wrap-distance-bottom:0;mso-position-horizontal:absolute;mso-position-horizontal-relative:text;mso-position-vertical:absolute;mso-position-vertical-relative:text;mso-width-percent:0;mso-height-percent:0;mso-width-relative:margin;mso-height-relative:margin;v-text-anchor:top" o:gfxdata="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" filled="f" stroked="f">
-                <v:fill o:detectmouseclick="t"/>
                 <v:textbox>
                   <w:txbxContent>
                     <w:p>
@@ -1791,7 +1973,7 @@
           </mc:Choice>
           <mc:Fallback>
             <w:pict>
-              <v:rect w14:anchorId="516918C9" id="Rectangle 24" o:spid="_x0000_s1026" style="position:absolute;margin-left:73pt;margin-top:.55pt;width:396.5pt;height:317pt;z-index:251531776;visibility:visible;mso-wrap-style:square;mso-width-percent:0;mso-height-percent:0;mso-wrap-distance-left:9pt;mso-wrap-distance-top:0;mso-wrap-distance-right:9pt;mso-wrap-distance-bottom:0;mso-position-horizontal:absolute;mso-position-horizontal-relative:text;mso-position-vertical:absolute;mso-position-vertical-relative:text;mso-width-percent:0;mso-height-percent:0;mso-width-relative:margin;mso-height-relative:margin;v-text-anchor:middle" o:gfxdata="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" filled="f" strokecolor="#ffc000" strokeweight="1pt"/>
+              <v:rect w14:anchorId="6177E547" id="Rectangle 24" o:spid="_x0000_s1026" style="position:absolute;margin-left:73pt;margin-top:.55pt;width:396.5pt;height:317pt;z-index:251531776;visibility:visible;mso-wrap-style:square;mso-width-percent:0;mso-height-percent:0;mso-wrap-distance-left:9pt;mso-wrap-distance-top:0;mso-wrap-distance-right:9pt;mso-wrap-distance-bottom:0;mso-position-horizontal:absolute;mso-position-horizontal-relative:text;mso-position-vertical:absolute;mso-position-vertical-relative:text;mso-width-percent:0;mso-height-percent:0;mso-width-relative:margin;mso-height-relative:margin;v-text-anchor:middle" o:gfxdata="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" filled="f" strokecolor="#ffc000" strokeweight="1pt"/>
             </w:pict>
           </mc:Fallback>
         </mc:AlternateContent>
@@ -1871,7 +2053,7 @@
           </mc:Choice>
           <mc:Fallback>
             <w:pict>
-              <v:rect w14:anchorId="7164428A" id="Rectangle 13" o:spid="_x0000_s1026" style="position:absolute;margin-left:44.75pt;margin-top:201.8pt;width:419.75pt;height:113.75pt;z-index:251332096;visibility:visible;mso-wrap-style:square;mso-width-percent:0;mso-height-percent:0;mso-wrap-distance-left:9pt;mso-wrap-distance-top:0;mso-wrap-distance-right:9pt;mso-wrap-distance-bottom:0;mso-position-horizontal:absolute;mso-position-horizontal-relative:text;mso-position-vertical:absolute;mso-position-vertical-relative:text;mso-width-percent:0;mso-height-percent:0;mso-width-relative:margin;mso-height-relative:margin;v-text-anchor:middle" o:gfxdata="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" filled="f" strokecolor="black [3213]" strokeweight="1pt"/>
+              <v:rect w14:anchorId="613735F8" id="Rectangle 13" o:spid="_x0000_s1026" style="position:absolute;margin-left:44.75pt;margin-top:201.8pt;width:419.75pt;height:113.75pt;z-index:251332096;visibility:visible;mso-wrap-style:square;mso-width-percent:0;mso-height-percent:0;mso-wrap-distance-left:9pt;mso-wrap-distance-top:0;mso-wrap-distance-right:9pt;mso-wrap-distance-bottom:0;mso-position-horizontal:absolute;mso-position-horizontal-relative:text;mso-position-vertical:absolute;mso-position-vertical-relative:text;mso-width-percent:0;mso-height-percent:0;mso-width-relative:margin;mso-height-relative:margin;v-text-anchor:middle" o:gfxdata="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" filled="f" strokecolor="black [3213]" strokeweight="1pt"/>
             </w:pict>
           </mc:Fallback>
         </mc:AlternateContent>
@@ -1951,7 +2133,7 @@
           </mc:Choice>
           <mc:Fallback>
             <w:pict>
-              <v:rect w14:anchorId="46E80FE7" id="Rectangle 23" o:spid="_x0000_s1026" style="position:absolute;margin-left:64.25pt;margin-top:142.8pt;width:404.3pt;height:9.75pt;z-index:251524608;visibility:visible;mso-wrap-style:square;mso-width-percent:0;mso-height-percent:0;mso-wrap-distance-left:9pt;mso-wrap-distance-top:0;mso-wrap-distance-right:9pt;mso-wrap-distance-bottom:0;mso-position-horizontal:absolute;mso-position-horizontal-relative:text;mso-position-vertical:absolute;mso-position-vertical-relative:text;mso-width-percent:0;mso-height-percent:0;mso-width-relative:margin;mso-height-relative:margin;v-text-anchor:middle" o:gfxdata="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" filled="f" strokecolor="red" strokeweight="1pt"/>
+              <v:rect w14:anchorId="3DE17955" id="Rectangle 23" o:spid="_x0000_s1026" style="position:absolute;margin-left:64.25pt;margin-top:142.8pt;width:404.3pt;height:9.75pt;z-index:251524608;visibility:visible;mso-wrap-style:square;mso-width-percent:0;mso-height-percent:0;mso-wrap-distance-left:9pt;mso-wrap-distance-top:0;mso-wrap-distance-right:9pt;mso-wrap-distance-bottom:0;mso-position-horizontal:absolute;mso-position-horizontal-relative:text;mso-position-vertical:absolute;mso-position-vertical-relative:text;mso-width-percent:0;mso-height-percent:0;mso-width-relative:margin;mso-height-relative:margin;v-text-anchor:middle" o:gfxdata="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" filled="f" strokecolor="red" strokeweight="1pt"/>
             </w:pict>
           </mc:Fallback>
         </mc:AlternateContent>
@@ -2031,7 +2213,7 @@
           </mc:Choice>
           <mc:Fallback>
             <w:pict>
-              <v:rect w14:anchorId="79296158" id="Rectangle 15" o:spid="_x0000_s1026" style="position:absolute;margin-left:230.5pt;margin-top:153.3pt;width:84pt;height:38.25pt;z-index:251364864;visibility:visible;mso-wrap-style:square;mso-width-percent:0;mso-height-percent:0;mso-wrap-distance-left:9pt;mso-wrap-distance-top:0;mso-wrap-distance-right:9pt;mso-wrap-distance-bottom:0;mso-position-horizontal:absolute;mso-position-horizontal-relative:text;mso-position-vertical:absolute;mso-position-vertical-relative:text;mso-width-percent:0;mso-height-percent:0;mso-width-relative:margin;mso-height-relative:margin;v-text-anchor:middle" o:gfxdata="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" filled="f" strokecolor="black [3213]" strokeweight="1pt"/>
+              <v:rect w14:anchorId="155F292F" id="Rectangle 15" o:spid="_x0000_s1026" style="position:absolute;margin-left:230.5pt;margin-top:153.3pt;width:84pt;height:38.25pt;z-index:251364864;visibility:visible;mso-wrap-style:square;mso-width-percent:0;mso-height-percent:0;mso-wrap-distance-left:9pt;mso-wrap-distance-top:0;mso-wrap-distance-right:9pt;mso-wrap-distance-bottom:0;mso-position-horizontal:absolute;mso-position-horizontal-relative:text;mso-position-vertical:absolute;mso-position-vertical-relative:text;mso-width-percent:0;mso-height-percent:0;mso-width-relative:margin;mso-height-relative:margin;v-text-anchor:middle" o:gfxdata="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" filled="f" strokecolor="black [3213]" strokeweight="1pt"/>
             </w:pict>
           </mc:Fallback>
         </mc:AlternateContent>
@@ -2111,7 +2293,7 @@
           </mc:Choice>
           <mc:Fallback>
             <w:pict>
-              <v:rect w14:anchorId="468ADAF7" id="Rectangle 22" o:spid="_x0000_s1026" style="position:absolute;margin-left:64.35pt;margin-top:135.7pt;width:404.3pt;height:6.95pt;z-index:251506176;visibility:visible;mso-wrap-style:square;mso-width-percent:0;mso-height-percent:0;mso-wrap-distance-left:9pt;mso-wrap-distance-top:0;mso-wrap-distance-right:9pt;mso-wrap-distance-bottom:0;mso-position-horizontal:absolute;mso-position-horizontal-relative:text;mso-position-vertical:absolute;mso-position-vertical-relative:text;mso-width-percent:0;mso-height-percent:0;mso-width-relative:margin;mso-height-relative:margin;v-text-anchor:middle" o:gfxdata="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" filled="f" strokecolor="red" strokeweight="1pt"/>
+              <v:rect w14:anchorId="6635EE42" id="Rectangle 22" o:spid="_x0000_s1026" style="position:absolute;margin-left:64.35pt;margin-top:135.7pt;width:404.3pt;height:6.95pt;z-index:251506176;visibility:visible;mso-wrap-style:square;mso-width-percent:0;mso-height-percent:0;mso-wrap-distance-left:9pt;mso-wrap-distance-top:0;mso-wrap-distance-right:9pt;mso-wrap-distance-bottom:0;mso-position-horizontal:absolute;mso-position-horizontal-relative:text;mso-position-vertical:absolute;mso-position-vertical-relative:text;mso-width-percent:0;mso-height-percent:0;mso-width-relative:margin;mso-height-relative:margin;v-text-anchor:middle" o:gfxdata="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" filled="f" strokecolor="red" strokeweight="1pt"/>
             </w:pict>
           </mc:Fallback>
         </mc:AlternateContent>
@@ -2191,7 +2373,7 @@
           </mc:Choice>
           <mc:Fallback>
             <w:pict>
-              <v:rect w14:anchorId="5CF2252B" id="Rectangle 17" o:spid="_x0000_s1026" style="position:absolute;margin-left:420.5pt;margin-top:152.55pt;width:36.5pt;height:33pt;z-index:251388416;visibility:visible;mso-wrap-style:square;mso-width-percent:0;mso-height-percent:0;mso-wrap-distance-left:9pt;mso-wrap-distance-top:0;mso-wrap-distance-right:9pt;mso-wrap-distance-bottom:0;mso-position-horizontal:absolute;mso-position-horizontal-relative:text;mso-position-vertical:absolute;mso-position-vertical-relative:text;mso-width-percent:0;mso-height-percent:0;mso-width-relative:margin;mso-height-relative:margin;v-text-anchor:middle" o:gfxdata="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" filled="f" strokecolor="black [3213]" strokeweight="1pt"/>
+              <v:rect w14:anchorId="7D3E659D" id="Rectangle 17" o:spid="_x0000_s1026" style="position:absolute;margin-left:420.5pt;margin-top:152.55pt;width:36.5pt;height:33pt;z-index:251388416;visibility:visible;mso-wrap-style:square;mso-width-percent:0;mso-height-percent:0;mso-wrap-distance-left:9pt;mso-wrap-distance-top:0;mso-wrap-distance-right:9pt;mso-wrap-distance-bottom:0;mso-position-horizontal:absolute;mso-position-horizontal-relative:text;mso-position-vertical:absolute;mso-position-vertical-relative:text;mso-width-percent:0;mso-height-percent:0;mso-width-relative:margin;mso-height-relative:margin;v-text-anchor:middle" o:gfxdata="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" filled="f" strokecolor="black [3213]" strokeweight="1pt"/>
             </w:pict>
           </mc:Fallback>
         </mc:AlternateContent>
@@ -2271,7 +2453,7 @@
           </mc:Choice>
           <mc:Fallback>
             <w:pict>
-              <v:rect w14:anchorId="193E7763" id="Rectangle 16" o:spid="_x0000_s1026" style="position:absolute;margin-left:326.5pt;margin-top:144.05pt;width:59pt;height:49pt;z-index:251377152;visibility:visible;mso-wrap-style:square;mso-width-percent:0;mso-height-percent:0;mso-wrap-distance-left:9pt;mso-wrap-distance-top:0;mso-wrap-distance-right:9pt;mso-wrap-distance-bottom:0;mso-position-horizontal:absolute;mso-position-horizontal-relative:text;mso-position-vertical:absolute;mso-position-vertical-relative:text;mso-width-percent:0;mso-height-percent:0;mso-width-relative:margin;mso-height-relative:margin;v-text-anchor:middle" o:gfxdata="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" filled="f" strokecolor="black [3213]" strokeweight="1pt"/>
+              <v:rect w14:anchorId="12355BFD" id="Rectangle 16" o:spid="_x0000_s1026" style="position:absolute;margin-left:326.5pt;margin-top:144.05pt;width:59pt;height:49pt;z-index:251377152;visibility:visible;mso-wrap-style:square;mso-width-percent:0;mso-height-percent:0;mso-wrap-distance-left:9pt;mso-wrap-distance-top:0;mso-wrap-distance-right:9pt;mso-wrap-distance-bottom:0;mso-position-horizontal:absolute;mso-position-horizontal-relative:text;mso-position-vertical:absolute;mso-position-vertical-relative:text;mso-width-percent:0;mso-height-percent:0;mso-width-relative:margin;mso-height-relative:margin;v-text-anchor:middle" o:gfxdata="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" filled="f" strokecolor="black [3213]" strokeweight="1pt"/>
             </w:pict>
           </mc:Fallback>
         </mc:AlternateContent>
@@ -2348,7 +2530,7 @@
           </mc:Choice>
           <mc:Fallback>
             <w:pict>
-              <v:rect w14:anchorId="065F02F2" id="Rectangle 14" o:spid="_x0000_s1026" style="position:absolute;margin-left:147pt;margin-top:140.05pt;width:70pt;height:47pt;z-index:251342336;visibility:visible;mso-wrap-style:square;mso-width-percent:0;mso-wrap-distance-left:9pt;mso-wrap-distance-top:0;mso-wrap-distance-right:9pt;mso-wrap-distance-bottom:0;mso-position-horizontal:absolute;mso-position-horizontal-relative:text;mso-position-vertical:absolute;mso-position-vertical-relative:text;mso-width-percent:0;mso-width-relative:margin;v-text-anchor:middle" o:gfxdata="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" filled="f" strokecolor="black [3213]" strokeweight="1pt"/>
+              <v:rect w14:anchorId="34889438" id="Rectangle 14" o:spid="_x0000_s1026" style="position:absolute;margin-left:147pt;margin-top:140.05pt;width:70pt;height:47pt;z-index:251342336;visibility:visible;mso-wrap-style:square;mso-width-percent:0;mso-wrap-distance-left:9pt;mso-wrap-distance-top:0;mso-wrap-distance-right:9pt;mso-wrap-distance-bottom:0;mso-position-horizontal:absolute;mso-position-horizontal-relative:text;mso-position-vertical:absolute;mso-position-vertical-relative:text;mso-width-percent:0;mso-width-relative:margin;v-text-anchor:middle" o:gfxdata="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" filled="f" strokecolor="black [3213]" strokeweight="1pt"/>
             </w:pict>
           </mc:Fallback>
         </mc:AlternateContent>
@@ -2425,7 +2607,7 @@
           </mc:Choice>
           <mc:Fallback>
             <w:pict>
-              <v:rect w14:anchorId="2BD6DEF8" id="Rectangle 12" o:spid="_x0000_s1026" style="position:absolute;margin-left:-7.5pt;margin-top:142.55pt;width:49pt;height:47pt;z-index:251316736;visibility:visible;mso-wrap-style:square;mso-width-percent:0;mso-wrap-distance-left:9pt;mso-wrap-distance-top:0;mso-wrap-distance-right:9pt;mso-wrap-distance-bottom:0;mso-position-horizontal:absolute;mso-position-horizontal-relative:text;mso-position-vertical:absolute;mso-position-vertical-relative:text;mso-width-percent:0;mso-width-relative:margin;v-text-anchor:middle" o:gfxdata="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" filled="f" strokecolor="#ffc000" strokeweight="1pt"/>
+              <v:rect w14:anchorId="222D4365" id="Rectangle 12" o:spid="_x0000_s1026" style="position:absolute;margin-left:-7.5pt;margin-top:142.55pt;width:49pt;height:47pt;z-index:251316736;visibility:visible;mso-wrap-style:square;mso-width-percent:0;mso-wrap-distance-left:9pt;mso-wrap-distance-top:0;mso-wrap-distance-right:9pt;mso-wrap-distance-bottom:0;mso-position-horizontal:absolute;mso-position-horizontal-relative:text;mso-position-vertical:absolute;mso-position-vertical-relative:text;mso-width-percent:0;mso-width-relative:margin;v-text-anchor:middle" o:gfxdata="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" filled="f" strokecolor="#ffc000" strokeweight="1pt"/>
             </w:pict>
           </mc:Fallback>
         </mc:AlternateContent>
@@ -2448,7 +2630,7 @@
                     <pic:cNvPicPr preferRelativeResize="0"/>
                   </pic:nvPicPr>
                   <pic:blipFill>
-                    <a:blip r:embed="rId8"/>
+                    <a:blip r:embed="rId6"/>
                     <a:srcRect/>
                     <a:stretch>
                       <a:fillRect/>
@@ -2501,7 +2683,7 @@
                     </pic:cNvPicPr>
                   </pic:nvPicPr>
                   <pic:blipFill>
-                    <a:blip r:embed="rId9">
+                    <a:blip r:embed="rId7">
                       <a:extLst>
                         <a:ext uri="{28A0092B-C50C-407E-A947-70E740481C1C}">
                           <a14:useLocalDpi xmlns:a14="http://schemas.microsoft.com/office/drawing/2010/main" val="0"/>
@@ -2536,11 +2718,16 @@
     <w:p>
       <w:pPr>
         <w:contextualSpacing w:val="0"/>
-      </w:pPr>
-      <w:r>
-        <w:pict>
-          <v:rect id="_x0000_i1037" style="width:0;height:1.5pt" o:hralign="center" o:hrstd="t" o:hr="t" fillcolor="#a0a0a0" stroked="f"/>
-        </w:pict>
+        <w:jc w:val="center"/>
+        <w:rPr>
+          <w:i/>
+        </w:rPr>
+      </w:pPr>
+      <w:r>
+        <w:rPr>
+          <w:i/>
+        </w:rPr>
+        <w:t>Fig. 1 – Block Diagram of the main_FPGA.vi</w:t>
       </w:r>
     </w:p>
     <w:p>
@@ -2552,50 +2739,19 @@
           <w:szCs w:val="26"/>
         </w:rPr>
       </w:pPr>
-    </w:p>
-    <w:p>
-      <w:pPr>
-        <w:pStyle w:val="Heading3"/>
-        <w:contextualSpacing w:val="0"/>
-        <w:rPr>
-          <w:sz w:val="26"/>
-          <w:szCs w:val="26"/>
-        </w:rPr>
-      </w:pPr>
-    </w:p>
-    <w:p>
-      <w:pPr>
-        <w:pStyle w:val="Heading3"/>
-        <w:contextualSpacing w:val="0"/>
-        <w:rPr>
-          <w:sz w:val="26"/>
-          <w:szCs w:val="26"/>
-        </w:rPr>
-      </w:pPr>
-    </w:p>
-    <w:p>
-      <w:pPr>
-        <w:pStyle w:val="Heading3"/>
-        <w:contextualSpacing w:val="0"/>
-        <w:rPr>
-          <w:sz w:val="26"/>
-          <w:szCs w:val="26"/>
-        </w:rPr>
-      </w:pPr>
-      <w:r>
-        <w:rPr>
-          <w:sz w:val="26"/>
-          <w:szCs w:val="26"/>
-        </w:rPr>
-        <w:lastRenderedPageBreak/>
-        <w:t>Functional Subunits</w:t>
-      </w:r>
-      <w:r>
-        <w:rPr>
-          <w:sz w:val="26"/>
-          <w:szCs w:val="26"/>
-        </w:rPr>
-        <w:t xml:space="preserve"> </w:t>
+      <w:r>
+        <w:rPr>
+          <w:sz w:val="26"/>
+          <w:szCs w:val="26"/>
+        </w:rPr>
+        <w:t>2.1.1 F</w:t>
+      </w:r>
+      <w:r>
+        <w:rPr>
+          <w:sz w:val="26"/>
+          <w:szCs w:val="26"/>
+        </w:rPr>
+        <w:t xml:space="preserve">unctional Subunits </w:t>
       </w:r>
     </w:p>
     <w:p>
@@ -2611,39 +2767,15 @@
         <w:contextualSpacing w:val="0"/>
       </w:pPr>
       <w:r>
-        <w:t>2</w:t>
-      </w:r>
-      <w:r>
-        <w:t>:</w:t>
-      </w:r>
-      <w:r>
-        <w:t xml:space="preserve"> Frame 2 </w:t>
-      </w:r>
-      <w:r>
-        <w:t>–</w:t>
-      </w:r>
-      <w:r>
-        <w:t xml:space="preserve"> Contains the stoplight loop</w:t>
-      </w:r>
-    </w:p>
-    <w:p>
-      <w:pPr>
-        <w:contextualSpacing w:val="0"/>
-      </w:pPr>
-      <w:r>
-        <w:t>3</w:t>
-      </w:r>
-      <w:r>
-        <w:t>:</w:t>
-      </w:r>
-      <w:r>
-        <w:t xml:space="preserve"> Hungry Loop </w:t>
-      </w:r>
-      <w:r>
-        <w:t>–</w:t>
-      </w:r>
-      <w:r>
-        <w:t xml:space="preserve"> The mechanism by which frame 1 is maintained and frame 2 is held off</w:t>
+        <w:t>2: Frame 2 – Contains the stoplight loop</w:t>
+      </w:r>
+    </w:p>
+    <w:p>
+      <w:pPr>
+        <w:contextualSpacing w:val="0"/>
+      </w:pPr>
+      <w:r>
+        <w:t>3: Hungry Loop – The mechanism by which frame 1 is maintained and frame 2 is held off</w:t>
       </w:r>
     </w:p>
     <w:p>
@@ -2658,8 +2790,208 @@
         <w:drawing>
           <wp:inline distT="0" distB="0" distL="0" distR="0" wp14:anchorId="3A1F8C32" wp14:editId="1352390B">
             <wp:extent cx="3143250" cy="1577669"/>
-            <wp:effectExtent l="0" t="0" r="0" b="3810"/>
+            <wp:effectExtent l="19050" t="19050" r="19050" b="22860"/>
             <wp:docPr id="41" name="Picture 41"/>
+            <wp:cNvGraphicFramePr>
+              <a:graphicFrameLocks xmlns:a="http://schemas.openxmlformats.org/drawingml/2006/main" noChangeAspect="1"/>
+            </wp:cNvGraphicFramePr>
+            <a:graphic xmlns:a="http://schemas.openxmlformats.org/drawingml/2006/main">
+              <a:graphicData uri="http://schemas.openxmlformats.org/drawingml/2006/picture">
+                <pic:pic xmlns:pic="http://schemas.openxmlformats.org/drawingml/2006/picture">
+                  <pic:nvPicPr>
+                    <pic:cNvPr id="1" name=""/>
+                    <pic:cNvPicPr/>
+                  </pic:nvPicPr>
+                  <pic:blipFill>
+                    <a:blip r:embed="rId8"/>
+                    <a:stretch>
+                      <a:fillRect/>
+                    </a:stretch>
+                  </pic:blipFill>
+                  <pic:spPr>
+                    <a:xfrm>
+                      <a:off x="0" y="0"/>
+                      <a:ext cx="3153325" cy="1582726"/>
+                    </a:xfrm>
+                    <a:prstGeom prst="rect">
+                      <a:avLst/>
+                    </a:prstGeom>
+                    <a:ln>
+                      <a:solidFill>
+                        <a:schemeClr val="tx1"/>
+                      </a:solidFill>
+                    </a:ln>
+                  </pic:spPr>
+                </pic:pic>
+              </a:graphicData>
+            </a:graphic>
+          </wp:inline>
+        </w:drawing>
+      </w:r>
+    </w:p>
+    <w:p>
+      <w:pPr>
+        <w:spacing w:after="120"/>
+        <w:contextualSpacing w:val="0"/>
+        <w:jc w:val="center"/>
+        <w:rPr>
+          <w:i/>
+        </w:rPr>
+      </w:pPr>
+      <w:r>
+        <w:rPr>
+          <w:i/>
+        </w:rPr>
+        <w:t>Fig. 2 – Hungry Loop in main_FPGA.vi</w:t>
+      </w:r>
+    </w:p>
+    <w:p>
+      <w:pPr>
+        <w:contextualSpacing w:val="0"/>
+      </w:pPr>
+      <w:r>
+        <w:t>4: Stoplight Loop – Contains the logic for stoplight operation and handles I/O</w:t>
+      </w:r>
+      <w:r>
+        <w:t xml:space="preserve"> in a manner</w:t>
+      </w:r>
+      <w:r>
+        <w:t xml:space="preserve"> </w:t>
+      </w:r>
+    </w:p>
+    <w:p>
+      <w:pPr>
+        <w:contextualSpacing w:val="0"/>
+      </w:pPr>
+      <w:r>
+        <w:t xml:space="preserve">    </w:t>
+      </w:r>
+      <w:r>
+        <w:t>corresponding to that specified in the lab instructions.</w:t>
+      </w:r>
+    </w:p>
+    <w:p>
+      <w:pPr>
+        <w:contextualSpacing w:val="0"/>
+      </w:pPr>
+      <w:r>
+        <w:t xml:space="preserve">5: Clock – Determines the frequency of the loop clock in response to PR0 and PR1, with a     </w:t>
+      </w:r>
+    </w:p>
+    <w:p>
+      <w:pPr>
+        <w:contextualSpacing w:val="0"/>
+      </w:pPr>
+      <w:r>
+        <w:lastRenderedPageBreak/>
+        <w:t xml:space="preserve">    default frequency of 2kHz</w:t>
+      </w:r>
+    </w:p>
+    <w:p>
+      <w:pPr>
+        <w:contextualSpacing w:val="0"/>
+      </w:pPr>
+    </w:p>
+    <w:p>
+      <w:pPr>
+        <w:contextualSpacing w:val="0"/>
+        <w:jc w:val="center"/>
+      </w:pPr>
+      <w:r>
+        <w:rPr>
+          <w:noProof/>
+        </w:rPr>
+        <w:drawing>
+          <wp:inline distT="0" distB="0" distL="0" distR="0" wp14:anchorId="392CDFD8" wp14:editId="6BF0C49F">
+            <wp:extent cx="4597400" cy="2809031"/>
+            <wp:effectExtent l="19050" t="19050" r="12700" b="10795"/>
+            <wp:docPr id="45" name="Picture 45"/>
+            <wp:cNvGraphicFramePr>
+              <a:graphicFrameLocks xmlns:a="http://schemas.openxmlformats.org/drawingml/2006/main" noChangeAspect="1"/>
+            </wp:cNvGraphicFramePr>
+            <a:graphic xmlns:a="http://schemas.openxmlformats.org/drawingml/2006/main">
+              <a:graphicData uri="http://schemas.openxmlformats.org/drawingml/2006/picture">
+                <pic:pic xmlns:pic="http://schemas.openxmlformats.org/drawingml/2006/picture">
+                  <pic:nvPicPr>
+                    <pic:cNvPr id="1" name=""/>
+                    <pic:cNvPicPr/>
+                  </pic:nvPicPr>
+                  <pic:blipFill>
+                    <a:blip r:embed="rId9"/>
+                    <a:stretch>
+                      <a:fillRect/>
+                    </a:stretch>
+                  </pic:blipFill>
+                  <pic:spPr>
+                    <a:xfrm>
+                      <a:off x="0" y="0"/>
+                      <a:ext cx="4612821" cy="2818453"/>
+                    </a:xfrm>
+                    <a:prstGeom prst="rect">
+                      <a:avLst/>
+                    </a:prstGeom>
+                    <a:ln>
+                      <a:solidFill>
+                        <a:schemeClr val="tx1"/>
+                      </a:solidFill>
+                    </a:ln>
+                  </pic:spPr>
+                </pic:pic>
+              </a:graphicData>
+            </a:graphic>
+          </wp:inline>
+        </w:drawing>
+      </w:r>
+    </w:p>
+    <w:p>
+      <w:pPr>
+        <w:spacing w:after="120"/>
+        <w:contextualSpacing w:val="0"/>
+        <w:jc w:val="center"/>
+        <w:rPr>
+          <w:i/>
+        </w:rPr>
+      </w:pPr>
+      <w:r>
+        <w:rPr>
+          <w:i/>
+        </w:rPr>
+        <w:t>Fig. 3 – Loop Timer</w:t>
+      </w:r>
+    </w:p>
+    <w:p>
+      <w:pPr>
+        <w:contextualSpacing w:val="0"/>
+      </w:pPr>
+      <w:r>
+        <w:t xml:space="preserve">6: Time – Converts the number of iterations (here being the equivalent to clock ticks) into   </w:t>
+      </w:r>
+      <w:r>
+        <w:t xml:space="preserve">  </w:t>
+      </w:r>
+    </w:p>
+    <w:p>
+      <w:pPr>
+        <w:contextualSpacing w:val="0"/>
+      </w:pPr>
+      <w:r>
+        <w:t xml:space="preserve">    seconds. 2000 ticks/second.</w:t>
+      </w:r>
+    </w:p>
+    <w:p>
+      <w:pPr>
+        <w:contextualSpacing w:val="0"/>
+        <w:jc w:val="center"/>
+      </w:pPr>
+      <w:r>
+        <w:rPr>
+          <w:noProof/>
+        </w:rPr>
+        <w:drawing>
+          <wp:inline distT="0" distB="0" distL="0" distR="0" wp14:anchorId="3C363A1F" wp14:editId="5808534D">
+            <wp:extent cx="3562350" cy="1333979"/>
+            <wp:effectExtent l="19050" t="19050" r="19050" b="19050"/>
+            <wp:docPr id="46" name="Picture 46"/>
             <wp:cNvGraphicFramePr>
               <a:graphicFrameLocks xmlns:a="http://schemas.openxmlformats.org/drawingml/2006/main" noChangeAspect="1"/>
             </wp:cNvGraphicFramePr>
@@ -2679,11 +3011,16 @@
                   <pic:spPr>
                     <a:xfrm>
                       <a:off x="0" y="0"/>
-                      <a:ext cx="3153325" cy="1582726"/>
+                      <a:ext cx="3609450" cy="1351616"/>
                     </a:xfrm>
                     <a:prstGeom prst="rect">
                       <a:avLst/>
                     </a:prstGeom>
+                    <a:ln>
+                      <a:solidFill>
+                        <a:schemeClr val="tx1"/>
+                      </a:solidFill>
+                    </a:ln>
                   </pic:spPr>
                 </pic:pic>
               </a:graphicData>
@@ -2695,87 +3032,73 @@
     <w:p>
       <w:pPr>
         <w:contextualSpacing w:val="0"/>
-      </w:pPr>
-      <w:r>
-        <w:t>4</w:t>
-      </w:r>
-      <w:r>
-        <w:t>:</w:t>
-      </w:r>
-      <w:r>
-        <w:t xml:space="preserve"> Stoplight Loop </w:t>
-      </w:r>
-      <w:r>
-        <w:t>–</w:t>
-      </w:r>
-      <w:r>
-        <w:t xml:space="preserve"> Contains the logic for stoplight operation and handles I/O</w:t>
-      </w:r>
-      <w:r>
-        <w:t xml:space="preserve"> in a manner</w:t>
-      </w:r>
-      <w:r>
-        <w:t xml:space="preserve"> </w:t>
-      </w:r>
-    </w:p>
-    <w:p>
-      <w:pPr>
-        <w:contextualSpacing w:val="0"/>
-      </w:pPr>
-      <w:r>
-        <w:t xml:space="preserve">    </w:t>
-      </w:r>
-      <w:r>
-        <w:t>corresponding to that specified in the lab instructions.</w:t>
-      </w:r>
-    </w:p>
-    <w:p>
-      <w:pPr>
-        <w:contextualSpacing w:val="0"/>
-      </w:pPr>
-      <w:r>
-        <w:t>5</w:t>
-      </w:r>
-      <w:r>
-        <w:t>:</w:t>
-      </w:r>
-      <w:r>
-        <w:t xml:space="preserve"> Clock </w:t>
-      </w:r>
-      <w:r>
-        <w:t>–</w:t>
-      </w:r>
-      <w:r>
-        <w:t xml:space="preserve"> Determines the frequency of the loop clock in response to PR0 and PR1, with a     </w:t>
-      </w:r>
-    </w:p>
-    <w:p>
-      <w:pPr>
-        <w:contextualSpacing w:val="0"/>
-      </w:pPr>
-      <w:r>
-        <w:t xml:space="preserve">    default frequency of 2kHz</w:t>
-      </w:r>
-    </w:p>
-    <w:p>
-      <w:pPr>
-        <w:contextualSpacing w:val="0"/>
-      </w:pPr>
-    </w:p>
-    <w:p>
-      <w:pPr>
-        <w:contextualSpacing w:val="0"/>
         <w:jc w:val="center"/>
+        <w:rPr>
+          <w:i/>
+        </w:rPr>
+      </w:pPr>
+      <w:r>
+        <w:rPr>
+          <w:i/>
+        </w:rPr>
+        <w:t xml:space="preserve">Fig. 4 – Ticks to </w:t>
+      </w:r>
+      <w:r>
+        <w:rPr>
+          <w:i/>
+        </w:rPr>
+        <w:t>Second c</w:t>
+      </w:r>
+      <w:r>
+        <w:rPr>
+          <w:i/>
+        </w:rPr>
+        <w:t>onverter</w:t>
+      </w:r>
+    </w:p>
+    <w:p>
+      <w:pPr>
+        <w:contextualSpacing w:val="0"/>
+        <w:jc w:val="center"/>
+      </w:pPr>
+    </w:p>
+    <w:p>
+      <w:pPr>
+        <w:contextualSpacing w:val="0"/>
+      </w:pPr>
+      <w:r>
+        <w:t>7:</w:t>
+      </w:r>
+      <w:r>
+        <w:t xml:space="preserve"> Time Adjustment Register (TAR) – Modifies the transmitted value of the clock register in </w:t>
+      </w:r>
+    </w:p>
+    <w:p>
+      <w:pPr>
+        <w:contextualSpacing w:val="0"/>
+      </w:pPr>
+      <w:r>
+        <w:t xml:space="preserve">    response to the completion of a cycle of a crosswalk request.</w:t>
+      </w:r>
+    </w:p>
+    <w:p>
+      <w:pPr>
+        <w:contextualSpacing w:val="0"/>
+      </w:pPr>
+    </w:p>
+    <w:p>
+      <w:pPr>
+        <w:contextualSpacing w:val="0"/>
       </w:pPr>
       <w:r>
         <w:rPr>
           <w:noProof/>
         </w:rPr>
         <w:drawing>
-          <wp:inline distT="0" distB="0" distL="0" distR="0" wp14:anchorId="392CDFD8" wp14:editId="6BF0C49F">
-            <wp:extent cx="4597400" cy="2809031"/>
-            <wp:effectExtent l="0" t="0" r="0" b="0"/>
-            <wp:docPr id="45" name="Picture 45"/>
+          <wp:inline distT="0" distB="0" distL="0" distR="0" wp14:anchorId="7B791C22" wp14:editId="2E9717F9">
+            <wp:extent cx="5943600" cy="881380"/>
+            <wp:effectExtent l="19050" t="19050" r="19050" b="13970"/>
+            <wp:docPr id="48" name="Picture 48"/>
             <wp:cNvGraphicFramePr>
               <a:graphicFrameLocks xmlns:a="http://schemas.openxmlformats.org/drawingml/2006/main" noChangeAspect="1"/>
             </wp:cNvGraphicFramePr>
@@ -2795,11 +3118,16 @@
                   <pic:spPr>
                     <a:xfrm>
                       <a:off x="0" y="0"/>
-                      <a:ext cx="4612821" cy="2818453"/>
+                      <a:ext cx="5943600" cy="881380"/>
                     </a:xfrm>
                     <a:prstGeom prst="rect">
                       <a:avLst/>
                     </a:prstGeom>
+                    <a:ln>
+                      <a:solidFill>
+                        <a:schemeClr val="tx1"/>
+                      </a:solidFill>
+                    </a:ln>
                   </pic:spPr>
                 </pic:pic>
               </a:graphicData>
@@ -2811,48 +3139,62 @@
     <w:p>
       <w:pPr>
         <w:contextualSpacing w:val="0"/>
-      </w:pPr>
-      <w:r>
-        <w:t>6</w:t>
-      </w:r>
-      <w:r>
-        <w:t>:</w:t>
-      </w:r>
-      <w:r>
-        <w:t xml:space="preserve"> Time </w:t>
-      </w:r>
-      <w:r>
-        <w:t>–</w:t>
-      </w:r>
-      <w:r>
-        <w:t xml:space="preserve"> Converts the number of iterations (here being the equivalent to clock ticks) into   </w:t>
-      </w:r>
-      <w:r>
-        <w:t xml:space="preserve">  </w:t>
-      </w:r>
-    </w:p>
-    <w:p>
-      <w:pPr>
-        <w:contextualSpacing w:val="0"/>
-      </w:pPr>
-      <w:r>
-        <w:t xml:space="preserve">    seconds. 2000 ticks/second.</w:t>
-      </w:r>
-    </w:p>
-    <w:p>
-      <w:pPr>
-        <w:contextualSpacing w:val="0"/>
         <w:jc w:val="center"/>
+        <w:rPr>
+          <w:i/>
+        </w:rPr>
+      </w:pPr>
+      <w:r>
+        <w:rPr>
+          <w:i/>
+        </w:rPr>
+        <w:t>Fig. 5 – Time Adjustment Register</w:t>
+      </w:r>
+    </w:p>
+    <w:p>
+      <w:pPr>
+        <w:contextualSpacing w:val="0"/>
+      </w:pPr>
+    </w:p>
+    <w:p>
+      <w:r>
+        <w:br w:type="page"/>
+      </w:r>
+    </w:p>
+    <w:p>
+      <w:pPr>
+        <w:contextualSpacing w:val="0"/>
+      </w:pPr>
+      <w:r>
+        <w:lastRenderedPageBreak/>
+        <w:t xml:space="preserve">7.1: Cycle Adjust – Subtracts the cycle </w:t>
+      </w:r>
+      <w:r>
+        <w:t>period</w:t>
+      </w:r>
+      <w:r>
+        <w:t xml:space="preserve"> (120s) from the TAR on the completion of a cycle</w:t>
+      </w:r>
+    </w:p>
+    <w:p>
+      <w:pPr>
+        <w:contextualSpacing w:val="0"/>
+      </w:pPr>
+    </w:p>
+    <w:p>
+      <w:pPr>
+        <w:contextualSpacing w:val="0"/>
+        <w:jc w:val="center"/>
       </w:pPr>
       <w:r>
         <w:rPr>
           <w:noProof/>
         </w:rPr>
         <w:drawing>
-          <wp:inline distT="0" distB="0" distL="0" distR="0" wp14:anchorId="3C363A1F" wp14:editId="5808534D">
-            <wp:extent cx="3562350" cy="1333979"/>
-            <wp:effectExtent l="0" t="0" r="0" b="0"/>
-            <wp:docPr id="46" name="Picture 46"/>
+          <wp:inline distT="0" distB="0" distL="0" distR="0" wp14:anchorId="4393C777" wp14:editId="75AC0AFB">
+            <wp:extent cx="3600450" cy="1651745"/>
+            <wp:effectExtent l="19050" t="19050" r="19050" b="24765"/>
+            <wp:docPr id="50" name="Picture 50"/>
             <wp:cNvGraphicFramePr>
               <a:graphicFrameLocks xmlns:a="http://schemas.openxmlformats.org/drawingml/2006/main" noChangeAspect="1"/>
             </wp:cNvGraphicFramePr>
@@ -2872,11 +3214,16 @@
                   <pic:spPr>
                     <a:xfrm>
                       <a:off x="0" y="0"/>
-                      <a:ext cx="3609450" cy="1351616"/>
+                      <a:ext cx="3622398" cy="1661814"/>
                     </a:xfrm>
                     <a:prstGeom prst="rect">
                       <a:avLst/>
                     </a:prstGeom>
+                    <a:ln>
+                      <a:solidFill>
+                        <a:schemeClr val="tx1"/>
+                      </a:solidFill>
+                    </a:ln>
                   </pic:spPr>
                 </pic:pic>
               </a:graphicData>
@@ -2887,57 +3234,47 @@
     </w:p>
     <w:p>
       <w:pPr>
+        <w:spacing w:after="120"/>
         <w:contextualSpacing w:val="0"/>
         <w:jc w:val="center"/>
       </w:pPr>
-    </w:p>
-    <w:p>
-      <w:pPr>
-        <w:contextualSpacing w:val="0"/>
-      </w:pPr>
-      <w:r>
-        <w:lastRenderedPageBreak/>
-        <w:t>7</w:t>
-      </w:r>
-      <w:r>
-        <w:t>:</w:t>
-      </w:r>
-      <w:r>
-        <w:t xml:space="preserve"> Time Adjustment Register (TAR) </w:t>
-      </w:r>
-      <w:r>
-        <w:t>–</w:t>
-      </w:r>
-      <w:r>
-        <w:t xml:space="preserve"> Modifies the transmitted value of the clock register in </w:t>
-      </w:r>
-    </w:p>
-    <w:p>
-      <w:pPr>
-        <w:contextualSpacing w:val="0"/>
-      </w:pPr>
-      <w:r>
-        <w:t xml:space="preserve">    response to the completion of a cycle of a crosswalk request.</w:t>
-      </w:r>
-    </w:p>
-    <w:p>
-      <w:pPr>
-        <w:contextualSpacing w:val="0"/>
-      </w:pPr>
-    </w:p>
-    <w:p>
-      <w:pPr>
-        <w:contextualSpacing w:val="0"/>
+      <w:r>
+        <w:rPr>
+          <w:i/>
+        </w:rPr>
+        <w:t>Fig. 6 – Resets the cycle timing</w:t>
+      </w:r>
+    </w:p>
+    <w:p>
+      <w:pPr>
+        <w:contextualSpacing w:val="0"/>
+      </w:pPr>
+      <w:r>
+        <w:t xml:space="preserve">7.2: Crosswalk Adjust – Adds the crosswalk reduction (8s) to the TAR on a valid crosswalk </w:t>
+      </w:r>
+    </w:p>
+    <w:p>
+      <w:pPr>
+        <w:contextualSpacing w:val="0"/>
+      </w:pPr>
+      <w:r>
+        <w:t xml:space="preserve">       request.</w:t>
+      </w:r>
+    </w:p>
+    <w:p>
+      <w:pPr>
+        <w:contextualSpacing w:val="0"/>
+        <w:jc w:val="center"/>
       </w:pPr>
       <w:r>
         <w:rPr>
           <w:noProof/>
         </w:rPr>
         <w:drawing>
-          <wp:inline distT="0" distB="0" distL="0" distR="0" wp14:anchorId="7B791C22" wp14:editId="2E9717F9">
-            <wp:extent cx="5943600" cy="881380"/>
-            <wp:effectExtent l="0" t="0" r="0" b="0"/>
-            <wp:docPr id="48" name="Picture 48"/>
+          <wp:inline distT="0" distB="0" distL="0" distR="0" wp14:anchorId="7E8BD023" wp14:editId="5B3C4B84">
+            <wp:extent cx="3016250" cy="1371814"/>
+            <wp:effectExtent l="19050" t="19050" r="12700" b="19050"/>
+            <wp:docPr id="51" name="Picture 51"/>
             <wp:cNvGraphicFramePr>
               <a:graphicFrameLocks xmlns:a="http://schemas.openxmlformats.org/drawingml/2006/main" noChangeAspect="1"/>
             </wp:cNvGraphicFramePr>
@@ -2957,11 +3294,16 @@
                   <pic:spPr>
                     <a:xfrm>
                       <a:off x="0" y="0"/>
-                      <a:ext cx="5943600" cy="881380"/>
+                      <a:ext cx="3050085" cy="1387202"/>
                     </a:xfrm>
                     <a:prstGeom prst="rect">
                       <a:avLst/>
                     </a:prstGeom>
+                    <a:ln>
+                      <a:solidFill>
+                        <a:schemeClr val="tx1"/>
+                      </a:solidFill>
+                    </a:ln>
                   </pic:spPr>
                 </pic:pic>
               </a:graphicData>
@@ -2972,48 +3314,54 @@
     </w:p>
     <w:p>
       <w:pPr>
-        <w:contextualSpacing w:val="0"/>
-      </w:pPr>
-    </w:p>
-    <w:p>
-      <w:pPr>
-        <w:contextualSpacing w:val="0"/>
-      </w:pPr>
-      <w:r>
-        <w:t xml:space="preserve">7.1: Cycle Adjust </w:t>
-      </w:r>
-      <w:r>
-        <w:t>–</w:t>
-      </w:r>
-      <w:r>
-        <w:t xml:space="preserve"> Subtracts the cycle </w:t>
-      </w:r>
-      <w:r>
-        <w:t>period</w:t>
-      </w:r>
-      <w:r>
-        <w:t xml:space="preserve"> (120s) from the TAR on the completion of a cycle</w:t>
-      </w:r>
-    </w:p>
-    <w:p>
-      <w:pPr>
-        <w:contextualSpacing w:val="0"/>
-      </w:pPr>
-    </w:p>
-    <w:p>
-      <w:pPr>
+        <w:spacing w:after="120"/>
         <w:contextualSpacing w:val="0"/>
         <w:jc w:val="center"/>
       </w:pPr>
       <w:r>
         <w:rPr>
+          <w:i/>
+        </w:rPr>
+        <w:t>Fig. 7 – Crosswalk Adjust</w:t>
+      </w:r>
+    </w:p>
+    <w:p>
+      <w:pPr>
+        <w:contextualSpacing w:val="0"/>
+      </w:pPr>
+      <w:r>
+        <w:t>8:</w:t>
+      </w:r>
+      <w:r>
+        <w:t xml:space="preserve"> Time Register – Adds the value in the TAR to the number of iterations (right) to get a cycle  </w:t>
+      </w:r>
+    </w:p>
+    <w:p>
+      <w:pPr>
+        <w:contextualSpacing w:val="0"/>
+      </w:pPr>
+      <w:r>
+        <w:t xml:space="preserve">    specific virtual time (left).</w:t>
+      </w:r>
+    </w:p>
+    <w:p>
+      <w:pPr>
+        <w:contextualSpacing w:val="0"/>
+      </w:pPr>
+    </w:p>
+    <w:p>
+      <w:pPr>
+        <w:contextualSpacing w:val="0"/>
+      </w:pPr>
+      <w:r>
+        <w:rPr>
           <w:noProof/>
         </w:rPr>
         <w:drawing>
-          <wp:inline distT="0" distB="0" distL="0" distR="0" wp14:anchorId="4393C777" wp14:editId="75AC0AFB">
-            <wp:extent cx="3600450" cy="1651745"/>
-            <wp:effectExtent l="0" t="0" r="0" b="5715"/>
-            <wp:docPr id="50" name="Picture 50"/>
+          <wp:inline distT="0" distB="0" distL="0" distR="0" wp14:anchorId="545DC64F" wp14:editId="49F6FCF7">
+            <wp:extent cx="5943600" cy="808355"/>
+            <wp:effectExtent l="19050" t="19050" r="19050" b="10795"/>
+            <wp:docPr id="57" name="Picture 57"/>
             <wp:cNvGraphicFramePr>
               <a:graphicFrameLocks xmlns:a="http://schemas.openxmlformats.org/drawingml/2006/main" noChangeAspect="1"/>
             </wp:cNvGraphicFramePr>
@@ -3033,11 +3381,16 @@
                   <pic:spPr>
                     <a:xfrm>
                       <a:off x="0" y="0"/>
-                      <a:ext cx="3622398" cy="1661814"/>
+                      <a:ext cx="5943600" cy="808355"/>
                     </a:xfrm>
                     <a:prstGeom prst="rect">
                       <a:avLst/>
                     </a:prstGeom>
+                    <a:ln>
+                      <a:solidFill>
+                        <a:schemeClr val="tx1"/>
+                      </a:solidFill>
+                    </a:ln>
                   </pic:spPr>
                 </pic:pic>
               </a:graphicData>
@@ -3049,207 +3402,44 @@
     <w:p>
       <w:pPr>
         <w:contextualSpacing w:val="0"/>
-      </w:pPr>
-      <w:r>
-        <w:t>7.2</w:t>
-      </w:r>
-      <w:r>
-        <w:t xml:space="preserve">: </w:t>
-      </w:r>
-      <w:r>
-        <w:t xml:space="preserve">Crosswalk Adjust </w:t>
-      </w:r>
-      <w:r>
-        <w:t>–</w:t>
-      </w:r>
-      <w:r>
-        <w:t xml:space="preserve"> Adds</w:t>
-      </w:r>
-      <w:r>
-        <w:t xml:space="preserve"> the </w:t>
-      </w:r>
-      <w:r>
-        <w:t>crosswalk reduction (8</w:t>
-      </w:r>
-      <w:r>
-        <w:t xml:space="preserve">s) </w:t>
-      </w:r>
-      <w:r>
-        <w:t>to</w:t>
-      </w:r>
-      <w:r>
-        <w:t xml:space="preserve"> the TAR </w:t>
-      </w:r>
-      <w:r>
-        <w:t xml:space="preserve">on a valid crosswalk </w:t>
-      </w:r>
-    </w:p>
-    <w:p>
-      <w:pPr>
-        <w:contextualSpacing w:val="0"/>
-      </w:pPr>
-      <w:r>
-        <w:t xml:space="preserve">       request.</w:t>
-      </w:r>
-    </w:p>
-    <w:p>
-      <w:pPr>
-        <w:contextualSpacing w:val="0"/>
         <w:jc w:val="center"/>
       </w:pPr>
       <w:r>
         <w:rPr>
-          <w:noProof/>
-        </w:rPr>
-        <w:drawing>
-          <wp:inline distT="0" distB="0" distL="0" distR="0" wp14:anchorId="7E8BD023" wp14:editId="5B3C4B84">
-            <wp:extent cx="3016250" cy="1371814"/>
-            <wp:effectExtent l="0" t="0" r="0" b="0"/>
-            <wp:docPr id="51" name="Picture 51"/>
-            <wp:cNvGraphicFramePr>
-              <a:graphicFrameLocks xmlns:a="http://schemas.openxmlformats.org/drawingml/2006/main" noChangeAspect="1"/>
-            </wp:cNvGraphicFramePr>
-            <a:graphic xmlns:a="http://schemas.openxmlformats.org/drawingml/2006/main">
-              <a:graphicData uri="http://schemas.openxmlformats.org/drawingml/2006/picture">
-                <pic:pic xmlns:pic="http://schemas.openxmlformats.org/drawingml/2006/picture">
-                  <pic:nvPicPr>
-                    <pic:cNvPr id="1" name=""/>
-                    <pic:cNvPicPr/>
-                  </pic:nvPicPr>
-                  <pic:blipFill>
-                    <a:blip r:embed="rId15"/>
-                    <a:stretch>
-                      <a:fillRect/>
-                    </a:stretch>
-                  </pic:blipFill>
-                  <pic:spPr>
-                    <a:xfrm>
-                      <a:off x="0" y="0"/>
-                      <a:ext cx="3050085" cy="1387202"/>
-                    </a:xfrm>
-                    <a:prstGeom prst="rect">
-                      <a:avLst/>
-                    </a:prstGeom>
-                  </pic:spPr>
-                </pic:pic>
-              </a:graphicData>
-            </a:graphic>
-          </wp:inline>
-        </w:drawing>
-      </w:r>
-    </w:p>
-    <w:p>
-      <w:pPr>
-        <w:contextualSpacing w:val="0"/>
-      </w:pPr>
-      <w:r>
-        <w:t>8</w:t>
-      </w:r>
-      <w:r>
-        <w:t>:</w:t>
-      </w:r>
-      <w:r>
-        <w:t xml:space="preserve"> Time Register </w:t>
-      </w:r>
-      <w:r>
-        <w:t>–</w:t>
-      </w:r>
-      <w:r>
-        <w:t xml:space="preserve"> Adds the value in the TAR to the number of iterations (right) to get a cycle  </w:t>
-      </w:r>
-    </w:p>
-    <w:p>
-      <w:pPr>
-        <w:contextualSpacing w:val="0"/>
-      </w:pPr>
-      <w:r>
-        <w:t xml:space="preserve">    specific virtual time (left).</w:t>
-      </w:r>
-    </w:p>
-    <w:p>
-      <w:pPr>
-        <w:contextualSpacing w:val="0"/>
-      </w:pPr>
-    </w:p>
-    <w:p>
-      <w:pPr>
-        <w:contextualSpacing w:val="0"/>
-      </w:pPr>
-      <w:r>
-        <w:rPr>
-          <w:noProof/>
-        </w:rPr>
-        <w:drawing>
-          <wp:inline distT="0" distB="0" distL="0" distR="0" wp14:anchorId="545DC64F" wp14:editId="49F6FCF7">
-            <wp:extent cx="5943600" cy="808355"/>
-            <wp:effectExtent l="0" t="0" r="0" b="0"/>
-            <wp:docPr id="57" name="Picture 57"/>
-            <wp:cNvGraphicFramePr>
-              <a:graphicFrameLocks xmlns:a="http://schemas.openxmlformats.org/drawingml/2006/main" noChangeAspect="1"/>
-            </wp:cNvGraphicFramePr>
-            <a:graphic xmlns:a="http://schemas.openxmlformats.org/drawingml/2006/main">
-              <a:graphicData uri="http://schemas.openxmlformats.org/drawingml/2006/picture">
-                <pic:pic xmlns:pic="http://schemas.openxmlformats.org/drawingml/2006/picture">
-                  <pic:nvPicPr>
-                    <pic:cNvPr id="1" name=""/>
-                    <pic:cNvPicPr/>
-                  </pic:nvPicPr>
-                  <pic:blipFill>
-                    <a:blip r:embed="rId16"/>
-                    <a:stretch>
-                      <a:fillRect/>
-                    </a:stretch>
-                  </pic:blipFill>
-                  <pic:spPr>
-                    <a:xfrm>
-                      <a:off x="0" y="0"/>
-                      <a:ext cx="5943600" cy="808355"/>
-                    </a:xfrm>
-                    <a:prstGeom prst="rect">
-                      <a:avLst/>
-                    </a:prstGeom>
-                  </pic:spPr>
-                </pic:pic>
-              </a:graphicData>
-            </a:graphic>
-          </wp:inline>
-        </w:drawing>
-      </w:r>
-    </w:p>
-    <w:p>
-      <w:pPr>
-        <w:contextualSpacing w:val="0"/>
-      </w:pPr>
-    </w:p>
-    <w:p>
-      <w:pPr>
-        <w:contextualSpacing w:val="0"/>
-      </w:pPr>
-    </w:p>
-    <w:p>
-      <w:pPr>
-        <w:contextualSpacing w:val="0"/>
-      </w:pPr>
-    </w:p>
-    <w:p>
-      <w:pPr>
-        <w:contextualSpacing w:val="0"/>
-      </w:pPr>
-    </w:p>
-    <w:p>
-      <w:pPr>
-        <w:contextualSpacing w:val="0"/>
-      </w:pPr>
-    </w:p>
-    <w:p>
-      <w:pPr>
-        <w:contextualSpacing w:val="0"/>
-      </w:pPr>
-    </w:p>
-    <w:p>
-      <w:pPr>
-        <w:contextualSpacing w:val="0"/>
-      </w:pPr>
+          <w:i/>
+        </w:rPr>
+        <w:t>Fig. 8 – Time Register</w:t>
+      </w:r>
+    </w:p>
+    <w:p>
+      <w:pPr>
+        <w:contextualSpacing w:val="0"/>
+      </w:pPr>
+    </w:p>
+    <w:p>
+      <w:pPr>
+        <w:contextualSpacing w:val="0"/>
+      </w:pPr>
+    </w:p>
+    <w:p>
+      <w:pPr>
+        <w:contextualSpacing w:val="0"/>
+      </w:pPr>
+    </w:p>
+    <w:p>
+      <w:pPr>
+        <w:contextualSpacing w:val="0"/>
+      </w:pPr>
+    </w:p>
+    <w:p>
+      <w:pPr>
+        <w:contextualSpacing w:val="0"/>
+      </w:pPr>
+    </w:p>
+    <w:p>
+      <w:r>
+        <w:br w:type="page"/>
+      </w:r>
     </w:p>
     <w:p>
       <w:pPr>
@@ -3257,10 +3447,7 @@
       </w:pPr>
       <w:r>
         <w:lastRenderedPageBreak/>
-        <w:t>9</w:t>
-      </w:r>
-      <w:r>
-        <w:t>:</w:t>
+        <w:t>9:</w:t>
       </w:r>
       <w:r>
         <w:t xml:space="preserve"> Cross</w:t>
@@ -3272,13 +3459,7 @@
         <w:t xml:space="preserve"> </w:t>
       </w:r>
       <w:r>
-        <w:t xml:space="preserve">Validator </w:t>
-      </w:r>
-      <w:r>
-        <w:t>–</w:t>
-      </w:r>
-      <w:r>
-        <w:t xml:space="preserve"> Approve the transmission of a crosswalk request in accord with </w:t>
+        <w:t xml:space="preserve">Validator – Approve the transmission of a crosswalk request in accord with </w:t>
       </w:r>
     </w:p>
     <w:p>
@@ -3316,7 +3497,7 @@
         <w:drawing>
           <wp:inline distT="0" distB="0" distL="0" distR="0">
             <wp:extent cx="5937250" cy="5327650"/>
-            <wp:effectExtent l="0" t="0" r="6350" b="6350"/>
+            <wp:effectExtent l="19050" t="19050" r="25400" b="25400"/>
             <wp:docPr id="59" name="Picture 59" descr="C:\Users\DasNick\AppData\Local\Microsoft\Windows\INetCache\Content.Word\Subunit 9 An.png"/>
             <wp:cNvGraphicFramePr>
               <a:graphicFrameLocks xmlns:a="http://schemas.openxmlformats.org/drawingml/2006/main" noChangeAspect="1"/>
@@ -3331,7 +3512,7 @@
                     </pic:cNvPicPr>
                   </pic:nvPicPr>
                   <pic:blipFill>
-                    <a:blip r:embed="rId17">
+                    <a:blip r:embed="rId15">
                       <a:extLst>
                         <a:ext uri="{28A0092B-C50C-407E-A947-70E740481C1C}">
                           <a14:useLocalDpi xmlns:a14="http://schemas.microsoft.com/office/drawing/2010/main" val="0"/>
@@ -3353,7 +3534,9 @@
                     </a:prstGeom>
                     <a:noFill/>
                     <a:ln>
-                      <a:noFill/>
+                      <a:solidFill>
+                        <a:schemeClr val="tx1"/>
+                      </a:solidFill>
                     </a:ln>
                   </pic:spPr>
                 </pic:pic>
@@ -3369,7 +3552,14 @@
     <w:p>
       <w:pPr>
         <w:contextualSpacing w:val="0"/>
-      </w:pPr>
+        <w:jc w:val="center"/>
+      </w:pPr>
+      <w:r>
+        <w:rPr>
+          <w:i/>
+        </w:rPr>
+        <w:t>Fig. 9 – Cross Request Validator</w:t>
+      </w:r>
     </w:p>
     <w:p>
       <w:pPr>
@@ -3433,13 +3623,7 @@
         <w:t>:</w:t>
       </w:r>
       <w:r>
-        <w:t xml:space="preserve"> Light Switcher </w:t>
-      </w:r>
-      <w:r>
-        <w:t>–</w:t>
-      </w:r>
-      <w:r>
-        <w:t xml:space="preserve"> Determines the periods of light operation in response to the virtual time and </w:t>
+        <w:t xml:space="preserve"> Light Switcher – Determines the periods of light operation in response to the virtual time and </w:t>
       </w:r>
     </w:p>
     <w:p>
@@ -3472,10 +3656,13 @@
         <w:contextualSpacing w:val="0"/>
       </w:pPr>
       <w:r>
+        <w:rPr>
+          <w:noProof/>
+        </w:rPr>
         <w:drawing>
           <wp:inline distT="0" distB="0" distL="0" distR="0" wp14:anchorId="4188D8E3" wp14:editId="21A9AE4D">
             <wp:extent cx="5943600" cy="3721735"/>
-            <wp:effectExtent l="0" t="0" r="0" b="0"/>
+            <wp:effectExtent l="19050" t="19050" r="19050" b="12065"/>
             <wp:docPr id="60" name="Picture 60"/>
             <wp:cNvGraphicFramePr>
               <a:graphicFrameLocks xmlns:a="http://schemas.openxmlformats.org/drawingml/2006/main" noChangeAspect="1"/>
@@ -3488,7 +3675,7 @@
                     <pic:cNvPicPr/>
                   </pic:nvPicPr>
                   <pic:blipFill>
-                    <a:blip r:embed="rId18"/>
+                    <a:blip r:embed="rId16"/>
                     <a:stretch>
                       <a:fillRect/>
                     </a:stretch>
@@ -3501,6 +3688,11 @@
                     <a:prstGeom prst="rect">
                       <a:avLst/>
                     </a:prstGeom>
+                    <a:ln>
+                      <a:solidFill>
+                        <a:schemeClr val="tx1"/>
+                      </a:solidFill>
+                    </a:ln>
                   </pic:spPr>
                 </pic:pic>
               </a:graphicData>
@@ -3512,107 +3704,44 @@
     <w:p>
       <w:pPr>
         <w:contextualSpacing w:val="0"/>
-      </w:pPr>
-    </w:p>
-    <w:p>
-      <w:pPr>
-        <w:contextualSpacing w:val="0"/>
-      </w:pPr>
-    </w:p>
-    <w:p>
-      <w:pPr>
-        <w:contextualSpacing w:val="0"/>
-      </w:pPr>
-    </w:p>
-    <w:p>
-      <w:pPr>
-        <w:contextualSpacing w:val="0"/>
-      </w:pPr>
-    </w:p>
-    <w:p>
-      <w:pPr>
-        <w:contextualSpacing w:val="0"/>
-      </w:pPr>
-    </w:p>
-    <w:p>
-      <w:pPr>
-        <w:contextualSpacing w:val="0"/>
-      </w:pPr>
-    </w:p>
-    <w:p>
-      <w:pPr>
-        <w:contextualSpacing w:val="0"/>
-      </w:pPr>
-    </w:p>
-    <w:p>
-      <w:pPr>
-        <w:contextualSpacing w:val="0"/>
-      </w:pPr>
-    </w:p>
-    <w:p>
-      <w:pPr>
-        <w:contextualSpacing w:val="0"/>
-      </w:pPr>
-    </w:p>
-    <w:p>
-      <w:pPr>
-        <w:contextualSpacing w:val="0"/>
-      </w:pPr>
-    </w:p>
-    <w:p>
-      <w:pPr>
-        <w:contextualSpacing w:val="0"/>
-      </w:pPr>
-    </w:p>
-    <w:p>
-      <w:pPr>
-        <w:contextualSpacing w:val="0"/>
-      </w:pPr>
-    </w:p>
-    <w:p>
-      <w:pPr>
-        <w:contextualSpacing w:val="0"/>
-      </w:pPr>
-    </w:p>
-    <w:p>
-      <w:pPr>
-        <w:contextualSpacing w:val="0"/>
-      </w:pPr>
-    </w:p>
-    <w:p>
-      <w:pPr>
-        <w:contextualSpacing w:val="0"/>
-      </w:pPr>
-    </w:p>
-    <w:p>
-      <w:pPr>
-        <w:contextualSpacing w:val="0"/>
-      </w:pPr>
-    </w:p>
-    <w:p>
-      <w:pPr>
-        <w:contextualSpacing w:val="0"/>
-      </w:pPr>
-    </w:p>
-    <w:p>
-      <w:pPr>
-        <w:contextualSpacing w:val="0"/>
-      </w:pPr>
-    </w:p>
-    <w:p>
-      <w:pPr>
-        <w:contextualSpacing w:val="0"/>
-      </w:pPr>
-    </w:p>
-    <w:p>
-      <w:pPr>
-        <w:contextualSpacing w:val="0"/>
-      </w:pPr>
-    </w:p>
-    <w:p>
-      <w:pPr>
-        <w:contextualSpacing w:val="0"/>
-      </w:pPr>
+        <w:jc w:val="center"/>
+      </w:pPr>
+      <w:r>
+        <w:rPr>
+          <w:i/>
+        </w:rPr>
+        <w:t>Fig. 10 – Light Switcher</w:t>
+      </w:r>
+    </w:p>
+    <w:p>
+      <w:pPr>
+        <w:contextualSpacing w:val="0"/>
+      </w:pPr>
+    </w:p>
+    <w:p>
+      <w:pPr>
+        <w:contextualSpacing w:val="0"/>
+      </w:pPr>
+    </w:p>
+    <w:p>
+      <w:pPr>
+        <w:contextualSpacing w:val="0"/>
+      </w:pPr>
+    </w:p>
+    <w:p>
+      <w:pPr>
+        <w:contextualSpacing w:val="0"/>
+      </w:pPr>
+    </w:p>
+    <w:p>
+      <w:pPr>
+        <w:contextualSpacing w:val="0"/>
+      </w:pPr>
+    </w:p>
+    <w:p>
+      <w:r>
+        <w:br w:type="page"/>
+      </w:r>
     </w:p>
     <w:p>
       <w:pPr>
@@ -3623,13 +3752,7 @@
         <w:t>11</w:t>
       </w:r>
       <w:r>
-        <w:t xml:space="preserve">: Light Logic </w:t>
-      </w:r>
-      <w:r>
-        <w:t>–</w:t>
-      </w:r>
-      <w:r>
-        <w:t xml:space="preserve"> Determines </w:t>
+        <w:t xml:space="preserve">: Light Logic – Determines </w:t>
       </w:r>
       <w:r>
         <w:t xml:space="preserve">the output configuration of the lights in response to the </w:t>
@@ -3663,18 +3786,30 @@
         <w:t xml:space="preserve">      </w:t>
       </w:r>
       <w:r>
-        <w:t>Outputs digitally and physically.</w:t>
-      </w:r>
-    </w:p>
-    <w:p>
-      <w:pPr>
-        <w:contextualSpacing w:val="0"/>
-      </w:pPr>
-      <w:r>
+        <w:t xml:space="preserve">Outputs </w:t>
+      </w:r>
+      <w:r>
+        <w:t>both to the front panel</w:t>
+      </w:r>
+      <w:r>
+        <w:t xml:space="preserve"> and </w:t>
+      </w:r>
+      <w:r>
+        <w:t>to physical digital outputs.</w:t>
+      </w:r>
+    </w:p>
+    <w:p>
+      <w:pPr>
+        <w:contextualSpacing w:val="0"/>
+      </w:pPr>
+      <w:r>
+        <w:rPr>
+          <w:noProof/>
+        </w:rPr>
         <w:drawing>
           <wp:inline distT="0" distB="0" distL="0" distR="0" wp14:anchorId="5B898208" wp14:editId="7C6BA2D5">
             <wp:extent cx="5943600" cy="3721735"/>
-            <wp:effectExtent l="0" t="0" r="0" b="0"/>
+            <wp:effectExtent l="19050" t="19050" r="19050" b="12065"/>
             <wp:docPr id="61" name="Picture 61"/>
             <wp:cNvGraphicFramePr>
               <a:graphicFrameLocks xmlns:a="http://schemas.openxmlformats.org/drawingml/2006/main" noChangeAspect="1"/>
@@ -3687,7 +3822,7 @@
                     <pic:cNvPicPr/>
                   </pic:nvPicPr>
                   <pic:blipFill>
-                    <a:blip r:embed="rId19"/>
+                    <a:blip r:embed="rId17"/>
                     <a:stretch>
                       <a:fillRect/>
                     </a:stretch>
@@ -3700,6 +3835,11 @@
                     <a:prstGeom prst="rect">
                       <a:avLst/>
                     </a:prstGeom>
+                    <a:ln>
+                      <a:solidFill>
+                        <a:schemeClr val="tx1"/>
+                      </a:solidFill>
+                    </a:ln>
                   </pic:spPr>
                 </pic:pic>
               </a:graphicData>
@@ -3711,22 +3851,29 @@
     <w:p>
       <w:pPr>
         <w:contextualSpacing w:val="0"/>
-      </w:pPr>
-      <w:r>
-        <w:pict>
-          <v:rect id="_x0000_i1027" style="width:0;height:1.5pt" o:hralign="center" o:hrstd="t" o:hr="t" fillcolor="#a0a0a0" stroked="f"/>
-        </w:pict>
-      </w:r>
+        <w:jc w:val="center"/>
+      </w:pPr>
+      <w:r>
+        <w:rPr>
+          <w:i/>
+        </w:rPr>
+        <w:t>Fig. 11 – Light Logic</w:t>
+      </w:r>
+    </w:p>
+    <w:p>
+      <w:pPr>
+        <w:contextualSpacing w:val="0"/>
+      </w:pPr>
     </w:p>
     <w:p>
       <w:pPr>
         <w:pStyle w:val="Heading2"/>
         <w:contextualSpacing w:val="0"/>
       </w:pPr>
-      <w:bookmarkStart w:id="3" w:name="_t0tq9i7vc41e" w:colFirst="0" w:colLast="0"/>
-      <w:bookmarkStart w:id="4" w:name="_gtc1uspe8bks" w:colFirst="0" w:colLast="0"/>
+      <w:bookmarkStart w:id="2" w:name="_t0tq9i7vc41e" w:colFirst="0" w:colLast="0"/>
+      <w:bookmarkStart w:id="3" w:name="_gtc1uspe8bks" w:colFirst="0" w:colLast="0"/>
+      <w:bookmarkEnd w:id="2"/>
       <w:bookmarkEnd w:id="3"/>
-      <w:bookmarkEnd w:id="4"/>
     </w:p>
     <w:p>
       <w:pPr>
@@ -3763,15 +3910,24 @@
         <w:pStyle w:val="Heading2"/>
         <w:contextualSpacing w:val="0"/>
         <w:rPr>
-          <w:sz w:val="34"/>
-          <w:szCs w:val="34"/>
-        </w:rPr>
-      </w:pPr>
+          <w:sz w:val="26"/>
+          <w:szCs w:val="26"/>
+        </w:rPr>
+      </w:pPr>
+      <w:r>
+        <w:rPr>
+          <w:sz w:val="26"/>
+          <w:szCs w:val="26"/>
+        </w:rPr>
+        <w:lastRenderedPageBreak/>
+        <w:t xml:space="preserve">2.2 </w:t>
+      </w:r>
       <w:r>
         <w:rPr>
           <w:noProof/>
-        </w:rPr>
-        <w:lastRenderedPageBreak/>
+          <w:sz w:val="26"/>
+          <w:szCs w:val="26"/>
+        </w:rPr>
         <w:drawing>
           <wp:inline distT="0" distB="0" distL="0" distR="0">
             <wp:extent cx="304800" cy="304800"/>
@@ -3790,7 +3946,7 @@
                     </pic:cNvPicPr>
                   </pic:nvPicPr>
                   <pic:blipFill>
-                    <a:blip r:embed="rId7">
+                    <a:blip r:embed="rId5">
                       <a:extLst>
                         <a:ext uri="{28A0092B-C50C-407E-A947-70E740481C1C}">
                           <a14:useLocalDpi xmlns:a14="http://schemas.microsoft.com/office/drawing/2010/main" val="0"/>
@@ -3822,12 +3978,23 @@
         </w:drawing>
       </w:r>
       <w:r>
+        <w:rPr>
+          <w:sz w:val="26"/>
+          <w:szCs w:val="26"/>
+        </w:rPr>
         <w:t xml:space="preserve"> </w:t>
       </w:r>
       <w:r>
         <w:rPr>
-          <w:sz w:val="34"/>
-          <w:szCs w:val="34"/>
+          <w:sz w:val="26"/>
+          <w:szCs w:val="26"/>
+        </w:rPr>
+        <w:t xml:space="preserve"> </w:t>
+      </w:r>
+      <w:r>
+        <w:rPr>
+          <w:sz w:val="26"/>
+          <w:szCs w:val="26"/>
         </w:rPr>
         <w:t>main_RT.vi</w:t>
       </w:r>
@@ -3837,53 +4004,65 @@
         <w:contextualSpacing w:val="0"/>
       </w:pPr>
       <w:r>
-        <w:t xml:space="preserve">This VI runs on the </w:t>
-      </w:r>
-      <w:r>
-        <w:t>RT module</w:t>
-      </w:r>
-      <w:r>
-        <w:t xml:space="preserve"> and is responsible for </w:t>
-      </w:r>
-      <w:r>
-        <w:t xml:space="preserve">routing physical and digital I/O to </w:t>
-      </w:r>
-      <w:r>
-        <w:t>the targeted FPGA bitfile.</w:t>
+        <w:t xml:space="preserve">This VI runs on the RT module and is responsible for routing physical and digital I/O to </w:t>
+      </w:r>
+      <w:r>
+        <w:t xml:space="preserve">the targeted FPGA </w:t>
+      </w:r>
+      <w:proofErr w:type="spellStart"/>
+      <w:r>
+        <w:t>bitfile</w:t>
+      </w:r>
+      <w:proofErr w:type="spellEnd"/>
+      <w:r>
+        <w:t>.</w:t>
+      </w:r>
+    </w:p>
+    <w:p>
+      <w:pPr>
+        <w:pStyle w:val="Heading3"/>
+        <w:contextualSpacing w:val="0"/>
+        <w:rPr>
+          <w:sz w:val="26"/>
+          <w:szCs w:val="26"/>
+        </w:rPr>
+      </w:pPr>
+      <w:bookmarkStart w:id="4" w:name="_o0vtwz2h95cd" w:colFirst="0" w:colLast="0"/>
+      <w:bookmarkStart w:id="5" w:name="_mnelmhip6fvl" w:colFirst="0" w:colLast="0"/>
+      <w:bookmarkEnd w:id="4"/>
+      <w:bookmarkEnd w:id="5"/>
+      <w:r>
+        <w:rPr>
+          <w:sz w:val="26"/>
+          <w:szCs w:val="26"/>
+        </w:rPr>
+        <w:t xml:space="preserve">2.2.1 </w:t>
+      </w:r>
+      <w:r>
+        <w:rPr>
+          <w:sz w:val="26"/>
+          <w:szCs w:val="26"/>
+        </w:rPr>
+        <w:t>Front Panel</w:t>
+      </w:r>
+    </w:p>
+    <w:p>
+      <w:r>
+        <w:t xml:space="preserve">Figure 12 is a screenshot of the </w:t>
+      </w:r>
+      <w:proofErr w:type="spellStart"/>
+      <w:r>
+        <w:t>realtime</w:t>
+      </w:r>
+      <w:proofErr w:type="spellEnd"/>
+      <w:r>
+        <w:t xml:space="preserve"> front panel. The left half is the main stoplight control panel, and the </w:t>
+      </w:r>
+      <w:r>
+        <w:t>controls and LEDs are the virtual representation of the intersection. The right half are vestigial debug controls and indicators used during development.</w:t>
       </w:r>
     </w:p>
     <w:p/>
-    <w:p>
-      <w:pPr>
-        <w:contextualSpacing w:val="0"/>
-      </w:pPr>
-      <w:r>
-        <w:pict>
-          <v:rect id="_x0000_i1028" style="width:0;height:1.5pt" o:hralign="center" o:hrstd="t" o:hr="t" fillcolor="#a0a0a0" stroked="f"/>
-        </w:pict>
-      </w:r>
-      <w:bookmarkStart w:id="5" w:name="_o0vtwz2h95cd" w:colFirst="0" w:colLast="0"/>
-      <w:bookmarkEnd w:id="5"/>
-    </w:p>
-    <w:p>
-      <w:pPr>
-        <w:pStyle w:val="Heading3"/>
-        <w:contextualSpacing w:val="0"/>
-        <w:rPr>
-          <w:sz w:val="26"/>
-          <w:szCs w:val="26"/>
-        </w:rPr>
-      </w:pPr>
-      <w:bookmarkStart w:id="6" w:name="_mnelmhip6fvl" w:colFirst="0" w:colLast="0"/>
-      <w:bookmarkEnd w:id="6"/>
-      <w:r>
-        <w:rPr>
-          <w:sz w:val="26"/>
-          <w:szCs w:val="26"/>
-        </w:rPr>
-        <w:t>Front Panel</w:t>
-      </w:r>
-    </w:p>
     <w:p>
       <w:r>
         <w:t xml:space="preserve">           </w:t>
@@ -3933,7 +4112,7 @@
                     <pic:cNvPicPr preferRelativeResize="0"/>
                   </pic:nvPicPr>
                   <pic:blipFill>
-                    <a:blip r:embed="rId20"/>
+                    <a:blip r:embed="rId18"/>
                     <a:srcRect/>
                     <a:stretch>
                       <a:fillRect/>
@@ -3959,12 +4138,22 @@
     <w:p>
       <w:pPr>
         <w:contextualSpacing w:val="0"/>
-      </w:pPr>
-      <w:r>
-        <w:pict>
-          <v:rect id="_x0000_i1030" style="width:0;height:1.5pt" o:hralign="center" o:hrstd="t" o:hr="t" fillcolor="#a0a0a0" stroked="f"/>
-        </w:pict>
-      </w:r>
+        <w:jc w:val="center"/>
+        <w:rPr>
+          <w:i/>
+        </w:rPr>
+      </w:pPr>
+      <w:r>
+        <w:rPr>
+          <w:i/>
+        </w:rPr>
+        <w:t>Fig. 12 – Front Panel of main_RT.vi</w:t>
+      </w:r>
+    </w:p>
+    <w:p>
+      <w:pPr>
+        <w:contextualSpacing w:val="0"/>
+      </w:pPr>
     </w:p>
     <w:p>
       <w:pPr>
@@ -3975,8 +4164,8 @@
           <w:szCs w:val="26"/>
         </w:rPr>
       </w:pPr>
-      <w:bookmarkStart w:id="7" w:name="_muuw0m1mv0uo" w:colFirst="0" w:colLast="0"/>
-      <w:bookmarkEnd w:id="7"/>
+      <w:bookmarkStart w:id="6" w:name="_muuw0m1mv0uo" w:colFirst="0" w:colLast="0"/>
+      <w:bookmarkEnd w:id="6"/>
     </w:p>
     <w:p>
       <w:pPr>
@@ -4030,6 +4219,22 @@
     </w:p>
     <w:p>
       <w:pPr>
+        <w:rPr>
+          <w:b/>
+          <w:sz w:val="26"/>
+          <w:szCs w:val="26"/>
+        </w:rPr>
+      </w:pPr>
+      <w:r>
+        <w:rPr>
+          <w:sz w:val="26"/>
+          <w:szCs w:val="26"/>
+        </w:rPr>
+        <w:br w:type="page"/>
+      </w:r>
+    </w:p>
+    <w:p>
+      <w:pPr>
         <w:pStyle w:val="Heading3"/>
         <w:contextualSpacing w:val="0"/>
         <w:rPr>
@@ -4037,45 +4242,138 @@
           <w:szCs w:val="26"/>
         </w:rPr>
       </w:pPr>
-    </w:p>
-    <w:p>
-      <w:pPr>
-        <w:pStyle w:val="Heading3"/>
-        <w:contextualSpacing w:val="0"/>
-        <w:rPr>
-          <w:sz w:val="26"/>
-          <w:szCs w:val="26"/>
-        </w:rPr>
-      </w:pPr>
-    </w:p>
-    <w:p>
-      <w:pPr>
-        <w:pStyle w:val="Heading3"/>
-        <w:contextualSpacing w:val="0"/>
-        <w:rPr>
-          <w:sz w:val="26"/>
-          <w:szCs w:val="26"/>
-        </w:rPr>
-      </w:pPr>
-    </w:p>
-    <w:p>
-      <w:pPr>
-        <w:pStyle w:val="Heading3"/>
-        <w:contextualSpacing w:val="0"/>
-        <w:rPr>
-          <w:sz w:val="26"/>
-          <w:szCs w:val="26"/>
-        </w:rPr>
-      </w:pPr>
       <w:r>
         <w:rPr>
           <w:sz w:val="26"/>
           <w:szCs w:val="26"/>
         </w:rPr>
         <w:lastRenderedPageBreak/>
+        <w:t xml:space="preserve">2.2.2 </w:t>
+      </w:r>
+      <w:r>
+        <w:rPr>
+          <w:sz w:val="26"/>
+          <w:szCs w:val="26"/>
+        </w:rPr>
         <w:t>Block Diagram</w:t>
       </w:r>
     </w:p>
+    <w:p>
+      <w:r>
+        <w:t xml:space="preserve">The block diagram begins with a </w:t>
+      </w:r>
+      <w:r>
+        <w:rPr>
+          <w:i/>
+        </w:rPr>
+        <w:t xml:space="preserve">Load </w:t>
+      </w:r>
+      <w:proofErr w:type="spellStart"/>
+      <w:r>
+        <w:rPr>
+          <w:i/>
+        </w:rPr>
+        <w:t>Fpga</w:t>
+      </w:r>
+      <w:proofErr w:type="spellEnd"/>
+      <w:r>
+        <w:rPr>
+          <w:i/>
+        </w:rPr>
+        <w:t xml:space="preserve"> Reference</w:t>
+      </w:r>
+      <w:r>
+        <w:t xml:space="preserve"> block, which loads the compiled </w:t>
+      </w:r>
+      <w:proofErr w:type="spellStart"/>
+      <w:r>
+        <w:t>bitfile</w:t>
+      </w:r>
+      <w:proofErr w:type="spellEnd"/>
+      <w:r>
+        <w:t xml:space="preserve"> onto the FPGA. The main loop of the program is simply a </w:t>
+      </w:r>
+      <w:r>
+        <w:rPr>
+          <w:i/>
+        </w:rPr>
+        <w:t>read/write control</w:t>
+      </w:r>
+      <w:r>
+        <w:rPr>
+          <w:i/>
+        </w:rPr>
+        <w:t xml:space="preserve"> </w:t>
+      </w:r>
+      <w:r>
+        <w:t xml:space="preserve">which pushes inputs to and reads outputs from the FPGA. A </w:t>
+      </w:r>
+      <w:r>
+        <w:rPr>
+          <w:i/>
+        </w:rPr>
+        <w:t xml:space="preserve">wait until </w:t>
+      </w:r>
+      <w:proofErr w:type="spellStart"/>
+      <w:r>
+        <w:rPr>
+          <w:i/>
+        </w:rPr>
+        <w:t>ms</w:t>
+      </w:r>
+      <w:proofErr w:type="spellEnd"/>
+      <w:r>
+        <w:rPr>
+          <w:i/>
+        </w:rPr>
+        <w:t xml:space="preserve"> multiple</w:t>
+      </w:r>
+      <w:r>
+        <w:rPr>
+          <w:i/>
+        </w:rPr>
+        <w:t xml:space="preserve"> </w:t>
+      </w:r>
+      <w:r>
+        <w:t xml:space="preserve">block times the loop at 10 </w:t>
+      </w:r>
+      <w:proofErr w:type="spellStart"/>
+      <w:r>
+        <w:t>hz</w:t>
+      </w:r>
+      <w:proofErr w:type="spellEnd"/>
+      <w:r>
+        <w:t xml:space="preserve"> to reduce the CPU load, while maintaining a responsive user interface.</w:t>
+      </w:r>
+      <w:r>
+        <w:t xml:space="preserve"> This program was loaded onto the </w:t>
+      </w:r>
+      <w:proofErr w:type="spellStart"/>
+      <w:r>
+        <w:t>myRIO</w:t>
+      </w:r>
+      <w:proofErr w:type="spellEnd"/>
+      <w:r>
+        <w:t xml:space="preserve"> by building a startup.exe and setting it to “run as </w:t>
+      </w:r>
+      <w:proofErr w:type="spellStart"/>
+      <w:r>
+        <w:t>startup</w:t>
+      </w:r>
+      <w:proofErr w:type="spellEnd"/>
+      <w:r>
+        <w:t xml:space="preserve">” from the project explorer. Thus, any time the </w:t>
+      </w:r>
+      <w:proofErr w:type="spellStart"/>
+      <w:r>
+        <w:t>myRIO</w:t>
+      </w:r>
+      <w:proofErr w:type="spellEnd"/>
+      <w:r>
+        <w:t xml:space="preserve"> starts up, it automatically runs this program.</w:t>
+      </w:r>
+    </w:p>
+    <w:p/>
     <w:p>
       <w:pPr>
         <w:contextualSpacing w:val="0"/>
@@ -4087,7 +4385,7 @@
         <w:drawing>
           <wp:inline distT="114300" distB="114300" distL="114300" distR="114300">
             <wp:extent cx="5943600" cy="3797300"/>
-            <wp:effectExtent l="0" t="0" r="0" b="0"/>
+            <wp:effectExtent l="19050" t="19050" r="19050" b="12700"/>
             <wp:docPr id="11" name="image20.png"/>
             <wp:cNvGraphicFramePr/>
             <a:graphic xmlns:a="http://schemas.openxmlformats.org/drawingml/2006/main">
@@ -4098,7 +4396,7 @@
                     <pic:cNvPicPr preferRelativeResize="0"/>
                   </pic:nvPicPr>
                   <pic:blipFill>
-                    <a:blip r:embed="rId21"/>
+                    <a:blip r:embed="rId19"/>
                     <a:srcRect/>
                     <a:stretch>
                       <a:fillRect/>
@@ -4112,7 +4410,11 @@
                     <a:prstGeom prst="rect">
                       <a:avLst/>
                     </a:prstGeom>
-                    <a:ln/>
+                    <a:ln>
+                      <a:solidFill>
+                        <a:schemeClr val="tx1"/>
+                      </a:solidFill>
+                    </a:ln>
                   </pic:spPr>
                 </pic:pic>
               </a:graphicData>
@@ -4124,31 +4426,42 @@
     <w:p>
       <w:pPr>
         <w:contextualSpacing w:val="0"/>
-      </w:pPr>
-      <w:r>
-        <w:pict>
-          <v:rect id="_x0000_i1031" style="width:0;height:1.5pt" o:hralign="center" o:hrstd="t" o:hr="t" fillcolor="#a0a0a0" stroked="f"/>
-        </w:pict>
-      </w:r>
-      <w:bookmarkStart w:id="8" w:name="_sadme9db2t0n" w:colFirst="0" w:colLast="0"/>
-      <w:bookmarkStart w:id="9" w:name="_k99x5yfg8c3q" w:colFirst="0" w:colLast="0"/>
+        <w:jc w:val="center"/>
+      </w:pPr>
+      <w:r>
+        <w:rPr>
+          <w:i/>
+        </w:rPr>
+        <w:t>Fig. 13 – Block Diagram of main_RT.vi</w:t>
+      </w:r>
+      <w:bookmarkStart w:id="7" w:name="_sadme9db2t0n" w:colFirst="0" w:colLast="0"/>
+      <w:bookmarkStart w:id="8" w:name="_k99x5yfg8c3q" w:colFirst="0" w:colLast="0"/>
+      <w:bookmarkEnd w:id="7"/>
       <w:bookmarkEnd w:id="8"/>
+    </w:p>
+    <w:p>
+      <w:pPr>
+        <w:pStyle w:val="Heading2"/>
+        <w:contextualSpacing w:val="0"/>
+        <w:rPr>
+          <w:sz w:val="26"/>
+          <w:szCs w:val="26"/>
+        </w:rPr>
+      </w:pPr>
+      <w:bookmarkStart w:id="9" w:name="_3zqu9k6pfcyd" w:colFirst="0" w:colLast="0"/>
       <w:bookmarkEnd w:id="9"/>
-    </w:p>
-    <w:p>
-      <w:pPr>
-        <w:pStyle w:val="Heading2"/>
-        <w:contextualSpacing w:val="0"/>
-        <w:rPr>
-          <w:sz w:val="34"/>
-          <w:szCs w:val="34"/>
-        </w:rPr>
-      </w:pPr>
-      <w:bookmarkStart w:id="10" w:name="_3zqu9k6pfcyd" w:colFirst="0" w:colLast="0"/>
-      <w:bookmarkEnd w:id="10"/>
+      <w:r>
+        <w:rPr>
+          <w:sz w:val="26"/>
+          <w:szCs w:val="26"/>
+        </w:rPr>
+        <w:t xml:space="preserve">2.3 </w:t>
+      </w:r>
       <w:r>
         <w:rPr>
           <w:noProof/>
+          <w:sz w:val="26"/>
+          <w:szCs w:val="26"/>
         </w:rPr>
         <w:drawing>
           <wp:inline distT="0" distB="0" distL="0" distR="0">
@@ -4168,7 +4481,7 @@
                     </pic:cNvPicPr>
                   </pic:nvPicPr>
                   <pic:blipFill>
-                    <a:blip r:embed="rId22">
+                    <a:blip r:embed="rId20">
                       <a:extLst>
                         <a:ext uri="{28A0092B-C50C-407E-A947-70E740481C1C}">
                           <a14:useLocalDpi xmlns:a14="http://schemas.microsoft.com/office/drawing/2010/main" val="0"/>
@@ -4200,57 +4513,81 @@
         </w:drawing>
       </w:r>
       <w:r>
+        <w:rPr>
+          <w:sz w:val="26"/>
+          <w:szCs w:val="26"/>
+        </w:rPr>
         <w:t xml:space="preserve"> </w:t>
       </w:r>
       <w:r>
         <w:rPr>
-          <w:sz w:val="34"/>
-          <w:szCs w:val="34"/>
-        </w:rPr>
-        <w:t>R</w:t>
-      </w:r>
-      <w:r>
-        <w:rPr>
-          <w:sz w:val="34"/>
-          <w:szCs w:val="34"/>
-        </w:rPr>
-        <w:t>emote Panel Methods Client.vi</w:t>
-      </w:r>
-    </w:p>
-    <w:p>
-      <w:pPr>
-        <w:contextualSpacing w:val="0"/>
-      </w:pPr>
-      <w:r>
-        <w:t>This VI illustrates how to programmatically connect to a remote front panel. A connection is established to the specified VI and control can also be requested. Once control is requested, the VI can only be run once since the server will close the connectio</w:t>
-      </w:r>
-      <w:r>
-        <w:t>n automatically after one run.</w:t>
-      </w:r>
-    </w:p>
-    <w:p>
-      <w:pPr>
-        <w:contextualSpacing w:val="0"/>
-      </w:pPr>
-      <w:r>
-        <w:pict>
-          <v:rect id="_x0000_i1032" style="width:0;height:1.5pt" o:hralign="center" o:hrstd="t" o:hr="t" fillcolor="#a0a0a0" stroked="f"/>
-        </w:pict>
-      </w:r>
-      <w:bookmarkStart w:id="11" w:name="_8nmxishrjz3w" w:colFirst="0" w:colLast="0"/>
+          <w:sz w:val="26"/>
+          <w:szCs w:val="26"/>
+        </w:rPr>
+        <w:t>Remote Panel Methods Client.vi</w:t>
+      </w:r>
+    </w:p>
+    <w:p>
+      <w:pPr>
+        <w:contextualSpacing w:val="0"/>
+      </w:pPr>
+      <w:r>
+        <w:t>This VI illustrates how to programmatically connect to a remote front panel</w:t>
+      </w:r>
+      <w:r>
+        <w:t xml:space="preserve"> from a host computer</w:t>
+      </w:r>
+      <w:r>
+        <w:t>. A connection is established to the specified VI and control can also be requested. Once control is requested, the VI can only be run once since the server will close the connection automatically after one run.</w:t>
+      </w:r>
+      <w:r>
+        <w:t xml:space="preserve"> Then, the RT program running on the </w:t>
+      </w:r>
+      <w:proofErr w:type="spellStart"/>
+      <w:r>
+        <w:t>cRIO</w:t>
+      </w:r>
+      <w:proofErr w:type="spellEnd"/>
+      <w:r>
+        <w:t xml:space="preserve"> is viewable over a </w:t>
+      </w:r>
+      <w:proofErr w:type="spellStart"/>
+      <w:r>
+        <w:t>WiFi</w:t>
+      </w:r>
+      <w:proofErr w:type="spellEnd"/>
+      <w:r>
+        <w:t xml:space="preserve"> connection from any PC that can run this executable while also connected to the </w:t>
+      </w:r>
+      <w:proofErr w:type="spellStart"/>
+      <w:r>
+        <w:t>WiFi</w:t>
+      </w:r>
+      <w:proofErr w:type="spellEnd"/>
+      <w:r>
+        <w:t>.</w:t>
+      </w:r>
+    </w:p>
+    <w:p>
+      <w:pPr>
+        <w:pStyle w:val="Heading3"/>
+        <w:contextualSpacing w:val="0"/>
+        <w:rPr>
+          <w:sz w:val="26"/>
+          <w:szCs w:val="26"/>
+        </w:rPr>
+      </w:pPr>
+      <w:bookmarkStart w:id="10" w:name="_8nmxishrjz3w" w:colFirst="0" w:colLast="0"/>
+      <w:bookmarkStart w:id="11" w:name="_cm9nzo5z6pxu" w:colFirst="0" w:colLast="0"/>
+      <w:bookmarkEnd w:id="10"/>
       <w:bookmarkEnd w:id="11"/>
-    </w:p>
-    <w:p>
-      <w:pPr>
-        <w:pStyle w:val="Heading3"/>
-        <w:contextualSpacing w:val="0"/>
-        <w:rPr>
-          <w:sz w:val="26"/>
-          <w:szCs w:val="26"/>
-        </w:rPr>
-      </w:pPr>
-      <w:bookmarkStart w:id="12" w:name="_cm9nzo5z6pxu" w:colFirst="0" w:colLast="0"/>
-      <w:bookmarkEnd w:id="12"/>
+      <w:r>
+        <w:rPr>
+          <w:sz w:val="26"/>
+          <w:szCs w:val="26"/>
+        </w:rPr>
+        <w:t xml:space="preserve">2.3.1 </w:t>
+      </w:r>
       <w:r>
         <w:rPr>
           <w:sz w:val="26"/>
@@ -4260,13 +4597,29 @@
       </w:r>
     </w:p>
     <w:p>
-      <w:pPr>
-        <w:contextualSpacing w:val="0"/>
+      <w:r>
+        <w:t xml:space="preserve">This front panel allows the user to connect to any real time </w:t>
+      </w:r>
+      <w:r>
+        <w:t>VI</w:t>
+      </w:r>
+      <w:r>
+        <w:t xml:space="preserve"> running remotely, as long as the correct parameters are specified. </w:t>
+      </w:r>
+      <w:r>
+        <w:t>In this case, we made the settings in figure 14 as default so that the program always connects to the correct VI.</w:t>
+      </w:r>
+    </w:p>
+    <w:p>
+      <w:pPr>
+        <w:contextualSpacing w:val="0"/>
+        <w:jc w:val="center"/>
       </w:pPr>
       <w:r>
         <w:rPr>
           <w:noProof/>
         </w:rPr>
+        <w:lastRenderedPageBreak/>
         <w:drawing>
           <wp:inline distT="114300" distB="114300" distL="114300" distR="114300">
             <wp:extent cx="1485900" cy="1419225"/>
@@ -4281,7 +4634,7 @@
                     <pic:cNvPicPr preferRelativeResize="0"/>
                   </pic:nvPicPr>
                   <pic:blipFill>
-                    <a:blip r:embed="rId23"/>
+                    <a:blip r:embed="rId21"/>
                     <a:srcRect/>
                     <a:stretch>
                       <a:fillRect/>
@@ -4307,11 +4660,13 @@
     <w:p>
       <w:pPr>
         <w:contextualSpacing w:val="0"/>
-      </w:pPr>
-      <w:r>
-        <w:pict>
-          <v:rect id="_x0000_i1034" style="width:0;height:1.5pt" o:hralign="center" o:hrstd="t" o:hr="t" fillcolor="#a0a0a0" stroked="f"/>
-        </w:pict>
+        <w:jc w:val="center"/>
+      </w:pPr>
+      <w:r>
+        <w:rPr>
+          <w:i/>
+        </w:rPr>
+        <w:t>Fig. 14 – Front Panel of the Host Executable</w:t>
       </w:r>
     </w:p>
     <w:p>
@@ -4323,25 +4678,34 @@
           <w:szCs w:val="26"/>
         </w:rPr>
       </w:pPr>
-      <w:bookmarkStart w:id="13" w:name="_qdvbh773uwlc" w:colFirst="0" w:colLast="0"/>
-      <w:bookmarkEnd w:id="13"/>
-    </w:p>
-    <w:p>
-      <w:pPr>
-        <w:pStyle w:val="Heading3"/>
-        <w:contextualSpacing w:val="0"/>
-        <w:rPr>
-          <w:sz w:val="26"/>
-          <w:szCs w:val="26"/>
-        </w:rPr>
-      </w:pPr>
-      <w:r>
-        <w:rPr>
-          <w:sz w:val="26"/>
-          <w:szCs w:val="26"/>
-        </w:rPr>
-        <w:lastRenderedPageBreak/>
+      <w:bookmarkStart w:id="12" w:name="_qdvbh773uwlc" w:colFirst="0" w:colLast="0"/>
+      <w:bookmarkEnd w:id="12"/>
+      <w:r>
+        <w:rPr>
+          <w:sz w:val="26"/>
+          <w:szCs w:val="26"/>
+        </w:rPr>
+        <w:t xml:space="preserve">2.3.2 </w:t>
+      </w:r>
+      <w:r>
+        <w:rPr>
+          <w:sz w:val="26"/>
+          <w:szCs w:val="26"/>
+        </w:rPr>
         <w:t>Block Diagram</w:t>
+      </w:r>
+    </w:p>
+    <w:p>
+      <w:r>
+        <w:t xml:space="preserve">This program takes advantage of some native LabVIEW capabilities to establish a connection with the </w:t>
+      </w:r>
+      <w:proofErr w:type="spellStart"/>
+      <w:r>
+        <w:t>myRIO</w:t>
+      </w:r>
+      <w:proofErr w:type="spellEnd"/>
+      <w:r>
+        <w:t>.</w:t>
       </w:r>
     </w:p>
     <w:p>
@@ -4355,7 +4719,7 @@
         <w:drawing>
           <wp:inline distT="114300" distB="114300" distL="114300" distR="114300">
             <wp:extent cx="5943600" cy="2641600"/>
-            <wp:effectExtent l="0" t="0" r="0" b="0"/>
+            <wp:effectExtent l="19050" t="19050" r="19050" b="25400"/>
             <wp:docPr id="5" name="image14.png"/>
             <wp:cNvGraphicFramePr/>
             <a:graphic xmlns:a="http://schemas.openxmlformats.org/drawingml/2006/main">
@@ -4366,7 +4730,7 @@
                     <pic:cNvPicPr preferRelativeResize="0"/>
                   </pic:nvPicPr>
                   <pic:blipFill>
-                    <a:blip r:embed="rId24"/>
+                    <a:blip r:embed="rId22"/>
                     <a:srcRect/>
                     <a:stretch>
                       <a:fillRect/>
@@ -4380,7 +4744,11 @@
                     <a:prstGeom prst="rect">
                       <a:avLst/>
                     </a:prstGeom>
-                    <a:ln/>
+                    <a:ln>
+                      <a:solidFill>
+                        <a:schemeClr val="tx1"/>
+                      </a:solidFill>
+                    </a:ln>
                   </pic:spPr>
                 </pic:pic>
               </a:graphicData>
@@ -4391,150 +4759,170 @@
     </w:p>
     <w:p>
       <w:pPr>
-        <w:contextualSpacing w:val="0"/>
-      </w:pPr>
-      <w:r>
-        <w:pict>
-          <v:rect id="_x0000_i1073" style="width:0;height:1.5pt" o:hralign="center" o:bullet="t" o:hrstd="t" o:hr="t" fillcolor="#a0a0a0" stroked="f"/>
-        </w:pict>
-      </w:r>
-      <w:bookmarkStart w:id="14" w:name="_vuhcev4mphus" w:colFirst="0" w:colLast="0"/>
-      <w:bookmarkEnd w:id="14"/>
-    </w:p>
-    <w:p>
-      <w:pPr>
-        <w:contextualSpacing w:val="0"/>
-      </w:pPr>
-    </w:p>
-    <w:p>
-      <w:pPr>
-        <w:contextualSpacing w:val="0"/>
-      </w:pPr>
-    </w:p>
-    <w:p>
-      <w:pPr>
-        <w:contextualSpacing w:val="0"/>
-      </w:pPr>
-    </w:p>
-    <w:p>
-      <w:pPr>
-        <w:contextualSpacing w:val="0"/>
-      </w:pPr>
-    </w:p>
-    <w:p>
-      <w:pPr>
-        <w:contextualSpacing w:val="0"/>
-      </w:pPr>
-    </w:p>
-    <w:p>
-      <w:pPr>
-        <w:contextualSpacing w:val="0"/>
-      </w:pPr>
-    </w:p>
-    <w:p>
-      <w:pPr>
-        <w:contextualSpacing w:val="0"/>
-      </w:pPr>
-    </w:p>
-    <w:p>
-      <w:pPr>
-        <w:contextualSpacing w:val="0"/>
-      </w:pPr>
-    </w:p>
-    <w:p>
-      <w:pPr>
-        <w:contextualSpacing w:val="0"/>
-      </w:pPr>
-    </w:p>
-    <w:p>
-      <w:pPr>
-        <w:contextualSpacing w:val="0"/>
-      </w:pPr>
-    </w:p>
-    <w:p>
-      <w:pPr>
-        <w:contextualSpacing w:val="0"/>
-      </w:pPr>
-    </w:p>
-    <w:p>
-      <w:pPr>
-        <w:contextualSpacing w:val="0"/>
-      </w:pPr>
-    </w:p>
-    <w:p>
-      <w:pPr>
-        <w:contextualSpacing w:val="0"/>
-      </w:pPr>
-    </w:p>
-    <w:p>
-      <w:pPr>
-        <w:contextualSpacing w:val="0"/>
-      </w:pPr>
-    </w:p>
-    <w:p>
-      <w:pPr>
-        <w:contextualSpacing w:val="0"/>
-      </w:pPr>
-    </w:p>
-    <w:p>
-      <w:pPr>
-        <w:contextualSpacing w:val="0"/>
-      </w:pPr>
-    </w:p>
-    <w:p>
-      <w:pPr>
-        <w:contextualSpacing w:val="0"/>
-      </w:pPr>
-    </w:p>
-    <w:p>
-      <w:pPr>
-        <w:contextualSpacing w:val="0"/>
-      </w:pPr>
-    </w:p>
-    <w:p>
-      <w:pPr>
-        <w:contextualSpacing w:val="0"/>
-      </w:pPr>
-    </w:p>
-    <w:p>
-      <w:pPr>
-        <w:contextualSpacing w:val="0"/>
-      </w:pPr>
-    </w:p>
-    <w:p>
-      <w:pPr>
-        <w:contextualSpacing w:val="0"/>
-      </w:pPr>
-    </w:p>
-    <w:p>
-      <w:pPr>
-        <w:contextualSpacing w:val="0"/>
-      </w:pPr>
-    </w:p>
-    <w:p>
-      <w:pPr>
-        <w:contextualSpacing w:val="0"/>
-      </w:pPr>
-    </w:p>
-    <w:p>
-      <w:pPr>
-        <w:contextualSpacing w:val="0"/>
-      </w:pPr>
-    </w:p>
-    <w:p>
-      <w:pPr>
-        <w:contextualSpacing w:val="0"/>
-      </w:pPr>
-    </w:p>
-    <w:p>
-      <w:pPr>
-        <w:contextualSpacing w:val="0"/>
-      </w:pPr>
-    </w:p>
-    <w:p>
-      <w:pPr>
-        <w:contextualSpacing w:val="0"/>
-      </w:pPr>
+        <w:ind w:firstLine="720"/>
+        <w:contextualSpacing w:val="0"/>
+        <w:jc w:val="center"/>
+      </w:pPr>
+      <w:r>
+        <w:rPr>
+          <w:i/>
+        </w:rPr>
+        <w:t>Fig. 15 – Block Diagram of the Host executable</w:t>
+      </w:r>
+    </w:p>
+    <w:p>
+      <w:pPr>
+        <w:contextualSpacing w:val="0"/>
+      </w:pPr>
+      <w:bookmarkStart w:id="13" w:name="_vuhcev4mphus" w:colFirst="0" w:colLast="0"/>
+      <w:bookmarkEnd w:id="13"/>
+    </w:p>
+    <w:p>
+      <w:pPr>
+        <w:contextualSpacing w:val="0"/>
+        <w:rPr>
+          <w:b/>
+          <w:sz w:val="26"/>
+          <w:szCs w:val="26"/>
+        </w:rPr>
+      </w:pPr>
+    </w:p>
+    <w:p>
+      <w:pPr>
+        <w:contextualSpacing w:val="0"/>
+        <w:rPr>
+          <w:b/>
+          <w:sz w:val="26"/>
+          <w:szCs w:val="26"/>
+        </w:rPr>
+      </w:pPr>
+    </w:p>
+    <w:p>
+      <w:pPr>
+        <w:contextualSpacing w:val="0"/>
+        <w:rPr>
+          <w:b/>
+          <w:sz w:val="26"/>
+          <w:szCs w:val="26"/>
+        </w:rPr>
+      </w:pPr>
+    </w:p>
+    <w:p>
+      <w:pPr>
+        <w:contextualSpacing w:val="0"/>
+        <w:rPr>
+          <w:b/>
+          <w:sz w:val="26"/>
+          <w:szCs w:val="26"/>
+        </w:rPr>
+      </w:pPr>
+    </w:p>
+    <w:p>
+      <w:pPr>
+        <w:contextualSpacing w:val="0"/>
+        <w:rPr>
+          <w:b/>
+          <w:sz w:val="26"/>
+          <w:szCs w:val="26"/>
+        </w:rPr>
+      </w:pPr>
+    </w:p>
+    <w:p>
+      <w:pPr>
+        <w:contextualSpacing w:val="0"/>
+        <w:rPr>
+          <w:b/>
+          <w:sz w:val="26"/>
+          <w:szCs w:val="26"/>
+        </w:rPr>
+      </w:pPr>
+    </w:p>
+    <w:p>
+      <w:pPr>
+        <w:contextualSpacing w:val="0"/>
+        <w:rPr>
+          <w:b/>
+          <w:sz w:val="26"/>
+          <w:szCs w:val="26"/>
+        </w:rPr>
+      </w:pPr>
+    </w:p>
+    <w:p>
+      <w:pPr>
+        <w:contextualSpacing w:val="0"/>
+        <w:rPr>
+          <w:b/>
+          <w:sz w:val="26"/>
+          <w:szCs w:val="26"/>
+        </w:rPr>
+      </w:pPr>
+    </w:p>
+    <w:p>
+      <w:pPr>
+        <w:contextualSpacing w:val="0"/>
+        <w:rPr>
+          <w:b/>
+          <w:sz w:val="26"/>
+          <w:szCs w:val="26"/>
+        </w:rPr>
+      </w:pPr>
+    </w:p>
+    <w:p>
+      <w:pPr>
+        <w:contextualSpacing w:val="0"/>
+        <w:rPr>
+          <w:b/>
+          <w:sz w:val="26"/>
+          <w:szCs w:val="26"/>
+        </w:rPr>
+      </w:pPr>
+    </w:p>
+    <w:p>
+      <w:pPr>
+        <w:contextualSpacing w:val="0"/>
+        <w:rPr>
+          <w:b/>
+          <w:sz w:val="26"/>
+          <w:szCs w:val="26"/>
+        </w:rPr>
+      </w:pPr>
+    </w:p>
+    <w:p>
+      <w:pPr>
+        <w:contextualSpacing w:val="0"/>
+        <w:rPr>
+          <w:b/>
+          <w:sz w:val="26"/>
+          <w:szCs w:val="26"/>
+        </w:rPr>
+      </w:pPr>
+    </w:p>
+    <w:p>
+      <w:pPr>
+        <w:contextualSpacing w:val="0"/>
+        <w:rPr>
+          <w:b/>
+          <w:sz w:val="26"/>
+          <w:szCs w:val="26"/>
+        </w:rPr>
+      </w:pPr>
+      <w:r>
+        <w:rPr>
+          <w:b/>
+          <w:sz w:val="26"/>
+          <w:szCs w:val="26"/>
+        </w:rPr>
+        <w:lastRenderedPageBreak/>
+        <w:t>3 Smart Intersection</w:t>
+      </w:r>
+      <w:r>
+        <w:rPr>
+          <w:b/>
+          <w:sz w:val="26"/>
+          <w:szCs w:val="26"/>
+        </w:rPr>
+        <w:t xml:space="preserve"> Proposal</w:t>
+      </w:r>
     </w:p>
     <w:p>
       <w:pPr>
@@ -4550,9 +4938,8 @@
         <w:rPr>
           <w:noProof/>
         </w:rPr>
-        <w:lastRenderedPageBreak/>
         <w:drawing>
-          <wp:inline distT="0" distB="0" distL="0" distR="0" wp14:anchorId="5C4423A6" wp14:editId="3D18818E">
+          <wp:inline distT="0" distB="0" distL="0" distR="0" wp14:anchorId="4D9B1428" wp14:editId="516129DB">
             <wp:extent cx="203200" cy="203200"/>
             <wp:effectExtent l="0" t="0" r="6350" b="6350"/>
             <wp:docPr id="64" name="image18.png"/>
@@ -4569,7 +4956,7 @@
                     </pic:cNvPicPr>
                   </pic:nvPicPr>
                   <pic:blipFill>
-                    <a:blip r:embed="rId7">
+                    <a:blip r:embed="rId5">
                       <a:extLst>
                         <a:ext uri="{28A0092B-C50C-407E-A947-70E740481C1C}">
                           <a14:useLocalDpi xmlns:a14="http://schemas.microsoft.com/office/drawing/2010/main" val="0"/>
@@ -4605,41 +4992,37 @@
       </w:r>
       <w:r>
         <w:rPr>
-          <w:sz w:val="34"/>
-          <w:szCs w:val="34"/>
-        </w:rPr>
-        <w:t>main_FPGA.vi (</w:t>
-      </w:r>
-      <w:r>
-        <w:rPr>
-          <w:sz w:val="34"/>
-          <w:szCs w:val="34"/>
-        </w:rPr>
-        <w:t>With Sensors and Smart Timing</w:t>
-      </w:r>
-      <w:r>
-        <w:rPr>
-          <w:sz w:val="34"/>
-          <w:szCs w:val="34"/>
-        </w:rPr>
-        <w:t>)</w:t>
-      </w:r>
-    </w:p>
-    <w:p>
-      <w:pPr>
-        <w:contextualSpacing w:val="0"/>
-      </w:pPr>
-      <w:r>
-        <w:t xml:space="preserve">The changes to this version over the above version are the addition of the NSEW sensors and the NS Priority and NS Smart modes. </w:t>
-      </w:r>
-      <w:r>
-        <w:t xml:space="preserve">Their </w:t>
-      </w:r>
-      <w:r>
-        <w:t>functional spread makes commenting impractical.</w:t>
-      </w:r>
-      <w:bookmarkStart w:id="15" w:name="_GoBack"/>
-      <w:bookmarkEnd w:id="15"/>
+          <w:sz w:val="26"/>
+          <w:szCs w:val="26"/>
+        </w:rPr>
+        <w:t xml:space="preserve">main_FPGA.vi </w:t>
+      </w:r>
+      <w:r>
+        <w:rPr>
+          <w:b w:val="0"/>
+          <w:sz w:val="26"/>
+          <w:szCs w:val="26"/>
+        </w:rPr>
+        <w:t>(W</w:t>
+      </w:r>
+      <w:bookmarkStart w:id="14" w:name="_GoBack"/>
+      <w:bookmarkEnd w:id="14"/>
+      <w:r>
+        <w:rPr>
+          <w:b w:val="0"/>
+          <w:sz w:val="26"/>
+          <w:szCs w:val="26"/>
+        </w:rPr>
+        <w:t>ith Sensors and Smart Timing)</w:t>
+      </w:r>
+    </w:p>
+    <w:p>
+      <w:pPr>
+        <w:contextualSpacing w:val="0"/>
+      </w:pPr>
+      <w:r>
+        <w:t>The changes to this version over the above version are the addition of the NSEW sensors and the NS Priority and NS Smart modes. Their functional spread makes commenting impractical.</w:t>
+      </w:r>
     </w:p>
     <w:p>
       <w:pPr>
@@ -4647,7 +5030,7 @@
       </w:pPr>
       <w:r>
         <w:pict>
-          <v:rect id="_x0000_i1074" style="width:0;height:1.5pt" o:hralign="center" o:hrstd="t" o:hr="t" fillcolor="#a0a0a0" stroked="f"/>
+          <v:rect id="_x0000_i1025" style="width:0;height:1.5pt" o:hralign="center" o:hrstd="t" o:hr="t" fillcolor="#a0a0a0" stroked="f"/>
         </w:pict>
       </w:r>
     </w:p>
@@ -4661,7 +5044,7 @@
           <w:noProof/>
         </w:rPr>
         <w:drawing>
-          <wp:inline distT="0" distB="0" distL="0" distR="0">
+          <wp:inline distT="0" distB="0" distL="0" distR="0" wp14:anchorId="178FA2E8" wp14:editId="7C696AC8">
             <wp:extent cx="5838333" cy="5607050"/>
             <wp:effectExtent l="0" t="0" r="0" b="0"/>
             <wp:docPr id="63" name="Picture 63" descr="C:\Users\DasNick\AppData\Local\Microsoft\Windows\INetCache\Content.Word\main__FPGAd.png"/>
@@ -4678,7 +5061,7 @@
                     </pic:cNvPicPr>
                   </pic:nvPicPr>
                   <pic:blipFill>
-                    <a:blip r:embed="rId25" cstate="print">
+                    <a:blip r:embed="rId23" cstate="print">
                       <a:extLst>
                         <a:ext uri="{28A0092B-C50C-407E-A947-70E740481C1C}">
                           <a14:useLocalDpi xmlns:a14="http://schemas.microsoft.com/office/drawing/2010/main" val="0"/>
@@ -4720,33 +5103,37 @@
         <w:contextualSpacing w:val="0"/>
       </w:pPr>
       <w:r>
-        <w:t xml:space="preserve">1. </w:t>
-      </w:r>
-      <w:r>
-        <w:t xml:space="preserve">In NS Priority mode, the light is by default NS green. If greater than 10 seconds have elapsed since the light has been NS green, then either an EW crosswalk request or the EW sensors can trigger the continuation of light changes. The NS green light will be on for 10 seconds in this partial cycle. The 8 second reduction triggered by the crosswalks is disabled in this mode. </w:t>
-      </w:r>
-    </w:p>
-    <w:p>
-      <w:pPr>
-        <w:contextualSpacing w:val="0"/>
-      </w:pPr>
-    </w:p>
-    <w:p>
-      <w:pPr>
-        <w:contextualSpacing w:val="0"/>
-      </w:pPr>
-      <w:r>
-        <w:t xml:space="preserve">2. </w:t>
-      </w:r>
-      <w:r>
-        <w:t>In NS Smart mode the lights will operate normally or with NS Extend enabled</w:t>
-      </w:r>
-      <w:r>
-        <w:t>; if a sensor cross to the current green light is triggered, then the light will cycle to the next green period within 10 seconds. Crosswalks function normally in this mode.</w:t>
-      </w:r>
+        <w:t xml:space="preserve">1. In NS Priority mode, the light is by default NS green. If greater than 10 seconds have elapsed since the light has been NS green, then either an EW crosswalk request or the EW sensors can trigger the continuation of light changes. The NS green light will be on for 10 seconds in this partial cycle. The 8 second reduction triggered by the crosswalks is disabled in this mode. </w:t>
+      </w:r>
+    </w:p>
+    <w:p>
+      <w:pPr>
+        <w:contextualSpacing w:val="0"/>
+      </w:pPr>
+    </w:p>
+    <w:p>
+      <w:pPr>
+        <w:contextualSpacing w:val="0"/>
+      </w:pPr>
+      <w:r>
+        <w:t xml:space="preserve">2. In NS Smart mode the lights will operate normally or with NS Extend enabled; if a sensor cross to the current green light is triggered, then the light will cycle to the next green period </w:t>
+      </w:r>
+      <w:r>
+        <w:lastRenderedPageBreak/>
+        <w:t>within 10 seconds. Crosswalks function normally in this mode.</w:t>
+      </w:r>
+    </w:p>
+    <w:p>
+      <w:pPr>
+        <w:contextualSpacing w:val="0"/>
+        <w:rPr>
+          <w:b/>
+          <w:sz w:val="26"/>
+          <w:szCs w:val="26"/>
+        </w:rPr>
+      </w:pPr>
     </w:p>
     <w:sectPr>
-      <w:headerReference w:type="default" r:id="rId26"/>
       <w:pgSz w:w="12240" w:h="15840"/>
       <w:pgMar w:top="1440" w:right="1440" w:bottom="1440" w:left="1440" w:header="0" w:footer="720" w:gutter="0"/>
       <w:pgNumType w:start="1"/>
@@ -4756,172 +5143,13 @@
 </w:document>
 </file>
 
-<file path=word/endnotes.xml><?xml version="1.0" encoding="utf-8"?>
-<w:endnotes xmlns:wpc="http://schemas.microsoft.com/office/word/2010/wordprocessingCanvas" xmlns:cx="http://schemas.microsoft.com/office/drawing/2014/chartex" xmlns:cx1="http://schemas.microsoft.com/office/drawing/2015/9/8/chartex" xmlns:cx2="http://schemas.microsoft.com/office/drawing/2015/10/21/chartex" xmlns:cx3="http://schemas.microsoft.com/office/drawing/2016/5/9/chartex" xmlns:cx4="http://schemas.microsoft.com/office/drawing/2016/5/10/chartex" xmlns:cx5="http://schemas.microsoft.com/office/drawing/2016/5/11/chartex" xmlns:mc="http://schemas.openxmlformats.org/markup-compatibility/2006" xmlns:o="urn:schemas-microsoft-com:office:office" xmlns:r="http://schemas.openxmlformats.org/officeDocument/2006/relationships" xmlns:m="http://schemas.openxmlformats.org/officeDocument/2006/math" xmlns:v="urn:schemas-microsoft-com:vml" xmlns:wp14="http://schemas.microsoft.com/office/word/2010/wordprocessingDrawing" xmlns:wp="http://schemas.openxmlformats.org/drawingml/2006/wordprocessingDrawing" xmlns:w10="urn:schemas-microsoft-com:office:word" xmlns:w="http://schemas.openxmlformats.org/wordprocessingml/2006/main" xmlns:w14="http://schemas.microsoft.com/office/word/2010/wordml" xmlns:w15="http://schemas.microsoft.com/office/word/2012/wordml" xmlns:w16se="http://schemas.microsoft.com/office/word/2015/wordml/symex" xmlns:wpg="http://schemas.microsoft.com/office/word/2010/wordprocessingGroup" xmlns:wpi="http://schemas.microsoft.com/office/word/2010/wordprocessingInk" xmlns:wne="http://schemas.microsoft.com/office/word/2006/wordml" xmlns:wps="http://schemas.microsoft.com/office/word/2010/wordprocessingShape" mc:Ignorable="w14 w15 w16se wp14">
-  <w:endnote w:type="separator" w:id="-1">
-    <w:p>
-      <w:pPr>
-        <w:spacing w:line="240" w:lineRule="auto"/>
-      </w:pPr>
-      <w:r>
-        <w:separator/>
-      </w:r>
-    </w:p>
-  </w:endnote>
-  <w:endnote w:type="continuationSeparator" w:id="0">
-    <w:p>
-      <w:pPr>
-        <w:spacing w:line="240" w:lineRule="auto"/>
-      </w:pPr>
-      <w:r>
-        <w:continuationSeparator/>
-      </w:r>
-    </w:p>
-  </w:endnote>
-</w:endnotes>
-</file>
-
-<file path=word/footnotes.xml><?xml version="1.0" encoding="utf-8"?>
-<w:footnotes xmlns:wpc="http://schemas.microsoft.com/office/word/2010/wordprocessingCanvas" xmlns:cx="http://schemas.microsoft.com/office/drawing/2014/chartex" xmlns:cx1="http://schemas.microsoft.com/office/drawing/2015/9/8/chartex" xmlns:cx2="http://schemas.microsoft.com/office/drawing/2015/10/21/chartex" xmlns:cx3="http://schemas.microsoft.com/office/drawing/2016/5/9/chartex" xmlns:cx4="http://schemas.microsoft.com/office/drawing/2016/5/10/chartex" xmlns:cx5="http://schemas.microsoft.com/office/drawing/2016/5/11/chartex" xmlns:mc="http://schemas.openxmlformats.org/markup-compatibility/2006" xmlns:o="urn:schemas-microsoft-com:office:office" xmlns:r="http://schemas.openxmlformats.org/officeDocument/2006/relationships" xmlns:m="http://schemas.openxmlformats.org/officeDocument/2006/math" xmlns:v="urn:schemas-microsoft-com:vml" xmlns:wp14="http://schemas.microsoft.com/office/word/2010/wordprocessingDrawing" xmlns:wp="http://schemas.openxmlformats.org/drawingml/2006/wordprocessingDrawing" xmlns:w10="urn:schemas-microsoft-com:office:word" xmlns:w="http://schemas.openxmlformats.org/wordprocessingml/2006/main" xmlns:w14="http://schemas.microsoft.com/office/word/2010/wordml" xmlns:w15="http://schemas.microsoft.com/office/word/2012/wordml" xmlns:w16se="http://schemas.microsoft.com/office/word/2015/wordml/symex" xmlns:wpg="http://schemas.microsoft.com/office/word/2010/wordprocessingGroup" xmlns:wpi="http://schemas.microsoft.com/office/word/2010/wordprocessingInk" xmlns:wne="http://schemas.microsoft.com/office/word/2006/wordml" xmlns:wps="http://schemas.microsoft.com/office/word/2010/wordprocessingShape" mc:Ignorable="w14 w15 w16se wp14">
-  <w:footnote w:type="separator" w:id="-1">
-    <w:p>
-      <w:pPr>
-        <w:spacing w:line="240" w:lineRule="auto"/>
-      </w:pPr>
-      <w:r>
-        <w:separator/>
-      </w:r>
-    </w:p>
-  </w:footnote>
-  <w:footnote w:type="continuationSeparator" w:id="0">
-    <w:p>
-      <w:pPr>
-        <w:spacing w:line="240" w:lineRule="auto"/>
-      </w:pPr>
-      <w:r>
-        <w:continuationSeparator/>
-      </w:r>
-    </w:p>
-  </w:footnote>
-</w:footnotes>
-</file>
-
-<file path=word/header1.xml><?xml version="1.0" encoding="utf-8"?>
-<w:hdr xmlns:wpc="http://schemas.microsoft.com/office/word/2010/wordprocessingCanvas" xmlns:cx="http://schemas.microsoft.com/office/drawing/2014/chartex" xmlns:cx1="http://schemas.microsoft.com/office/drawing/2015/9/8/chartex" xmlns:cx2="http://schemas.microsoft.com/office/drawing/2015/10/21/chartex" xmlns:cx3="http://schemas.microsoft.com/office/drawing/2016/5/9/chartex" xmlns:cx4="http://schemas.microsoft.com/office/drawing/2016/5/10/chartex" xmlns:cx5="http://schemas.microsoft.com/office/drawing/2016/5/11/chartex" xmlns:mc="http://schemas.openxmlformats.org/markup-compatibility/2006" xmlns:o="urn:schemas-microsoft-com:office:office" xmlns:r="http://schemas.openxmlformats.org/officeDocument/2006/relationships" xmlns:m="http://schemas.openxmlformats.org/officeDocument/2006/math" xmlns:v="urn:schemas-microsoft-com:vml" xmlns:wp14="http://schemas.microsoft.com/office/word/2010/wordprocessingDrawing" xmlns:wp="http://schemas.openxmlformats.org/drawingml/2006/wordprocessingDrawing" xmlns:w10="urn:schemas-microsoft-com:office:word" xmlns:w="http://schemas.openxmlformats.org/wordprocessingml/2006/main" xmlns:w14="http://schemas.microsoft.com/office/word/2010/wordml" xmlns:w15="http://schemas.microsoft.com/office/word/2012/wordml" xmlns:w16se="http://schemas.microsoft.com/office/word/2015/wordml/symex" xmlns:wpg="http://schemas.microsoft.com/office/word/2010/wordprocessingGroup" xmlns:wpi="http://schemas.microsoft.com/office/word/2010/wordprocessingInk" xmlns:wne="http://schemas.microsoft.com/office/word/2006/wordml" xmlns:wps="http://schemas.microsoft.com/office/word/2010/wordprocessingShape" mc:Ignorable="w14 w15 w16se wp14">
-  <w:sdt>
-    <w:sdtPr>
-      <w:id w:val="2063752511"/>
-      <w:docPartObj>
-        <w:docPartGallery w:val="Page Numbers (Top of Page)"/>
-        <w:docPartUnique/>
-      </w:docPartObj>
-    </w:sdtPr>
-    <w:sdtEndPr>
-      <w:rPr>
-        <w:noProof/>
-      </w:rPr>
-    </w:sdtEndPr>
-    <w:sdtContent>
-      <w:p>
-        <w:pPr>
-          <w:pStyle w:val="Header"/>
-          <w:jc w:val="right"/>
-        </w:pPr>
-      </w:p>
-      <w:p>
-        <w:pPr>
-          <w:pStyle w:val="Header"/>
-          <w:jc w:val="right"/>
-        </w:pPr>
-      </w:p>
-      <w:p>
-        <w:pPr>
-          <w:pStyle w:val="Header"/>
-          <w:jc w:val="right"/>
-        </w:pPr>
-      </w:p>
-      <w:p>
-        <w:pPr>
-          <w:pStyle w:val="Header"/>
-          <w:jc w:val="right"/>
-        </w:pPr>
-        <w:r>
-          <w:fldChar w:fldCharType="begin"/>
-        </w:r>
-        <w:r>
-          <w:instrText xml:space="preserve"> PAGE   \* MERGEFORMAT </w:instrText>
-        </w:r>
-        <w:r>
-          <w:fldChar w:fldCharType="separate"/>
-        </w:r>
-        <w:r>
-          <w:rPr>
-            <w:noProof/>
-          </w:rPr>
-          <w:t>10</w:t>
-        </w:r>
-        <w:r>
-          <w:rPr>
-            <w:noProof/>
-          </w:rPr>
-          <w:fldChar w:fldCharType="end"/>
-        </w:r>
-      </w:p>
-    </w:sdtContent>
-  </w:sdt>
-  <w:p>
-    <w:pPr>
-      <w:pStyle w:val="Header"/>
-    </w:pPr>
-  </w:p>
-</w:hdr>
-</file>
-
 <file path=word/numbering.xml><?xml version="1.0" encoding="utf-8"?>
 <w:numbering xmlns:wpc="http://schemas.microsoft.com/office/word/2010/wordprocessingCanvas" xmlns:cx="http://schemas.microsoft.com/office/drawing/2014/chartex" xmlns:cx1="http://schemas.microsoft.com/office/drawing/2015/9/8/chartex" xmlns:cx2="http://schemas.microsoft.com/office/drawing/2015/10/21/chartex" xmlns:cx3="http://schemas.microsoft.com/office/drawing/2016/5/9/chartex" xmlns:cx4="http://schemas.microsoft.com/office/drawing/2016/5/10/chartex" xmlns:cx5="http://schemas.microsoft.com/office/drawing/2016/5/11/chartex" xmlns:mc="http://schemas.openxmlformats.org/markup-compatibility/2006" xmlns:o="urn:schemas-microsoft-com:office:office" xmlns:r="http://schemas.openxmlformats.org/officeDocument/2006/relationships" xmlns:m="http://schemas.openxmlformats.org/officeDocument/2006/math" xmlns:v="urn:schemas-microsoft-com:vml" xmlns:wp14="http://schemas.microsoft.com/office/word/2010/wordprocessingDrawing" xmlns:wp="http://schemas.openxmlformats.org/drawingml/2006/wordprocessingDrawing" xmlns:w10="urn:schemas-microsoft-com:office:word" xmlns:w="http://schemas.openxmlformats.org/wordprocessingml/2006/main" xmlns:w14="http://schemas.microsoft.com/office/word/2010/wordml" xmlns:w15="http://schemas.microsoft.com/office/word/2012/wordml" xmlns:w16se="http://schemas.microsoft.com/office/word/2015/wordml/symex" xmlns:wpg="http://schemas.microsoft.com/office/word/2010/wordprocessingGroup" xmlns:wpi="http://schemas.microsoft.com/office/word/2010/wordprocessingInk" xmlns:wne="http://schemas.microsoft.com/office/word/2006/wordml" xmlns:wps="http://schemas.microsoft.com/office/word/2010/wordprocessingShape" mc:Ignorable="w14 w15 w16se wp14">
-  <w:numPicBullet w:numPicBulletId="0">
-    <w:pict>
-      <v:shapetype id="_x0000_t75" coordsize="21600,21600" o:spt="75" o:preferrelative="t" path="m@4@5l@4@11@9@11@9@5xe" filled="f" stroked="f">
-        <v:stroke joinstyle="miter"/>
-        <v:formulas>
-          <v:f eqn="if lineDrawn pixelLineWidth 0"/>
-          <v:f eqn="sum @0 1 0"/>
-          <v:f eqn="sum 0 0 @1"/>
-          <v:f eqn="prod @2 1 2"/>
-          <v:f eqn="prod @3 21600 pixelWidth"/>
-          <v:f eqn="prod @3 21600 pixelHeight"/>
-          <v:f eqn="sum @0 0 1"/>
-          <v:f eqn="prod @6 1 2"/>
-          <v:f eqn="prod @7 21600 pixelWidth"/>
-          <v:f eqn="sum @8 21600 0"/>
-          <v:f eqn="prod @7 21600 pixelHeight"/>
-          <v:f eqn="sum @10 21600 0"/>
-        </v:formulas>
-        <v:path o:extrusionok="f" gradientshapeok="t" o:connecttype="rect"/>
-        <o:lock v:ext="edit" aspectratio="t"/>
-      </v:shapetype>
-      <v:shape id="_x0000_i1199" type="#_x0000_t75" style="width:24pt;height:24pt;visibility:visible;mso-wrap-style:square" o:bullet="t">
-        <v:imagedata r:id="rId1" o:title=""/>
-      </v:shape>
-    </w:pict>
-  </w:numPicBullet>
-  <w:numPicBullet w:numPicBulletId="1">
-    <w:pict>
-      <v:shape id="_x0000_i1200" type="#_x0000_t75" style="width:24pt;height:24pt;visibility:visible;mso-wrap-style:square" o:bullet="t">
-        <v:imagedata r:id="rId2" o:title=""/>
-      </v:shape>
-    </w:pict>
-  </w:numPicBullet>
-  <w:numPicBullet w:numPicBulletId="2">
-    <w:pict>
-      <v:rect id="_x0000_i1201" style="width:0;height:1.5pt" o:hralign="center" o:bullet="t" o:hrstd="t" o:hr="t" fillcolor="#a0a0a0" stroked="f"/>
-    </w:pict>
-  </w:numPicBullet>
   <w:abstractNum w:abstractNumId="0" w15:restartNumberingAfterBreak="0">
-    <w:nsid w:val="0E31145A"/>
+    <w:nsid w:val="215278B0"/>
     <w:multiLevelType w:val="hybridMultilevel"/>
-    <w:tmpl w:val="B4FCB4F2"/>
-    <w:lvl w:ilvl="0" w:tplc="0809000F">
+    <w:tmpl w:val="1B7268A8"/>
+    <w:lvl w:ilvl="0" w:tplc="0409000F">
       <w:start w:val="1"/>
       <w:numFmt w:val="decimal"/>
       <w:lvlText w:val="%1."/>
@@ -4933,7 +5161,7 @@
         <w:rFonts w:hint="default"/>
       </w:rPr>
     </w:lvl>
-    <w:lvl w:ilvl="1" w:tplc="08090019" w:tentative="1">
+    <w:lvl w:ilvl="1" w:tplc="04090019" w:tentative="1">
       <w:start w:val="1"/>
       <w:numFmt w:val="lowerLetter"/>
       <w:lvlText w:val="%2."/>
@@ -4942,7 +5170,7 @@
         <w:ind w:left="1440" w:hanging="360"/>
       </w:pPr>
     </w:lvl>
-    <w:lvl w:ilvl="2" w:tplc="0809001B" w:tentative="1">
+    <w:lvl w:ilvl="2" w:tplc="0409001B" w:tentative="1">
       <w:start w:val="1"/>
       <w:numFmt w:val="lowerRoman"/>
       <w:lvlText w:val="%3."/>
@@ -4951,7 +5179,7 @@
         <w:ind w:left="2160" w:hanging="180"/>
       </w:pPr>
     </w:lvl>
-    <w:lvl w:ilvl="3" w:tplc="0809000F" w:tentative="1">
+    <w:lvl w:ilvl="3" w:tplc="0409000F" w:tentative="1">
       <w:start w:val="1"/>
       <w:numFmt w:val="decimal"/>
       <w:lvlText w:val="%4."/>
@@ -4960,7 +5188,7 @@
         <w:ind w:left="2880" w:hanging="360"/>
       </w:pPr>
     </w:lvl>
-    <w:lvl w:ilvl="4" w:tplc="08090019" w:tentative="1">
+    <w:lvl w:ilvl="4" w:tplc="04090019" w:tentative="1">
       <w:start w:val="1"/>
       <w:numFmt w:val="lowerLetter"/>
       <w:lvlText w:val="%5."/>
@@ -4969,7 +5197,7 @@
         <w:ind w:left="3600" w:hanging="360"/>
       </w:pPr>
     </w:lvl>
-    <w:lvl w:ilvl="5" w:tplc="0809001B" w:tentative="1">
+    <w:lvl w:ilvl="5" w:tplc="0409001B" w:tentative="1">
       <w:start w:val="1"/>
       <w:numFmt w:val="lowerRoman"/>
       <w:lvlText w:val="%6."/>
@@ -4978,7 +5206,7 @@
         <w:ind w:left="4320" w:hanging="180"/>
       </w:pPr>
     </w:lvl>
-    <w:lvl w:ilvl="6" w:tplc="0809000F" w:tentative="1">
+    <w:lvl w:ilvl="6" w:tplc="0409000F" w:tentative="1">
       <w:start w:val="1"/>
       <w:numFmt w:val="decimal"/>
       <w:lvlText w:val="%7."/>
@@ -4987,7 +5215,7 @@
         <w:ind w:left="5040" w:hanging="360"/>
       </w:pPr>
     </w:lvl>
-    <w:lvl w:ilvl="7" w:tplc="08090019" w:tentative="1">
+    <w:lvl w:ilvl="7" w:tplc="04090019" w:tentative="1">
       <w:start w:val="1"/>
       <w:numFmt w:val="lowerLetter"/>
       <w:lvlText w:val="%8."/>
@@ -4996,7 +5224,7 @@
         <w:ind w:left="5760" w:hanging="360"/>
       </w:pPr>
     </w:lvl>
-    <w:lvl w:ilvl="8" w:tplc="0809001B" w:tentative="1">
+    <w:lvl w:ilvl="8" w:tplc="0409001B" w:tentative="1">
       <w:start w:val="1"/>
       <w:numFmt w:val="lowerRoman"/>
       <w:lvlText w:val="%9."/>
@@ -5007,143 +5235,115 @@
     </w:lvl>
   </w:abstractNum>
   <w:abstractNum w:abstractNumId="1" w15:restartNumberingAfterBreak="0">
-    <w:nsid w:val="3F2938C1"/>
-    <w:multiLevelType w:val="hybridMultilevel"/>
-    <w:tmpl w:val="246E193C"/>
-    <w:lvl w:ilvl="0" w:tplc="6286253E">
+    <w:nsid w:val="7A2957DC"/>
+    <w:multiLevelType w:val="multilevel"/>
+    <w:tmpl w:val="B486F268"/>
+    <w:lvl w:ilvl="0">
       <w:start w:val="1"/>
-      <w:numFmt w:val="bullet"/>
-      <w:lvlText w:val=""/>
-      <w:lvlPicBulletId w:val="0"/>
+      <w:numFmt w:val="decimal"/>
+      <w:lvlText w:val="%1"/>
       <w:lvlJc w:val="left"/>
       <w:pPr>
-        <w:tabs>
-          <w:tab w:val="num" w:pos="720"/>
-        </w:tabs>
-        <w:ind w:left="720" w:hanging="360"/>
+        <w:ind w:left="360" w:hanging="360"/>
       </w:pPr>
       <w:rPr>
-        <w:rFonts w:ascii="Symbol" w:hAnsi="Symbol" w:hint="default"/>
+        <w:rFonts w:hint="default"/>
       </w:rPr>
     </w:lvl>
-    <w:lvl w:ilvl="1" w:tplc="0694B4B4" w:tentative="1">
+    <w:lvl w:ilvl="1">
       <w:start w:val="1"/>
-      <w:numFmt w:val="bullet"/>
-      <w:lvlText w:val=""/>
+      <w:numFmt w:val="decimal"/>
+      <w:lvlText w:val="%1.%2"/>
       <w:lvlJc w:val="left"/>
       <w:pPr>
-        <w:tabs>
-          <w:tab w:val="num" w:pos="1440"/>
-        </w:tabs>
-        <w:ind w:left="1440" w:hanging="360"/>
+        <w:ind w:left="360" w:hanging="360"/>
       </w:pPr>
       <w:rPr>
-        <w:rFonts w:ascii="Symbol" w:hAnsi="Symbol" w:hint="default"/>
+        <w:rFonts w:hint="default"/>
       </w:rPr>
     </w:lvl>
-    <w:lvl w:ilvl="2" w:tplc="D3864E8C" w:tentative="1">
+    <w:lvl w:ilvl="2">
       <w:start w:val="1"/>
-      <w:numFmt w:val="bullet"/>
-      <w:lvlText w:val=""/>
+      <w:numFmt w:val="decimal"/>
+      <w:lvlText w:val="%1.%2.%3"/>
       <w:lvlJc w:val="left"/>
       <w:pPr>
-        <w:tabs>
-          <w:tab w:val="num" w:pos="2160"/>
-        </w:tabs>
-        <w:ind w:left="2160" w:hanging="360"/>
+        <w:ind w:left="720" w:hanging="720"/>
       </w:pPr>
       <w:rPr>
-        <w:rFonts w:ascii="Symbol" w:hAnsi="Symbol" w:hint="default"/>
+        <w:rFonts w:hint="default"/>
       </w:rPr>
     </w:lvl>
-    <w:lvl w:ilvl="3" w:tplc="E5907952" w:tentative="1">
+    <w:lvl w:ilvl="3">
       <w:start w:val="1"/>
-      <w:numFmt w:val="bullet"/>
-      <w:lvlText w:val=""/>
+      <w:numFmt w:val="decimal"/>
+      <w:lvlText w:val="%1.%2.%3.%4"/>
       <w:lvlJc w:val="left"/>
       <w:pPr>
-        <w:tabs>
-          <w:tab w:val="num" w:pos="2880"/>
-        </w:tabs>
-        <w:ind w:left="2880" w:hanging="360"/>
+        <w:ind w:left="720" w:hanging="720"/>
       </w:pPr>
       <w:rPr>
-        <w:rFonts w:ascii="Symbol" w:hAnsi="Symbol" w:hint="default"/>
+        <w:rFonts w:hint="default"/>
       </w:rPr>
     </w:lvl>
-    <w:lvl w:ilvl="4" w:tplc="E45E8704" w:tentative="1">
+    <w:lvl w:ilvl="4">
       <w:start w:val="1"/>
-      <w:numFmt w:val="bullet"/>
-      <w:lvlText w:val=""/>
+      <w:numFmt w:val="decimal"/>
+      <w:lvlText w:val="%1.%2.%3.%4.%5"/>
       <w:lvlJc w:val="left"/>
       <w:pPr>
-        <w:tabs>
-          <w:tab w:val="num" w:pos="3600"/>
-        </w:tabs>
-        <w:ind w:left="3600" w:hanging="360"/>
+        <w:ind w:left="1080" w:hanging="1080"/>
       </w:pPr>
       <w:rPr>
-        <w:rFonts w:ascii="Symbol" w:hAnsi="Symbol" w:hint="default"/>
+        <w:rFonts w:hint="default"/>
       </w:rPr>
     </w:lvl>
-    <w:lvl w:ilvl="5" w:tplc="0694DF04" w:tentative="1">
+    <w:lvl w:ilvl="5">
       <w:start w:val="1"/>
-      <w:numFmt w:val="bullet"/>
-      <w:lvlText w:val=""/>
+      <w:numFmt w:val="decimal"/>
+      <w:lvlText w:val="%1.%2.%3.%4.%5.%6"/>
       <w:lvlJc w:val="left"/>
       <w:pPr>
-        <w:tabs>
-          <w:tab w:val="num" w:pos="4320"/>
-        </w:tabs>
-        <w:ind w:left="4320" w:hanging="360"/>
+        <w:ind w:left="1080" w:hanging="1080"/>
       </w:pPr>
       <w:rPr>
-        <w:rFonts w:ascii="Symbol" w:hAnsi="Symbol" w:hint="default"/>
+        <w:rFonts w:hint="default"/>
       </w:rPr>
     </w:lvl>
-    <w:lvl w:ilvl="6" w:tplc="171E35BA" w:tentative="1">
+    <w:lvl w:ilvl="6">
       <w:start w:val="1"/>
-      <w:numFmt w:val="bullet"/>
-      <w:lvlText w:val=""/>
+      <w:numFmt w:val="decimal"/>
+      <w:lvlText w:val="%1.%2.%3.%4.%5.%6.%7"/>
       <w:lvlJc w:val="left"/>
       <w:pPr>
-        <w:tabs>
-          <w:tab w:val="num" w:pos="5040"/>
-        </w:tabs>
-        <w:ind w:left="5040" w:hanging="360"/>
+        <w:ind w:left="1440" w:hanging="1440"/>
       </w:pPr>
       <w:rPr>
-        <w:rFonts w:ascii="Symbol" w:hAnsi="Symbol" w:hint="default"/>
+        <w:rFonts w:hint="default"/>
       </w:rPr>
     </w:lvl>
-    <w:lvl w:ilvl="7" w:tplc="6B507734" w:tentative="1">
+    <w:lvl w:ilvl="7">
       <w:start w:val="1"/>
-      <w:numFmt w:val="bullet"/>
-      <w:lvlText w:val=""/>
+      <w:numFmt w:val="decimal"/>
+      <w:lvlText w:val="%1.%2.%3.%4.%5.%6.%7.%8"/>
       <w:lvlJc w:val="left"/>
       <w:pPr>
-        <w:tabs>
-          <w:tab w:val="num" w:pos="5760"/>
-        </w:tabs>
-        <w:ind w:left="5760" w:hanging="360"/>
+        <w:ind w:left="1440" w:hanging="1440"/>
       </w:pPr>
       <w:rPr>
-        <w:rFonts w:ascii="Symbol" w:hAnsi="Symbol" w:hint="default"/>
+        <w:rFonts w:hint="default"/>
       </w:rPr>
     </w:lvl>
-    <w:lvl w:ilvl="8" w:tplc="7FE846A0" w:tentative="1">
+    <w:lvl w:ilvl="8">
       <w:start w:val="1"/>
-      <w:numFmt w:val="bullet"/>
-      <w:lvlText w:val=""/>
+      <w:numFmt w:val="decimal"/>
+      <w:lvlText w:val="%1.%2.%3.%4.%5.%6.%7.%8.%9"/>
       <w:lvlJc w:val="left"/>
       <w:pPr>
-        <w:tabs>
-          <w:tab w:val="num" w:pos="6480"/>
-        </w:tabs>
-        <w:ind w:left="6480" w:hanging="360"/>
+        <w:ind w:left="1800" w:hanging="1800"/>
       </w:pPr>
       <w:rPr>
-        <w:rFonts w:ascii="Symbol" w:hAnsi="Symbol" w:hint="default"/>
+        <w:rFonts w:hint="default"/>
       </w:rPr>
     </w:lvl>
   </w:abstractNum>
@@ -5282,7 +5482,6 @@
     <w:lsdException w:name="HTML Sample" w:semiHidden="1" w:unhideWhenUsed="1"/>
     <w:lsdException w:name="HTML Typewriter" w:semiHidden="1" w:unhideWhenUsed="1"/>
     <w:lsdException w:name="HTML Variable" w:semiHidden="1" w:unhideWhenUsed="1"/>
-    <w:lsdException w:name="Normal Table" w:semiHidden="1" w:unhideWhenUsed="1"/>
     <w:lsdException w:name="annotation subject" w:semiHidden="1" w:unhideWhenUsed="1"/>
     <w:lsdException w:name="No List" w:semiHidden="1" w:unhideWhenUsed="1"/>
     <w:lsdException w:name="Outline List 1" w:semiHidden="1" w:unhideWhenUsed="1"/>
@@ -5327,7 +5526,6 @@
     <w:lsdException w:name="Table Professional" w:semiHidden="1" w:unhideWhenUsed="1"/>
     <w:lsdException w:name="Table Subtle 1" w:semiHidden="1" w:unhideWhenUsed="1"/>
     <w:lsdException w:name="Table Subtle 2" w:semiHidden="1" w:unhideWhenUsed="1"/>
-    <w:lsdException w:name="Table Web 1" w:semiHidden="1" w:unhideWhenUsed="1"/>
     <w:lsdException w:name="Table Web 2" w:semiHidden="1" w:unhideWhenUsed="1"/>
     <w:lsdException w:name="Table Web 3" w:semiHidden="1" w:unhideWhenUsed="1"/>
     <w:lsdException w:name="Balloon Text" w:semiHidden="1" w:unhideWhenUsed="1"/>
@@ -5803,59 +6001,37 @@
       <w:spacing w:line="240" w:lineRule="auto"/>
     </w:pPr>
   </w:style>
+  <w:style w:type="character" w:styleId="Hyperlink">
+    <w:name w:val="Hyperlink"/>
+    <w:basedOn w:val="DefaultParagraphFont"/>
+    <w:uiPriority w:val="99"/>
+    <w:unhideWhenUsed/>
+    <w:rsid w:val="00002BE3"/>
+    <w:rPr>
+      <w:color w:val="0563C1" w:themeColor="hyperlink"/>
+      <w:u w:val="single"/>
+    </w:rPr>
+  </w:style>
   <w:style w:type="paragraph" w:styleId="ListParagraph">
     <w:name w:val="List Paragraph"/>
     <w:basedOn w:val="Normal"/>
     <w:uiPriority w:val="34"/>
     <w:qFormat/>
-    <w:rsid w:val="002F38B9"/>
+    <w:rsid w:val="00002BE3"/>
     <w:pPr>
       <w:ind w:left="720"/>
     </w:pPr>
   </w:style>
-  <w:style w:type="paragraph" w:styleId="Header">
-    <w:name w:val="header"/>
-    <w:basedOn w:val="Normal"/>
-    <w:link w:val="HeaderChar"/>
-    <w:uiPriority w:val="99"/>
-    <w:unhideWhenUsed/>
-    <w:rsid w:val="002F38B9"/>
-    <w:pPr>
-      <w:tabs>
-        <w:tab w:val="center" w:pos="4513"/>
-        <w:tab w:val="right" w:pos="9026"/>
-      </w:tabs>
-      <w:spacing w:line="240" w:lineRule="auto"/>
-    </w:pPr>
-  </w:style>
-  <w:style w:type="character" w:customStyle="1" w:styleId="HeaderChar">
-    <w:name w:val="Header Char"/>
+  <w:style w:type="character" w:styleId="Emphasis">
+    <w:name w:val="Emphasis"/>
     <w:basedOn w:val="DefaultParagraphFont"/>
-    <w:link w:val="Header"/>
-    <w:uiPriority w:val="99"/>
-    <w:rsid w:val="002F38B9"/>
-  </w:style>
-  <w:style w:type="paragraph" w:styleId="Footer">
-    <w:name w:val="footer"/>
-    <w:basedOn w:val="Normal"/>
-    <w:link w:val="FooterChar"/>
-    <w:uiPriority w:val="99"/>
-    <w:unhideWhenUsed/>
-    <w:rsid w:val="002F38B9"/>
-    <w:pPr>
-      <w:tabs>
-        <w:tab w:val="center" w:pos="4513"/>
-        <w:tab w:val="right" w:pos="9026"/>
-      </w:tabs>
-      <w:spacing w:line="240" w:lineRule="auto"/>
-    </w:pPr>
-  </w:style>
-  <w:style w:type="character" w:customStyle="1" w:styleId="FooterChar">
-    <w:name w:val="Footer Char"/>
-    <w:basedOn w:val="DefaultParagraphFont"/>
-    <w:link w:val="Footer"/>
-    <w:uiPriority w:val="99"/>
-    <w:rsid w:val="002F38B9"/>
+    <w:uiPriority w:val="20"/>
+    <w:qFormat/>
+    <w:rsid w:val="00561AE0"/>
+    <w:rPr>
+      <w:i/>
+      <w:iCs/>
+    </w:rPr>
   </w:style>
 </w:styles>
 </file>

</xml_diff>

<commit_message>
Recompiled FPGA & added deliverables section to report
</commit_message>
<xml_diff>
--- a/Lab 2 Report.docx
+++ b/Lab 2 Report.docx
@@ -1,6 +1,6 @@
 
 <file path=word/document.xml><?xml version="1.0" encoding="utf-8"?>
-<w:document xmlns:wpc="http://schemas.microsoft.com/office/word/2010/wordprocessingCanvas" xmlns:cx="http://schemas.microsoft.com/office/drawing/2014/chartex" xmlns:cx1="http://schemas.microsoft.com/office/drawing/2015/9/8/chartex" xmlns:cx2="http://schemas.microsoft.com/office/drawing/2015/10/21/chartex" xmlns:cx3="http://schemas.microsoft.com/office/drawing/2016/5/9/chartex" xmlns:cx4="http://schemas.microsoft.com/office/drawing/2016/5/10/chartex" xmlns:cx5="http://schemas.microsoft.com/office/drawing/2016/5/11/chartex" xmlns:mc="http://schemas.openxmlformats.org/markup-compatibility/2006" xmlns:o="urn:schemas-microsoft-com:office:office" xmlns:r="http://schemas.openxmlformats.org/officeDocument/2006/relationships" xmlns:m="http://schemas.openxmlformats.org/officeDocument/2006/math" xmlns:v="urn:schemas-microsoft-com:vml" xmlns:wp14="http://schemas.microsoft.com/office/word/2010/wordprocessingDrawing" xmlns:wp="http://schemas.openxmlformats.org/drawingml/2006/wordprocessingDrawing" xmlns:w10="urn:schemas-microsoft-com:office:word" xmlns:w="http://schemas.openxmlformats.org/wordprocessingml/2006/main" xmlns:w14="http://schemas.microsoft.com/office/word/2010/wordml" xmlns:w15="http://schemas.microsoft.com/office/word/2012/wordml" xmlns:w16se="http://schemas.microsoft.com/office/word/2015/wordml/symex" xmlns:wpg="http://schemas.microsoft.com/office/word/2010/wordprocessingGroup" xmlns:wpi="http://schemas.microsoft.com/office/word/2010/wordprocessingInk" xmlns:wne="http://schemas.microsoft.com/office/word/2006/wordml" xmlns:wps="http://schemas.microsoft.com/office/word/2010/wordprocessingShape" mc:Ignorable="w14 w15 w16se wp14">
+<w:document xmlns:wpc="http://schemas.microsoft.com/office/word/2010/wordprocessingCanvas" xmlns:mc="http://schemas.openxmlformats.org/markup-compatibility/2006" xmlns:o="urn:schemas-microsoft-com:office:office" xmlns:r="http://schemas.openxmlformats.org/officeDocument/2006/relationships" xmlns:m="http://schemas.openxmlformats.org/officeDocument/2006/math" xmlns:v="urn:schemas-microsoft-com:vml" xmlns:wp14="http://schemas.microsoft.com/office/word/2010/wordprocessingDrawing" xmlns:wp="http://schemas.openxmlformats.org/drawingml/2006/wordprocessingDrawing" xmlns:w10="urn:schemas-microsoft-com:office:word" xmlns:w="http://schemas.openxmlformats.org/wordprocessingml/2006/main" xmlns:w14="http://schemas.microsoft.com/office/word/2010/wordml" xmlns:w15="http://schemas.microsoft.com/office/word/2012/wordml" xmlns:wpg="http://schemas.microsoft.com/office/word/2010/wordprocessingGroup" xmlns:wpi="http://schemas.microsoft.com/office/word/2010/wordprocessingInk" xmlns:wne="http://schemas.microsoft.com/office/word/2006/wordml" xmlns:wps="http://schemas.microsoft.com/office/word/2010/wordprocessingShape" mc:Ignorable="w14 w15 wp14">
   <w:body>
     <w:p>
       <w:pPr>
@@ -68,6 +68,14 @@
         <w:t>benito@mail.utexas.edu</w:t>
       </w:r>
     </w:p>
+    <w:p>
+      <w:pPr>
+        <w:spacing w:line="360" w:lineRule="auto"/>
+      </w:pPr>
+      <w:r>
+        <w:t>Attachments: Lab2.zip</w:t>
+      </w:r>
+    </w:p>
     <w:p/>
     <w:p>
       <w:pPr>
@@ -117,6 +125,9 @@
       <w:proofErr w:type="spellEnd"/>
       <w:r>
         <w:t xml:space="preserve"> capability to generate the digital outputs and give control to a remote user. </w:t>
+      </w:r>
+      <w:r>
+        <w:t>For instructor evaluation, a host version of our FPGA logic is included so it can be run without a target.</w:t>
       </w:r>
     </w:p>
     <w:p/>
@@ -159,32 +170,56 @@
         <w:t>main_FPGA.vi</w:t>
       </w:r>
       <w:r>
-        <w:t xml:space="preserve"> program is compiled into a </w:t>
+        <w:t xml:space="preserve"> program is compiled into a bitfile and loaded onto the </w:t>
       </w:r>
       <w:proofErr w:type="spellStart"/>
       <w:r>
-        <w:t>bitfile</w:t>
+        <w:t>myRIO’s</w:t>
       </w:r>
       <w:proofErr w:type="spellEnd"/>
       <w:r>
-        <w:t xml:space="preserve"> and loaded onto the </w:t>
+        <w:t xml:space="preserve"> FPGA. The </w:t>
+      </w:r>
+      <w:r>
+        <w:rPr>
+          <w:i/>
+        </w:rPr>
+        <w:t>main_RT.vi</w:t>
+      </w:r>
+      <w:r>
+        <w:t xml:space="preserve"> runs on the processor of the </w:t>
       </w:r>
       <w:proofErr w:type="spellStart"/>
       <w:r>
-        <w:t>myRIO’s</w:t>
+        <w:t>myRIO</w:t>
       </w:r>
       <w:proofErr w:type="spellEnd"/>
       <w:r>
-        <w:t xml:space="preserve"> FPGA. The </w:t>
+        <w:t xml:space="preserve"> and is responsible for loading the bitfile and interfacing with </w:t>
       </w:r>
       <w:r>
         <w:rPr>
           <w:i/>
         </w:rPr>
-        <w:t>main_RT.vi</w:t>
-      </w:r>
-      <w:r>
-        <w:t xml:space="preserve"> runs on the processor of the </w:t>
+        <w:t>main_FPGA</w:t>
+      </w:r>
+      <w:r>
+        <w:rPr>
+          <w:i/>
+        </w:rPr>
+        <w:t xml:space="preserve">.vi. </w:t>
+      </w:r>
+      <w:r>
+        <w:t xml:space="preserve">Finally, we have a host program </w:t>
+      </w:r>
+      <w:r>
+        <w:rPr>
+          <w:i/>
+        </w:rPr>
+        <w:t>RemotePanelMethods.vi</w:t>
+      </w:r>
+      <w:r>
+        <w:t xml:space="preserve"> which opens a connection to the remote panel running on the </w:t>
       </w:r>
       <w:proofErr w:type="spellStart"/>
       <w:r>
@@ -192,65 +227,64 @@
       </w:r>
       <w:proofErr w:type="spellEnd"/>
       <w:r>
-        <w:t xml:space="preserve"> and is responsible for loading the </w:t>
+        <w:t xml:space="preserve"> and allows a user to interface with the program</w:t>
+      </w:r>
+      <w:r>
+        <w:t xml:space="preserve"> over a </w:t>
       </w:r>
       <w:proofErr w:type="spellStart"/>
       <w:r>
-        <w:t>bitfile</w:t>
+        <w:t>WiFi</w:t>
       </w:r>
       <w:proofErr w:type="spellEnd"/>
       <w:r>
-        <w:t xml:space="preserve"> and interfacing with </w:t>
-      </w:r>
-      <w:r>
-        <w:rPr>
-          <w:i/>
-        </w:rPr>
-        <w:t>main_FPGA</w:t>
-      </w:r>
-      <w:r>
-        <w:rPr>
-          <w:i/>
-        </w:rPr>
-        <w:t xml:space="preserve">.vi. </w:t>
-      </w:r>
-      <w:r>
-        <w:t xml:space="preserve">Finally, we have a host program </w:t>
-      </w:r>
-      <w:r>
-        <w:rPr>
-          <w:i/>
-        </w:rPr>
-        <w:t>RemotePanelMethods.vi</w:t>
-      </w:r>
-      <w:r>
-        <w:t xml:space="preserve"> which opens a connection to the remote panel running on the </w:t>
-      </w:r>
-      <w:proofErr w:type="spellStart"/>
-      <w:r>
-        <w:t>myRIO</w:t>
-      </w:r>
-      <w:proofErr w:type="spellEnd"/>
-      <w:r>
-        <w:t xml:space="preserve"> and allows a user to interface with the program</w:t>
-      </w:r>
-      <w:r>
-        <w:t xml:space="preserve"> over a </w:t>
-      </w:r>
-      <w:proofErr w:type="spellStart"/>
-      <w:r>
-        <w:t>WiFi</w:t>
-      </w:r>
-      <w:proofErr w:type="spellEnd"/>
-      <w:r>
         <w:t xml:space="preserve"> connection.</w:t>
       </w:r>
-    </w:p>
+      <w:r>
+        <w:t xml:space="preserve"> </w:t>
+      </w:r>
+    </w:p>
+    <w:p/>
     <w:p>
       <w:pPr>
         <w:pStyle w:val="ListParagraph"/>
+        <w:numPr>
+          <w:ilvl w:val="1"/>
+          <w:numId w:val="1"/>
+        </w:numPr>
         <w:rPr>
           <w:b/>
+          <w:sz w:val="26"/>
+          <w:szCs w:val="26"/>
+        </w:rPr>
+      </w:pPr>
+      <w:r>
+        <w:rPr>
+          <w:b/>
+          <w:sz w:val="26"/>
+          <w:szCs w:val="26"/>
+        </w:rPr>
+        <w:t>Deliverables</w:t>
+      </w:r>
+    </w:p>
+    <w:p>
+      <w:pPr>
+        <w:rPr>
+          <w:szCs w:val="26"/>
+        </w:rPr>
+      </w:pPr>
+      <w:r>
+        <w:rPr>
+          <w:szCs w:val="26"/>
+        </w:rPr>
+        <w:t>Delivered to the Professor consists of: 1) An in-person demonstration in the AML on March 23, 2017, 2) A zip file containing all of the source code and project files used for the lab and 3) this report which explains each portion of the code.</w:t>
+      </w:r>
+    </w:p>
+    <w:p>
+      <w:pPr>
+        <w:pStyle w:val="ListParagraph"/>
+        <w:rPr>
+          <w:b/>
         </w:rPr>
       </w:pPr>
     </w:p>
@@ -272,6 +306,8 @@
         </w:rPr>
         <w:t>2. Code Explanations</w:t>
       </w:r>
+      <w:bookmarkStart w:id="0" w:name="_GoBack"/>
+      <w:bookmarkEnd w:id="0"/>
     </w:p>
     <w:p>
       <w:pPr>
@@ -295,6 +331,7 @@
           <w:noProof/>
           <w:sz w:val="26"/>
           <w:szCs w:val="26"/>
+          <w:lang w:val="en-US" w:eastAsia="en-US"/>
         </w:rPr>
         <w:drawing>
           <wp:inline distT="0" distB="0" distL="0" distR="0">
@@ -393,8 +430,8 @@
       <w:pPr>
         <w:contextualSpacing w:val="0"/>
       </w:pPr>
-      <w:bookmarkStart w:id="0" w:name="_9zdf6izdhzjs" w:colFirst="0" w:colLast="0"/>
-      <w:bookmarkEnd w:id="0"/>
+      <w:bookmarkStart w:id="1" w:name="_9zdf6izdhzjs" w:colFirst="0" w:colLast="0"/>
+      <w:bookmarkEnd w:id="1"/>
     </w:p>
     <w:p>
       <w:pPr>
@@ -404,8 +441,8 @@
           <w:szCs w:val="26"/>
         </w:rPr>
       </w:pPr>
-      <w:bookmarkStart w:id="1" w:name="_ciwpc5v4rakd" w:colFirst="0" w:colLast="0"/>
-      <w:bookmarkEnd w:id="1"/>
+      <w:bookmarkStart w:id="2" w:name="_ciwpc5v4rakd" w:colFirst="0" w:colLast="0"/>
+      <w:bookmarkEnd w:id="2"/>
       <w:r>
         <w:rPr>
           <w:sz w:val="26"/>
@@ -424,6 +461,7 @@
           <w:b w:val="0"/>
           <w:noProof/>
           <w:u w:val="single"/>
+          <w:lang w:val="en-US" w:eastAsia="en-US"/>
         </w:rPr>
         <w:lastRenderedPageBreak/>
         <mc:AlternateContent>
@@ -502,7 +540,7 @@
               </wp:anchor>
             </w:drawing>
           </mc:Choice>
-          <mc:Fallback>
+          <mc:Fallback xmlns:w16se="http://schemas.microsoft.com/office/word/2015/wordml/symex" xmlns:cx5="http://schemas.microsoft.com/office/drawing/2016/5/11/chartex" xmlns:cx4="http://schemas.microsoft.com/office/drawing/2016/5/10/chartex" xmlns:cx3="http://schemas.microsoft.com/office/drawing/2016/5/9/chartex" xmlns:cx2="http://schemas.microsoft.com/office/drawing/2015/10/21/chartex" xmlns:cx1="http://schemas.microsoft.com/office/drawing/2015/9/8/chartex" xmlns:cx="http://schemas.microsoft.com/office/drawing/2014/chartex">
             <w:pict>
               <v:shapetype w14:anchorId="75B60D5E" id="_x0000_t202" coordsize="21600,21600" o:spt="202" path="m,l,21600r21600,l21600,xe">
                 <v:stroke joinstyle="miter"/>
@@ -541,6 +579,7 @@
       <w:r>
         <w:rPr>
           <w:noProof/>
+          <w:lang w:val="en-US" w:eastAsia="en-US"/>
         </w:rPr>
         <mc:AlternateContent>
           <mc:Choice Requires="wps">
@@ -612,7 +651,7 @@
               </wp:anchor>
             </w:drawing>
           </mc:Choice>
-          <mc:Fallback>
+          <mc:Fallback xmlns:w16se="http://schemas.microsoft.com/office/word/2015/wordml/symex" xmlns:cx5="http://schemas.microsoft.com/office/drawing/2016/5/11/chartex" xmlns:cx4="http://schemas.microsoft.com/office/drawing/2016/5/10/chartex" xmlns:cx3="http://schemas.microsoft.com/office/drawing/2016/5/9/chartex" xmlns:cx2="http://schemas.microsoft.com/office/drawing/2015/10/21/chartex" xmlns:cx1="http://schemas.microsoft.com/office/drawing/2015/9/8/chartex" xmlns:cx="http://schemas.microsoft.com/office/drawing/2014/chartex">
             <w:pict>
               <v:shape w14:anchorId="79854C21" id="Text Box 29" o:spid="_x0000_s1027" type="#_x0000_t202" style="position:absolute;margin-left:49.5pt;margin-top:140.05pt;width:32pt;height:50pt;z-index:251656704;visibility:visible;mso-wrap-style:square;mso-width-percent:0;mso-height-percent:0;mso-wrap-distance-left:9pt;mso-wrap-distance-top:0;mso-wrap-distance-right:9pt;mso-wrap-distance-bottom:0;mso-position-horizontal:absolute;mso-position-horizontal-relative:text;mso-position-vertical:absolute;mso-position-vertical-relative:text;mso-width-percent:0;mso-height-percent:0;mso-width-relative:margin;mso-height-relative:margin;v-text-anchor:top" o:gfxdata="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" filled="f" stroked="f">
                 <v:textbox>
@@ -641,6 +680,7 @@
       <w:r>
         <w:rPr>
           <w:noProof/>
+          <w:lang w:val="en-US" w:eastAsia="en-US"/>
         </w:rPr>
         <mc:AlternateContent>
           <mc:Choice Requires="wps">
@@ -712,7 +752,7 @@
               </wp:anchor>
             </w:drawing>
           </mc:Choice>
-          <mc:Fallback>
+          <mc:Fallback xmlns:w16se="http://schemas.microsoft.com/office/word/2015/wordml/symex" xmlns:cx5="http://schemas.microsoft.com/office/drawing/2016/5/11/chartex" xmlns:cx4="http://schemas.microsoft.com/office/drawing/2016/5/10/chartex" xmlns:cx3="http://schemas.microsoft.com/office/drawing/2016/5/9/chartex" xmlns:cx2="http://schemas.microsoft.com/office/drawing/2015/10/21/chartex" xmlns:cx1="http://schemas.microsoft.com/office/drawing/2015/9/8/chartex" xmlns:cx="http://schemas.microsoft.com/office/drawing/2014/chartex">
             <w:pict>
               <v:shape w14:anchorId="7527D5D6" id="Text Box 38" o:spid="_x0000_s1028" type="#_x0000_t202" style="position:absolute;margin-left:52pt;margin-top:6.55pt;width:32pt;height:50pt;z-index:252004864;visibility:visible;mso-wrap-style:square;mso-width-percent:0;mso-height-percent:0;mso-wrap-distance-left:9pt;mso-wrap-distance-top:0;mso-wrap-distance-right:9pt;mso-wrap-distance-bottom:0;mso-position-horizontal:absolute;mso-position-horizontal-relative:text;mso-position-vertical:absolute;mso-position-vertical-relative:text;mso-width-percent:0;mso-height-percent:0;mso-width-relative:margin;mso-height-relative:margin;v-text-anchor:top" o:gfxdata="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" filled="f" stroked="f">
                 <v:textbox>
@@ -741,6 +781,7 @@
       <w:r>
         <w:rPr>
           <w:noProof/>
+          <w:lang w:val="en-US" w:eastAsia="en-US"/>
         </w:rPr>
         <mc:AlternateContent>
           <mc:Choice Requires="wps">
@@ -811,7 +852,7 @@
               </wp:anchor>
             </w:drawing>
           </mc:Choice>
-          <mc:Fallback>
+          <mc:Fallback xmlns:w16se="http://schemas.microsoft.com/office/word/2015/wordml/symex" xmlns:cx5="http://schemas.microsoft.com/office/drawing/2016/5/11/chartex" xmlns:cx4="http://schemas.microsoft.com/office/drawing/2016/5/10/chartex" xmlns:cx3="http://schemas.microsoft.com/office/drawing/2016/5/9/chartex" xmlns:cx2="http://schemas.microsoft.com/office/drawing/2015/10/21/chartex" xmlns:cx1="http://schemas.microsoft.com/office/drawing/2015/9/8/chartex" xmlns:cx="http://schemas.microsoft.com/office/drawing/2014/chartex">
             <w:pict>
               <v:rect w14:anchorId="0A65FBA5" id="Rectangle 18" o:spid="_x0000_s1026" style="position:absolute;margin-left:55.5pt;margin-top:7.15pt;width:405.5pt;height:94pt;z-index:251412992;visibility:visible;mso-wrap-style:square;mso-width-percent:0;mso-height-percent:0;mso-wrap-distance-left:9pt;mso-wrap-distance-top:0;mso-wrap-distance-right:9pt;mso-wrap-distance-bottom:0;mso-position-horizontal:absolute;mso-position-horizontal-relative:text;mso-position-vertical:absolute;mso-position-vertical-relative:text;mso-width-percent:0;mso-height-percent:0;mso-width-relative:margin;mso-height-relative:margin;v-text-anchor:middle" o:gfxdata="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" filled="f" strokecolor="black [3213]" strokeweight="1pt"/>
             </w:pict>
@@ -821,6 +862,7 @@
       <w:r>
         <w:rPr>
           <w:noProof/>
+          <w:lang w:val="en-US" w:eastAsia="en-US"/>
         </w:rPr>
         <mc:AlternateContent>
           <mc:Choice Requires="wps">
@@ -892,7 +934,7 @@
               </wp:anchor>
             </w:drawing>
           </mc:Choice>
-          <mc:Fallback>
+          <mc:Fallback xmlns:w16se="http://schemas.microsoft.com/office/word/2015/wordml/symex" xmlns:cx5="http://schemas.microsoft.com/office/drawing/2016/5/11/chartex" xmlns:cx4="http://schemas.microsoft.com/office/drawing/2016/5/10/chartex" xmlns:cx3="http://schemas.microsoft.com/office/drawing/2016/5/9/chartex" xmlns:cx2="http://schemas.microsoft.com/office/drawing/2015/10/21/chartex" xmlns:cx1="http://schemas.microsoft.com/office/drawing/2015/9/8/chartex" xmlns:cx="http://schemas.microsoft.com/office/drawing/2014/chartex">
             <w:pict>
               <v:shape w14:anchorId="5009BE6C" id="Text Box 28" o:spid="_x0000_s1029" type="#_x0000_t202" style="position:absolute;margin-left:93.5pt;margin-top:170.05pt;width:32pt;height:50pt;z-index:251616768;visibility:visible;mso-wrap-style:square;mso-width-percent:0;mso-height-percent:0;mso-wrap-distance-left:9pt;mso-wrap-distance-top:0;mso-wrap-distance-right:9pt;mso-wrap-distance-bottom:0;mso-position-horizontal:absolute;mso-position-horizontal-relative:text;mso-position-vertical:absolute;mso-position-vertical-relative:text;mso-width-percent:0;mso-height-percent:0;mso-width-relative:margin;mso-height-relative:margin;v-text-anchor:top" o:gfxdata="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" filled="f" stroked="f">
                 <v:textbox>
@@ -921,6 +963,7 @@
       <w:r>
         <w:rPr>
           <w:noProof/>
+          <w:lang w:val="en-US" w:eastAsia="en-US"/>
         </w:rPr>
         <mc:AlternateContent>
           <mc:Choice Requires="wps">
@@ -998,7 +1041,7 @@
               </wp:anchor>
             </w:drawing>
           </mc:Choice>
-          <mc:Fallback>
+          <mc:Fallback xmlns:w16se="http://schemas.microsoft.com/office/word/2015/wordml/symex" xmlns:cx5="http://schemas.microsoft.com/office/drawing/2016/5/11/chartex" xmlns:cx4="http://schemas.microsoft.com/office/drawing/2016/5/10/chartex" xmlns:cx3="http://schemas.microsoft.com/office/drawing/2016/5/9/chartex" xmlns:cx2="http://schemas.microsoft.com/office/drawing/2015/10/21/chartex" xmlns:cx1="http://schemas.microsoft.com/office/drawing/2015/9/8/chartex" xmlns:cx="http://schemas.microsoft.com/office/drawing/2014/chartex">
             <w:pict>
               <v:shape w14:anchorId="6C994EF6" id="Text Box 32" o:spid="_x0000_s1030" type="#_x0000_t202" style="position:absolute;margin-left:37pt;margin-top:110.55pt;width:32pt;height:50pt;z-index:251794944;visibility:visible;mso-wrap-style:square;mso-width-percent:0;mso-height-percent:0;mso-wrap-distance-left:9pt;mso-wrap-distance-top:0;mso-wrap-distance-right:9pt;mso-wrap-distance-bottom:0;mso-position-horizontal:absolute;mso-position-horizontal-relative:text;mso-position-vertical:absolute;mso-position-vertical-relative:text;mso-width-percent:0;mso-height-percent:0;mso-width-relative:margin;mso-height-relative:margin;v-text-anchor:top" o:gfxdata="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" filled="f" stroked="f">
                 <v:textbox>
@@ -1033,6 +1076,7 @@
       <w:r>
         <w:rPr>
           <w:noProof/>
+          <w:lang w:val="en-US" w:eastAsia="en-US"/>
         </w:rPr>
         <mc:AlternateContent>
           <mc:Choice Requires="wps">
@@ -1103,7 +1147,7 @@
               </wp:anchor>
             </w:drawing>
           </mc:Choice>
-          <mc:Fallback>
+          <mc:Fallback xmlns:w16se="http://schemas.microsoft.com/office/word/2015/wordml/symex" xmlns:cx5="http://schemas.microsoft.com/office/drawing/2016/5/11/chartex" xmlns:cx4="http://schemas.microsoft.com/office/drawing/2016/5/10/chartex" xmlns:cx3="http://schemas.microsoft.com/office/drawing/2016/5/9/chartex" xmlns:cx2="http://schemas.microsoft.com/office/drawing/2015/10/21/chartex" xmlns:cx1="http://schemas.microsoft.com/office/drawing/2015/9/8/chartex" xmlns:cx="http://schemas.microsoft.com/office/drawing/2014/chartex">
             <w:pict>
               <v:rect w14:anchorId="1449B130" id="Rectangle 19" o:spid="_x0000_s1026" style="position:absolute;margin-left:40pt;margin-top:100.65pt;width:423pt;height:34pt;z-index:251449856;visibility:visible;mso-wrap-style:square;mso-width-percent:0;mso-height-percent:0;mso-wrap-distance-left:9pt;mso-wrap-distance-top:0;mso-wrap-distance-right:9pt;mso-wrap-distance-bottom:0;mso-position-horizontal:absolute;mso-position-horizontal-relative:text;mso-position-vertical:absolute;mso-position-vertical-relative:text;mso-width-percent:0;mso-height-percent:0;mso-width-relative:margin;mso-height-relative:margin;v-text-anchor:middle" o:gfxdata="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" filled="f" strokecolor="black [3213]" strokeweight="1pt"/>
             </w:pict>
@@ -1113,6 +1157,7 @@
       <w:r>
         <w:rPr>
           <w:noProof/>
+          <w:lang w:val="en-US" w:eastAsia="en-US"/>
         </w:rPr>
         <mc:AlternateContent>
           <mc:Choice Requires="wps">
@@ -1184,7 +1229,7 @@
               </wp:anchor>
             </w:drawing>
           </mc:Choice>
-          <mc:Fallback>
+          <mc:Fallback xmlns:w16se="http://schemas.microsoft.com/office/word/2015/wordml/symex" xmlns:cx5="http://schemas.microsoft.com/office/drawing/2016/5/11/chartex" xmlns:cx4="http://schemas.microsoft.com/office/drawing/2016/5/10/chartex" xmlns:cx3="http://schemas.microsoft.com/office/drawing/2016/5/9/chartex" xmlns:cx2="http://schemas.microsoft.com/office/drawing/2015/10/21/chartex" xmlns:cx1="http://schemas.microsoft.com/office/drawing/2015/9/8/chartex" xmlns:cx="http://schemas.microsoft.com/office/drawing/2014/chartex">
             <w:pict>
               <v:shape w14:anchorId="547C831C" id="Text Box 30" o:spid="_x0000_s1031" type="#_x0000_t202" style="position:absolute;margin-left:49.5pt;margin-top:129.55pt;width:32pt;height:50pt;z-index:251700736;visibility:visible;mso-wrap-style:square;mso-width-percent:0;mso-height-percent:0;mso-wrap-distance-left:9pt;mso-wrap-distance-top:0;mso-wrap-distance-right:9pt;mso-wrap-distance-bottom:0;mso-position-horizontal:absolute;mso-position-horizontal-relative:text;mso-position-vertical:absolute;mso-position-vertical-relative:text;mso-width-percent:0;mso-height-percent:0;mso-width-relative:margin;mso-height-relative:margin;v-text-anchor:top" o:gfxdata="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" filled="f" stroked="f">
                 <v:textbox>
@@ -1213,6 +1258,7 @@
       <w:r>
         <w:rPr>
           <w:noProof/>
+          <w:lang w:val="en-US" w:eastAsia="en-US"/>
         </w:rPr>
         <mc:AlternateContent>
           <mc:Choice Requires="wps">
@@ -1284,7 +1330,7 @@
               </wp:anchor>
             </w:drawing>
           </mc:Choice>
-          <mc:Fallback>
+          <mc:Fallback xmlns:w16se="http://schemas.microsoft.com/office/word/2015/wordml/symex" xmlns:cx5="http://schemas.microsoft.com/office/drawing/2016/5/11/chartex" xmlns:cx4="http://schemas.microsoft.com/office/drawing/2016/5/10/chartex" xmlns:cx3="http://schemas.microsoft.com/office/drawing/2016/5/9/chartex" xmlns:cx2="http://schemas.microsoft.com/office/drawing/2015/10/21/chartex" xmlns:cx1="http://schemas.microsoft.com/office/drawing/2015/9/8/chartex" xmlns:cx="http://schemas.microsoft.com/office/drawing/2014/chartex">
             <w:pict>
               <v:shape w14:anchorId="523A0916" id="Text Box 33" o:spid="_x0000_s1032" type="#_x0000_t202" style="position:absolute;margin-left:47.5pt;margin-top:251.05pt;width:32pt;height:50pt;z-index:251828736;visibility:visible;mso-wrap-style:square;mso-width-percent:0;mso-height-percent:0;mso-wrap-distance-left:9pt;mso-wrap-distance-top:0;mso-wrap-distance-right:9pt;mso-wrap-distance-bottom:0;mso-position-horizontal:absolute;mso-position-horizontal-relative:text;mso-position-vertical:absolute;mso-position-vertical-relative:text;mso-width-percent:0;mso-height-percent:0;mso-width-relative:margin;mso-height-relative:margin;v-text-anchor:top" o:gfxdata="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" filled="f" stroked="f">
                 <v:textbox>
@@ -1313,6 +1359,7 @@
       <w:r>
         <w:rPr>
           <w:noProof/>
+          <w:lang w:val="en-US" w:eastAsia="en-US"/>
         </w:rPr>
         <mc:AlternateContent>
           <mc:Choice Requires="wps">
@@ -1384,7 +1431,7 @@
               </wp:anchor>
             </w:drawing>
           </mc:Choice>
-          <mc:Fallback>
+          <mc:Fallback xmlns:w16se="http://schemas.microsoft.com/office/word/2015/wordml/symex" xmlns:cx5="http://schemas.microsoft.com/office/drawing/2016/5/11/chartex" xmlns:cx4="http://schemas.microsoft.com/office/drawing/2016/5/10/chartex" xmlns:cx3="http://schemas.microsoft.com/office/drawing/2016/5/9/chartex" xmlns:cx2="http://schemas.microsoft.com/office/drawing/2015/10/21/chartex" xmlns:cx1="http://schemas.microsoft.com/office/drawing/2015/9/8/chartex" xmlns:cx="http://schemas.microsoft.com/office/drawing/2014/chartex">
             <w:pict>
               <v:shape w14:anchorId="274DA768" id="Text Box 37" o:spid="_x0000_s1033" type="#_x0000_t202" style="position:absolute;margin-left:441pt;margin-top:169.05pt;width:32pt;height:50pt;z-index:251989504;visibility:visible;mso-wrap-style:square;mso-width-percent:0;mso-height-percent:0;mso-wrap-distance-left:9pt;mso-wrap-distance-top:0;mso-wrap-distance-right:9pt;mso-wrap-distance-bottom:0;mso-position-horizontal:absolute;mso-position-horizontal-relative:text;mso-position-vertical:absolute;mso-position-vertical-relative:text;mso-width-percent:0;mso-height-percent:0;mso-width-relative:margin;mso-height-relative:margin;v-text-anchor:top" o:gfxdata="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" filled="f" stroked="f">
                 <v:textbox>
@@ -1413,6 +1460,7 @@
       <w:r>
         <w:rPr>
           <w:noProof/>
+          <w:lang w:val="en-US" w:eastAsia="en-US"/>
         </w:rPr>
         <mc:AlternateContent>
           <mc:Choice Requires="wps">
@@ -1490,7 +1538,7 @@
               </wp:anchor>
             </w:drawing>
           </mc:Choice>
-          <mc:Fallback>
+          <mc:Fallback xmlns:w16se="http://schemas.microsoft.com/office/word/2015/wordml/symex" xmlns:cx5="http://schemas.microsoft.com/office/drawing/2016/5/11/chartex" xmlns:cx4="http://schemas.microsoft.com/office/drawing/2016/5/10/chartex" xmlns:cx3="http://schemas.microsoft.com/office/drawing/2016/5/9/chartex" xmlns:cx2="http://schemas.microsoft.com/office/drawing/2015/10/21/chartex" xmlns:cx1="http://schemas.microsoft.com/office/drawing/2015/9/8/chartex" xmlns:cx="http://schemas.microsoft.com/office/drawing/2014/chartex">
             <w:pict>
               <v:shape w14:anchorId="33B95AC9" id="Text Box 34" o:spid="_x0000_s1034" type="#_x0000_t202" style="position:absolute;margin-left:191pt;margin-top:169.05pt;width:40.5pt;height:50pt;z-index:251869696;visibility:visible;mso-wrap-style:square;mso-width-percent:0;mso-height-percent:0;mso-wrap-distance-left:9pt;mso-wrap-distance-top:0;mso-wrap-distance-right:9pt;mso-wrap-distance-bottom:0;mso-position-horizontal:absolute;mso-position-horizontal-relative:text;mso-position-vertical:absolute;mso-position-vertical-relative:text;mso-width-percent:0;mso-height-percent:0;mso-width-relative:margin;mso-height-relative:margin;v-text-anchor:top" o:gfxdata="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" filled="f" stroked="f">
                 <v:textbox>
@@ -1525,6 +1573,7 @@
       <w:r>
         <w:rPr>
           <w:noProof/>
+          <w:lang w:val="en-US" w:eastAsia="en-US"/>
         </w:rPr>
         <mc:AlternateContent>
           <mc:Choice Requires="wps">
@@ -1590,7 +1639,7 @@
               </wp:anchor>
             </w:drawing>
           </mc:Choice>
-          <mc:Fallback>
+          <mc:Fallback xmlns:w16se="http://schemas.microsoft.com/office/word/2015/wordml/symex" xmlns:cx5="http://schemas.microsoft.com/office/drawing/2016/5/11/chartex" xmlns:cx4="http://schemas.microsoft.com/office/drawing/2016/5/10/chartex" xmlns:cx3="http://schemas.microsoft.com/office/drawing/2016/5/9/chartex" xmlns:cx2="http://schemas.microsoft.com/office/drawing/2015/10/21/chartex" xmlns:cx1="http://schemas.microsoft.com/office/drawing/2015/9/8/chartex" xmlns:cx="http://schemas.microsoft.com/office/drawing/2014/chartex">
             <w:pict>
               <v:shape w14:anchorId="0FAD9E0D" id="Text Box 35" o:spid="_x0000_s1035" type="#_x0000_t202" style="position:absolute;margin-left:323pt;margin-top:174.55pt;width:40.5pt;height:50pt;z-index:251909632;visibility:visible;mso-wrap-style:square;mso-width-percent:0;mso-height-percent:0;mso-wrap-distance-left:9pt;mso-wrap-distance-top:0;mso-wrap-distance-right:9pt;mso-wrap-distance-bottom:0;mso-position-horizontal:absolute;mso-position-horizontal-relative:text;mso-position-vertical:absolute;mso-position-vertical-relative:text;mso-width-percent:0;mso-height-percent:0;mso-width-relative:margin;mso-height-relative:margin;v-text-anchor:top" o:gfxdata="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" filled="f" stroked="f">
                 <v:textbox>
@@ -1613,6 +1662,7 @@
       <w:r>
         <w:rPr>
           <w:noProof/>
+          <w:lang w:val="en-US" w:eastAsia="en-US"/>
         </w:rPr>
         <mc:AlternateContent>
           <mc:Choice Requires="wps">
@@ -1684,7 +1734,7 @@
               </wp:anchor>
             </w:drawing>
           </mc:Choice>
-          <mc:Fallback>
+          <mc:Fallback xmlns:w16se="http://schemas.microsoft.com/office/word/2015/wordml/symex" xmlns:cx5="http://schemas.microsoft.com/office/drawing/2016/5/11/chartex" xmlns:cx4="http://schemas.microsoft.com/office/drawing/2016/5/10/chartex" xmlns:cx3="http://schemas.microsoft.com/office/drawing/2016/5/9/chartex" xmlns:cx2="http://schemas.microsoft.com/office/drawing/2015/10/21/chartex" xmlns:cx1="http://schemas.microsoft.com/office/drawing/2015/9/8/chartex" xmlns:cx="http://schemas.microsoft.com/office/drawing/2014/chartex">
             <w:pict>
               <v:shape w14:anchorId="566EE2E0" id="Text Box 36" o:spid="_x0000_s1036" type="#_x0000_t202" style="position:absolute;margin-left:286pt;margin-top:174.55pt;width:32pt;height:50pt;z-index:251949568;visibility:visible;mso-wrap-style:square;mso-width-percent:0;mso-height-percent:0;mso-wrap-distance-left:9pt;mso-wrap-distance-top:0;mso-wrap-distance-right:9pt;mso-wrap-distance-bottom:0;mso-position-horizontal:absolute;mso-position-horizontal-relative:text;mso-position-vertical:absolute;mso-position-vertical-relative:text;mso-width-percent:0;mso-height-percent:0;mso-width-relative:margin;mso-height-relative:margin;v-text-anchor:top" o:gfxdata="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" filled="f" stroked="f">
                 <v:textbox>
@@ -1713,6 +1763,7 @@
       <w:r>
         <w:rPr>
           <w:noProof/>
+          <w:lang w:val="en-US" w:eastAsia="en-US"/>
         </w:rPr>
         <mc:AlternateContent>
           <mc:Choice Requires="wps">
@@ -1778,7 +1829,7 @@
               </wp:anchor>
             </w:drawing>
           </mc:Choice>
-          <mc:Fallback>
+          <mc:Fallback xmlns:w16se="http://schemas.microsoft.com/office/word/2015/wordml/symex" xmlns:cx5="http://schemas.microsoft.com/office/drawing/2016/5/11/chartex" xmlns:cx4="http://schemas.microsoft.com/office/drawing/2016/5/10/chartex" xmlns:cx3="http://schemas.microsoft.com/office/drawing/2016/5/9/chartex" xmlns:cx2="http://schemas.microsoft.com/office/drawing/2015/10/21/chartex" xmlns:cx1="http://schemas.microsoft.com/office/drawing/2015/9/8/chartex" xmlns:cx="http://schemas.microsoft.com/office/drawing/2014/chartex">
             <w:pict>
               <v:shape w14:anchorId="2987BA19" id="Text Box 31" o:spid="_x0000_s1037" type="#_x0000_t202" style="position:absolute;margin-left:50.5pt;margin-top:59.05pt;width:32pt;height:50pt;z-index:251739648;visibility:visible;mso-wrap-style:square;mso-width-percent:0;mso-height-percent:0;mso-wrap-distance-left:9pt;mso-wrap-distance-top:0;mso-wrap-distance-right:9pt;mso-wrap-distance-bottom:0;mso-position-horizontal:absolute;mso-position-horizontal-relative:text;mso-position-vertical:absolute;mso-position-vertical-relative:text;mso-width-percent:0;mso-height-percent:0;mso-width-relative:margin;mso-height-relative:margin;v-text-anchor:top" o:gfxdata="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" filled="f" stroked="f">
                 <v:textbox>
@@ -1801,6 +1852,7 @@
       <w:r>
         <w:rPr>
           <w:noProof/>
+          <w:lang w:val="en-US" w:eastAsia="en-US"/>
         </w:rPr>
         <mc:AlternateContent>
           <mc:Choice Requires="wps">
@@ -1872,7 +1924,7 @@
               </wp:anchor>
             </w:drawing>
           </mc:Choice>
-          <mc:Fallback>
+          <mc:Fallback xmlns:w16se="http://schemas.microsoft.com/office/word/2015/wordml/symex" xmlns:cx5="http://schemas.microsoft.com/office/drawing/2016/5/11/chartex" xmlns:cx4="http://schemas.microsoft.com/office/drawing/2016/5/10/chartex" xmlns:cx3="http://schemas.microsoft.com/office/drawing/2016/5/9/chartex" xmlns:cx2="http://schemas.microsoft.com/office/drawing/2015/10/21/chartex" xmlns:cx1="http://schemas.microsoft.com/office/drawing/2015/9/8/chartex" xmlns:cx="http://schemas.microsoft.com/office/drawing/2014/chartex">
             <w:pict>
               <v:shape w14:anchorId="5A5A326B" id="Text Box 27" o:spid="_x0000_s1038" type="#_x0000_t202" style="position:absolute;margin-left:-13.5pt;margin-top:139.3pt;width:32pt;height:50pt;z-index:251576832;visibility:visible;mso-wrap-style:square;mso-width-percent:0;mso-height-percent:0;mso-wrap-distance-left:9pt;mso-wrap-distance-top:0;mso-wrap-distance-right:9pt;mso-wrap-distance-bottom:0;mso-position-horizontal:absolute;mso-position-horizontal-relative:text;mso-position-vertical:absolute;mso-position-vertical-relative:text;mso-width-percent:0;mso-height-percent:0;mso-width-relative:margin;mso-height-relative:margin;v-text-anchor:top" o:gfxdata="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" filled="f" stroked="f">
                 <v:textbox>
@@ -1901,6 +1953,7 @@
       <w:r>
         <w:rPr>
           <w:noProof/>
+          <w:lang w:val="en-US" w:eastAsia="en-US"/>
         </w:rPr>
         <mc:AlternateContent>
           <mc:Choice Requires="wps">
@@ -1971,7 +2024,7 @@
               </wp:anchor>
             </w:drawing>
           </mc:Choice>
-          <mc:Fallback>
+          <mc:Fallback xmlns:w16se="http://schemas.microsoft.com/office/word/2015/wordml/symex" xmlns:cx5="http://schemas.microsoft.com/office/drawing/2016/5/11/chartex" xmlns:cx4="http://schemas.microsoft.com/office/drawing/2016/5/10/chartex" xmlns:cx3="http://schemas.microsoft.com/office/drawing/2016/5/9/chartex" xmlns:cx2="http://schemas.microsoft.com/office/drawing/2015/10/21/chartex" xmlns:cx1="http://schemas.microsoft.com/office/drawing/2015/9/8/chartex" xmlns:cx="http://schemas.microsoft.com/office/drawing/2014/chartex">
             <w:pict>
               <v:rect w14:anchorId="6177E547" id="Rectangle 24" o:spid="_x0000_s1026" style="position:absolute;margin-left:73pt;margin-top:.55pt;width:396.5pt;height:317pt;z-index:251531776;visibility:visible;mso-wrap-style:square;mso-width-percent:0;mso-height-percent:0;mso-wrap-distance-left:9pt;mso-wrap-distance-top:0;mso-wrap-distance-right:9pt;mso-wrap-distance-bottom:0;mso-position-horizontal:absolute;mso-position-horizontal-relative:text;mso-position-vertical:absolute;mso-position-vertical-relative:text;mso-width-percent:0;mso-height-percent:0;mso-width-relative:margin;mso-height-relative:margin;v-text-anchor:middle" o:gfxdata="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" filled="f" strokecolor="#ffc000" strokeweight="1pt"/>
             </w:pict>
@@ -1981,6 +2034,7 @@
       <w:r>
         <w:rPr>
           <w:noProof/>
+          <w:lang w:val="en-US" w:eastAsia="en-US"/>
         </w:rPr>
         <mc:AlternateContent>
           <mc:Choice Requires="wps">
@@ -2051,7 +2105,7 @@
               </wp:anchor>
             </w:drawing>
           </mc:Choice>
-          <mc:Fallback>
+          <mc:Fallback xmlns:w16se="http://schemas.microsoft.com/office/word/2015/wordml/symex" xmlns:cx5="http://schemas.microsoft.com/office/drawing/2016/5/11/chartex" xmlns:cx4="http://schemas.microsoft.com/office/drawing/2016/5/10/chartex" xmlns:cx3="http://schemas.microsoft.com/office/drawing/2016/5/9/chartex" xmlns:cx2="http://schemas.microsoft.com/office/drawing/2015/10/21/chartex" xmlns:cx1="http://schemas.microsoft.com/office/drawing/2015/9/8/chartex" xmlns:cx="http://schemas.microsoft.com/office/drawing/2014/chartex">
             <w:pict>
               <v:rect w14:anchorId="613735F8" id="Rectangle 13" o:spid="_x0000_s1026" style="position:absolute;margin-left:44.75pt;margin-top:201.8pt;width:419.75pt;height:113.75pt;z-index:251332096;visibility:visible;mso-wrap-style:square;mso-width-percent:0;mso-height-percent:0;mso-wrap-distance-left:9pt;mso-wrap-distance-top:0;mso-wrap-distance-right:9pt;mso-wrap-distance-bottom:0;mso-position-horizontal:absolute;mso-position-horizontal-relative:text;mso-position-vertical:absolute;mso-position-vertical-relative:text;mso-width-percent:0;mso-height-percent:0;mso-width-relative:margin;mso-height-relative:margin;v-text-anchor:middle" o:gfxdata="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" filled="f" strokecolor="black [3213]" strokeweight="1pt"/>
             </w:pict>
@@ -2061,6 +2115,7 @@
       <w:r>
         <w:rPr>
           <w:noProof/>
+          <w:lang w:val="en-US" w:eastAsia="en-US"/>
         </w:rPr>
         <mc:AlternateContent>
           <mc:Choice Requires="wps">
@@ -2131,7 +2186,7 @@
               </wp:anchor>
             </w:drawing>
           </mc:Choice>
-          <mc:Fallback>
+          <mc:Fallback xmlns:w16se="http://schemas.microsoft.com/office/word/2015/wordml/symex" xmlns:cx5="http://schemas.microsoft.com/office/drawing/2016/5/11/chartex" xmlns:cx4="http://schemas.microsoft.com/office/drawing/2016/5/10/chartex" xmlns:cx3="http://schemas.microsoft.com/office/drawing/2016/5/9/chartex" xmlns:cx2="http://schemas.microsoft.com/office/drawing/2015/10/21/chartex" xmlns:cx1="http://schemas.microsoft.com/office/drawing/2015/9/8/chartex" xmlns:cx="http://schemas.microsoft.com/office/drawing/2014/chartex">
             <w:pict>
               <v:rect w14:anchorId="3DE17955" id="Rectangle 23" o:spid="_x0000_s1026" style="position:absolute;margin-left:64.25pt;margin-top:142.8pt;width:404.3pt;height:9.75pt;z-index:251524608;visibility:visible;mso-wrap-style:square;mso-width-percent:0;mso-height-percent:0;mso-wrap-distance-left:9pt;mso-wrap-distance-top:0;mso-wrap-distance-right:9pt;mso-wrap-distance-bottom:0;mso-position-horizontal:absolute;mso-position-horizontal-relative:text;mso-position-vertical:absolute;mso-position-vertical-relative:text;mso-width-percent:0;mso-height-percent:0;mso-width-relative:margin;mso-height-relative:margin;v-text-anchor:middle" o:gfxdata="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" filled="f" strokecolor="red" strokeweight="1pt"/>
             </w:pict>
@@ -2141,6 +2196,7 @@
       <w:r>
         <w:rPr>
           <w:noProof/>
+          <w:lang w:val="en-US" w:eastAsia="en-US"/>
         </w:rPr>
         <mc:AlternateContent>
           <mc:Choice Requires="wps">
@@ -2211,7 +2267,7 @@
               </wp:anchor>
             </w:drawing>
           </mc:Choice>
-          <mc:Fallback>
+          <mc:Fallback xmlns:w16se="http://schemas.microsoft.com/office/word/2015/wordml/symex" xmlns:cx5="http://schemas.microsoft.com/office/drawing/2016/5/11/chartex" xmlns:cx4="http://schemas.microsoft.com/office/drawing/2016/5/10/chartex" xmlns:cx3="http://schemas.microsoft.com/office/drawing/2016/5/9/chartex" xmlns:cx2="http://schemas.microsoft.com/office/drawing/2015/10/21/chartex" xmlns:cx1="http://schemas.microsoft.com/office/drawing/2015/9/8/chartex" xmlns:cx="http://schemas.microsoft.com/office/drawing/2014/chartex">
             <w:pict>
               <v:rect w14:anchorId="155F292F" id="Rectangle 15" o:spid="_x0000_s1026" style="position:absolute;margin-left:230.5pt;margin-top:153.3pt;width:84pt;height:38.25pt;z-index:251364864;visibility:visible;mso-wrap-style:square;mso-width-percent:0;mso-height-percent:0;mso-wrap-distance-left:9pt;mso-wrap-distance-top:0;mso-wrap-distance-right:9pt;mso-wrap-distance-bottom:0;mso-position-horizontal:absolute;mso-position-horizontal-relative:text;mso-position-vertical:absolute;mso-position-vertical-relative:text;mso-width-percent:0;mso-height-percent:0;mso-width-relative:margin;mso-height-relative:margin;v-text-anchor:middle" o:gfxdata="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" filled="f" strokecolor="black [3213]" strokeweight="1pt"/>
             </w:pict>
@@ -2221,6 +2277,7 @@
       <w:r>
         <w:rPr>
           <w:noProof/>
+          <w:lang w:val="en-US" w:eastAsia="en-US"/>
         </w:rPr>
         <mc:AlternateContent>
           <mc:Choice Requires="wps">
@@ -2291,7 +2348,7 @@
               </wp:anchor>
             </w:drawing>
           </mc:Choice>
-          <mc:Fallback>
+          <mc:Fallback xmlns:w16se="http://schemas.microsoft.com/office/word/2015/wordml/symex" xmlns:cx5="http://schemas.microsoft.com/office/drawing/2016/5/11/chartex" xmlns:cx4="http://schemas.microsoft.com/office/drawing/2016/5/10/chartex" xmlns:cx3="http://schemas.microsoft.com/office/drawing/2016/5/9/chartex" xmlns:cx2="http://schemas.microsoft.com/office/drawing/2015/10/21/chartex" xmlns:cx1="http://schemas.microsoft.com/office/drawing/2015/9/8/chartex" xmlns:cx="http://schemas.microsoft.com/office/drawing/2014/chartex">
             <w:pict>
               <v:rect w14:anchorId="6635EE42" id="Rectangle 22" o:spid="_x0000_s1026" style="position:absolute;margin-left:64.35pt;margin-top:135.7pt;width:404.3pt;height:6.95pt;z-index:251506176;visibility:visible;mso-wrap-style:square;mso-width-percent:0;mso-height-percent:0;mso-wrap-distance-left:9pt;mso-wrap-distance-top:0;mso-wrap-distance-right:9pt;mso-wrap-distance-bottom:0;mso-position-horizontal:absolute;mso-position-horizontal-relative:text;mso-position-vertical:absolute;mso-position-vertical-relative:text;mso-width-percent:0;mso-height-percent:0;mso-width-relative:margin;mso-height-relative:margin;v-text-anchor:middle" o:gfxdata="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" filled="f" strokecolor="red" strokeweight="1pt"/>
             </w:pict>
@@ -2301,6 +2358,7 @@
       <w:r>
         <w:rPr>
           <w:noProof/>
+          <w:lang w:val="en-US" w:eastAsia="en-US"/>
         </w:rPr>
         <mc:AlternateContent>
           <mc:Choice Requires="wps">
@@ -2371,7 +2429,7 @@
               </wp:anchor>
             </w:drawing>
           </mc:Choice>
-          <mc:Fallback>
+          <mc:Fallback xmlns:w16se="http://schemas.microsoft.com/office/word/2015/wordml/symex" xmlns:cx5="http://schemas.microsoft.com/office/drawing/2016/5/11/chartex" xmlns:cx4="http://schemas.microsoft.com/office/drawing/2016/5/10/chartex" xmlns:cx3="http://schemas.microsoft.com/office/drawing/2016/5/9/chartex" xmlns:cx2="http://schemas.microsoft.com/office/drawing/2015/10/21/chartex" xmlns:cx1="http://schemas.microsoft.com/office/drawing/2015/9/8/chartex" xmlns:cx="http://schemas.microsoft.com/office/drawing/2014/chartex">
             <w:pict>
               <v:rect w14:anchorId="7D3E659D" id="Rectangle 17" o:spid="_x0000_s1026" style="position:absolute;margin-left:420.5pt;margin-top:152.55pt;width:36.5pt;height:33pt;z-index:251388416;visibility:visible;mso-wrap-style:square;mso-width-percent:0;mso-height-percent:0;mso-wrap-distance-left:9pt;mso-wrap-distance-top:0;mso-wrap-distance-right:9pt;mso-wrap-distance-bottom:0;mso-position-horizontal:absolute;mso-position-horizontal-relative:text;mso-position-vertical:absolute;mso-position-vertical-relative:text;mso-width-percent:0;mso-height-percent:0;mso-width-relative:margin;mso-height-relative:margin;v-text-anchor:middle" o:gfxdata="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" filled="f" strokecolor="black [3213]" strokeweight="1pt"/>
             </w:pict>
@@ -2381,6 +2439,7 @@
       <w:r>
         <w:rPr>
           <w:noProof/>
+          <w:lang w:val="en-US" w:eastAsia="en-US"/>
         </w:rPr>
         <mc:AlternateContent>
           <mc:Choice Requires="wps">
@@ -2451,7 +2510,7 @@
               </wp:anchor>
             </w:drawing>
           </mc:Choice>
-          <mc:Fallback>
+          <mc:Fallback xmlns:w16se="http://schemas.microsoft.com/office/word/2015/wordml/symex" xmlns:cx5="http://schemas.microsoft.com/office/drawing/2016/5/11/chartex" xmlns:cx4="http://schemas.microsoft.com/office/drawing/2016/5/10/chartex" xmlns:cx3="http://schemas.microsoft.com/office/drawing/2016/5/9/chartex" xmlns:cx2="http://schemas.microsoft.com/office/drawing/2015/10/21/chartex" xmlns:cx1="http://schemas.microsoft.com/office/drawing/2015/9/8/chartex" xmlns:cx="http://schemas.microsoft.com/office/drawing/2014/chartex">
             <w:pict>
               <v:rect w14:anchorId="12355BFD" id="Rectangle 16" o:spid="_x0000_s1026" style="position:absolute;margin-left:326.5pt;margin-top:144.05pt;width:59pt;height:49pt;z-index:251377152;visibility:visible;mso-wrap-style:square;mso-width-percent:0;mso-height-percent:0;mso-wrap-distance-left:9pt;mso-wrap-distance-top:0;mso-wrap-distance-right:9pt;mso-wrap-distance-bottom:0;mso-position-horizontal:absolute;mso-position-horizontal-relative:text;mso-position-vertical:absolute;mso-position-vertical-relative:text;mso-width-percent:0;mso-height-percent:0;mso-width-relative:margin;mso-height-relative:margin;v-text-anchor:middle" o:gfxdata="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" filled="f" strokecolor="black [3213]" strokeweight="1pt"/>
             </w:pict>
@@ -2461,6 +2520,7 @@
       <w:r>
         <w:rPr>
           <w:noProof/>
+          <w:lang w:val="en-US" w:eastAsia="en-US"/>
         </w:rPr>
         <mc:AlternateContent>
           <mc:Choice Requires="wps">
@@ -2528,7 +2588,7 @@
               </wp:anchor>
             </w:drawing>
           </mc:Choice>
-          <mc:Fallback>
+          <mc:Fallback xmlns:w16se="http://schemas.microsoft.com/office/word/2015/wordml/symex" xmlns:cx5="http://schemas.microsoft.com/office/drawing/2016/5/11/chartex" xmlns:cx4="http://schemas.microsoft.com/office/drawing/2016/5/10/chartex" xmlns:cx3="http://schemas.microsoft.com/office/drawing/2016/5/9/chartex" xmlns:cx2="http://schemas.microsoft.com/office/drawing/2015/10/21/chartex" xmlns:cx1="http://schemas.microsoft.com/office/drawing/2015/9/8/chartex" xmlns:cx="http://schemas.microsoft.com/office/drawing/2014/chartex">
             <w:pict>
               <v:rect w14:anchorId="34889438" id="Rectangle 14" o:spid="_x0000_s1026" style="position:absolute;margin-left:147pt;margin-top:140.05pt;width:70pt;height:47pt;z-index:251342336;visibility:visible;mso-wrap-style:square;mso-width-percent:0;mso-wrap-distance-left:9pt;mso-wrap-distance-top:0;mso-wrap-distance-right:9pt;mso-wrap-distance-bottom:0;mso-position-horizontal:absolute;mso-position-horizontal-relative:text;mso-position-vertical:absolute;mso-position-vertical-relative:text;mso-width-percent:0;mso-width-relative:margin;v-text-anchor:middle" o:gfxdata="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" filled="f" strokecolor="black [3213]" strokeweight="1pt"/>
             </w:pict>
@@ -2538,6 +2598,7 @@
       <w:r>
         <w:rPr>
           <w:noProof/>
+          <w:lang w:val="en-US" w:eastAsia="en-US"/>
         </w:rPr>
         <mc:AlternateContent>
           <mc:Choice Requires="wps">
@@ -2605,7 +2666,7 @@
               </wp:anchor>
             </w:drawing>
           </mc:Choice>
-          <mc:Fallback>
+          <mc:Fallback xmlns:w16se="http://schemas.microsoft.com/office/word/2015/wordml/symex" xmlns:cx5="http://schemas.microsoft.com/office/drawing/2016/5/11/chartex" xmlns:cx4="http://schemas.microsoft.com/office/drawing/2016/5/10/chartex" xmlns:cx3="http://schemas.microsoft.com/office/drawing/2016/5/9/chartex" xmlns:cx2="http://schemas.microsoft.com/office/drawing/2015/10/21/chartex" xmlns:cx1="http://schemas.microsoft.com/office/drawing/2015/9/8/chartex" xmlns:cx="http://schemas.microsoft.com/office/drawing/2014/chartex">
             <w:pict>
               <v:rect w14:anchorId="222D4365" id="Rectangle 12" o:spid="_x0000_s1026" style="position:absolute;margin-left:-7.5pt;margin-top:142.55pt;width:49pt;height:47pt;z-index:251316736;visibility:visible;mso-wrap-style:square;mso-width-percent:0;mso-wrap-distance-left:9pt;mso-wrap-distance-top:0;mso-wrap-distance-right:9pt;mso-wrap-distance-bottom:0;mso-position-horizontal:absolute;mso-position-horizontal-relative:text;mso-position-vertical:absolute;mso-position-vertical-relative:text;mso-width-percent:0;mso-width-relative:margin;v-text-anchor:middle" o:gfxdata="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" filled="f" strokecolor="#ffc000" strokeweight="1pt"/>
             </w:pict>
@@ -2615,6 +2676,7 @@
       <w:r>
         <w:rPr>
           <w:noProof/>
+          <w:lang w:val="en-US" w:eastAsia="en-US"/>
         </w:rPr>
         <w:drawing>
           <wp:inline distT="114300" distB="114300" distL="114300" distR="114300">
@@ -2664,6 +2726,7 @@
       <w:r>
         <w:rPr>
           <w:noProof/>
+          <w:lang w:val="en-US" w:eastAsia="en-US"/>
         </w:rPr>
         <w:drawing>
           <wp:inline distT="0" distB="0" distL="0" distR="0">
@@ -2786,6 +2849,7 @@
       <w:r>
         <w:rPr>
           <w:noProof/>
+          <w:lang w:val="en-US" w:eastAsia="en-US"/>
         </w:rPr>
         <w:drawing>
           <wp:inline distT="0" distB="0" distL="0" distR="0" wp14:anchorId="3A1F8C32" wp14:editId="1352390B">
@@ -2900,6 +2964,7 @@
       <w:r>
         <w:rPr>
           <w:noProof/>
+          <w:lang w:val="en-US" w:eastAsia="en-US"/>
         </w:rPr>
         <w:drawing>
           <wp:inline distT="0" distB="0" distL="0" distR="0" wp14:anchorId="392CDFD8" wp14:editId="6BF0C49F">
@@ -2986,6 +3051,7 @@
       <w:r>
         <w:rPr>
           <w:noProof/>
+          <w:lang w:val="en-US" w:eastAsia="en-US"/>
         </w:rPr>
         <w:drawing>
           <wp:inline distT="0" distB="0" distL="0" distR="0" wp14:anchorId="3C363A1F" wp14:editId="5808534D">
@@ -3093,6 +3159,7 @@
       <w:r>
         <w:rPr>
           <w:noProof/>
+          <w:lang w:val="en-US" w:eastAsia="en-US"/>
         </w:rPr>
         <w:drawing>
           <wp:inline distT="0" distB="0" distL="0" distR="0" wp14:anchorId="7B791C22" wp14:editId="2E9717F9">
@@ -3189,6 +3256,7 @@
       <w:r>
         <w:rPr>
           <w:noProof/>
+          <w:lang w:val="en-US" w:eastAsia="en-US"/>
         </w:rPr>
         <w:drawing>
           <wp:inline distT="0" distB="0" distL="0" distR="0" wp14:anchorId="4393C777" wp14:editId="75AC0AFB">
@@ -3269,6 +3337,7 @@
       <w:r>
         <w:rPr>
           <w:noProof/>
+          <w:lang w:val="en-US" w:eastAsia="en-US"/>
         </w:rPr>
         <w:drawing>
           <wp:inline distT="0" distB="0" distL="0" distR="0" wp14:anchorId="7E8BD023" wp14:editId="5B3C4B84">
@@ -3356,6 +3425,7 @@
       <w:r>
         <w:rPr>
           <w:noProof/>
+          <w:lang w:val="en-US" w:eastAsia="en-US"/>
         </w:rPr>
         <w:drawing>
           <wp:inline distT="0" distB="0" distL="0" distR="0" wp14:anchorId="545DC64F" wp14:editId="49F6FCF7">
@@ -3493,6 +3563,7 @@
       <w:r>
         <w:rPr>
           <w:noProof/>
+          <w:lang w:val="en-US" w:eastAsia="en-US"/>
         </w:rPr>
         <w:drawing>
           <wp:inline distT="0" distB="0" distL="0" distR="0">
@@ -3658,6 +3729,7 @@
       <w:r>
         <w:rPr>
           <w:noProof/>
+          <w:lang w:val="en-US" w:eastAsia="en-US"/>
         </w:rPr>
         <w:drawing>
           <wp:inline distT="0" distB="0" distL="0" distR="0" wp14:anchorId="4188D8E3" wp14:editId="21A9AE4D">
@@ -3805,6 +3877,7 @@
       <w:r>
         <w:rPr>
           <w:noProof/>
+          <w:lang w:val="en-US" w:eastAsia="en-US"/>
         </w:rPr>
         <w:drawing>
           <wp:inline distT="0" distB="0" distL="0" distR="0" wp14:anchorId="5B898208" wp14:editId="7C6BA2D5">
@@ -3870,10 +3943,10 @@
         <w:pStyle w:val="Heading2"/>
         <w:contextualSpacing w:val="0"/>
       </w:pPr>
-      <w:bookmarkStart w:id="2" w:name="_t0tq9i7vc41e" w:colFirst="0" w:colLast="0"/>
-      <w:bookmarkStart w:id="3" w:name="_gtc1uspe8bks" w:colFirst="0" w:colLast="0"/>
-      <w:bookmarkEnd w:id="2"/>
+      <w:bookmarkStart w:id="3" w:name="_t0tq9i7vc41e" w:colFirst="0" w:colLast="0"/>
+      <w:bookmarkStart w:id="4" w:name="_gtc1uspe8bks" w:colFirst="0" w:colLast="0"/>
       <w:bookmarkEnd w:id="3"/>
+      <w:bookmarkEnd w:id="4"/>
     </w:p>
     <w:p>
       <w:pPr>
@@ -3927,6 +4000,7 @@
           <w:noProof/>
           <w:sz w:val="26"/>
           <w:szCs w:val="26"/>
+          <w:lang w:val="en-US" w:eastAsia="en-US"/>
         </w:rPr>
         <w:drawing>
           <wp:inline distT="0" distB="0" distL="0" distR="0">
@@ -4007,55 +4081,47 @@
         <w:t xml:space="preserve">This VI runs on the RT module and is responsible for routing physical and digital I/O to </w:t>
       </w:r>
       <w:r>
-        <w:t xml:space="preserve">the targeted FPGA </w:t>
+        <w:t>the targeted FPGA bitfile.</w:t>
+      </w:r>
+    </w:p>
+    <w:p>
+      <w:pPr>
+        <w:pStyle w:val="Heading3"/>
+        <w:contextualSpacing w:val="0"/>
+        <w:rPr>
+          <w:sz w:val="26"/>
+          <w:szCs w:val="26"/>
+        </w:rPr>
+      </w:pPr>
+      <w:bookmarkStart w:id="5" w:name="_o0vtwz2h95cd" w:colFirst="0" w:colLast="0"/>
+      <w:bookmarkStart w:id="6" w:name="_mnelmhip6fvl" w:colFirst="0" w:colLast="0"/>
+      <w:bookmarkEnd w:id="5"/>
+      <w:bookmarkEnd w:id="6"/>
+      <w:r>
+        <w:rPr>
+          <w:sz w:val="26"/>
+          <w:szCs w:val="26"/>
+        </w:rPr>
+        <w:t xml:space="preserve">2.2.1 </w:t>
+      </w:r>
+      <w:r>
+        <w:rPr>
+          <w:sz w:val="26"/>
+          <w:szCs w:val="26"/>
+        </w:rPr>
+        <w:t>Front Panel</w:t>
+      </w:r>
+    </w:p>
+    <w:p>
+      <w:r>
+        <w:t xml:space="preserve">Figure 12 is a screenshot of the </w:t>
       </w:r>
       <w:proofErr w:type="spellStart"/>
       <w:r>
-        <w:t>bitfile</w:t>
+        <w:t>realtime</w:t>
       </w:r>
       <w:proofErr w:type="spellEnd"/>
       <w:r>
-        <w:t>.</w:t>
-      </w:r>
-    </w:p>
-    <w:p>
-      <w:pPr>
-        <w:pStyle w:val="Heading3"/>
-        <w:contextualSpacing w:val="0"/>
-        <w:rPr>
-          <w:sz w:val="26"/>
-          <w:szCs w:val="26"/>
-        </w:rPr>
-      </w:pPr>
-      <w:bookmarkStart w:id="4" w:name="_o0vtwz2h95cd" w:colFirst="0" w:colLast="0"/>
-      <w:bookmarkStart w:id="5" w:name="_mnelmhip6fvl" w:colFirst="0" w:colLast="0"/>
-      <w:bookmarkEnd w:id="4"/>
-      <w:bookmarkEnd w:id="5"/>
-      <w:r>
-        <w:rPr>
-          <w:sz w:val="26"/>
-          <w:szCs w:val="26"/>
-        </w:rPr>
-        <w:t xml:space="preserve">2.2.1 </w:t>
-      </w:r>
-      <w:r>
-        <w:rPr>
-          <w:sz w:val="26"/>
-          <w:szCs w:val="26"/>
-        </w:rPr>
-        <w:t>Front Panel</w:t>
-      </w:r>
-    </w:p>
-    <w:p>
-      <w:r>
-        <w:t xml:space="preserve">Figure 12 is a screenshot of the </w:t>
-      </w:r>
-      <w:proofErr w:type="spellStart"/>
-      <w:r>
-        <w:t>realtime</w:t>
-      </w:r>
-      <w:proofErr w:type="spellEnd"/>
-      <w:r>
         <w:t xml:space="preserve"> front panel. The left half is the main stoplight control panel, and the </w:t>
       </w:r>
       <w:r>
@@ -4097,6 +4163,7 @@
       <w:r>
         <w:rPr>
           <w:noProof/>
+          <w:lang w:val="en-US" w:eastAsia="en-US"/>
         </w:rPr>
         <w:drawing>
           <wp:inline distT="114300" distB="114300" distL="114300" distR="114300">
@@ -4164,8 +4231,8 @@
           <w:szCs w:val="26"/>
         </w:rPr>
       </w:pPr>
-      <w:bookmarkStart w:id="6" w:name="_muuw0m1mv0uo" w:colFirst="0" w:colLast="0"/>
-      <w:bookmarkEnd w:id="6"/>
+      <w:bookmarkStart w:id="7" w:name="_muuw0m1mv0uo" w:colFirst="0" w:colLast="0"/>
+      <w:bookmarkEnd w:id="7"/>
     </w:p>
     <w:p>
       <w:pPr>
@@ -4283,70 +4350,64 @@
         <w:t xml:space="preserve"> Reference</w:t>
       </w:r>
       <w:r>
-        <w:t xml:space="preserve"> block, which loads the compiled </w:t>
+        <w:t xml:space="preserve"> block, which loads the compiled bitfile onto the FPGA. The main loop of the program is simply a </w:t>
+      </w:r>
+      <w:r>
+        <w:rPr>
+          <w:i/>
+        </w:rPr>
+        <w:t>read/write control</w:t>
+      </w:r>
+      <w:r>
+        <w:rPr>
+          <w:i/>
+        </w:rPr>
+        <w:t xml:space="preserve"> </w:t>
+      </w:r>
+      <w:r>
+        <w:t xml:space="preserve">which pushes inputs to and reads outputs from the FPGA. A </w:t>
+      </w:r>
+      <w:r>
+        <w:rPr>
+          <w:i/>
+        </w:rPr>
+        <w:t>wait until ms multiple</w:t>
+      </w:r>
+      <w:r>
+        <w:rPr>
+          <w:i/>
+        </w:rPr>
+        <w:t xml:space="preserve"> </w:t>
+      </w:r>
+      <w:r>
+        <w:t xml:space="preserve">block times the loop at 10 </w:t>
       </w:r>
       <w:proofErr w:type="spellStart"/>
       <w:r>
-        <w:t>bitfile</w:t>
+        <w:t>hz</w:t>
       </w:r>
       <w:proofErr w:type="spellEnd"/>
       <w:r>
-        <w:t xml:space="preserve"> onto the FPGA. The main loop of the program is simply a </w:t>
-      </w:r>
-      <w:r>
-        <w:rPr>
-          <w:i/>
-        </w:rPr>
-        <w:t>read/write control</w:t>
-      </w:r>
-      <w:r>
-        <w:rPr>
-          <w:i/>
-        </w:rPr>
-        <w:t xml:space="preserve"> </w:t>
-      </w:r>
-      <w:r>
-        <w:t xml:space="preserve">which pushes inputs to and reads outputs from the FPGA. A </w:t>
-      </w:r>
-      <w:r>
-        <w:rPr>
-          <w:i/>
-        </w:rPr>
-        <w:t xml:space="preserve">wait until </w:t>
+        <w:t xml:space="preserve"> to reduce the CPU load, while maintaining a responsive user interface.</w:t>
+      </w:r>
+      <w:r>
+        <w:t xml:space="preserve"> This program was loaded onto the </w:t>
       </w:r>
       <w:proofErr w:type="spellStart"/>
       <w:r>
-        <w:rPr>
-          <w:i/>
-        </w:rPr>
-        <w:t>ms</w:t>
+        <w:t>myRIO</w:t>
       </w:r>
       <w:proofErr w:type="spellEnd"/>
       <w:r>
-        <w:rPr>
-          <w:i/>
-        </w:rPr>
-        <w:t xml:space="preserve"> multiple</w:t>
-      </w:r>
-      <w:r>
-        <w:rPr>
-          <w:i/>
-        </w:rPr>
-        <w:t xml:space="preserve"> </w:t>
-      </w:r>
-      <w:r>
-        <w:t xml:space="preserve">block times the loop at 10 </w:t>
+        <w:t xml:space="preserve"> by building a startup.exe and setting it to “run as </w:t>
       </w:r>
       <w:proofErr w:type="spellStart"/>
       <w:r>
-        <w:t>hz</w:t>
+        <w:t>startup</w:t>
       </w:r>
       <w:proofErr w:type="spellEnd"/>
       <w:r>
-        <w:t xml:space="preserve"> to reduce the CPU load, while maintaining a responsive user interface.</w:t>
-      </w:r>
-      <w:r>
-        <w:t xml:space="preserve"> This program was loaded onto the </w:t>
+        <w:t xml:space="preserve">” from the project explorer. Thus, any time the </w:t>
       </w:r>
       <w:proofErr w:type="spellStart"/>
       <w:r>
@@ -4354,22 +4415,6 @@
       </w:r>
       <w:proofErr w:type="spellEnd"/>
       <w:r>
-        <w:t xml:space="preserve"> by building a startup.exe and setting it to “run as </w:t>
-      </w:r>
-      <w:proofErr w:type="spellStart"/>
-      <w:r>
-        <w:t>startup</w:t>
-      </w:r>
-      <w:proofErr w:type="spellEnd"/>
-      <w:r>
-        <w:t xml:space="preserve">” from the project explorer. Thus, any time the </w:t>
-      </w:r>
-      <w:proofErr w:type="spellStart"/>
-      <w:r>
-        <w:t>myRIO</w:t>
-      </w:r>
-      <w:proofErr w:type="spellEnd"/>
-      <w:r>
         <w:t xml:space="preserve"> starts up, it automatically runs this program.</w:t>
       </w:r>
     </w:p>
@@ -4381,6 +4426,7 @@
       <w:r>
         <w:rPr>
           <w:noProof/>
+          <w:lang w:val="en-US" w:eastAsia="en-US"/>
         </w:rPr>
         <w:drawing>
           <wp:inline distT="114300" distB="114300" distL="114300" distR="114300">
@@ -4434,10 +4480,10 @@
         </w:rPr>
         <w:t>Fig. 13 – Block Diagram of main_RT.vi</w:t>
       </w:r>
-      <w:bookmarkStart w:id="7" w:name="_sadme9db2t0n" w:colFirst="0" w:colLast="0"/>
-      <w:bookmarkStart w:id="8" w:name="_k99x5yfg8c3q" w:colFirst="0" w:colLast="0"/>
-      <w:bookmarkEnd w:id="7"/>
+      <w:bookmarkStart w:id="8" w:name="_sadme9db2t0n" w:colFirst="0" w:colLast="0"/>
+      <w:bookmarkStart w:id="9" w:name="_k99x5yfg8c3q" w:colFirst="0" w:colLast="0"/>
       <w:bookmarkEnd w:id="8"/>
+      <w:bookmarkEnd w:id="9"/>
     </w:p>
     <w:p>
       <w:pPr>
@@ -4448,8 +4494,8 @@
           <w:szCs w:val="26"/>
         </w:rPr>
       </w:pPr>
-      <w:bookmarkStart w:id="9" w:name="_3zqu9k6pfcyd" w:colFirst="0" w:colLast="0"/>
-      <w:bookmarkEnd w:id="9"/>
+      <w:bookmarkStart w:id="10" w:name="_3zqu9k6pfcyd" w:colFirst="0" w:colLast="0"/>
+      <w:bookmarkEnd w:id="10"/>
       <w:r>
         <w:rPr>
           <w:sz w:val="26"/>
@@ -4462,6 +4508,7 @@
           <w:noProof/>
           <w:sz w:val="26"/>
           <w:szCs w:val="26"/>
+          <w:lang w:val="en-US" w:eastAsia="en-US"/>
         </w:rPr>
         <w:drawing>
           <wp:inline distT="0" distB="0" distL="0" distR="0">
@@ -4541,15 +4588,15 @@
         <w:t>. A connection is established to the specified VI and control can also be requested. Once control is requested, the VI can only be run once since the server will close the connection automatically after one run.</w:t>
       </w:r>
       <w:r>
-        <w:t xml:space="preserve"> Then, the RT program running on the </w:t>
+        <w:t xml:space="preserve"> Then, the RT program running on the cRIO is viewable over a </w:t>
       </w:r>
       <w:proofErr w:type="spellStart"/>
       <w:r>
-        <w:t>cRIO</w:t>
+        <w:t>WiFi</w:t>
       </w:r>
       <w:proofErr w:type="spellEnd"/>
       <w:r>
-        <w:t xml:space="preserve"> is viewable over a </w:t>
+        <w:t xml:space="preserve"> connection from any PC that can run this executable while also connected to the </w:t>
       </w:r>
       <w:proofErr w:type="spellStart"/>
       <w:r>
@@ -4557,14 +4604,6 @@
       </w:r>
       <w:proofErr w:type="spellEnd"/>
       <w:r>
-        <w:t xml:space="preserve"> connection from any PC that can run this executable while also connected to the </w:t>
-      </w:r>
-      <w:proofErr w:type="spellStart"/>
-      <w:r>
-        <w:t>WiFi</w:t>
-      </w:r>
-      <w:proofErr w:type="spellEnd"/>
-      <w:r>
         <w:t>.</w:t>
       </w:r>
     </w:p>
@@ -4577,10 +4616,10 @@
           <w:szCs w:val="26"/>
         </w:rPr>
       </w:pPr>
-      <w:bookmarkStart w:id="10" w:name="_8nmxishrjz3w" w:colFirst="0" w:colLast="0"/>
-      <w:bookmarkStart w:id="11" w:name="_cm9nzo5z6pxu" w:colFirst="0" w:colLast="0"/>
-      <w:bookmarkEnd w:id="10"/>
+      <w:bookmarkStart w:id="11" w:name="_8nmxishrjz3w" w:colFirst="0" w:colLast="0"/>
+      <w:bookmarkStart w:id="12" w:name="_cm9nzo5z6pxu" w:colFirst="0" w:colLast="0"/>
       <w:bookmarkEnd w:id="11"/>
+      <w:bookmarkEnd w:id="12"/>
       <w:r>
         <w:rPr>
           <w:sz w:val="26"/>
@@ -4618,6 +4657,7 @@
       <w:r>
         <w:rPr>
           <w:noProof/>
+          <w:lang w:val="en-US" w:eastAsia="en-US"/>
         </w:rPr>
         <w:lastRenderedPageBreak/>
         <w:drawing>
@@ -4678,8 +4718,8 @@
           <w:szCs w:val="26"/>
         </w:rPr>
       </w:pPr>
-      <w:bookmarkStart w:id="12" w:name="_qdvbh773uwlc" w:colFirst="0" w:colLast="0"/>
-      <w:bookmarkEnd w:id="12"/>
+      <w:bookmarkStart w:id="13" w:name="_qdvbh773uwlc" w:colFirst="0" w:colLast="0"/>
+      <w:bookmarkEnd w:id="13"/>
       <w:r>
         <w:rPr>
           <w:sz w:val="26"/>
@@ -4715,6 +4755,7 @@
       <w:r>
         <w:rPr>
           <w:noProof/>
+          <w:lang w:val="en-US" w:eastAsia="en-US"/>
         </w:rPr>
         <w:drawing>
           <wp:inline distT="114300" distB="114300" distL="114300" distR="114300">
@@ -4774,8 +4815,8 @@
       <w:pPr>
         <w:contextualSpacing w:val="0"/>
       </w:pPr>
-      <w:bookmarkStart w:id="13" w:name="_vuhcev4mphus" w:colFirst="0" w:colLast="0"/>
-      <w:bookmarkEnd w:id="13"/>
+      <w:bookmarkStart w:id="14" w:name="_vuhcev4mphus" w:colFirst="0" w:colLast="0"/>
+      <w:bookmarkEnd w:id="14"/>
     </w:p>
     <w:p>
       <w:pPr>
@@ -4937,6 +4978,7 @@
       <w:r>
         <w:rPr>
           <w:noProof/>
+          <w:lang w:val="en-US" w:eastAsia="en-US"/>
         </w:rPr>
         <w:drawing>
           <wp:inline distT="0" distB="0" distL="0" distR="0" wp14:anchorId="4D9B1428" wp14:editId="516129DB">
@@ -5003,17 +5045,7 @@
           <w:sz w:val="26"/>
           <w:szCs w:val="26"/>
         </w:rPr>
-        <w:t>(W</w:t>
-      </w:r>
-      <w:bookmarkStart w:id="14" w:name="_GoBack"/>
-      <w:bookmarkEnd w:id="14"/>
-      <w:r>
-        <w:rPr>
-          <w:b w:val="0"/>
-          <w:sz w:val="26"/>
-          <w:szCs w:val="26"/>
-        </w:rPr>
-        <w:t>ith Sensors and Smart Timing)</w:t>
+        <w:t>(With Sensors and Smart Timing)</w:t>
       </w:r>
     </w:p>
     <w:p>
@@ -5042,6 +5074,7 @@
       <w:r>
         <w:rPr>
           <w:noProof/>
+          <w:lang w:val="en-US" w:eastAsia="en-US"/>
         </w:rPr>
         <w:drawing>
           <wp:inline distT="0" distB="0" distL="0" distR="0" wp14:anchorId="178FA2E8" wp14:editId="7C696AC8">
@@ -5144,7 +5177,7 @@
 </file>
 
 <file path=word/numbering.xml><?xml version="1.0" encoding="utf-8"?>
-<w:numbering xmlns:wpc="http://schemas.microsoft.com/office/word/2010/wordprocessingCanvas" xmlns:cx="http://schemas.microsoft.com/office/drawing/2014/chartex" xmlns:cx1="http://schemas.microsoft.com/office/drawing/2015/9/8/chartex" xmlns:cx2="http://schemas.microsoft.com/office/drawing/2015/10/21/chartex" xmlns:cx3="http://schemas.microsoft.com/office/drawing/2016/5/9/chartex" xmlns:cx4="http://schemas.microsoft.com/office/drawing/2016/5/10/chartex" xmlns:cx5="http://schemas.microsoft.com/office/drawing/2016/5/11/chartex" xmlns:mc="http://schemas.openxmlformats.org/markup-compatibility/2006" xmlns:o="urn:schemas-microsoft-com:office:office" xmlns:r="http://schemas.openxmlformats.org/officeDocument/2006/relationships" xmlns:m="http://schemas.openxmlformats.org/officeDocument/2006/math" xmlns:v="urn:schemas-microsoft-com:vml" xmlns:wp14="http://schemas.microsoft.com/office/word/2010/wordprocessingDrawing" xmlns:wp="http://schemas.openxmlformats.org/drawingml/2006/wordprocessingDrawing" xmlns:w10="urn:schemas-microsoft-com:office:word" xmlns:w="http://schemas.openxmlformats.org/wordprocessingml/2006/main" xmlns:w14="http://schemas.microsoft.com/office/word/2010/wordml" xmlns:w15="http://schemas.microsoft.com/office/word/2012/wordml" xmlns:w16se="http://schemas.microsoft.com/office/word/2015/wordml/symex" xmlns:wpg="http://schemas.microsoft.com/office/word/2010/wordprocessingGroup" xmlns:wpi="http://schemas.microsoft.com/office/word/2010/wordprocessingInk" xmlns:wne="http://schemas.microsoft.com/office/word/2006/wordml" xmlns:wps="http://schemas.microsoft.com/office/word/2010/wordprocessingShape" mc:Ignorable="w14 w15 w16se wp14">
+<w:numbering xmlns:wpc="http://schemas.microsoft.com/office/word/2010/wordprocessingCanvas" xmlns:mc="http://schemas.openxmlformats.org/markup-compatibility/2006" xmlns:o="urn:schemas-microsoft-com:office:office" xmlns:r="http://schemas.openxmlformats.org/officeDocument/2006/relationships" xmlns:m="http://schemas.openxmlformats.org/officeDocument/2006/math" xmlns:v="urn:schemas-microsoft-com:vml" xmlns:wp14="http://schemas.microsoft.com/office/word/2010/wordprocessingDrawing" xmlns:wp="http://schemas.openxmlformats.org/drawingml/2006/wordprocessingDrawing" xmlns:w10="urn:schemas-microsoft-com:office:word" xmlns:w="http://schemas.openxmlformats.org/wordprocessingml/2006/main" xmlns:w14="http://schemas.microsoft.com/office/word/2010/wordml" xmlns:w15="http://schemas.microsoft.com/office/word/2012/wordml" xmlns:wpg="http://schemas.microsoft.com/office/word/2010/wordprocessingGroup" xmlns:wpi="http://schemas.microsoft.com/office/word/2010/wordprocessingInk" xmlns:wne="http://schemas.microsoft.com/office/word/2006/wordml" xmlns:wps="http://schemas.microsoft.com/office/word/2010/wordprocessingShape" mc:Ignorable="w14 w15 wp14">
   <w:abstractNum w:abstractNumId="0" w15:restartNumberingAfterBreak="0">
     <w:nsid w:val="215278B0"/>
     <w:multiLevelType w:val="hybridMultilevel"/>
@@ -5357,7 +5390,7 @@
 </file>
 
 <file path=word/styles.xml><?xml version="1.0" encoding="utf-8"?>
-<w:styles xmlns:mc="http://schemas.openxmlformats.org/markup-compatibility/2006" xmlns:r="http://schemas.openxmlformats.org/officeDocument/2006/relationships" xmlns:w="http://schemas.openxmlformats.org/wordprocessingml/2006/main" xmlns:w14="http://schemas.microsoft.com/office/word/2010/wordml" xmlns:w15="http://schemas.microsoft.com/office/word/2012/wordml" xmlns:w16se="http://schemas.microsoft.com/office/word/2015/wordml/symex" mc:Ignorable="w14 w15 w16se">
+<w:styles xmlns:mc="http://schemas.openxmlformats.org/markup-compatibility/2006" xmlns:r="http://schemas.openxmlformats.org/officeDocument/2006/relationships" xmlns:w="http://schemas.openxmlformats.org/wordprocessingml/2006/main" xmlns:w14="http://schemas.microsoft.com/office/word/2010/wordml" xmlns:w15="http://schemas.microsoft.com/office/word/2012/wordml" mc:Ignorable="w14 w15">
   <w:docDefaults>
     <w:rPrDefault>
       <w:rPr>
@@ -5376,7 +5409,7 @@
       </w:pPr>
     </w:pPrDefault>
   </w:docDefaults>
-  <w:latentStyles w:defLockedState="0" w:defUIPriority="99" w:defSemiHidden="0" w:defUnhideWhenUsed="0" w:defQFormat="0" w:count="374">
+  <w:latentStyles w:defLockedState="0" w:defUIPriority="99" w:defSemiHidden="0" w:defUnhideWhenUsed="0" w:defQFormat="0" w:count="371">
     <w:lsdException w:name="Normal" w:uiPriority="0" w:qFormat="1"/>
     <w:lsdException w:name="heading 1" w:uiPriority="9" w:qFormat="1"/>
     <w:lsdException w:name="heading 2" w:semiHidden="1" w:uiPriority="9" w:unhideWhenUsed="1" w:qFormat="1"/>
@@ -5482,6 +5515,7 @@
     <w:lsdException w:name="HTML Sample" w:semiHidden="1" w:unhideWhenUsed="1"/>
     <w:lsdException w:name="HTML Typewriter" w:semiHidden="1" w:unhideWhenUsed="1"/>
     <w:lsdException w:name="HTML Variable" w:semiHidden="1" w:unhideWhenUsed="1"/>
+    <w:lsdException w:name="Normal Table" w:semiHidden="1" w:unhideWhenUsed="1"/>
     <w:lsdException w:name="annotation subject" w:semiHidden="1" w:unhideWhenUsed="1"/>
     <w:lsdException w:name="No List" w:semiHidden="1" w:unhideWhenUsed="1"/>
     <w:lsdException w:name="Outline List 1" w:semiHidden="1" w:unhideWhenUsed="1"/>
@@ -5526,6 +5560,7 @@
     <w:lsdException w:name="Table Professional" w:semiHidden="1" w:unhideWhenUsed="1"/>
     <w:lsdException w:name="Table Subtle 1" w:semiHidden="1" w:unhideWhenUsed="1"/>
     <w:lsdException w:name="Table Subtle 2" w:semiHidden="1" w:unhideWhenUsed="1"/>
+    <w:lsdException w:name="Table Web 1" w:semiHidden="1" w:unhideWhenUsed="1"/>
     <w:lsdException w:name="Table Web 2" w:semiHidden="1" w:unhideWhenUsed="1"/>
     <w:lsdException w:name="Table Web 3" w:semiHidden="1" w:unhideWhenUsed="1"/>
     <w:lsdException w:name="Balloon Text" w:semiHidden="1" w:unhideWhenUsed="1"/>
@@ -5746,9 +5781,6 @@
     <w:lsdException w:name="List Table 5 Dark Accent 6" w:uiPriority="50"/>
     <w:lsdException w:name="List Table 6 Colorful Accent 6" w:uiPriority="51"/>
     <w:lsdException w:name="List Table 7 Colorful Accent 6" w:uiPriority="52"/>
-    <w:lsdException w:name="Mention" w:semiHidden="1" w:unhideWhenUsed="1"/>
-    <w:lsdException w:name="Smart Hyperlink" w:semiHidden="1" w:unhideWhenUsed="1"/>
-    <w:lsdException w:name="Hashtag" w:semiHidden="1" w:unhideWhenUsed="1"/>
   </w:latentStyles>
   <w:style w:type="paragraph" w:default="1" w:styleId="Normal">
     <w:name w:val="Normal"/>

</xml_diff>